<commit_message>
added hints for case of errors
</commit_message>
<xml_diff>
--- a/scripts/03/MapReduce auf IntelliJ einrichten.docx
+++ b/scripts/03/MapReduce auf IntelliJ einrichten.docx
@@ -13,69 +13,33 @@
         <w:rPr>
           <w:lang w:val="en-US"/>
         </w:rPr>
-        <w:t xml:space="preserve">MapReduce job </w:t>
-      </w:r>
-      <w:proofErr w:type="spellStart"/>
+        <w:t>MapReduce job mit Java i</w:t>
+      </w:r>
       <w:r>
         <w:rPr>
           <w:lang w:val="en-US"/>
         </w:rPr>
-        <w:t>mit</w:t>
-      </w:r>
-      <w:proofErr w:type="spellEnd"/>
-      <w:r>
+        <w:t>n IntelliJ IDE</w:t>
+      </w:r>
+    </w:p>
+    <w:p>
+      <w:pPr>
         <w:rPr>
           <w:lang w:val="en-US"/>
         </w:rPr>
-        <w:t xml:space="preserve"> Java i</w:t>
-      </w:r>
-      <w:r>
-        <w:rPr>
-          <w:lang w:val="en-US"/>
-        </w:rPr>
-        <w:t>n IntelliJ IDE</w:t>
-      </w:r>
-    </w:p>
-    <w:p>
-      <w:pPr>
-        <w:rPr>
-          <w:lang w:val="en-US"/>
-        </w:rPr>
-      </w:pPr>
-    </w:p>
-    <w:p>
-      <w:pPr>
-        <w:rPr>
-          <w:lang w:val="de-DE"/>
-        </w:rPr>
-      </w:pPr>
-      <w:proofErr w:type="spellStart"/>
-      <w:r>
-        <w:rPr>
-          <w:lang w:val="de-DE"/>
-        </w:rPr>
-        <w:t>IntelliJ</w:t>
-      </w:r>
-      <w:proofErr w:type="spellEnd"/>
-      <w:r>
-        <w:rPr>
-          <w:lang w:val="de-DE"/>
-        </w:rPr>
-        <w:t xml:space="preserve"> </w:t>
-      </w:r>
-      <w:proofErr w:type="spellStart"/>
-      <w:r>
-        <w:rPr>
-          <w:lang w:val="de-DE"/>
-        </w:rPr>
-        <w:t>community</w:t>
-      </w:r>
-      <w:proofErr w:type="spellEnd"/>
-      <w:r>
-        <w:rPr>
-          <w:lang w:val="de-DE"/>
-        </w:rPr>
-        <w:t xml:space="preserve"> Edition (lizenzfrei) von </w:t>
+      </w:pPr>
+    </w:p>
+    <w:p>
+      <w:pPr>
+        <w:rPr>
+          <w:lang w:val="de-DE"/>
+        </w:rPr>
+      </w:pPr>
+      <w:r>
+        <w:rPr>
+          <w:lang w:val="de-DE"/>
+        </w:rPr>
+        <w:t xml:space="preserve">IntelliJ community Edition (lizenzfrei) von </w:t>
       </w:r>
       <w:hyperlink r:id="rId6" w:history="1">
         <w:r>
@@ -117,31 +81,7 @@
         <w:t>Am</w:t>
       </w:r>
       <w:r>
-        <w:t xml:space="preserve"> besten </w:t>
-      </w:r>
-      <w:proofErr w:type="spellStart"/>
-      <w:r>
-        <w:t>gradle</w:t>
-      </w:r>
-      <w:proofErr w:type="spellEnd"/>
-      <w:r>
-        <w:t xml:space="preserve"> oder </w:t>
-      </w:r>
-      <w:proofErr w:type="spellStart"/>
-      <w:r>
-        <w:t>maven</w:t>
-      </w:r>
-      <w:proofErr w:type="spellEnd"/>
-      <w:r>
-        <w:t xml:space="preserve"> als </w:t>
-      </w:r>
-      <w:proofErr w:type="spellStart"/>
-      <w:r>
-        <w:t>Buildsystem</w:t>
-      </w:r>
-      <w:proofErr w:type="spellEnd"/>
-      <w:r>
-        <w:t xml:space="preserve"> auswählen</w:t>
+        <w:t xml:space="preserve"> besten gradle oder maven als Buildsystem auswählen</w:t>
       </w:r>
       <w:r>
         <w:t>, damit dies leichter wiederverwendbar ist.</w:t>
@@ -196,36 +136,27 @@
       <w:r>
         <w:t xml:space="preserve">automatisch generierte </w:t>
       </w:r>
-      <w:proofErr w:type="spellStart"/>
       <w:proofErr w:type="gramStart"/>
       <w:r>
         <w:t>build.gradle</w:t>
       </w:r>
-      <w:proofErr w:type="spellEnd"/>
       <w:proofErr w:type="gramEnd"/>
       <w:r>
-        <w:t xml:space="preserve"> sollte wie folgt aussehen, nur die "</w:t>
-      </w:r>
-      <w:proofErr w:type="spellStart"/>
-      <w:r>
-        <w:t>group</w:t>
-      </w:r>
-      <w:proofErr w:type="spellEnd"/>
-      <w:r>
-        <w:t>" ist zu ändern:</w:t>
-      </w:r>
-    </w:p>
-    <w:p/>
+        <w:t xml:space="preserve"> sollte wie folgt aussehen, nur die "group" ist zu ändern</w:t>
+      </w:r>
+      <w:r>
+        <w:t>.</w:t>
+      </w:r>
+    </w:p>
     <w:p>
       <w:r>
         <w:rPr>
           <w:noProof/>
         </w:rPr>
-        <w:lastRenderedPageBreak/>
         <w:drawing>
-          <wp:inline distT="0" distB="0" distL="0" distR="0" wp14:anchorId="6D4C582C" wp14:editId="6AB8FC5E">
-            <wp:extent cx="4506368" cy="2927748"/>
-            <wp:effectExtent l="0" t="0" r="8890" b="6350"/>
+          <wp:inline distT="0" distB="0" distL="0" distR="0" wp14:anchorId="6D4C582C" wp14:editId="5E418397">
+            <wp:extent cx="3627265" cy="2356602"/>
+            <wp:effectExtent l="0" t="0" r="0" b="5715"/>
             <wp:docPr id="3" name="Grafik 3"/>
             <wp:cNvGraphicFramePr>
               <a:graphicFrameLocks xmlns:a="http://schemas.openxmlformats.org/drawingml/2006/main" noChangeAspect="1"/>
@@ -246,7 +177,7 @@
                   <pic:spPr>
                     <a:xfrm>
                       <a:off x="0" y="0"/>
-                      <a:ext cx="4520081" cy="2936657"/>
+                      <a:ext cx="3644720" cy="2367943"/>
                     </a:xfrm>
                     <a:prstGeom prst="rect">
                       <a:avLst/>
@@ -261,51 +192,31 @@
     </w:p>
     <w:p>
       <w:r>
-        <w:t xml:space="preserve">ein neues Package </w:t>
-      </w:r>
-      <w:proofErr w:type="spellStart"/>
-      <w:r>
-        <w:t>at.fhj</w:t>
-      </w:r>
-      <w:proofErr w:type="spellEnd"/>
-      <w:r>
-        <w:t xml:space="preserve"> anlegen, damit die Struktur der </w:t>
-      </w:r>
-      <w:proofErr w:type="spellStart"/>
-      <w:r>
-        <w:t>Defaultstruktur</w:t>
-      </w:r>
-      <w:proofErr w:type="spellEnd"/>
-      <w:r>
-        <w:t xml:space="preserve"> </w:t>
-      </w:r>
-      <w:proofErr w:type="spellStart"/>
-      <w:r>
-        <w:t>enspricht</w:t>
-      </w:r>
-      <w:proofErr w:type="spellEnd"/>
-      <w:r>
-        <w:t xml:space="preserve">. Dort die 3 </w:t>
-      </w:r>
-      <w:proofErr w:type="spellStart"/>
-      <w:r>
-        <w:t>Sourcefiles</w:t>
-      </w:r>
-      <w:proofErr w:type="spellEnd"/>
-      <w:r>
-        <w:t xml:space="preserve"> ablegen</w:t>
-      </w:r>
-    </w:p>
-    <w:p>
-      <w:r>
-        <w:rPr>
-          <w:noProof/>
-        </w:rPr>
+        <w:lastRenderedPageBreak/>
+        <w:t xml:space="preserve">Besser jedoch das </w:t>
+      </w:r>
+      <w:proofErr w:type="gramStart"/>
+      <w:r>
+        <w:t>build.gradle</w:t>
+      </w:r>
+      <w:proofErr w:type="gramEnd"/>
+      <w:r>
+        <w:t xml:space="preserve"> aus dem github-Repo abholen, dort sind auch die dependencies schon eingetragen – danach folgendes a</w:t>
+      </w:r>
+      <w:r>
+        <w:t>usführen, damit das build-File neu geladen wird – es sollten darauf hin etliche Jar-Files aus dem zentralen Repo im Internet runtergeladen werden</w:t>
+      </w:r>
+      <w:r>
+        <w:t>:</w:t>
+      </w:r>
+    </w:p>
+    <w:p>
+      <w:r>
         <w:drawing>
-          <wp:inline distT="0" distB="0" distL="0" distR="0" wp14:anchorId="53D431AE" wp14:editId="73EAF8F3">
-            <wp:extent cx="5760720" cy="1888490"/>
-            <wp:effectExtent l="0" t="0" r="0" b="0"/>
-            <wp:docPr id="4" name="Grafik 4"/>
+          <wp:inline distT="0" distB="0" distL="0" distR="0" wp14:anchorId="11AB331B" wp14:editId="6FD44947">
+            <wp:extent cx="4143953" cy="1438476"/>
+            <wp:effectExtent l="0" t="0" r="0" b="9525"/>
+            <wp:docPr id="6" name="Grafik 6"/>
             <wp:cNvGraphicFramePr>
               <a:graphicFrameLocks xmlns:a="http://schemas.openxmlformats.org/drawingml/2006/main" noChangeAspect="1"/>
             </wp:cNvGraphicFramePr>
@@ -325,7 +236,7 @@
                   <pic:spPr>
                     <a:xfrm>
                       <a:off x="0" y="0"/>
-                      <a:ext cx="5760720" cy="1888490"/>
+                      <a:ext cx="4143953" cy="1438476"/>
                     </a:xfrm>
                     <a:prstGeom prst="rect">
                       <a:avLst/>
@@ -340,14 +251,19 @@
     </w:p>
     <w:p>
       <w:r>
+        <w:t>ein neues Package at.fhj anlegen, damit die Struktur der Defaultstruktur enspricht. Dort die 3 Sourcefiles ablegen</w:t>
+      </w:r>
+    </w:p>
+    <w:p>
+      <w:r>
         <w:rPr>
           <w:noProof/>
         </w:rPr>
         <w:drawing>
-          <wp:inline distT="0" distB="0" distL="0" distR="0" wp14:anchorId="6DE8A5CE" wp14:editId="112DCE2B">
-            <wp:extent cx="3200847" cy="552527"/>
+          <wp:inline distT="0" distB="0" distL="0" distR="0" wp14:anchorId="53D431AE" wp14:editId="73EAF8F3">
+            <wp:extent cx="5760720" cy="1888490"/>
             <wp:effectExtent l="0" t="0" r="0" b="0"/>
-            <wp:docPr id="5" name="Grafik 5"/>
+            <wp:docPr id="4" name="Grafik 4"/>
             <wp:cNvGraphicFramePr>
               <a:graphicFrameLocks xmlns:a="http://schemas.openxmlformats.org/drawingml/2006/main" noChangeAspect="1"/>
             </wp:cNvGraphicFramePr>
@@ -367,7 +283,7 @@
                   <pic:spPr>
                     <a:xfrm>
                       <a:off x="0" y="0"/>
-                      <a:ext cx="3200847" cy="552527"/>
+                      <a:ext cx="5760720" cy="1888490"/>
                     </a:xfrm>
                     <a:prstGeom prst="rect">
                       <a:avLst/>
@@ -382,25 +298,14 @@
     </w:p>
     <w:p>
       <w:r>
-        <w:t>Projektstruktur</w:t>
-      </w:r>
-      <w:r>
-        <w:t xml:space="preserve"> anpassen</w:t>
-      </w:r>
-      <w:r>
-        <w:t>:</w:t>
-      </w:r>
-    </w:p>
-    <w:p>
-      <w:r>
         <w:rPr>
           <w:noProof/>
         </w:rPr>
         <w:drawing>
-          <wp:inline distT="0" distB="0" distL="0" distR="0" wp14:anchorId="577464ED" wp14:editId="5A6E6D6D">
-            <wp:extent cx="2187828" cy="1651738"/>
-            <wp:effectExtent l="0" t="0" r="3175" b="5715"/>
-            <wp:docPr id="1" name="Grafik 1"/>
+          <wp:inline distT="0" distB="0" distL="0" distR="0" wp14:anchorId="6DE8A5CE" wp14:editId="112DCE2B">
+            <wp:extent cx="3200847" cy="552527"/>
+            <wp:effectExtent l="0" t="0" r="0" b="0"/>
+            <wp:docPr id="5" name="Grafik 5"/>
             <wp:cNvGraphicFramePr>
               <a:graphicFrameLocks xmlns:a="http://schemas.openxmlformats.org/drawingml/2006/main" noChangeAspect="1"/>
             </wp:cNvGraphicFramePr>
@@ -420,7 +325,7 @@
                   <pic:spPr>
                     <a:xfrm>
                       <a:off x="0" y="0"/>
-                      <a:ext cx="2193854" cy="1656287"/>
+                      <a:ext cx="3200847" cy="552527"/>
                     </a:xfrm>
                     <a:prstGeom prst="rect">
                       <a:avLst/>
@@ -433,26 +338,12 @@
         </w:drawing>
       </w:r>
     </w:p>
-    <w:p/>
-    <w:p>
-      <w:proofErr w:type="spellStart"/>
-      <w:r>
-        <w:t>Jar</w:t>
-      </w:r>
-      <w:proofErr w:type="spellEnd"/>
-      <w:r>
-        <w:t>-Dateien zum Projekt hinzufügen</w:t>
-      </w:r>
-      <w:r>
-        <w:t xml:space="preserve"> (die Dateien entweder aus der E-Learning-Plattform oder noch besser vom installierten </w:t>
-      </w:r>
-      <w:proofErr w:type="spellStart"/>
-      <w:r>
-        <w:t>hadoop</w:t>
-      </w:r>
-      <w:proofErr w:type="spellEnd"/>
-      <w:r>
-        <w:t xml:space="preserve"> in der virtuellen Maschine – ACHTUNG: Versionen müssen zusammenpassen)</w:t>
+    <w:p>
+      <w:r>
+        <w:t>Projektstruktur</w:t>
+      </w:r>
+      <w:r>
+        <w:t xml:space="preserve"> anpassen</w:t>
       </w:r>
       <w:r>
         <w:t>:</w:t>
@@ -463,12 +354,11 @@
         <w:rPr>
           <w:noProof/>
         </w:rPr>
-        <w:lastRenderedPageBreak/>
         <w:drawing>
-          <wp:inline distT="0" distB="0" distL="0" distR="0" wp14:anchorId="157E24E6" wp14:editId="47FCD58A">
-            <wp:extent cx="5760720" cy="1873885"/>
-            <wp:effectExtent l="0" t="0" r="0" b="0"/>
-            <wp:docPr id="11" name="Grafik 11"/>
+          <wp:inline distT="0" distB="0" distL="0" distR="0" wp14:anchorId="577464ED" wp14:editId="5A6E6D6D">
+            <wp:extent cx="2187828" cy="1651738"/>
+            <wp:effectExtent l="0" t="0" r="3175" b="5715"/>
+            <wp:docPr id="1" name="Grafik 1"/>
             <wp:cNvGraphicFramePr>
               <a:graphicFrameLocks xmlns:a="http://schemas.openxmlformats.org/drawingml/2006/main" noChangeAspect="1"/>
             </wp:cNvGraphicFramePr>
@@ -488,7 +378,7 @@
                   <pic:spPr>
                     <a:xfrm>
                       <a:off x="0" y="0"/>
-                      <a:ext cx="5760720" cy="1873885"/>
+                      <a:ext cx="2193854" cy="1656287"/>
                     </a:xfrm>
                     <a:prstGeom prst="rect">
                       <a:avLst/>
@@ -503,14 +393,40 @@
     </w:p>
     <w:p>
       <w:r>
+        <w:t>Jar-Dateien zum Projekt hinzufügen</w:t>
+      </w:r>
+      <w:r>
+        <w:t xml:space="preserve"> (die Dateien entweder aus der E-Learning-Plattform oder noch besser vom installierten hadoop in der virtuellen Maschine – ACHTUNG: Versionen müssen zusammenpassen</w:t>
+      </w:r>
+      <w:r>
+        <w:t xml:space="preserve">, es ist aber möglich, mit niedrigerer Version zu </w:t>
+      </w:r>
+      <w:proofErr w:type="gramStart"/>
+      <w:r>
+        <w:t>bauen,</w:t>
+      </w:r>
+      <w:proofErr w:type="gramEnd"/>
+      <w:r>
+        <w:t xml:space="preserve"> als die Version in der virtuellen Maschine</w:t>
+      </w:r>
+      <w:r>
+        <w:t>)</w:t>
+      </w:r>
+      <w:r>
+        <w:t>:</w:t>
+      </w:r>
+    </w:p>
+    <w:p>
+      <w:r>
         <w:rPr>
           <w:noProof/>
         </w:rPr>
+        <w:lastRenderedPageBreak/>
         <w:drawing>
-          <wp:inline distT="0" distB="0" distL="0" distR="0" wp14:anchorId="0A1873C9" wp14:editId="6DF83DA9">
-            <wp:extent cx="5760720" cy="1948180"/>
+          <wp:inline distT="0" distB="0" distL="0" distR="0" wp14:anchorId="157E24E6" wp14:editId="47FCD58A">
+            <wp:extent cx="5760720" cy="1873885"/>
             <wp:effectExtent l="0" t="0" r="0" b="0"/>
-            <wp:docPr id="8" name="Grafik 8"/>
+            <wp:docPr id="11" name="Grafik 11"/>
             <wp:cNvGraphicFramePr>
               <a:graphicFrameLocks xmlns:a="http://schemas.openxmlformats.org/drawingml/2006/main" noChangeAspect="1"/>
             </wp:cNvGraphicFramePr>
@@ -530,7 +446,7 @@
                   <pic:spPr>
                     <a:xfrm>
                       <a:off x="0" y="0"/>
-                      <a:ext cx="5760720" cy="1948180"/>
+                      <a:ext cx="5760720" cy="1873885"/>
                     </a:xfrm>
                     <a:prstGeom prst="rect">
                       <a:avLst/>
@@ -545,27 +461,14 @@
     </w:p>
     <w:p>
       <w:r>
-        <w:t xml:space="preserve">Projektstruktur, nachdem die </w:t>
-      </w:r>
-      <w:proofErr w:type="spellStart"/>
-      <w:r>
-        <w:t>Sourcedateien</w:t>
-      </w:r>
-      <w:proofErr w:type="spellEnd"/>
-      <w:r>
-        <w:t xml:space="preserve"> dort abgelegt wurden</w:t>
-      </w:r>
-    </w:p>
-    <w:p>
-      <w:r>
         <w:rPr>
           <w:noProof/>
         </w:rPr>
         <w:drawing>
-          <wp:inline distT="0" distB="0" distL="0" distR="0" wp14:anchorId="6A0ACE27" wp14:editId="7C267B04">
-            <wp:extent cx="2577693" cy="2709133"/>
+          <wp:inline distT="0" distB="0" distL="0" distR="0" wp14:anchorId="0A1873C9" wp14:editId="6DF83DA9">
+            <wp:extent cx="5760720" cy="1948180"/>
             <wp:effectExtent l="0" t="0" r="0" b="0"/>
-            <wp:docPr id="10" name="Grafik 10"/>
+            <wp:docPr id="8" name="Grafik 8"/>
             <wp:cNvGraphicFramePr>
               <a:graphicFrameLocks xmlns:a="http://schemas.openxmlformats.org/drawingml/2006/main" noChangeAspect="1"/>
             </wp:cNvGraphicFramePr>
@@ -585,7 +488,7 @@
                   <pic:spPr>
                     <a:xfrm>
                       <a:off x="0" y="0"/>
-                      <a:ext cx="2590309" cy="2722392"/>
+                      <a:ext cx="5760720" cy="1948180"/>
                     </a:xfrm>
                     <a:prstGeom prst="rect">
                       <a:avLst/>
@@ -600,10 +503,7 @@
     </w:p>
     <w:p>
       <w:r>
-        <w:t>Projekt bauen, d.h</w:t>
-      </w:r>
-      <w:r>
-        <w:t>. kompilieren</w:t>
+        <w:t>Projektstruktur, nachdem die Sourcedateien dort abgelegt wurden</w:t>
       </w:r>
     </w:p>
     <w:p>
@@ -612,10 +512,10 @@
           <w:noProof/>
         </w:rPr>
         <w:drawing>
-          <wp:inline distT="0" distB="0" distL="0" distR="0" wp14:anchorId="0A363A57" wp14:editId="7EAB040A">
-            <wp:extent cx="5760720" cy="857250"/>
+          <wp:inline distT="0" distB="0" distL="0" distR="0" wp14:anchorId="6A0ACE27" wp14:editId="7C267B04">
+            <wp:extent cx="2577693" cy="2709133"/>
             <wp:effectExtent l="0" t="0" r="0" b="0"/>
-            <wp:docPr id="12" name="Grafik 12"/>
+            <wp:docPr id="10" name="Grafik 10"/>
             <wp:cNvGraphicFramePr>
               <a:graphicFrameLocks xmlns:a="http://schemas.openxmlformats.org/drawingml/2006/main" noChangeAspect="1"/>
             </wp:cNvGraphicFramePr>
@@ -635,7 +535,7 @@
                   <pic:spPr>
                     <a:xfrm>
                       <a:off x="0" y="0"/>
-                      <a:ext cx="5760720" cy="857250"/>
+                      <a:ext cx="2590309" cy="2722392"/>
                     </a:xfrm>
                     <a:prstGeom prst="rect">
                       <a:avLst/>
@@ -650,10 +550,10 @@
     </w:p>
     <w:p>
       <w:r>
-        <w:t>Ausführen oder Debuggen direkt bei den jeweiligen Methoden</w:t>
-      </w:r>
-      <w:r>
-        <w:t xml:space="preserve"> (müsste man remote debuggen auf der Zielplattform verwenden, wo DFS installiert ist)</w:t>
+        <w:t>Projekt bauen, d.h</w:t>
+      </w:r>
+      <w:r>
+        <w:t>. kompilieren</w:t>
       </w:r>
     </w:p>
     <w:p>
@@ -661,12 +561,11 @@
         <w:rPr>
           <w:noProof/>
         </w:rPr>
-        <w:lastRenderedPageBreak/>
         <w:drawing>
-          <wp:inline distT="0" distB="0" distL="0" distR="0" wp14:anchorId="59121D99" wp14:editId="741FDEC4">
-            <wp:extent cx="2440269" cy="2099767"/>
+          <wp:inline distT="0" distB="0" distL="0" distR="0" wp14:anchorId="0A363A57" wp14:editId="7EAB040A">
+            <wp:extent cx="5760720" cy="857250"/>
             <wp:effectExtent l="0" t="0" r="0" b="0"/>
-            <wp:docPr id="13" name="Grafik 13"/>
+            <wp:docPr id="12" name="Grafik 12"/>
             <wp:cNvGraphicFramePr>
               <a:graphicFrameLocks xmlns:a="http://schemas.openxmlformats.org/drawingml/2006/main" noChangeAspect="1"/>
             </wp:cNvGraphicFramePr>
@@ -686,7 +585,7 @@
                   <pic:spPr>
                     <a:xfrm>
                       <a:off x="0" y="0"/>
-                      <a:ext cx="2445900" cy="2104613"/>
+                      <a:ext cx="5760720" cy="857250"/>
                     </a:xfrm>
                     <a:prstGeom prst="rect">
                       <a:avLst/>
@@ -700,54 +599,14 @@
       </w:r>
     </w:p>
     <w:p>
-      <w:proofErr w:type="spellStart"/>
-      <w:r>
-        <w:t>Artifakt</w:t>
-      </w:r>
-      <w:proofErr w:type="spellEnd"/>
-      <w:r>
-        <w:t xml:space="preserve"> anlegen</w:t>
-      </w:r>
-      <w:r>
-        <w:t>, d.h.</w:t>
-      </w:r>
-      <w:r>
-        <w:t xml:space="preserve"> über </w:t>
-      </w:r>
-      <w:r>
-        <w:t xml:space="preserve">"Project </w:t>
-      </w:r>
-      <w:proofErr w:type="spellStart"/>
-      <w:r>
-        <w:t>settings</w:t>
-      </w:r>
-      <w:proofErr w:type="spellEnd"/>
-      <w:r>
-        <w:t xml:space="preserve">" das Erstellen des </w:t>
-      </w:r>
-      <w:proofErr w:type="spellStart"/>
-      <w:r>
-        <w:t>jar</w:t>
-      </w:r>
-      <w:proofErr w:type="spellEnd"/>
-      <w:r>
-        <w:t xml:space="preserve">-File konfigurieren und dem </w:t>
-      </w:r>
-      <w:proofErr w:type="spellStart"/>
-      <w:r>
-        <w:t>Jar</w:t>
-      </w:r>
-      <w:proofErr w:type="spellEnd"/>
-      <w:r>
-        <w:t xml:space="preserve">-File mitteilen, wo der </w:t>
-      </w:r>
-      <w:proofErr w:type="spellStart"/>
-      <w:r>
-        <w:t>Einsprungspunkt</w:t>
-      </w:r>
-      <w:proofErr w:type="spellEnd"/>
-      <w:r>
-        <w:t>, d.h. die Main-Klasse, zu finden ist.</w:t>
+      <w:r>
+        <w:t>Ausführen oder Debuggen direkt bei den jeweiligen Methoden</w:t>
+      </w:r>
+      <w:r>
+        <w:t xml:space="preserve"> (müsste man remote debuggen auf der Zielplattform verwenden, wo DFS installiert ist)</w:t>
+      </w:r>
+      <w:r>
+        <w:t>, d.h. dieser Schritt ist im Normalfall zu überspringen.</w:t>
       </w:r>
     </w:p>
     <w:p>
@@ -755,11 +614,12 @@
         <w:rPr>
           <w:noProof/>
         </w:rPr>
+        <w:lastRenderedPageBreak/>
         <w:drawing>
-          <wp:inline distT="0" distB="0" distL="0" distR="0" wp14:anchorId="684E0E4D" wp14:editId="1F8731CA">
-            <wp:extent cx="5760720" cy="1841500"/>
-            <wp:effectExtent l="0" t="0" r="0" b="6350"/>
-            <wp:docPr id="14" name="Grafik 14"/>
+          <wp:inline distT="0" distB="0" distL="0" distR="0" wp14:anchorId="59121D99" wp14:editId="741FDEC4">
+            <wp:extent cx="2440269" cy="2099767"/>
+            <wp:effectExtent l="0" t="0" r="0" b="0"/>
+            <wp:docPr id="13" name="Grafik 13"/>
             <wp:cNvGraphicFramePr>
               <a:graphicFrameLocks xmlns:a="http://schemas.openxmlformats.org/drawingml/2006/main" noChangeAspect="1"/>
             </wp:cNvGraphicFramePr>
@@ -779,7 +639,7 @@
                   <pic:spPr>
                     <a:xfrm>
                       <a:off x="0" y="0"/>
-                      <a:ext cx="5760720" cy="1841500"/>
+                      <a:ext cx="2445900" cy="2104613"/>
                     </a:xfrm>
                     <a:prstGeom prst="rect">
                       <a:avLst/>
@@ -794,14 +654,28 @@
     </w:p>
     <w:p>
       <w:r>
+        <w:t>Artifakt anlegen</w:t>
+      </w:r>
+      <w:r>
+        <w:t>, d.h.</w:t>
+      </w:r>
+      <w:r>
+        <w:t xml:space="preserve"> über </w:t>
+      </w:r>
+      <w:r>
+        <w:t>"Project settings" das Erstellen des jar-File konfigurieren und dem Jar-File mitteilen, wo der Einsprungspunkt, d.h. die Main-Klasse, zu finden ist.</w:t>
+      </w:r>
+    </w:p>
+    <w:p>
+      <w:r>
         <w:rPr>
           <w:noProof/>
         </w:rPr>
         <w:drawing>
-          <wp:inline distT="0" distB="0" distL="0" distR="0" wp14:anchorId="3DF30167" wp14:editId="1AC50F81">
-            <wp:extent cx="3769796" cy="2464866"/>
-            <wp:effectExtent l="0" t="0" r="2540" b="0"/>
-            <wp:docPr id="7" name="Grafik 7"/>
+          <wp:inline distT="0" distB="0" distL="0" distR="0" wp14:anchorId="684E0E4D" wp14:editId="1F8731CA">
+            <wp:extent cx="5760720" cy="1841500"/>
+            <wp:effectExtent l="0" t="0" r="0" b="6350"/>
+            <wp:docPr id="14" name="Grafik 14"/>
             <wp:cNvGraphicFramePr>
               <a:graphicFrameLocks xmlns:a="http://schemas.openxmlformats.org/drawingml/2006/main" noChangeAspect="1"/>
             </wp:cNvGraphicFramePr>
@@ -821,7 +695,7 @@
                   <pic:spPr>
                     <a:xfrm>
                       <a:off x="0" y="0"/>
-                      <a:ext cx="3774494" cy="2467938"/>
+                      <a:ext cx="5760720" cy="1841500"/>
                     </a:xfrm>
                     <a:prstGeom prst="rect">
                       <a:avLst/>
@@ -840,10 +714,10 @@
           <w:noProof/>
         </w:rPr>
         <w:drawing>
-          <wp:inline distT="0" distB="0" distL="0" distR="0" wp14:anchorId="687BE588" wp14:editId="74217E86">
-            <wp:extent cx="3172268" cy="1371791"/>
-            <wp:effectExtent l="0" t="0" r="9525" b="0"/>
-            <wp:docPr id="15" name="Grafik 15"/>
+          <wp:inline distT="0" distB="0" distL="0" distR="0" wp14:anchorId="3DF30167" wp14:editId="1AC50F81">
+            <wp:extent cx="3769796" cy="2464866"/>
+            <wp:effectExtent l="0" t="0" r="2540" b="0"/>
+            <wp:docPr id="7" name="Grafik 7"/>
             <wp:cNvGraphicFramePr>
               <a:graphicFrameLocks xmlns:a="http://schemas.openxmlformats.org/drawingml/2006/main" noChangeAspect="1"/>
             </wp:cNvGraphicFramePr>
@@ -863,7 +737,7 @@
                   <pic:spPr>
                     <a:xfrm>
                       <a:off x="0" y="0"/>
-                      <a:ext cx="3172268" cy="1371791"/>
+                      <a:ext cx="3774494" cy="2467938"/>
                     </a:xfrm>
                     <a:prstGeom prst="rect">
                       <a:avLst/>
@@ -878,242 +752,14 @@
     </w:p>
     <w:p>
       <w:r>
-        <w:t xml:space="preserve">Je nach verwendetem </w:t>
-      </w:r>
-      <w:proofErr w:type="spellStart"/>
-      <w:r>
-        <w:t>Buildsystem</w:t>
-      </w:r>
-      <w:proofErr w:type="spellEnd"/>
-      <w:r>
-        <w:t xml:space="preserve"> und deren Settings findet man das generierte </w:t>
-      </w:r>
-      <w:proofErr w:type="spellStart"/>
-      <w:r>
-        <w:t>Jar</w:t>
-      </w:r>
-      <w:proofErr w:type="spellEnd"/>
-      <w:r>
-        <w:t>-File unter z.B. out/</w:t>
-      </w:r>
-      <w:proofErr w:type="spellStart"/>
-      <w:r>
-        <w:t>artifacts</w:t>
-      </w:r>
-      <w:proofErr w:type="spellEnd"/>
-      <w:r>
-        <w:t xml:space="preserve"> oder </w:t>
-      </w:r>
-      <w:proofErr w:type="spellStart"/>
-      <w:r>
-        <w:t>build</w:t>
-      </w:r>
-      <w:proofErr w:type="spellEnd"/>
-      <w:r>
-        <w:t>/</w:t>
-      </w:r>
-      <w:proofErr w:type="spellStart"/>
-      <w:r>
-        <w:t>libs</w:t>
-      </w:r>
-      <w:proofErr w:type="spellEnd"/>
-      <w:r>
-        <w:t xml:space="preserve"> und beinhaltet der Dateiname eine </w:t>
-      </w:r>
-      <w:proofErr w:type="spellStart"/>
-      <w:r>
-        <w:t>Versionsnr</w:t>
-      </w:r>
-      <w:proofErr w:type="spellEnd"/>
-      <w:r>
-        <w:t>. oder nicht.</w:t>
-      </w:r>
-    </w:p>
-    <w:p>
-      <w:r>
-        <w:lastRenderedPageBreak/>
-        <w:t>Hadoop starten</w:t>
-      </w:r>
-      <w:r>
-        <w:t xml:space="preserve"> </w:t>
-      </w:r>
-      <w:r>
-        <w:t xml:space="preserve">und Test aufrufen </w:t>
-      </w:r>
-      <w:r>
-        <w:t xml:space="preserve">mit dem zuvor generierten und auf die Zielplattform kopierten </w:t>
-      </w:r>
-      <w:proofErr w:type="spellStart"/>
-      <w:r>
-        <w:t>Jar</w:t>
-      </w:r>
-      <w:proofErr w:type="spellEnd"/>
-      <w:r>
-        <w:t>-File.</w:t>
-      </w:r>
-    </w:p>
-    <w:p>
-      <w:r>
-        <w:t>Job ausführen</w:t>
-      </w:r>
-    </w:p>
-    <w:p>
-      <w:pPr>
-        <w:pStyle w:val="Listenabsatz"/>
-        <w:numPr>
-          <w:ilvl w:val="0"/>
-          <w:numId w:val="1"/>
-        </w:numPr>
-      </w:pPr>
-      <w:r>
-        <w:t xml:space="preserve">Input Ordner und Beispiel Textdatei anlegen (besser wäre direkt von </w:t>
-      </w:r>
-      <w:proofErr w:type="spellStart"/>
-      <w:r>
-        <w:t>hdfs</w:t>
-      </w:r>
-      <w:proofErr w:type="spellEnd"/>
-      <w:r>
-        <w:t xml:space="preserve"> zu laden)</w:t>
-      </w:r>
-    </w:p>
-    <w:p>
-      <w:pPr>
-        <w:pStyle w:val="Listenabsatz"/>
-        <w:numPr>
-          <w:ilvl w:val="0"/>
-          <w:numId w:val="1"/>
-        </w:numPr>
-      </w:pPr>
-      <w:r>
-        <w:t>Job ausführen (Vorsicht Pfade sind ggf. anzupassen!)</w:t>
-      </w:r>
-    </w:p>
-    <w:p>
-      <w:pPr>
-        <w:pStyle w:val="Source"/>
-      </w:pPr>
-      <w:proofErr w:type="spellStart"/>
-      <w:r>
-        <w:t>su</w:t>
-      </w:r>
-      <w:proofErr w:type="spellEnd"/>
-      <w:r>
-        <w:t xml:space="preserve"> – </w:t>
-      </w:r>
-      <w:proofErr w:type="spellStart"/>
-      <w:r>
-        <w:t>hduser</w:t>
-      </w:r>
-      <w:proofErr w:type="spellEnd"/>
-    </w:p>
-    <w:p>
-      <w:pPr>
-        <w:pStyle w:val="Source"/>
-      </w:pPr>
-      <w:r>
-        <w:t>start-dfs.sh</w:t>
-      </w:r>
-    </w:p>
-    <w:p>
-      <w:pPr>
-        <w:pStyle w:val="Source"/>
-      </w:pPr>
-      <w:r>
-        <w:t>start-yarn.sh</w:t>
-      </w:r>
-    </w:p>
-    <w:p>
-      <w:pPr>
-        <w:pStyle w:val="Source"/>
-      </w:pPr>
-      <w:proofErr w:type="spellStart"/>
-      <w:r>
-        <w:t>OutputDir</w:t>
-      </w:r>
-      <w:proofErr w:type="spellEnd"/>
-      <w:r>
-        <w:t>=~/Desktop/output</w:t>
-      </w:r>
-    </w:p>
-    <w:p>
-      <w:pPr>
-        <w:pStyle w:val="Source"/>
-      </w:pPr>
-      <w:r>
-        <w:t>rm -R $</w:t>
-      </w:r>
-      <w:proofErr w:type="spellStart"/>
-      <w:r>
-        <w:t>OutputDir</w:t>
-      </w:r>
-      <w:proofErr w:type="spellEnd"/>
-      <w:r>
-        <w:t xml:space="preserve"> 2&gt;/dev/null # other</w:t>
-      </w:r>
-      <w:r>
-        <w:t xml:space="preserve">wise following calls </w:t>
-      </w:r>
-      <w:proofErr w:type="gramStart"/>
-      <w:r>
-        <w:t>fail</w:t>
-      </w:r>
-      <w:proofErr w:type="gramEnd"/>
-    </w:p>
-    <w:p>
-      <w:pPr>
-        <w:pStyle w:val="Source"/>
-      </w:pPr>
-      <w:proofErr w:type="spellStart"/>
-      <w:r>
-        <w:t>hadoop</w:t>
-      </w:r>
-      <w:proofErr w:type="spellEnd"/>
-      <w:r>
-        <w:t xml:space="preserve"> jar </w:t>
-      </w:r>
-      <w:r>
-        <w:t>HadoopWordCount</w:t>
-      </w:r>
-      <w:r>
-        <w:t xml:space="preserve">.jar file:/tmp/Bibel.txt </w:t>
-      </w:r>
-      <w:proofErr w:type="gramStart"/>
-      <w:r>
-        <w:t>file:$</w:t>
-      </w:r>
-      <w:proofErr w:type="spellStart"/>
-      <w:proofErr w:type="gramEnd"/>
-      <w:r>
-        <w:t>OutputDir</w:t>
-      </w:r>
-      <w:proofErr w:type="spellEnd"/>
-    </w:p>
-    <w:p>
-      <w:pPr>
-        <w:pStyle w:val="Source"/>
-      </w:pPr>
-    </w:p>
-    <w:p>
-      <w:r>
-        <w:t>Erwarteter Output wie folgt:</w:t>
-      </w:r>
-    </w:p>
-    <w:p>
-      <w:pPr>
-        <w:rPr>
-          <w:lang w:val="en-US"/>
-        </w:rPr>
-      </w:pPr>
-      <w:r>
         <w:rPr>
           <w:noProof/>
         </w:rPr>
         <w:drawing>
-          <wp:inline distT="0" distB="0" distL="0" distR="0" wp14:anchorId="02ADD519" wp14:editId="2611EE1E">
-            <wp:extent cx="5760720" cy="3803650"/>
-            <wp:effectExtent l="0" t="0" r="0" b="6350"/>
-            <wp:docPr id="26" name="Grafik 26"/>
+          <wp:inline distT="0" distB="0" distL="0" distR="0" wp14:anchorId="687BE588" wp14:editId="74217E86">
+            <wp:extent cx="3172268" cy="1371791"/>
+            <wp:effectExtent l="0" t="0" r="9525" b="0"/>
+            <wp:docPr id="15" name="Grafik 15"/>
             <wp:cNvGraphicFramePr>
               <a:graphicFrameLocks xmlns:a="http://schemas.openxmlformats.org/drawingml/2006/main" noChangeAspect="1"/>
             </wp:cNvGraphicFramePr>
@@ -1133,7 +779,7 @@
                   <pic:spPr>
                     <a:xfrm>
                       <a:off x="0" y="0"/>
-                      <a:ext cx="5760720" cy="3803650"/>
+                      <a:ext cx="3172268" cy="1371791"/>
                     </a:xfrm>
                     <a:prstGeom prst="rect">
                       <a:avLst/>
@@ -1147,11 +793,387 @@
       </w:r>
     </w:p>
     <w:p>
-      <w:pPr>
-        <w:rPr>
-          <w:lang w:val="en-US"/>
-        </w:rPr>
-      </w:pPr>
+      <w:r>
+        <w:t>Je nach verwendetem Buildsystem und deren Settings findet man das generierte Jar-File unter z.B. out/artifacts oder build/libs und beinhaltet der Dateiname eine Versionsnr. oder nicht.</w:t>
+      </w:r>
+    </w:p>
+    <w:p>
+      <w:r>
+        <w:lastRenderedPageBreak/>
+        <w:t>Hadoop starten</w:t>
+      </w:r>
+      <w:r>
+        <w:t xml:space="preserve"> </w:t>
+      </w:r>
+      <w:r>
+        <w:t xml:space="preserve">und Test aufrufen </w:t>
+      </w:r>
+      <w:r>
+        <w:t xml:space="preserve">mit dem zuvor generierten und auf die Zielplattform kopierten </w:t>
+      </w:r>
+      <w:r>
+        <w:t>Jar-File.</w:t>
+      </w:r>
+    </w:p>
+    <w:p>
+      <w:r>
+        <w:t>Job ausführen</w:t>
+      </w:r>
+    </w:p>
+    <w:p>
+      <w:pPr>
+        <w:pStyle w:val="Listenabsatz"/>
+        <w:numPr>
+          <w:ilvl w:val="0"/>
+          <w:numId w:val="1"/>
+        </w:numPr>
+      </w:pPr>
+      <w:r>
+        <w:t xml:space="preserve">Input Ordner und Beispiel Textdatei </w:t>
+      </w:r>
+      <w:r>
+        <w:t xml:space="preserve">im hdfs </w:t>
+      </w:r>
+      <w:r>
+        <w:t>anlegen</w:t>
+      </w:r>
+    </w:p>
+    <w:p>
+      <w:pPr>
+        <w:pStyle w:val="Listenabsatz"/>
+        <w:numPr>
+          <w:ilvl w:val="0"/>
+          <w:numId w:val="1"/>
+        </w:numPr>
+      </w:pPr>
+      <w:r>
+        <w:t>Job ausführen (Vorsicht Pfade sind ggf. anzupassen!)</w:t>
+      </w:r>
+    </w:p>
+    <w:p>
+      <w:pPr>
+        <w:pStyle w:val="Source"/>
+      </w:pPr>
+      <w:r>
+        <w:t>su – hduser</w:t>
+      </w:r>
+    </w:p>
+    <w:p>
+      <w:pPr>
+        <w:pStyle w:val="Source"/>
+      </w:pPr>
+      <w:r>
+        <w:t>start-dfs.sh</w:t>
+      </w:r>
+    </w:p>
+    <w:p>
+      <w:pPr>
+        <w:pStyle w:val="Source"/>
+      </w:pPr>
+      <w:r>
+        <w:t>start-yarn.sh</w:t>
+      </w:r>
+    </w:p>
+    <w:p>
+      <w:pPr>
+        <w:pStyle w:val="Source"/>
+      </w:pPr>
+      <w:r>
+        <w:t>hdfs dfs -mkdir /input</w:t>
+      </w:r>
+    </w:p>
+    <w:p>
+      <w:pPr>
+        <w:pStyle w:val="Source"/>
+      </w:pPr>
+      <w:r>
+        <w:t>hdfs dfs -mkdir /</w:t>
+      </w:r>
+      <w:r>
+        <w:t>output</w:t>
+      </w:r>
+    </w:p>
+    <w:p>
+      <w:pPr>
+        <w:pStyle w:val="Source"/>
+      </w:pPr>
+      <w:r>
+        <w:t>hdfs dfs -put /tmp/</w:t>
+      </w:r>
+      <w:r>
+        <w:t>Bibel.txt</w:t>
+      </w:r>
+      <w:r>
+        <w:t xml:space="preserve"> /input/</w:t>
+      </w:r>
+    </w:p>
+    <w:p>
+      <w:pPr>
+        <w:pStyle w:val="Source"/>
+      </w:pPr>
+      <w:r>
+        <w:t>OutputDir</w:t>
+      </w:r>
+      <w:r>
+        <w:t>=/output/</w:t>
+      </w:r>
+      <w:r>
+        <w:t>Bibel</w:t>
+      </w:r>
+    </w:p>
+    <w:p>
+      <w:pPr>
+        <w:pStyle w:val="Source"/>
+        <w:rPr>
+          <w:lang w:val="de-DE"/>
+        </w:rPr>
+      </w:pPr>
+      <w:r>
+        <w:rPr>
+          <w:lang w:val="de-DE"/>
+        </w:rPr>
+        <w:t># folgendes für jeden Versuch n</w:t>
+      </w:r>
+      <w:r>
+        <w:rPr>
+          <w:lang w:val="de-DE"/>
+        </w:rPr>
+        <w:t>eu ausführen</w:t>
+      </w:r>
+    </w:p>
+    <w:p>
+      <w:pPr>
+        <w:pStyle w:val="Source"/>
+      </w:pPr>
+      <w:r>
+        <w:t xml:space="preserve">hdfs dfs </w:t>
+      </w:r>
+      <w:r>
+        <w:t>rm -R $OutputDir</w:t>
+      </w:r>
+    </w:p>
+    <w:p>
+      <w:pPr>
+        <w:pStyle w:val="Source"/>
+      </w:pPr>
+      <w:r>
+        <w:t xml:space="preserve">hadoop jar </w:t>
+      </w:r>
+      <w:r>
+        <w:t>HadoopWordCount</w:t>
+      </w:r>
+      <w:r>
+        <w:t>.jar /</w:t>
+      </w:r>
+      <w:r>
+        <w:t>input</w:t>
+      </w:r>
+      <w:r>
+        <w:t xml:space="preserve">/Bibel.txt </w:t>
+      </w:r>
+      <w:r>
+        <w:t>$OutputDir</w:t>
+      </w:r>
+    </w:p>
+    <w:p>
+      <w:pPr>
+        <w:pStyle w:val="Source"/>
+      </w:pPr>
+    </w:p>
+    <w:p>
+      <w:r>
+        <w:t>Bei Problemen die Jar-Datei überprüfen ("jar -tvf" funktioniert meines Wissens nur unter Linux), sie muss zumindest folgende Dateien beinhalten:</w:t>
+      </w:r>
+    </w:p>
+    <w:p>
+      <w:pPr>
+        <w:pStyle w:val="Source"/>
+        <w:rPr>
+          <w:lang w:val="de-AT"/>
+        </w:rPr>
+      </w:pPr>
+      <w:r>
+        <w:rPr>
+          <w:lang w:val="de-AT"/>
+        </w:rPr>
+        <w:t>j</w:t>
+      </w:r>
+      <w:r>
+        <w:rPr>
+          <w:lang w:val="de-AT"/>
+        </w:rPr>
+        <w:t xml:space="preserve">ar -tvf HadoopWordCount.jar | awk </w:t>
+      </w:r>
+      <w:proofErr w:type="gramStart"/>
+      <w:r>
+        <w:rPr>
+          <w:lang w:val="de-AT"/>
+        </w:rPr>
+        <w:t>'{ print</w:t>
+      </w:r>
+      <w:proofErr w:type="gramEnd"/>
+      <w:r>
+        <w:rPr>
+          <w:lang w:val="de-AT"/>
+        </w:rPr>
+        <w:t xml:space="preserve"> $8 }'</w:t>
+      </w:r>
+    </w:p>
+    <w:p>
+      <w:pPr>
+        <w:pStyle w:val="Source"/>
+        <w:rPr>
+          <w:lang w:val="sv-SE"/>
+        </w:rPr>
+      </w:pPr>
+      <w:r>
+        <w:rPr>
+          <w:lang w:val="sv-SE"/>
+        </w:rPr>
+        <w:t>META-INF/MANIFEST.MF</w:t>
+      </w:r>
+    </w:p>
+    <w:p>
+      <w:pPr>
+        <w:pStyle w:val="Source"/>
+      </w:pPr>
+      <w:r>
+        <w:t>at/fhj/MapClass.class</w:t>
+      </w:r>
+    </w:p>
+    <w:p>
+      <w:pPr>
+        <w:pStyle w:val="Source"/>
+      </w:pPr>
+      <w:r>
+        <w:t>at/fhj/ReduceClass.class</w:t>
+      </w:r>
+    </w:p>
+    <w:p>
+      <w:pPr>
+        <w:pStyle w:val="Source"/>
+        <w:rPr>
+          <w:lang w:val="de-DE"/>
+        </w:rPr>
+      </w:pPr>
+      <w:r>
+        <w:rPr>
+          <w:lang w:val="de-DE"/>
+        </w:rPr>
+        <w:t>at/fhj/WordCount.class</w:t>
+      </w:r>
+    </w:p>
+    <w:p>
+      <w:pPr>
+        <w:rPr>
+          <w:lang w:val="de-DE"/>
+        </w:rPr>
+      </w:pPr>
+    </w:p>
+    <w:p>
+      <w:r>
+        <w:t>Der Inhalt der Datei MANIFEST.MF sollte wie folgt sein:</w:t>
+      </w:r>
+    </w:p>
+    <w:p>
+      <w:pPr>
+        <w:pStyle w:val="Source"/>
+      </w:pPr>
+      <w:r>
+        <w:t>jar -xf minimal.jar META-INF/MANIFEST.MF</w:t>
+      </w:r>
+    </w:p>
+    <w:p>
+      <w:pPr>
+        <w:pStyle w:val="Source"/>
+        <w:rPr>
+          <w:lang w:val="de-DE"/>
+        </w:rPr>
+      </w:pPr>
+      <w:r>
+        <w:rPr>
+          <w:lang w:val="de-DE"/>
+        </w:rPr>
+        <w:t>cat META-INF/MANIFEST.MF</w:t>
+      </w:r>
+    </w:p>
+    <w:p>
+      <w:pPr>
+        <w:pStyle w:val="Source"/>
+        <w:rPr>
+          <w:b/>
+          <w:bCs/>
+          <w:color w:val="0070C0"/>
+          <w:lang w:val="de-DE"/>
+        </w:rPr>
+      </w:pPr>
+      <w:r>
+        <w:rPr>
+          <w:b/>
+          <w:bCs/>
+          <w:color w:val="0070C0"/>
+          <w:lang w:val="de-DE"/>
+        </w:rPr>
+        <w:t>Manifest-Version: 1.0</w:t>
+      </w:r>
+    </w:p>
+    <w:p>
+      <w:pPr>
+        <w:pStyle w:val="Source"/>
+        <w:rPr>
+          <w:b/>
+          <w:bCs/>
+          <w:color w:val="0070C0"/>
+          <w:lang w:val="de-DE"/>
+        </w:rPr>
+      </w:pPr>
+      <w:r>
+        <w:rPr>
+          <w:b/>
+          <w:bCs/>
+          <w:color w:val="0070C0"/>
+          <w:lang w:val="de-DE"/>
+        </w:rPr>
+        <w:t xml:space="preserve">Main-Class: </w:t>
+      </w:r>
+      <w:proofErr w:type="gramStart"/>
+      <w:r>
+        <w:rPr>
+          <w:b/>
+          <w:bCs/>
+          <w:color w:val="0070C0"/>
+          <w:lang w:val="de-DE"/>
+        </w:rPr>
+        <w:t>at.fhj.WordCount</w:t>
+      </w:r>
+      <w:proofErr w:type="gramEnd"/>
+    </w:p>
+    <w:p>
+      <w:pPr>
+        <w:pStyle w:val="Source"/>
+        <w:rPr>
+          <w:lang w:val="de-DE"/>
+        </w:rPr>
+      </w:pPr>
+    </w:p>
+    <w:p>
+      <w:pPr>
+        <w:pStyle w:val="Source"/>
+        <w:rPr>
+          <w:lang w:val="de-DE"/>
+        </w:rPr>
+      </w:pPr>
+    </w:p>
+    <w:p>
+      <w:r>
+        <w:t>Erwarteter Output</w:t>
+      </w:r>
+      <w:r>
+        <w:t xml:space="preserve"> nach erfolgreichem MapReduce Job</w:t>
+      </w:r>
+      <w:r>
+        <w:t xml:space="preserve"> wie folgt:</w:t>
+      </w:r>
     </w:p>
     <w:p>
       <w:pPr>
@@ -1165,10 +1187,10 @@
         </w:rPr>
         <w:lastRenderedPageBreak/>
         <w:drawing>
-          <wp:inline distT="0" distB="0" distL="0" distR="0" wp14:anchorId="274C8934" wp14:editId="0E5A94D8">
-            <wp:extent cx="5760720" cy="3538855"/>
-            <wp:effectExtent l="0" t="0" r="0" b="4445"/>
-            <wp:docPr id="27" name="Grafik 27"/>
+          <wp:inline distT="0" distB="0" distL="0" distR="0" wp14:anchorId="02ADD519" wp14:editId="2611EE1E">
+            <wp:extent cx="5760720" cy="3803650"/>
+            <wp:effectExtent l="0" t="0" r="0" b="6350"/>
+            <wp:docPr id="26" name="Grafik 26"/>
             <wp:cNvGraphicFramePr>
               <a:graphicFrameLocks xmlns:a="http://schemas.openxmlformats.org/drawingml/2006/main" noChangeAspect="1"/>
             </wp:cNvGraphicFramePr>
@@ -1188,7 +1210,7 @@
                   <pic:spPr>
                     <a:xfrm>
                       <a:off x="0" y="0"/>
-                      <a:ext cx="5760720" cy="3538855"/>
+                      <a:ext cx="5760720" cy="3803650"/>
                     </a:xfrm>
                     <a:prstGeom prst="rect">
                       <a:avLst/>
@@ -1204,25 +1226,44 @@
     <w:p>
       <w:pPr>
         <w:rPr>
+          <w:lang w:val="de-DE"/>
+        </w:rPr>
+      </w:pPr>
+      <w:r>
+        <w:rPr>
+          <w:lang w:val="de-DE"/>
+        </w:rPr>
+        <w:t>Im angegebenen Output-Verzeichnis b</w:t>
+      </w:r>
+      <w:r>
+        <w:rPr>
+          <w:lang w:val="de-DE"/>
+        </w:rPr>
+        <w:t>efinden sich dann 2 Dateien, eine leere Datei "_SUCCESS" und eine Datei mit dem Ergebnis des Jobs.</w:t>
+      </w:r>
+    </w:p>
+    <w:p>
+      <w:pPr>
+        <w:rPr>
+          <w:lang w:val="de-DE"/>
+        </w:rPr>
+      </w:pPr>
+    </w:p>
+    <w:p>
+      <w:pPr>
+        <w:rPr>
           <w:lang w:val="en-US"/>
         </w:rPr>
       </w:pPr>
-    </w:p>
-    <w:p>
-      <w:pPr>
+      <w:r>
         <w:rPr>
           <w:lang w:val="en-US"/>
         </w:rPr>
-      </w:pPr>
-      <w:r>
-        <w:rPr>
-          <w:noProof/>
-        </w:rPr>
         <w:drawing>
-          <wp:inline distT="0" distB="0" distL="0" distR="0" wp14:anchorId="30189D9F" wp14:editId="0AEC3B78">
-            <wp:extent cx="5760720" cy="4345940"/>
+          <wp:inline distT="0" distB="0" distL="0" distR="0" wp14:anchorId="00140A84" wp14:editId="5ECD052A">
+            <wp:extent cx="5760720" cy="2156460"/>
             <wp:effectExtent l="0" t="0" r="0" b="0"/>
-            <wp:docPr id="28" name="Grafik 28"/>
+            <wp:docPr id="9" name="Grafik 9"/>
             <wp:cNvGraphicFramePr>
               <a:graphicFrameLocks xmlns:a="http://schemas.openxmlformats.org/drawingml/2006/main" noChangeAspect="1"/>
             </wp:cNvGraphicFramePr>
@@ -1242,7 +1283,7 @@
                   <pic:spPr>
                     <a:xfrm>
                       <a:off x="0" y="0"/>
-                      <a:ext cx="5760720" cy="4345940"/>
+                      <a:ext cx="5760720" cy="2156460"/>
                     </a:xfrm>
                     <a:prstGeom prst="rect">
                       <a:avLst/>
@@ -1261,6 +1302,47 @@
           <w:lang w:val="en-US"/>
         </w:rPr>
       </w:pPr>
+      <w:r>
+        <w:rPr>
+          <w:lang w:val="en-US"/>
+        </w:rPr>
+        <w:lastRenderedPageBreak/>
+        <w:drawing>
+          <wp:inline distT="0" distB="0" distL="0" distR="0" wp14:anchorId="32F363D9" wp14:editId="3D35F34D">
+            <wp:extent cx="4823352" cy="4333680"/>
+            <wp:effectExtent l="0" t="0" r="0" b="0"/>
+            <wp:docPr id="16" name="Grafik 16"/>
+            <wp:cNvGraphicFramePr>
+              <a:graphicFrameLocks xmlns:a="http://schemas.openxmlformats.org/drawingml/2006/main" noChangeAspect="1"/>
+            </wp:cNvGraphicFramePr>
+            <a:graphic xmlns:a="http://schemas.openxmlformats.org/drawingml/2006/main">
+              <a:graphicData uri="http://schemas.openxmlformats.org/drawingml/2006/picture">
+                <pic:pic xmlns:pic="http://schemas.openxmlformats.org/drawingml/2006/picture">
+                  <pic:nvPicPr>
+                    <pic:cNvPr id="1" name=""/>
+                    <pic:cNvPicPr/>
+                  </pic:nvPicPr>
+                  <pic:blipFill>
+                    <a:blip r:embed="rId23"/>
+                    <a:stretch>
+                      <a:fillRect/>
+                    </a:stretch>
+                  </pic:blipFill>
+                  <pic:spPr>
+                    <a:xfrm>
+                      <a:off x="0" y="0"/>
+                      <a:ext cx="4827559" cy="4337460"/>
+                    </a:xfrm>
+                    <a:prstGeom prst="rect">
+                      <a:avLst/>
+                    </a:prstGeom>
+                  </pic:spPr>
+                </pic:pic>
+              </a:graphicData>
+            </a:graphic>
+          </wp:inline>
+        </w:drawing>
+      </w:r>
     </w:p>
     <w:p>
       <w:r>
@@ -1273,7 +1355,13 @@
         <w:t>chtig: wenn der Job erneut g</w:t>
       </w:r>
       <w:r>
-        <w:t>estartet werden soll, muss zuvor das Output-Verzeichnis gelöscht werden!</w:t>
+        <w:t>estartet werden soll, muss zuvor das Output-Verzeichnis gelöscht werden</w:t>
+      </w:r>
+      <w:r>
+        <w:t xml:space="preserve"> (sowohl wenn man Output ins lokale Dateisystem als auch wenn man dies in hdfs schreibt)</w:t>
+      </w:r>
+      <w:r>
+        <w:t>!</w:t>
       </w:r>
     </w:p>
     <w:sectPr>

</xml_diff>

<commit_message>
hint to create small jar only
</commit_message>
<xml_diff>
--- a/scripts/03/MapReduce auf IntelliJ einrichten.docx
+++ b/scripts/03/MapReduce auf IntelliJ einrichten.docx
@@ -13,12 +13,26 @@
         <w:rPr>
           <w:lang w:val="en-US"/>
         </w:rPr>
-        <w:t>MapReduce job mit Java i</w:t>
-      </w:r>
+        <w:t xml:space="preserve">MapReduce job </w:t>
+      </w:r>
+      <w:proofErr w:type="spellStart"/>
       <w:r>
         <w:rPr>
           <w:lang w:val="en-US"/>
         </w:rPr>
+        <w:t>mit</w:t>
+      </w:r>
+      <w:proofErr w:type="spellEnd"/>
+      <w:r>
+        <w:rPr>
+          <w:lang w:val="en-US"/>
+        </w:rPr>
+        <w:t xml:space="preserve"> Java i</w:t>
+      </w:r>
+      <w:r>
+        <w:rPr>
+          <w:lang w:val="en-US"/>
+        </w:rPr>
         <w:t>n IntelliJ IDE</w:t>
       </w:r>
     </w:p>
@@ -35,11 +49,33 @@
           <w:lang w:val="de-DE"/>
         </w:rPr>
       </w:pPr>
-      <w:r>
-        <w:rPr>
-          <w:lang w:val="de-DE"/>
-        </w:rPr>
-        <w:t xml:space="preserve">IntelliJ community Edition (lizenzfrei) von </w:t>
+      <w:proofErr w:type="spellStart"/>
+      <w:r>
+        <w:rPr>
+          <w:lang w:val="de-DE"/>
+        </w:rPr>
+        <w:t>IntelliJ</w:t>
+      </w:r>
+      <w:proofErr w:type="spellEnd"/>
+      <w:r>
+        <w:rPr>
+          <w:lang w:val="de-DE"/>
+        </w:rPr>
+        <w:t xml:space="preserve"> </w:t>
+      </w:r>
+      <w:proofErr w:type="spellStart"/>
+      <w:r>
+        <w:rPr>
+          <w:lang w:val="de-DE"/>
+        </w:rPr>
+        <w:t>community</w:t>
+      </w:r>
+      <w:proofErr w:type="spellEnd"/>
+      <w:r>
+        <w:rPr>
+          <w:lang w:val="de-DE"/>
+        </w:rPr>
+        <w:t xml:space="preserve"> Edition (lizenzfrei) von </w:t>
       </w:r>
       <w:hyperlink r:id="rId6" w:history="1">
         <w:r>
@@ -81,7 +117,31 @@
         <w:t>Am</w:t>
       </w:r>
       <w:r>
-        <w:t xml:space="preserve"> besten gradle oder maven als Buildsystem auswählen</w:t>
+        <w:t xml:space="preserve"> besten </w:t>
+      </w:r>
+      <w:proofErr w:type="spellStart"/>
+      <w:r>
+        <w:t>gradle</w:t>
+      </w:r>
+      <w:proofErr w:type="spellEnd"/>
+      <w:r>
+        <w:t xml:space="preserve"> oder </w:t>
+      </w:r>
+      <w:proofErr w:type="spellStart"/>
+      <w:r>
+        <w:t>maven</w:t>
+      </w:r>
+      <w:proofErr w:type="spellEnd"/>
+      <w:r>
+        <w:t xml:space="preserve"> als </w:t>
+      </w:r>
+      <w:proofErr w:type="spellStart"/>
+      <w:r>
+        <w:t>Buildsystem</w:t>
+      </w:r>
+      <w:proofErr w:type="spellEnd"/>
+      <w:r>
+        <w:t xml:space="preserve"> auswählen</w:t>
       </w:r>
       <w:r>
         <w:t>, damit dies leichter wiederverwendbar ist.</w:t>
@@ -136,13 +196,23 @@
       <w:r>
         <w:t xml:space="preserve">automatisch generierte </w:t>
       </w:r>
+      <w:proofErr w:type="spellStart"/>
       <w:proofErr w:type="gramStart"/>
       <w:r>
         <w:t>build.gradle</w:t>
       </w:r>
+      <w:proofErr w:type="spellEnd"/>
       <w:proofErr w:type="gramEnd"/>
       <w:r>
-        <w:t xml:space="preserve"> sollte wie folgt aussehen, nur die "group" ist zu ändern</w:t>
+        <w:t xml:space="preserve"> sollte wie folgt aussehen, nur die "</w:t>
+      </w:r>
+      <w:proofErr w:type="spellStart"/>
+      <w:r>
+        <w:t>group</w:t>
+      </w:r>
+      <w:proofErr w:type="spellEnd"/>
+      <w:r>
+        <w:t>" ist zu ändern</w:t>
       </w:r>
       <w:r>
         <w:t>.</w:t>
@@ -195,23 +265,54 @@
         <w:lastRenderedPageBreak/>
         <w:t xml:space="preserve">Besser jedoch das </w:t>
       </w:r>
+      <w:proofErr w:type="spellStart"/>
       <w:proofErr w:type="gramStart"/>
       <w:r>
         <w:t>build.gradle</w:t>
       </w:r>
+      <w:proofErr w:type="spellEnd"/>
       <w:proofErr w:type="gramEnd"/>
       <w:r>
-        <w:t xml:space="preserve"> aus dem github-Repo abholen, dort sind auch die dependencies schon eingetragen – danach folgendes a</w:t>
-      </w:r>
-      <w:r>
-        <w:t>usführen, damit das build-File neu geladen wird – es sollten darauf hin etliche Jar-Files aus dem zentralen Repo im Internet runtergeladen werden</w:t>
-      </w:r>
-      <w:r>
-        <w:t>:</w:t>
-      </w:r>
-    </w:p>
-    <w:p>
-      <w:r>
+        <w:t xml:space="preserve"> aus dem </w:t>
+      </w:r>
+      <w:proofErr w:type="spellStart"/>
+      <w:r>
+        <w:t>github</w:t>
+      </w:r>
+      <w:proofErr w:type="spellEnd"/>
+      <w:r>
+        <w:t xml:space="preserve">-Repo abholen, dort sind auch die </w:t>
+      </w:r>
+      <w:proofErr w:type="spellStart"/>
+      <w:r>
+        <w:t>dependencies</w:t>
+      </w:r>
+      <w:proofErr w:type="spellEnd"/>
+      <w:r>
+        <w:t xml:space="preserve"> schon eingetragen – danach folgendes ausführen, damit das </w:t>
+      </w:r>
+      <w:proofErr w:type="spellStart"/>
+      <w:r>
+        <w:t>build</w:t>
+      </w:r>
+      <w:proofErr w:type="spellEnd"/>
+      <w:r>
+        <w:t xml:space="preserve">-File neu geladen wird – es sollten darauf hin etliche </w:t>
+      </w:r>
+      <w:proofErr w:type="spellStart"/>
+      <w:r>
+        <w:t>Jar</w:t>
+      </w:r>
+      <w:proofErr w:type="spellEnd"/>
+      <w:r>
+        <w:t>-Files aus dem zentralen Repo im Internet runtergeladen werden:</w:t>
+      </w:r>
+    </w:p>
+    <w:p>
+      <w:r>
+        <w:rPr>
+          <w:noProof/>
+        </w:rPr>
         <w:drawing>
           <wp:inline distT="0" distB="0" distL="0" distR="0" wp14:anchorId="11AB331B" wp14:editId="6FD44947">
             <wp:extent cx="4143953" cy="1438476"/>
@@ -251,7 +352,39 @@
     </w:p>
     <w:p>
       <w:r>
-        <w:t>ein neues Package at.fhj anlegen, damit die Struktur der Defaultstruktur enspricht. Dort die 3 Sourcefiles ablegen</w:t>
+        <w:t xml:space="preserve">ein neues Package </w:t>
+      </w:r>
+      <w:proofErr w:type="spellStart"/>
+      <w:r>
+        <w:t>at.fhj</w:t>
+      </w:r>
+      <w:proofErr w:type="spellEnd"/>
+      <w:r>
+        <w:t xml:space="preserve"> anlegen, damit die Struktur der </w:t>
+      </w:r>
+      <w:proofErr w:type="spellStart"/>
+      <w:r>
+        <w:t>Defaultstruktur</w:t>
+      </w:r>
+      <w:proofErr w:type="spellEnd"/>
+      <w:r>
+        <w:t xml:space="preserve"> </w:t>
+      </w:r>
+      <w:proofErr w:type="spellStart"/>
+      <w:r>
+        <w:t>enspricht</w:t>
+      </w:r>
+      <w:proofErr w:type="spellEnd"/>
+      <w:r>
+        <w:t xml:space="preserve">. Dort die 3 </w:t>
+      </w:r>
+      <w:proofErr w:type="spellStart"/>
+      <w:r>
+        <w:t>Sourcefiles</w:t>
+      </w:r>
+      <w:proofErr w:type="spellEnd"/>
+      <w:r>
+        <w:t xml:space="preserve"> ablegen</w:t>
       </w:r>
     </w:p>
     <w:p>
@@ -392,11 +525,24 @@
       </w:r>
     </w:p>
     <w:p>
-      <w:r>
-        <w:t>Jar-Dateien zum Projekt hinzufügen</w:t>
-      </w:r>
-      <w:r>
-        <w:t xml:space="preserve"> (die Dateien entweder aus der E-Learning-Plattform oder noch besser vom installierten hadoop in der virtuellen Maschine – ACHTUNG: Versionen müssen zusammenpassen</w:t>
+      <w:proofErr w:type="spellStart"/>
+      <w:r>
+        <w:t>Jar</w:t>
+      </w:r>
+      <w:proofErr w:type="spellEnd"/>
+      <w:r>
+        <w:t>-Dateien zum Projekt hinzufügen</w:t>
+      </w:r>
+      <w:r>
+        <w:t xml:space="preserve"> (die Dateien entweder aus der E-Learning-Plattform oder noch besser vom installierten </w:t>
+      </w:r>
+      <w:proofErr w:type="spellStart"/>
+      <w:r>
+        <w:t>hadoop</w:t>
+      </w:r>
+      <w:proofErr w:type="spellEnd"/>
+      <w:r>
+        <w:t xml:space="preserve"> in der virtuellen Maschine – ACHTUNG: Versionen müssen zusammenpassen</w:t>
       </w:r>
       <w:r>
         <w:t xml:space="preserve">, es ist aber möglich, mit niedrigerer Version zu </w:t>
@@ -503,7 +649,15 @@
     </w:p>
     <w:p>
       <w:r>
-        <w:t>Projektstruktur, nachdem die Sourcedateien dort abgelegt wurden</w:t>
+        <w:t xml:space="preserve">Projektstruktur, nachdem die </w:t>
+      </w:r>
+      <w:proofErr w:type="spellStart"/>
+      <w:r>
+        <w:t>Sourcedateien</w:t>
+      </w:r>
+      <w:proofErr w:type="spellEnd"/>
+      <w:r>
+        <w:t xml:space="preserve"> dort abgelegt wurden</w:t>
       </w:r>
     </w:p>
     <w:p>
@@ -653,8 +807,13 @@
       </w:r>
     </w:p>
     <w:p>
-      <w:r>
-        <w:t>Artifakt anlegen</w:t>
+      <w:proofErr w:type="spellStart"/>
+      <w:r>
+        <w:t>Artifakt</w:t>
+      </w:r>
+      <w:proofErr w:type="spellEnd"/>
+      <w:r>
+        <w:t xml:space="preserve"> anlegen</w:t>
       </w:r>
       <w:r>
         <w:t>, d.h.</w:t>
@@ -663,7 +822,39 @@
         <w:t xml:space="preserve"> über </w:t>
       </w:r>
       <w:r>
-        <w:t>"Project settings" das Erstellen des jar-File konfigurieren und dem Jar-File mitteilen, wo der Einsprungspunkt, d.h. die Main-Klasse, zu finden ist.</w:t>
+        <w:t xml:space="preserve">"Project </w:t>
+      </w:r>
+      <w:proofErr w:type="spellStart"/>
+      <w:r>
+        <w:t>settings</w:t>
+      </w:r>
+      <w:proofErr w:type="spellEnd"/>
+      <w:r>
+        <w:t xml:space="preserve">" das Erstellen des </w:t>
+      </w:r>
+      <w:proofErr w:type="spellStart"/>
+      <w:r>
+        <w:t>jar</w:t>
+      </w:r>
+      <w:proofErr w:type="spellEnd"/>
+      <w:r>
+        <w:t xml:space="preserve">-File konfigurieren und dem </w:t>
+      </w:r>
+      <w:proofErr w:type="spellStart"/>
+      <w:r>
+        <w:t>Jar</w:t>
+      </w:r>
+      <w:proofErr w:type="spellEnd"/>
+      <w:r>
+        <w:t xml:space="preserve">-File mitteilen, wo der </w:t>
+      </w:r>
+      <w:proofErr w:type="spellStart"/>
+      <w:r>
+        <w:t>Einsprungspunkt</w:t>
+      </w:r>
+      <w:proofErr w:type="spellEnd"/>
+      <w:r>
+        <w:t>, d.h. die Main-Klasse, zu finden ist.</w:t>
       </w:r>
     </w:p>
     <w:p>
@@ -710,14 +901,11 @@
     </w:p>
     <w:p>
       <w:r>
-        <w:rPr>
-          <w:noProof/>
-        </w:rPr>
         <w:drawing>
-          <wp:inline distT="0" distB="0" distL="0" distR="0" wp14:anchorId="3DF30167" wp14:editId="1AC50F81">
-            <wp:extent cx="3769796" cy="2464866"/>
-            <wp:effectExtent l="0" t="0" r="2540" b="0"/>
-            <wp:docPr id="7" name="Grafik 7"/>
+          <wp:inline distT="0" distB="0" distL="0" distR="0" wp14:anchorId="3CA0E247" wp14:editId="03158222">
+            <wp:extent cx="4725059" cy="3115110"/>
+            <wp:effectExtent l="0" t="0" r="0" b="9525"/>
+            <wp:docPr id="17" name="Grafik 17"/>
             <wp:cNvGraphicFramePr>
               <a:graphicFrameLocks xmlns:a="http://schemas.openxmlformats.org/drawingml/2006/main" noChangeAspect="1"/>
             </wp:cNvGraphicFramePr>
@@ -737,7 +925,7 @@
                   <pic:spPr>
                     <a:xfrm>
                       <a:off x="0" y="0"/>
-                      <a:ext cx="3774494" cy="2467938"/>
+                      <a:ext cx="4725059" cy="3115110"/>
                     </a:xfrm>
                     <a:prstGeom prst="rect">
                       <a:avLst/>
@@ -755,6 +943,7 @@
         <w:rPr>
           <w:noProof/>
         </w:rPr>
+        <w:lastRenderedPageBreak/>
         <w:drawing>
           <wp:inline distT="0" distB="0" distL="0" distR="0" wp14:anchorId="687BE588" wp14:editId="74217E86">
             <wp:extent cx="3172268" cy="1371791"/>
@@ -794,403 +983,88 @@
     </w:p>
     <w:p>
       <w:r>
-        <w:t>Je nach verwendetem Buildsystem und deren Settings findet man das generierte Jar-File unter z.B. out/artifacts oder build/libs und beinhaltet der Dateiname eine Versionsnr. oder nicht.</w:t>
-      </w:r>
-    </w:p>
-    <w:p>
-      <w:r>
-        <w:lastRenderedPageBreak/>
-        <w:t>Hadoop starten</w:t>
-      </w:r>
-      <w:r>
-        <w:t xml:space="preserve"> </w:t>
-      </w:r>
-      <w:r>
-        <w:t xml:space="preserve">und Test aufrufen </w:t>
-      </w:r>
-      <w:r>
-        <w:t xml:space="preserve">mit dem zuvor generierten und auf die Zielplattform kopierten </w:t>
-      </w:r>
-      <w:r>
-        <w:t>Jar-File.</w:t>
-      </w:r>
-    </w:p>
-    <w:p>
-      <w:r>
-        <w:t>Job ausführen</w:t>
-      </w:r>
-    </w:p>
-    <w:p>
-      <w:pPr>
-        <w:pStyle w:val="Listenabsatz"/>
-        <w:numPr>
-          <w:ilvl w:val="0"/>
-          <w:numId w:val="1"/>
-        </w:numPr>
-      </w:pPr>
-      <w:r>
-        <w:t xml:space="preserve">Input Ordner und Beispiel Textdatei </w:t>
-      </w:r>
-      <w:r>
-        <w:t xml:space="preserve">im hdfs </w:t>
-      </w:r>
-      <w:r>
-        <w:t>anlegen</w:t>
-      </w:r>
-    </w:p>
-    <w:p>
-      <w:pPr>
-        <w:pStyle w:val="Listenabsatz"/>
-        <w:numPr>
-          <w:ilvl w:val="0"/>
-          <w:numId w:val="1"/>
-        </w:numPr>
-      </w:pPr>
-      <w:r>
-        <w:t>Job ausführen (Vorsicht Pfade sind ggf. anzupassen!)</w:t>
-      </w:r>
-    </w:p>
-    <w:p>
-      <w:pPr>
-        <w:pStyle w:val="Source"/>
-      </w:pPr>
-      <w:r>
-        <w:t>su – hduser</w:t>
-      </w:r>
-    </w:p>
-    <w:p>
-      <w:pPr>
-        <w:pStyle w:val="Source"/>
-      </w:pPr>
-      <w:r>
-        <w:t>start-dfs.sh</w:t>
-      </w:r>
-    </w:p>
-    <w:p>
-      <w:pPr>
-        <w:pStyle w:val="Source"/>
-      </w:pPr>
-      <w:r>
-        <w:t>start-yarn.sh</w:t>
-      </w:r>
-    </w:p>
-    <w:p>
-      <w:pPr>
-        <w:pStyle w:val="Source"/>
-      </w:pPr>
-      <w:r>
-        <w:t>hdfs dfs -mkdir /input</w:t>
-      </w:r>
-    </w:p>
-    <w:p>
-      <w:pPr>
-        <w:pStyle w:val="Source"/>
-      </w:pPr>
-      <w:r>
-        <w:t>hdfs dfs -mkdir /</w:t>
-      </w:r>
-      <w:r>
-        <w:t>output</w:t>
-      </w:r>
-    </w:p>
-    <w:p>
-      <w:pPr>
-        <w:pStyle w:val="Source"/>
-      </w:pPr>
-      <w:r>
-        <w:t>hdfs dfs -put /tmp/</w:t>
-      </w:r>
-      <w:r>
-        <w:t>Bibel.txt</w:t>
-      </w:r>
-      <w:r>
-        <w:t xml:space="preserve"> /input/</w:t>
-      </w:r>
-    </w:p>
-    <w:p>
-      <w:pPr>
-        <w:pStyle w:val="Source"/>
-      </w:pPr>
-      <w:r>
-        <w:t>OutputDir</w:t>
-      </w:r>
-      <w:r>
-        <w:t>=/output/</w:t>
-      </w:r>
-      <w:r>
-        <w:t>Bibel</w:t>
-      </w:r>
-    </w:p>
-    <w:p>
-      <w:pPr>
-        <w:pStyle w:val="Source"/>
-        <w:rPr>
-          <w:lang w:val="de-DE"/>
-        </w:rPr>
-      </w:pPr>
-      <w:r>
-        <w:rPr>
-          <w:lang w:val="de-DE"/>
-        </w:rPr>
-        <w:t># folgendes für jeden Versuch n</w:t>
-      </w:r>
-      <w:r>
-        <w:rPr>
-          <w:lang w:val="de-DE"/>
-        </w:rPr>
-        <w:t>eu ausführen</w:t>
-      </w:r>
-    </w:p>
-    <w:p>
-      <w:pPr>
-        <w:pStyle w:val="Source"/>
-      </w:pPr>
-      <w:r>
-        <w:t xml:space="preserve">hdfs dfs </w:t>
-      </w:r>
-      <w:r>
-        <w:t>rm -R $OutputDir</w:t>
-      </w:r>
-    </w:p>
-    <w:p>
-      <w:pPr>
-        <w:pStyle w:val="Source"/>
-      </w:pPr>
-      <w:r>
-        <w:t xml:space="preserve">hadoop jar </w:t>
-      </w:r>
-      <w:r>
-        <w:t>HadoopWordCount</w:t>
-      </w:r>
-      <w:r>
-        <w:t>.jar /</w:t>
-      </w:r>
-      <w:r>
-        <w:t>input</w:t>
-      </w:r>
-      <w:r>
-        <w:t xml:space="preserve">/Bibel.txt </w:t>
-      </w:r>
-      <w:r>
-        <w:t>$OutputDir</w:t>
-      </w:r>
-    </w:p>
-    <w:p>
-      <w:pPr>
-        <w:pStyle w:val="Source"/>
-      </w:pPr>
-    </w:p>
-    <w:p>
-      <w:r>
-        <w:t>Bei Problemen die Jar-Datei überprüfen ("jar -tvf" funktioniert meines Wissens nur unter Linux), sie muss zumindest folgende Dateien beinhalten:</w:t>
-      </w:r>
-    </w:p>
-    <w:p>
-      <w:pPr>
-        <w:pStyle w:val="Source"/>
-        <w:rPr>
-          <w:lang w:val="de-AT"/>
-        </w:rPr>
-      </w:pPr>
-      <w:r>
-        <w:rPr>
-          <w:lang w:val="de-AT"/>
-        </w:rPr>
-        <w:t>j</w:t>
-      </w:r>
-      <w:r>
-        <w:rPr>
-          <w:lang w:val="de-AT"/>
-        </w:rPr>
-        <w:t xml:space="preserve">ar -tvf HadoopWordCount.jar | awk </w:t>
-      </w:r>
+        <w:t xml:space="preserve">Je nach verwendetem </w:t>
+      </w:r>
+      <w:proofErr w:type="spellStart"/>
+      <w:r>
+        <w:t>Buildsystem</w:t>
+      </w:r>
+      <w:proofErr w:type="spellEnd"/>
+      <w:r>
+        <w:t xml:space="preserve"> und deren Settings findet man das generierte </w:t>
+      </w:r>
+      <w:proofErr w:type="spellStart"/>
+      <w:r>
+        <w:t>Jar</w:t>
+      </w:r>
+      <w:proofErr w:type="spellEnd"/>
+      <w:r>
+        <w:t>-File unter z.B. out/</w:t>
+      </w:r>
+      <w:proofErr w:type="spellStart"/>
+      <w:r>
+        <w:t>artifacts</w:t>
+      </w:r>
+      <w:proofErr w:type="spellEnd"/>
+      <w:r>
+        <w:t xml:space="preserve"> oder </w:t>
+      </w:r>
+      <w:proofErr w:type="spellStart"/>
+      <w:r>
+        <w:t>build</w:t>
+      </w:r>
+      <w:proofErr w:type="spellEnd"/>
+      <w:r>
+        <w:t>/</w:t>
+      </w:r>
+      <w:proofErr w:type="spellStart"/>
+      <w:r>
+        <w:t>libs</w:t>
+      </w:r>
+      <w:proofErr w:type="spellEnd"/>
+      <w:r>
+        <w:t xml:space="preserve"> und beinhaltet der Dateiname eine </w:t>
+      </w:r>
+      <w:proofErr w:type="spellStart"/>
+      <w:r>
+        <w:t>Versionsnr</w:t>
+      </w:r>
+      <w:proofErr w:type="spellEnd"/>
+      <w:r>
+        <w:t>. oder nicht.</w:t>
+      </w:r>
+    </w:p>
+    <w:p/>
+    <w:p>
+      <w:r>
+        <w:t xml:space="preserve">Wenn man </w:t>
+      </w:r>
+      <w:proofErr w:type="spellStart"/>
+      <w:r>
+        <w:t>gradle</w:t>
+      </w:r>
+      <w:proofErr w:type="spellEnd"/>
+      <w:r>
+        <w:t xml:space="preserve"> verwendet mit einem reinkopierten </w:t>
+      </w:r>
+      <w:proofErr w:type="spellStart"/>
       <w:proofErr w:type="gramStart"/>
       <w:r>
-        <w:rPr>
-          <w:lang w:val="de-AT"/>
-        </w:rPr>
-        <w:t>'{ print</w:t>
-      </w:r>
+        <w:t>build.gradle</w:t>
+      </w:r>
+      <w:proofErr w:type="spellEnd"/>
       <w:proofErr w:type="gramEnd"/>
       <w:r>
-        <w:rPr>
-          <w:lang w:val="de-AT"/>
-        </w:rPr>
-        <w:t xml:space="preserve"> $8 }'</w:t>
-      </w:r>
-    </w:p>
-    <w:p>
-      <w:pPr>
-        <w:pStyle w:val="Source"/>
-        <w:rPr>
-          <w:lang w:val="sv-SE"/>
-        </w:rPr>
-      </w:pPr>
-      <w:r>
-        <w:rPr>
-          <w:lang w:val="sv-SE"/>
-        </w:rPr>
-        <w:t>META-INF/MANIFEST.MF</w:t>
-      </w:r>
-    </w:p>
-    <w:p>
-      <w:pPr>
-        <w:pStyle w:val="Source"/>
-      </w:pPr>
-      <w:r>
-        <w:t>at/fhj/MapClass.class</w:t>
-      </w:r>
-    </w:p>
-    <w:p>
-      <w:pPr>
-        <w:pStyle w:val="Source"/>
-      </w:pPr>
-      <w:r>
-        <w:t>at/fhj/ReduceClass.class</w:t>
-      </w:r>
-    </w:p>
-    <w:p>
-      <w:pPr>
-        <w:pStyle w:val="Source"/>
-        <w:rPr>
-          <w:lang w:val="de-DE"/>
-        </w:rPr>
-      </w:pPr>
-      <w:r>
-        <w:rPr>
-          <w:lang w:val="de-DE"/>
-        </w:rPr>
-        <w:t>at/fhj/WordCount.class</w:t>
-      </w:r>
-    </w:p>
-    <w:p>
-      <w:pPr>
-        <w:rPr>
-          <w:lang w:val="de-DE"/>
-        </w:rPr>
-      </w:pPr>
-    </w:p>
-    <w:p>
-      <w:r>
-        <w:t>Der Inhalt der Datei MANIFEST.MF sollte wie folgt sein:</w:t>
-      </w:r>
-    </w:p>
-    <w:p>
-      <w:pPr>
-        <w:pStyle w:val="Source"/>
-      </w:pPr>
-      <w:r>
-        <w:t>jar -xf minimal.jar META-INF/MANIFEST.MF</w:t>
-      </w:r>
-    </w:p>
-    <w:p>
-      <w:pPr>
-        <w:pStyle w:val="Source"/>
-        <w:rPr>
-          <w:lang w:val="de-DE"/>
-        </w:rPr>
-      </w:pPr>
-      <w:r>
-        <w:rPr>
-          <w:lang w:val="de-DE"/>
-        </w:rPr>
-        <w:t>cat META-INF/MANIFEST.MF</w:t>
-      </w:r>
-    </w:p>
-    <w:p>
-      <w:pPr>
-        <w:pStyle w:val="Source"/>
-        <w:rPr>
-          <w:b/>
-          <w:bCs/>
-          <w:color w:val="0070C0"/>
-          <w:lang w:val="de-DE"/>
-        </w:rPr>
-      </w:pPr>
-      <w:r>
-        <w:rPr>
-          <w:b/>
-          <w:bCs/>
-          <w:color w:val="0070C0"/>
-          <w:lang w:val="de-DE"/>
-        </w:rPr>
-        <w:t>Manifest-Version: 1.0</w:t>
-      </w:r>
-    </w:p>
-    <w:p>
-      <w:pPr>
-        <w:pStyle w:val="Source"/>
-        <w:rPr>
-          <w:b/>
-          <w:bCs/>
-          <w:color w:val="0070C0"/>
-          <w:lang w:val="de-DE"/>
-        </w:rPr>
-      </w:pPr>
-      <w:r>
-        <w:rPr>
-          <w:b/>
-          <w:bCs/>
-          <w:color w:val="0070C0"/>
-          <w:lang w:val="de-DE"/>
-        </w:rPr>
-        <w:t xml:space="preserve">Main-Class: </w:t>
-      </w:r>
-      <w:proofErr w:type="gramStart"/>
-      <w:r>
-        <w:rPr>
-          <w:b/>
-          <w:bCs/>
-          <w:color w:val="0070C0"/>
-          <w:lang w:val="de-DE"/>
-        </w:rPr>
-        <w:t>at.fhj.WordCount</w:t>
-      </w:r>
-      <w:proofErr w:type="gramEnd"/>
-    </w:p>
-    <w:p>
-      <w:pPr>
-        <w:pStyle w:val="Source"/>
-        <w:rPr>
-          <w:lang w:val="de-DE"/>
-        </w:rPr>
-      </w:pPr>
-    </w:p>
-    <w:p>
-      <w:pPr>
-        <w:pStyle w:val="Source"/>
-        <w:rPr>
-          <w:lang w:val="de-DE"/>
-        </w:rPr>
-      </w:pPr>
-    </w:p>
-    <w:p>
-      <w:r>
-        <w:t>Erwarteter Output</w:t>
-      </w:r>
-      <w:r>
-        <w:t xml:space="preserve"> nach erfolgreichem MapReduce Job</w:t>
-      </w:r>
-      <w:r>
-        <w:t xml:space="preserve"> wie folgt:</w:t>
-      </w:r>
-    </w:p>
-    <w:p>
-      <w:pPr>
-        <w:rPr>
-          <w:lang w:val="en-US"/>
-        </w:rPr>
-      </w:pPr>
-      <w:r>
-        <w:rPr>
-          <w:noProof/>
-        </w:rPr>
-        <w:lastRenderedPageBreak/>
+        <w:t>, sollte man Folgendes ausführen:</w:t>
+      </w:r>
+    </w:p>
+    <w:p>
+      <w:r>
         <w:drawing>
-          <wp:inline distT="0" distB="0" distL="0" distR="0" wp14:anchorId="02ADD519" wp14:editId="2611EE1E">
-            <wp:extent cx="5760720" cy="3803650"/>
-            <wp:effectExtent l="0" t="0" r="0" b="6350"/>
-            <wp:docPr id="26" name="Grafik 26"/>
+          <wp:inline distT="0" distB="0" distL="0" distR="0" wp14:anchorId="2332AF7B" wp14:editId="6A82B515">
+            <wp:extent cx="3620005" cy="1200318"/>
+            <wp:effectExtent l="0" t="0" r="0" b="0"/>
+            <wp:docPr id="18" name="Grafik 18"/>
             <wp:cNvGraphicFramePr>
               <a:graphicFrameLocks xmlns:a="http://schemas.openxmlformats.org/drawingml/2006/main" noChangeAspect="1"/>
             </wp:cNvGraphicFramePr>
@@ -1210,7 +1084,7 @@
                   <pic:spPr>
                     <a:xfrm>
                       <a:off x="0" y="0"/>
-                      <a:ext cx="5760720" cy="3803650"/>
+                      <a:ext cx="3620005" cy="1200318"/>
                     </a:xfrm>
                     <a:prstGeom prst="rect">
                       <a:avLst/>
@@ -1224,30 +1098,761 @@
       </w:r>
     </w:p>
     <w:p>
-      <w:pPr>
-        <w:rPr>
-          <w:lang w:val="de-DE"/>
-        </w:rPr>
-      </w:pPr>
-      <w:r>
-        <w:rPr>
-          <w:lang w:val="de-DE"/>
-        </w:rPr>
-        <w:t>Im angegebenen Output-Verzeichnis b</w:t>
-      </w:r>
-      <w:r>
-        <w:rPr>
-          <w:lang w:val="de-DE"/>
-        </w:rPr>
-        <w:t>efinden sich dann 2 Dateien, eine leere Datei "_SUCCESS" und eine Datei mit dem Ergebnis des Jobs.</w:t>
-      </w:r>
-    </w:p>
-    <w:p>
-      <w:pPr>
-        <w:rPr>
-          <w:lang w:val="de-DE"/>
-        </w:rPr>
-      </w:pPr>
+      <w:r>
+        <w:t>Optional auf Kommandozeile:</w:t>
+      </w:r>
+    </w:p>
+    <w:p>
+      <w:pPr>
+        <w:pStyle w:val="Source"/>
+      </w:pPr>
+      <w:proofErr w:type="spellStart"/>
+      <w:r>
+        <w:t>gradle</w:t>
+      </w:r>
+      <w:proofErr w:type="spellEnd"/>
+      <w:r>
+        <w:t xml:space="preserve"> task Jar</w:t>
+      </w:r>
+    </w:p>
+    <w:p>
+      <w:pPr>
+        <w:pStyle w:val="Source"/>
+      </w:pPr>
+    </w:p>
+    <w:p>
+      <w:r>
+        <w:t>Hadoop starten</w:t>
+      </w:r>
+      <w:r>
+        <w:t xml:space="preserve"> </w:t>
+      </w:r>
+      <w:r>
+        <w:t xml:space="preserve">und Test aufrufen </w:t>
+      </w:r>
+      <w:r>
+        <w:t xml:space="preserve">mit dem zuvor generierten und auf die Zielplattform kopierten </w:t>
+      </w:r>
+      <w:proofErr w:type="spellStart"/>
+      <w:r>
+        <w:t>Jar</w:t>
+      </w:r>
+      <w:proofErr w:type="spellEnd"/>
+      <w:r>
+        <w:t>-File.</w:t>
+      </w:r>
+    </w:p>
+    <w:p>
+      <w:r>
+        <w:t>Job ausführen</w:t>
+      </w:r>
+    </w:p>
+    <w:p>
+      <w:pPr>
+        <w:pStyle w:val="Listenabsatz"/>
+        <w:numPr>
+          <w:ilvl w:val="0"/>
+          <w:numId w:val="1"/>
+        </w:numPr>
+      </w:pPr>
+      <w:r>
+        <w:t xml:space="preserve">Input Ordner und Beispiel Textdatei </w:t>
+      </w:r>
+      <w:r>
+        <w:t xml:space="preserve">im </w:t>
+      </w:r>
+      <w:proofErr w:type="spellStart"/>
+      <w:r>
+        <w:t>hdfs</w:t>
+      </w:r>
+      <w:proofErr w:type="spellEnd"/>
+      <w:r>
+        <w:t xml:space="preserve"> </w:t>
+      </w:r>
+      <w:r>
+        <w:t>anlegen</w:t>
+      </w:r>
+    </w:p>
+    <w:p>
+      <w:pPr>
+        <w:pStyle w:val="Listenabsatz"/>
+        <w:numPr>
+          <w:ilvl w:val="0"/>
+          <w:numId w:val="1"/>
+        </w:numPr>
+      </w:pPr>
+      <w:r>
+        <w:t>Job ausführen (Vorsicht Pfade sind ggf. anzupassen!)</w:t>
+      </w:r>
+    </w:p>
+    <w:p>
+      <w:pPr>
+        <w:pStyle w:val="Source"/>
+      </w:pPr>
+      <w:proofErr w:type="spellStart"/>
+      <w:r>
+        <w:t>su</w:t>
+      </w:r>
+      <w:proofErr w:type="spellEnd"/>
+      <w:r>
+        <w:t xml:space="preserve"> – </w:t>
+      </w:r>
+      <w:proofErr w:type="spellStart"/>
+      <w:r>
+        <w:t>hduser</w:t>
+      </w:r>
+      <w:proofErr w:type="spellEnd"/>
+    </w:p>
+    <w:p>
+      <w:pPr>
+        <w:pStyle w:val="Source"/>
+      </w:pPr>
+      <w:r>
+        <w:t>start-dfs.sh</w:t>
+      </w:r>
+    </w:p>
+    <w:p>
+      <w:pPr>
+        <w:pStyle w:val="Source"/>
+      </w:pPr>
+      <w:r>
+        <w:t>start-yarn.sh</w:t>
+      </w:r>
+    </w:p>
+    <w:p>
+      <w:pPr>
+        <w:pStyle w:val="Source"/>
+      </w:pPr>
+      <w:proofErr w:type="spellStart"/>
+      <w:r>
+        <w:t>hdfs</w:t>
+      </w:r>
+      <w:proofErr w:type="spellEnd"/>
+      <w:r>
+        <w:t xml:space="preserve"> </w:t>
+      </w:r>
+      <w:proofErr w:type="spellStart"/>
+      <w:r>
+        <w:t>dfs</w:t>
+      </w:r>
+      <w:proofErr w:type="spellEnd"/>
+      <w:r>
+        <w:t xml:space="preserve"> -</w:t>
+      </w:r>
+      <w:proofErr w:type="spellStart"/>
+      <w:r>
+        <w:t>mkdir</w:t>
+      </w:r>
+      <w:proofErr w:type="spellEnd"/>
+      <w:r>
+        <w:t xml:space="preserve"> /input</w:t>
+      </w:r>
+    </w:p>
+    <w:p>
+      <w:pPr>
+        <w:pStyle w:val="Source"/>
+      </w:pPr>
+      <w:proofErr w:type="spellStart"/>
+      <w:r>
+        <w:t>hdfs</w:t>
+      </w:r>
+      <w:proofErr w:type="spellEnd"/>
+      <w:r>
+        <w:t xml:space="preserve"> </w:t>
+      </w:r>
+      <w:proofErr w:type="spellStart"/>
+      <w:r>
+        <w:t>dfs</w:t>
+      </w:r>
+      <w:proofErr w:type="spellEnd"/>
+      <w:r>
+        <w:t xml:space="preserve"> -</w:t>
+      </w:r>
+      <w:proofErr w:type="spellStart"/>
+      <w:r>
+        <w:t>mkdir</w:t>
+      </w:r>
+      <w:proofErr w:type="spellEnd"/>
+      <w:r>
+        <w:t xml:space="preserve"> /output</w:t>
+      </w:r>
+    </w:p>
+    <w:p>
+      <w:pPr>
+        <w:pStyle w:val="Source"/>
+      </w:pPr>
+      <w:proofErr w:type="spellStart"/>
+      <w:r>
+        <w:t>hdfs</w:t>
+      </w:r>
+      <w:proofErr w:type="spellEnd"/>
+      <w:r>
+        <w:t xml:space="preserve"> </w:t>
+      </w:r>
+      <w:proofErr w:type="spellStart"/>
+      <w:r>
+        <w:t>dfs</w:t>
+      </w:r>
+      <w:proofErr w:type="spellEnd"/>
+      <w:r>
+        <w:t xml:space="preserve"> -put /</w:t>
+      </w:r>
+      <w:proofErr w:type="spellStart"/>
+      <w:r>
+        <w:t>tmp</w:t>
+      </w:r>
+      <w:proofErr w:type="spellEnd"/>
+      <w:r>
+        <w:t>/</w:t>
+      </w:r>
+      <w:r>
+        <w:t>Bibel.txt</w:t>
+      </w:r>
+      <w:r>
+        <w:t xml:space="preserve"> /input/</w:t>
+      </w:r>
+    </w:p>
+    <w:p>
+      <w:pPr>
+        <w:pStyle w:val="Source"/>
+        <w:rPr>
+          <w:lang w:val="de-DE"/>
+        </w:rPr>
+      </w:pPr>
+      <w:proofErr w:type="spellStart"/>
+      <w:r>
+        <w:rPr>
+          <w:lang w:val="de-DE"/>
+        </w:rPr>
+        <w:t>OutputDir</w:t>
+      </w:r>
+      <w:proofErr w:type="spellEnd"/>
+      <w:r>
+        <w:rPr>
+          <w:lang w:val="de-DE"/>
+        </w:rPr>
+        <w:t>=/</w:t>
+      </w:r>
+      <w:proofErr w:type="spellStart"/>
+      <w:r>
+        <w:rPr>
+          <w:lang w:val="de-DE"/>
+        </w:rPr>
+        <w:t>output</w:t>
+      </w:r>
+      <w:proofErr w:type="spellEnd"/>
+      <w:r>
+        <w:rPr>
+          <w:lang w:val="de-DE"/>
+        </w:rPr>
+        <w:t>/</w:t>
+      </w:r>
+      <w:r>
+        <w:rPr>
+          <w:lang w:val="de-DE"/>
+        </w:rPr>
+        <w:t>Bibel</w:t>
+      </w:r>
+    </w:p>
+    <w:p>
+      <w:pPr>
+        <w:pStyle w:val="Source"/>
+        <w:rPr>
+          <w:lang w:val="de-DE"/>
+        </w:rPr>
+      </w:pPr>
+      <w:r>
+        <w:rPr>
+          <w:lang w:val="de-DE"/>
+        </w:rPr>
+        <w:t># folgendes für jeden Versuch n</w:t>
+      </w:r>
+      <w:r>
+        <w:rPr>
+          <w:lang w:val="de-DE"/>
+        </w:rPr>
+        <w:t>eu ausführen</w:t>
+      </w:r>
+    </w:p>
+    <w:p>
+      <w:pPr>
+        <w:pStyle w:val="Source"/>
+        <w:rPr>
+          <w:lang w:val="de-DE"/>
+        </w:rPr>
+      </w:pPr>
+      <w:proofErr w:type="spellStart"/>
+      <w:r>
+        <w:rPr>
+          <w:lang w:val="de-DE"/>
+        </w:rPr>
+        <w:t>hdfs</w:t>
+      </w:r>
+      <w:proofErr w:type="spellEnd"/>
+      <w:r>
+        <w:rPr>
+          <w:lang w:val="de-DE"/>
+        </w:rPr>
+        <w:t xml:space="preserve"> </w:t>
+      </w:r>
+      <w:proofErr w:type="spellStart"/>
+      <w:r>
+        <w:rPr>
+          <w:lang w:val="de-DE"/>
+        </w:rPr>
+        <w:t>dfs</w:t>
+      </w:r>
+      <w:proofErr w:type="spellEnd"/>
+      <w:r>
+        <w:rPr>
+          <w:lang w:val="de-DE"/>
+        </w:rPr>
+        <w:t xml:space="preserve"> </w:t>
+      </w:r>
+      <w:r>
+        <w:rPr>
+          <w:lang w:val="de-DE"/>
+        </w:rPr>
+        <w:t>-</w:t>
+      </w:r>
+      <w:proofErr w:type="spellStart"/>
+      <w:r>
+        <w:rPr>
+          <w:lang w:val="de-DE"/>
+        </w:rPr>
+        <w:t>rm</w:t>
+      </w:r>
+      <w:proofErr w:type="spellEnd"/>
+      <w:r>
+        <w:rPr>
+          <w:lang w:val="de-DE"/>
+        </w:rPr>
+        <w:t xml:space="preserve"> -R $</w:t>
+      </w:r>
+      <w:proofErr w:type="spellStart"/>
+      <w:r>
+        <w:rPr>
+          <w:lang w:val="de-DE"/>
+        </w:rPr>
+        <w:t>OutputDir</w:t>
+      </w:r>
+      <w:proofErr w:type="spellEnd"/>
+    </w:p>
+    <w:p>
+      <w:pPr>
+        <w:pStyle w:val="Source"/>
+        <w:rPr>
+          <w:lang w:val="de-DE"/>
+        </w:rPr>
+      </w:pPr>
+      <w:proofErr w:type="spellStart"/>
+      <w:r>
+        <w:rPr>
+          <w:lang w:val="de-DE"/>
+        </w:rPr>
+        <w:t>hadoop</w:t>
+      </w:r>
+      <w:proofErr w:type="spellEnd"/>
+      <w:r>
+        <w:rPr>
+          <w:lang w:val="de-DE"/>
+        </w:rPr>
+        <w:t xml:space="preserve"> </w:t>
+      </w:r>
+      <w:proofErr w:type="spellStart"/>
+      <w:r>
+        <w:rPr>
+          <w:lang w:val="de-DE"/>
+        </w:rPr>
+        <w:t>jar</w:t>
+      </w:r>
+      <w:proofErr w:type="spellEnd"/>
+      <w:r>
+        <w:rPr>
+          <w:lang w:val="de-DE"/>
+        </w:rPr>
+        <w:t xml:space="preserve"> HadoopWordCount.jar /</w:t>
+      </w:r>
+      <w:proofErr w:type="spellStart"/>
+      <w:r>
+        <w:rPr>
+          <w:lang w:val="de-DE"/>
+        </w:rPr>
+        <w:t>input</w:t>
+      </w:r>
+      <w:proofErr w:type="spellEnd"/>
+      <w:r>
+        <w:rPr>
+          <w:lang w:val="de-DE"/>
+        </w:rPr>
+        <w:t xml:space="preserve">/Bibel.txt </w:t>
+      </w:r>
+      <w:r>
+        <w:rPr>
+          <w:lang w:val="de-DE"/>
+        </w:rPr>
+        <w:t>$</w:t>
+      </w:r>
+      <w:proofErr w:type="spellStart"/>
+      <w:r>
+        <w:rPr>
+          <w:lang w:val="de-DE"/>
+        </w:rPr>
+        <w:t>OutputDir</w:t>
+      </w:r>
+      <w:proofErr w:type="spellEnd"/>
+    </w:p>
+    <w:p>
+      <w:pPr>
+        <w:pStyle w:val="Source"/>
+        <w:rPr>
+          <w:lang w:val="de-DE"/>
+        </w:rPr>
+      </w:pPr>
+    </w:p>
+    <w:p>
+      <w:r>
+        <w:t xml:space="preserve">Bei Problemen die </w:t>
+      </w:r>
+      <w:proofErr w:type="spellStart"/>
+      <w:r>
+        <w:t>Jar</w:t>
+      </w:r>
+      <w:proofErr w:type="spellEnd"/>
+      <w:r>
+        <w:t>-Datei überprüfen ("</w:t>
+      </w:r>
+      <w:proofErr w:type="spellStart"/>
+      <w:r>
+        <w:t>jar</w:t>
+      </w:r>
+      <w:proofErr w:type="spellEnd"/>
+      <w:r>
+        <w:t xml:space="preserve"> -</w:t>
+      </w:r>
+      <w:proofErr w:type="spellStart"/>
+      <w:r>
+        <w:t>tvf</w:t>
+      </w:r>
+      <w:proofErr w:type="spellEnd"/>
+      <w:r>
+        <w:t>" funktioniert meines Wissens nur unter Linux), sie muss zumindest folgende Dateien beinhalten:</w:t>
+      </w:r>
+    </w:p>
+    <w:p>
+      <w:pPr>
+        <w:pStyle w:val="Source"/>
+        <w:rPr>
+          <w:lang w:val="de-AT"/>
+        </w:rPr>
+      </w:pPr>
+      <w:proofErr w:type="spellStart"/>
+      <w:r>
+        <w:rPr>
+          <w:lang w:val="de-AT"/>
+        </w:rPr>
+        <w:t>j</w:t>
+      </w:r>
+      <w:r>
+        <w:rPr>
+          <w:lang w:val="de-AT"/>
+        </w:rPr>
+        <w:t>ar</w:t>
+      </w:r>
+      <w:proofErr w:type="spellEnd"/>
+      <w:r>
+        <w:rPr>
+          <w:lang w:val="de-AT"/>
+        </w:rPr>
+        <w:t xml:space="preserve"> -</w:t>
+      </w:r>
+      <w:proofErr w:type="spellStart"/>
+      <w:r>
+        <w:rPr>
+          <w:lang w:val="de-AT"/>
+        </w:rPr>
+        <w:t>tvf</w:t>
+      </w:r>
+      <w:proofErr w:type="spellEnd"/>
+      <w:r>
+        <w:rPr>
+          <w:lang w:val="de-AT"/>
+        </w:rPr>
+        <w:t xml:space="preserve"> HadoopWordCount.jar | </w:t>
+      </w:r>
+      <w:proofErr w:type="spellStart"/>
+      <w:r>
+        <w:rPr>
+          <w:lang w:val="de-AT"/>
+        </w:rPr>
+        <w:t>awk</w:t>
+      </w:r>
+      <w:proofErr w:type="spellEnd"/>
+      <w:r>
+        <w:rPr>
+          <w:lang w:val="de-AT"/>
+        </w:rPr>
+        <w:t xml:space="preserve"> </w:t>
+      </w:r>
+      <w:proofErr w:type="gramStart"/>
+      <w:r>
+        <w:rPr>
+          <w:lang w:val="de-AT"/>
+        </w:rPr>
+        <w:t xml:space="preserve">'{ </w:t>
+      </w:r>
+      <w:proofErr w:type="spellStart"/>
+      <w:r>
+        <w:rPr>
+          <w:lang w:val="de-AT"/>
+        </w:rPr>
+        <w:t>print</w:t>
+      </w:r>
+      <w:proofErr w:type="spellEnd"/>
+      <w:proofErr w:type="gramEnd"/>
+      <w:r>
+        <w:rPr>
+          <w:lang w:val="de-AT"/>
+        </w:rPr>
+        <w:t xml:space="preserve"> $8 }'</w:t>
+      </w:r>
+    </w:p>
+    <w:p>
+      <w:pPr>
+        <w:pStyle w:val="Source"/>
+      </w:pPr>
+      <w:r>
+        <w:t>META-INF/MANIFEST.MF</w:t>
+      </w:r>
+    </w:p>
+    <w:p>
+      <w:pPr>
+        <w:pStyle w:val="Source"/>
+      </w:pPr>
+      <w:r>
+        <w:t>at/</w:t>
+      </w:r>
+      <w:proofErr w:type="spellStart"/>
+      <w:r>
+        <w:t>fhj</w:t>
+      </w:r>
+      <w:proofErr w:type="spellEnd"/>
+      <w:r>
+        <w:t>/</w:t>
+      </w:r>
+      <w:proofErr w:type="spellStart"/>
+      <w:r>
+        <w:t>MapClass.class</w:t>
+      </w:r>
+      <w:proofErr w:type="spellEnd"/>
+    </w:p>
+    <w:p>
+      <w:pPr>
+        <w:pStyle w:val="Source"/>
+      </w:pPr>
+      <w:r>
+        <w:t>at/</w:t>
+      </w:r>
+      <w:proofErr w:type="spellStart"/>
+      <w:r>
+        <w:t>fhj</w:t>
+      </w:r>
+      <w:proofErr w:type="spellEnd"/>
+      <w:r>
+        <w:t>/</w:t>
+      </w:r>
+      <w:proofErr w:type="spellStart"/>
+      <w:r>
+        <w:t>ReduceClass.class</w:t>
+      </w:r>
+      <w:proofErr w:type="spellEnd"/>
+    </w:p>
+    <w:p>
+      <w:pPr>
+        <w:pStyle w:val="Source"/>
+        <w:rPr>
+          <w:lang w:val="de-DE"/>
+        </w:rPr>
+      </w:pPr>
+      <w:r>
+        <w:rPr>
+          <w:lang w:val="de-DE"/>
+        </w:rPr>
+        <w:t>at/</w:t>
+      </w:r>
+      <w:proofErr w:type="spellStart"/>
+      <w:r>
+        <w:rPr>
+          <w:lang w:val="de-DE"/>
+        </w:rPr>
+        <w:t>fhj</w:t>
+      </w:r>
+      <w:proofErr w:type="spellEnd"/>
+      <w:r>
+        <w:rPr>
+          <w:lang w:val="de-DE"/>
+        </w:rPr>
+        <w:t>/</w:t>
+      </w:r>
+      <w:proofErr w:type="spellStart"/>
+      <w:r>
+        <w:rPr>
+          <w:lang w:val="de-DE"/>
+        </w:rPr>
+        <w:t>WordCount.class</w:t>
+      </w:r>
+      <w:proofErr w:type="spellEnd"/>
+    </w:p>
+    <w:p>
+      <w:pPr>
+        <w:rPr>
+          <w:lang w:val="de-DE"/>
+        </w:rPr>
+      </w:pPr>
+    </w:p>
+    <w:p>
+      <w:r>
+        <w:t>Der Inhalt der Datei MANIFEST.MF sollte wie folgt sein:</w:t>
+      </w:r>
+    </w:p>
+    <w:p>
+      <w:pPr>
+        <w:pStyle w:val="Source"/>
+        <w:rPr>
+          <w:lang w:val="sv-SE"/>
+        </w:rPr>
+      </w:pPr>
+      <w:proofErr w:type="spellStart"/>
+      <w:r>
+        <w:rPr>
+          <w:lang w:val="sv-SE"/>
+        </w:rPr>
+        <w:lastRenderedPageBreak/>
+        <w:t>jar</w:t>
+      </w:r>
+      <w:proofErr w:type="spellEnd"/>
+      <w:r>
+        <w:rPr>
+          <w:lang w:val="sv-SE"/>
+        </w:rPr>
+        <w:t xml:space="preserve"> -</w:t>
+      </w:r>
+      <w:proofErr w:type="spellStart"/>
+      <w:r>
+        <w:rPr>
+          <w:lang w:val="sv-SE"/>
+        </w:rPr>
+        <w:t>xf</w:t>
+      </w:r>
+      <w:proofErr w:type="spellEnd"/>
+      <w:r>
+        <w:rPr>
+          <w:lang w:val="sv-SE"/>
+        </w:rPr>
+        <w:t xml:space="preserve"> minimal.jar META-INF/MANIFEST.MF</w:t>
+      </w:r>
+    </w:p>
+    <w:p>
+      <w:pPr>
+        <w:pStyle w:val="Source"/>
+        <w:rPr>
+          <w:lang w:val="sv-SE"/>
+        </w:rPr>
+      </w:pPr>
+      <w:proofErr w:type="spellStart"/>
+      <w:r>
+        <w:rPr>
+          <w:lang w:val="sv-SE"/>
+        </w:rPr>
+        <w:t>cat</w:t>
+      </w:r>
+      <w:proofErr w:type="spellEnd"/>
+      <w:r>
+        <w:rPr>
+          <w:lang w:val="sv-SE"/>
+        </w:rPr>
+        <w:t xml:space="preserve"> META-INF/MANIFEST.MF</w:t>
+      </w:r>
+    </w:p>
+    <w:p>
+      <w:pPr>
+        <w:pStyle w:val="Source"/>
+        <w:rPr>
+          <w:b/>
+          <w:bCs/>
+          <w:color w:val="0070C0"/>
+          <w:lang w:val="sv-SE"/>
+        </w:rPr>
+      </w:pPr>
+      <w:r>
+        <w:rPr>
+          <w:b/>
+          <w:bCs/>
+          <w:color w:val="0070C0"/>
+          <w:lang w:val="sv-SE"/>
+        </w:rPr>
+        <w:t>Manifest-Version: 1.0</w:t>
+      </w:r>
+    </w:p>
+    <w:p>
+      <w:pPr>
+        <w:pStyle w:val="Source"/>
+        <w:rPr>
+          <w:b/>
+          <w:bCs/>
+          <w:color w:val="0070C0"/>
+          <w:lang w:val="de-DE"/>
+        </w:rPr>
+      </w:pPr>
+      <w:r>
+        <w:rPr>
+          <w:b/>
+          <w:bCs/>
+          <w:color w:val="0070C0"/>
+          <w:lang w:val="de-DE"/>
+        </w:rPr>
+        <w:t xml:space="preserve">Main-Class: </w:t>
+      </w:r>
+      <w:proofErr w:type="spellStart"/>
+      <w:proofErr w:type="gramStart"/>
+      <w:r>
+        <w:rPr>
+          <w:b/>
+          <w:bCs/>
+          <w:color w:val="0070C0"/>
+          <w:lang w:val="de-DE"/>
+        </w:rPr>
+        <w:t>at.fhj.WordCount</w:t>
+      </w:r>
+      <w:proofErr w:type="spellEnd"/>
+      <w:proofErr w:type="gramEnd"/>
+    </w:p>
+    <w:p>
+      <w:pPr>
+        <w:pStyle w:val="Source"/>
+        <w:rPr>
+          <w:lang w:val="de-DE"/>
+        </w:rPr>
+      </w:pPr>
+    </w:p>
+    <w:p>
+      <w:pPr>
+        <w:pStyle w:val="Source"/>
+        <w:rPr>
+          <w:lang w:val="de-DE"/>
+        </w:rPr>
+      </w:pPr>
+    </w:p>
+    <w:p>
+      <w:r>
+        <w:t>Erwarteter Output</w:t>
+      </w:r>
+      <w:r>
+        <w:t xml:space="preserve"> nach erfolgreichem MapReduce Job</w:t>
+      </w:r>
+      <w:r>
+        <w:t xml:space="preserve"> wie folgt:</w:t>
+      </w:r>
     </w:p>
     <w:p>
       <w:pPr>
@@ -1257,13 +1862,13 @@
       </w:pPr>
       <w:r>
         <w:rPr>
-          <w:lang w:val="en-US"/>
+          <w:noProof/>
         </w:rPr>
         <w:drawing>
-          <wp:inline distT="0" distB="0" distL="0" distR="0" wp14:anchorId="00140A84" wp14:editId="5ECD052A">
-            <wp:extent cx="5760720" cy="2156460"/>
-            <wp:effectExtent l="0" t="0" r="0" b="0"/>
-            <wp:docPr id="9" name="Grafik 9"/>
+          <wp:inline distT="0" distB="0" distL="0" distR="0" wp14:anchorId="02ADD519" wp14:editId="2611EE1E">
+            <wp:extent cx="5760720" cy="3803650"/>
+            <wp:effectExtent l="0" t="0" r="0" b="6350"/>
+            <wp:docPr id="26" name="Grafik 26"/>
             <wp:cNvGraphicFramePr>
               <a:graphicFrameLocks xmlns:a="http://schemas.openxmlformats.org/drawingml/2006/main" noChangeAspect="1"/>
             </wp:cNvGraphicFramePr>
@@ -1283,7 +1888,7 @@
                   <pic:spPr>
                     <a:xfrm>
                       <a:off x="0" y="0"/>
-                      <a:ext cx="5760720" cy="2156460"/>
+                      <a:ext cx="5760720" cy="3803650"/>
                     </a:xfrm>
                     <a:prstGeom prst="rect">
                       <a:avLst/>
@@ -1299,19 +1904,45 @@
     <w:p>
       <w:pPr>
         <w:rPr>
+          <w:lang w:val="de-DE"/>
+        </w:rPr>
+      </w:pPr>
+      <w:r>
+        <w:rPr>
+          <w:lang w:val="de-DE"/>
+        </w:rPr>
+        <w:t>Im angegebenen Output-Verzeichnis b</w:t>
+      </w:r>
+      <w:r>
+        <w:rPr>
+          <w:lang w:val="de-DE"/>
+        </w:rPr>
+        <w:t>efinden sich dann 2 Dateien, eine leere Datei "_SUCCESS" und eine Datei mit dem Ergebnis des Jobs.</w:t>
+      </w:r>
+    </w:p>
+    <w:p>
+      <w:pPr>
+        <w:rPr>
+          <w:lang w:val="de-DE"/>
+        </w:rPr>
+      </w:pPr>
+    </w:p>
+    <w:p>
+      <w:pPr>
+        <w:rPr>
           <w:lang w:val="en-US"/>
         </w:rPr>
       </w:pPr>
       <w:r>
         <w:rPr>
+          <w:noProof/>
           <w:lang w:val="en-US"/>
         </w:rPr>
-        <w:lastRenderedPageBreak/>
         <w:drawing>
-          <wp:inline distT="0" distB="0" distL="0" distR="0" wp14:anchorId="32F363D9" wp14:editId="3D35F34D">
-            <wp:extent cx="4823352" cy="4333680"/>
+          <wp:inline distT="0" distB="0" distL="0" distR="0" wp14:anchorId="00140A84" wp14:editId="5ECD052A">
+            <wp:extent cx="5760720" cy="2156460"/>
             <wp:effectExtent l="0" t="0" r="0" b="0"/>
-            <wp:docPr id="16" name="Grafik 16"/>
+            <wp:docPr id="9" name="Grafik 9"/>
             <wp:cNvGraphicFramePr>
               <a:graphicFrameLocks xmlns:a="http://schemas.openxmlformats.org/drawingml/2006/main" noChangeAspect="1"/>
             </wp:cNvGraphicFramePr>
@@ -1331,6 +1962,55 @@
                   <pic:spPr>
                     <a:xfrm>
                       <a:off x="0" y="0"/>
+                      <a:ext cx="5760720" cy="2156460"/>
+                    </a:xfrm>
+                    <a:prstGeom prst="rect">
+                      <a:avLst/>
+                    </a:prstGeom>
+                  </pic:spPr>
+                </pic:pic>
+              </a:graphicData>
+            </a:graphic>
+          </wp:inline>
+        </w:drawing>
+      </w:r>
+    </w:p>
+    <w:p>
+      <w:pPr>
+        <w:rPr>
+          <w:lang w:val="en-US"/>
+        </w:rPr>
+      </w:pPr>
+      <w:r>
+        <w:rPr>
+          <w:noProof/>
+          <w:lang w:val="en-US"/>
+        </w:rPr>
+        <w:lastRenderedPageBreak/>
+        <w:drawing>
+          <wp:inline distT="0" distB="0" distL="0" distR="0" wp14:anchorId="32F363D9" wp14:editId="3D35F34D">
+            <wp:extent cx="4823352" cy="4333680"/>
+            <wp:effectExtent l="0" t="0" r="0" b="0"/>
+            <wp:docPr id="16" name="Grafik 16"/>
+            <wp:cNvGraphicFramePr>
+              <a:graphicFrameLocks xmlns:a="http://schemas.openxmlformats.org/drawingml/2006/main" noChangeAspect="1"/>
+            </wp:cNvGraphicFramePr>
+            <a:graphic xmlns:a="http://schemas.openxmlformats.org/drawingml/2006/main">
+              <a:graphicData uri="http://schemas.openxmlformats.org/drawingml/2006/picture">
+                <pic:pic xmlns:pic="http://schemas.openxmlformats.org/drawingml/2006/picture">
+                  <pic:nvPicPr>
+                    <pic:cNvPr id="1" name=""/>
+                    <pic:cNvPicPr/>
+                  </pic:nvPicPr>
+                  <pic:blipFill>
+                    <a:blip r:embed="rId24"/>
+                    <a:stretch>
+                      <a:fillRect/>
+                    </a:stretch>
+                  </pic:blipFill>
+                  <pic:spPr>
+                    <a:xfrm>
+                      <a:off x="0" y="0"/>
                       <a:ext cx="4827559" cy="4337460"/>
                     </a:xfrm>
                     <a:prstGeom prst="rect">
@@ -1358,7 +2038,15 @@
         <w:t>estartet werden soll, muss zuvor das Output-Verzeichnis gelöscht werden</w:t>
       </w:r>
       <w:r>
-        <w:t xml:space="preserve"> (sowohl wenn man Output ins lokale Dateisystem als auch wenn man dies in hdfs schreibt)</w:t>
+        <w:t xml:space="preserve"> (sowohl wenn man Output ins lokale Dateisystem als auch wenn man dies in </w:t>
+      </w:r>
+      <w:proofErr w:type="spellStart"/>
+      <w:r>
+        <w:t>hdfs</w:t>
+      </w:r>
+      <w:proofErr w:type="spellEnd"/>
+      <w:r>
+        <w:t xml:space="preserve"> schreibt)</w:t>
       </w:r>
       <w:r>
         <w:t>!</w:t>

</xml_diff>

<commit_message>
hint to use older Java version
</commit_message>
<xml_diff>
--- a/scripts/03/MapReduce auf IntelliJ einrichten.docx
+++ b/scripts/03/MapReduce auf IntelliJ einrichten.docx
@@ -901,6 +901,9 @@
     </w:p>
     <w:p>
       <w:r>
+        <w:rPr>
+          <w:noProof/>
+        </w:rPr>
         <w:drawing>
           <wp:inline distT="0" distB="0" distL="0" distR="0" wp14:anchorId="3CA0E247" wp14:editId="03158222">
             <wp:extent cx="4725059" cy="3115110"/>
@@ -1034,6 +1037,50 @@
         <w:t>. oder nicht.</w:t>
       </w:r>
     </w:p>
+    <w:p>
+      <w:r>
+        <w:t>Falls auf dem lokalen System eine höhere Java-Version ("</w:t>
+      </w:r>
+      <w:proofErr w:type="spellStart"/>
+      <w:r>
+        <w:t>java</w:t>
+      </w:r>
+      <w:proofErr w:type="spellEnd"/>
+      <w:r>
+        <w:t xml:space="preserve"> –</w:t>
+      </w:r>
+      <w:proofErr w:type="spellStart"/>
+      <w:r>
+        <w:t>version</w:t>
+      </w:r>
+      <w:proofErr w:type="spellEnd"/>
+      <w:r>
+        <w:t xml:space="preserve">") installiert ist als in der virtuellen Maschine, dann sollte folgende Einstellung ins </w:t>
+      </w:r>
+      <w:proofErr w:type="spellStart"/>
+      <w:proofErr w:type="gramStart"/>
+      <w:r>
+        <w:t>build.gradle</w:t>
+      </w:r>
+      <w:proofErr w:type="spellEnd"/>
+      <w:proofErr w:type="gramEnd"/>
+      <w:r>
+        <w:t xml:space="preserve"> übernommen werden.</w:t>
+      </w:r>
+    </w:p>
+    <w:p>
+      <w:pPr>
+        <w:pStyle w:val="Source"/>
+      </w:pPr>
+      <w:proofErr w:type="spellStart"/>
+      <w:r>
+        <w:t>targetCompatibility</w:t>
+      </w:r>
+      <w:proofErr w:type="spellEnd"/>
+      <w:r>
+        <w:t xml:space="preserve"> = 11</w:t>
+      </w:r>
+    </w:p>
     <w:p/>
     <w:p>
       <w:r>
@@ -1060,6 +1107,9 @@
     </w:p>
     <w:p>
       <w:r>
+        <w:rPr>
+          <w:noProof/>
+        </w:rPr>
         <w:drawing>
           <wp:inline distT="0" distB="0" distL="0" distR="0" wp14:anchorId="2332AF7B" wp14:editId="6A82B515">
             <wp:extent cx="3620005" cy="1200318"/>
@@ -1105,19 +1155,53 @@
     <w:p>
       <w:pPr>
         <w:pStyle w:val="Source"/>
-      </w:pPr>
-      <w:proofErr w:type="spellStart"/>
-      <w:r>
+        <w:rPr>
+          <w:lang w:val="de-DE"/>
+        </w:rPr>
+      </w:pPr>
+      <w:proofErr w:type="spellStart"/>
+      <w:r>
+        <w:rPr>
+          <w:lang w:val="de-DE"/>
+        </w:rPr>
         <w:t>gradle</w:t>
       </w:r>
       <w:proofErr w:type="spellEnd"/>
       <w:r>
-        <w:t xml:space="preserve"> task Jar</w:t>
-      </w:r>
+        <w:rPr>
+          <w:lang w:val="de-DE"/>
+        </w:rPr>
+        <w:t xml:space="preserve"> </w:t>
+      </w:r>
+      <w:proofErr w:type="spellStart"/>
+      <w:r>
+        <w:rPr>
+          <w:lang w:val="de-DE"/>
+        </w:rPr>
+        <w:t>task</w:t>
+      </w:r>
+      <w:proofErr w:type="spellEnd"/>
+      <w:r>
+        <w:rPr>
+          <w:lang w:val="de-DE"/>
+        </w:rPr>
+        <w:t xml:space="preserve"> </w:t>
+      </w:r>
+      <w:proofErr w:type="spellStart"/>
+      <w:r>
+        <w:rPr>
+          <w:lang w:val="de-DE"/>
+        </w:rPr>
+        <w:t>Jar</w:t>
+      </w:r>
+      <w:proofErr w:type="spellEnd"/>
     </w:p>
     <w:p>
       <w:pPr>
         <w:pStyle w:val="Source"/>
+        <w:rPr>
+          <w:lang w:val="de-DE"/>
+        </w:rPr>
       </w:pPr>
     </w:p>
     <w:p>
@@ -1727,7 +1811,6 @@
         <w:rPr>
           <w:lang w:val="sv-SE"/>
         </w:rPr>
-        <w:lastRenderedPageBreak/>
         <w:t>jar</w:t>
       </w:r>
       <w:proofErr w:type="spellEnd"/>

</xml_diff>

<commit_message>
added hint, from where to take source files
</commit_message>
<xml_diff>
--- a/scripts/03/MapReduce auf IntelliJ einrichten.docx
+++ b/scripts/03/MapReduce auf IntelliJ einrichten.docx
@@ -220,14 +220,11 @@
     </w:p>
     <w:p>
       <w:r>
-        <w:rPr>
-          <w:noProof/>
-        </w:rPr>
         <w:drawing>
-          <wp:inline distT="0" distB="0" distL="0" distR="0" wp14:anchorId="6D4C582C" wp14:editId="5E418397">
-            <wp:extent cx="3627265" cy="2356602"/>
-            <wp:effectExtent l="0" t="0" r="0" b="5715"/>
-            <wp:docPr id="3" name="Grafik 3"/>
+          <wp:inline distT="0" distB="0" distL="0" distR="0" wp14:anchorId="4AACE00F" wp14:editId="651C73BE">
+            <wp:extent cx="3627434" cy="2359356"/>
+            <wp:effectExtent l="0" t="0" r="0" b="3175"/>
+            <wp:docPr id="7" name="Grafik 7"/>
             <wp:cNvGraphicFramePr>
               <a:graphicFrameLocks xmlns:a="http://schemas.openxmlformats.org/drawingml/2006/main" noChangeAspect="1"/>
             </wp:cNvGraphicFramePr>
@@ -247,7 +244,7 @@
                   <pic:spPr>
                     <a:xfrm>
                       <a:off x="0" y="0"/>
-                      <a:ext cx="3644720" cy="2367943"/>
+                      <a:ext cx="3627434" cy="2359356"/>
                     </a:xfrm>
                     <a:prstGeom prst="rect">
                       <a:avLst/>
@@ -376,15 +373,7 @@
       </w:r>
       <w:proofErr w:type="spellEnd"/>
       <w:r>
-        <w:t xml:space="preserve">. Dort die 3 </w:t>
-      </w:r>
-      <w:proofErr w:type="spellStart"/>
-      <w:r>
-        <w:t>Sourcefiles</w:t>
-      </w:r>
-      <w:proofErr w:type="spellEnd"/>
-      <w:r>
-        <w:t xml:space="preserve"> ablegen</w:t>
+        <w:t>.</w:t>
       </w:r>
     </w:p>
     <w:p>
@@ -473,6 +462,31 @@
     </w:p>
     <w:p>
       <w:r>
+        <w:t xml:space="preserve">Dort die 3 </w:t>
+      </w:r>
+      <w:proofErr w:type="spellStart"/>
+      <w:r>
+        <w:t>Sourcefiles</w:t>
+      </w:r>
+      <w:proofErr w:type="spellEnd"/>
+      <w:r>
+        <w:t xml:space="preserve"> ablegen (am einfachsten durch Kopieren von </w:t>
+      </w:r>
+      <w:hyperlink r:id="rId12" w:history="1">
+        <w:r>
+          <w:rPr>
+            <w:rStyle w:val="Hyperlink"/>
+          </w:rPr>
+          <w:t>https://github.com/Woberegger/BigData/tree/main/src/wordcount</w:t>
+        </w:r>
+      </w:hyperlink>
+      <w:r>
+        <w:t xml:space="preserve"> in das zuvor angelegte Package-Directory)</w:t>
+      </w:r>
+    </w:p>
+    <w:p/>
+    <w:p>
+      <w:r>
         <w:t>Projektstruktur</w:t>
       </w:r>
       <w:r>
@@ -492,87 +506,6 @@
             <wp:extent cx="2187828" cy="1651738"/>
             <wp:effectExtent l="0" t="0" r="3175" b="5715"/>
             <wp:docPr id="1" name="Grafik 1"/>
-            <wp:cNvGraphicFramePr>
-              <a:graphicFrameLocks xmlns:a="http://schemas.openxmlformats.org/drawingml/2006/main" noChangeAspect="1"/>
-            </wp:cNvGraphicFramePr>
-            <a:graphic xmlns:a="http://schemas.openxmlformats.org/drawingml/2006/main">
-              <a:graphicData uri="http://schemas.openxmlformats.org/drawingml/2006/picture">
-                <pic:pic xmlns:pic="http://schemas.openxmlformats.org/drawingml/2006/picture">
-                  <pic:nvPicPr>
-                    <pic:cNvPr id="1" name=""/>
-                    <pic:cNvPicPr/>
-                  </pic:nvPicPr>
-                  <pic:blipFill>
-                    <a:blip r:embed="rId12"/>
-                    <a:stretch>
-                      <a:fillRect/>
-                    </a:stretch>
-                  </pic:blipFill>
-                  <pic:spPr>
-                    <a:xfrm>
-                      <a:off x="0" y="0"/>
-                      <a:ext cx="2193854" cy="1656287"/>
-                    </a:xfrm>
-                    <a:prstGeom prst="rect">
-                      <a:avLst/>
-                    </a:prstGeom>
-                  </pic:spPr>
-                </pic:pic>
-              </a:graphicData>
-            </a:graphic>
-          </wp:inline>
-        </w:drawing>
-      </w:r>
-    </w:p>
-    <w:p>
-      <w:proofErr w:type="spellStart"/>
-      <w:r>
-        <w:t>Jar</w:t>
-      </w:r>
-      <w:proofErr w:type="spellEnd"/>
-      <w:r>
-        <w:t>-Dateien zum Projekt hinzufügen</w:t>
-      </w:r>
-      <w:r>
-        <w:t xml:space="preserve"> (die Dateien entweder aus der E-Learning-Plattform oder noch besser vom installierten </w:t>
-      </w:r>
-      <w:proofErr w:type="spellStart"/>
-      <w:r>
-        <w:t>hadoop</w:t>
-      </w:r>
-      <w:proofErr w:type="spellEnd"/>
-      <w:r>
-        <w:t xml:space="preserve"> in der virtuellen Maschine – ACHTUNG: Versionen müssen zusammenpassen</w:t>
-      </w:r>
-      <w:r>
-        <w:t xml:space="preserve">, es ist aber möglich, mit niedrigerer Version zu </w:t>
-      </w:r>
-      <w:proofErr w:type="gramStart"/>
-      <w:r>
-        <w:t>bauen,</w:t>
-      </w:r>
-      <w:proofErr w:type="gramEnd"/>
-      <w:r>
-        <w:t xml:space="preserve"> als die Version in der virtuellen Maschine</w:t>
-      </w:r>
-      <w:r>
-        <w:t>)</w:t>
-      </w:r>
-      <w:r>
-        <w:t>:</w:t>
-      </w:r>
-    </w:p>
-    <w:p>
-      <w:r>
-        <w:rPr>
-          <w:noProof/>
-        </w:rPr>
-        <w:lastRenderedPageBreak/>
-        <w:drawing>
-          <wp:inline distT="0" distB="0" distL="0" distR="0" wp14:anchorId="157E24E6" wp14:editId="47FCD58A">
-            <wp:extent cx="5760720" cy="1873885"/>
-            <wp:effectExtent l="0" t="0" r="0" b="0"/>
-            <wp:docPr id="11" name="Grafik 11"/>
             <wp:cNvGraphicFramePr>
               <a:graphicFrameLocks xmlns:a="http://schemas.openxmlformats.org/drawingml/2006/main" noChangeAspect="1"/>
             </wp:cNvGraphicFramePr>
@@ -592,7 +525,7 @@
                   <pic:spPr>
                     <a:xfrm>
                       <a:off x="0" y="0"/>
-                      <a:ext cx="5760720" cy="1873885"/>
+                      <a:ext cx="2193854" cy="1656287"/>
                     </a:xfrm>
                     <a:prstGeom prst="rect">
                       <a:avLst/>
@@ -606,15 +539,54 @@
       </w:r>
     </w:p>
     <w:p>
+      <w:proofErr w:type="spellStart"/>
+      <w:r>
+        <w:t>Jar</w:t>
+      </w:r>
+      <w:proofErr w:type="spellEnd"/>
+      <w:r>
+        <w:t>-Dateien zum Projekt hinzufügen</w:t>
+      </w:r>
+      <w:r>
+        <w:t xml:space="preserve"> (die Dateien entweder aus der E-Learning-Plattform oder noch besser vom installierten </w:t>
+      </w:r>
+      <w:proofErr w:type="spellStart"/>
+      <w:r>
+        <w:t>hadoop</w:t>
+      </w:r>
+      <w:proofErr w:type="spellEnd"/>
+      <w:r>
+        <w:t xml:space="preserve"> in der virtuellen Maschine – ACHTUNG: Versionen müssen zusammenpassen</w:t>
+      </w:r>
+      <w:r>
+        <w:t xml:space="preserve">, es ist aber möglich, mit niedrigerer Version zu </w:t>
+      </w:r>
+      <w:proofErr w:type="gramStart"/>
+      <w:r>
+        <w:t>bauen,</w:t>
+      </w:r>
+      <w:proofErr w:type="gramEnd"/>
+      <w:r>
+        <w:t xml:space="preserve"> als die Version in der virtuellen Maschine</w:t>
+      </w:r>
+      <w:r>
+        <w:t>)</w:t>
+      </w:r>
+      <w:r>
+        <w:t>:</w:t>
+      </w:r>
+    </w:p>
+    <w:p>
       <w:r>
         <w:rPr>
           <w:noProof/>
         </w:rPr>
+        <w:lastRenderedPageBreak/>
         <w:drawing>
-          <wp:inline distT="0" distB="0" distL="0" distR="0" wp14:anchorId="0A1873C9" wp14:editId="6DF83DA9">
-            <wp:extent cx="5760720" cy="1948180"/>
+          <wp:inline distT="0" distB="0" distL="0" distR="0" wp14:anchorId="157E24E6" wp14:editId="47FCD58A">
+            <wp:extent cx="5760720" cy="1873885"/>
             <wp:effectExtent l="0" t="0" r="0" b="0"/>
-            <wp:docPr id="8" name="Grafik 8"/>
+            <wp:docPr id="11" name="Grafik 11"/>
             <wp:cNvGraphicFramePr>
               <a:graphicFrameLocks xmlns:a="http://schemas.openxmlformats.org/drawingml/2006/main" noChangeAspect="1"/>
             </wp:cNvGraphicFramePr>
@@ -634,7 +606,7 @@
                   <pic:spPr>
                     <a:xfrm>
                       <a:off x="0" y="0"/>
-                      <a:ext cx="5760720" cy="1948180"/>
+                      <a:ext cx="5760720" cy="1873885"/>
                     </a:xfrm>
                     <a:prstGeom prst="rect">
                       <a:avLst/>
@@ -649,27 +621,14 @@
     </w:p>
     <w:p>
       <w:r>
-        <w:t xml:space="preserve">Projektstruktur, nachdem die </w:t>
-      </w:r>
-      <w:proofErr w:type="spellStart"/>
-      <w:r>
-        <w:t>Sourcedateien</w:t>
-      </w:r>
-      <w:proofErr w:type="spellEnd"/>
-      <w:r>
-        <w:t xml:space="preserve"> dort abgelegt wurden</w:t>
-      </w:r>
-    </w:p>
-    <w:p>
-      <w:r>
         <w:rPr>
           <w:noProof/>
         </w:rPr>
         <w:drawing>
-          <wp:inline distT="0" distB="0" distL="0" distR="0" wp14:anchorId="6A0ACE27" wp14:editId="7C267B04">
-            <wp:extent cx="2577693" cy="2709133"/>
+          <wp:inline distT="0" distB="0" distL="0" distR="0" wp14:anchorId="0A1873C9" wp14:editId="6DF83DA9">
+            <wp:extent cx="5760720" cy="1948180"/>
             <wp:effectExtent l="0" t="0" r="0" b="0"/>
-            <wp:docPr id="10" name="Grafik 10"/>
+            <wp:docPr id="8" name="Grafik 8"/>
             <wp:cNvGraphicFramePr>
               <a:graphicFrameLocks xmlns:a="http://schemas.openxmlformats.org/drawingml/2006/main" noChangeAspect="1"/>
             </wp:cNvGraphicFramePr>
@@ -689,7 +648,7 @@
                   <pic:spPr>
                     <a:xfrm>
                       <a:off x="0" y="0"/>
-                      <a:ext cx="2590309" cy="2722392"/>
+                      <a:ext cx="5760720" cy="1948180"/>
                     </a:xfrm>
                     <a:prstGeom prst="rect">
                       <a:avLst/>
@@ -704,10 +663,15 @@
     </w:p>
     <w:p>
       <w:r>
-        <w:t>Projekt bauen, d.h</w:t>
-      </w:r>
-      <w:r>
-        <w:t>. kompilieren</w:t>
+        <w:t xml:space="preserve">Projektstruktur, nachdem die </w:t>
+      </w:r>
+      <w:proofErr w:type="spellStart"/>
+      <w:r>
+        <w:t>Sourcedateien</w:t>
+      </w:r>
+      <w:proofErr w:type="spellEnd"/>
+      <w:r>
+        <w:t xml:space="preserve"> dort abgelegt wurden</w:t>
       </w:r>
     </w:p>
     <w:p>
@@ -716,10 +680,10 @@
           <w:noProof/>
         </w:rPr>
         <w:drawing>
-          <wp:inline distT="0" distB="0" distL="0" distR="0" wp14:anchorId="0A363A57" wp14:editId="7EAB040A">
-            <wp:extent cx="5760720" cy="857250"/>
+          <wp:inline distT="0" distB="0" distL="0" distR="0" wp14:anchorId="6A0ACE27" wp14:editId="7C267B04">
+            <wp:extent cx="2577693" cy="2709133"/>
             <wp:effectExtent l="0" t="0" r="0" b="0"/>
-            <wp:docPr id="12" name="Grafik 12"/>
+            <wp:docPr id="10" name="Grafik 10"/>
             <wp:cNvGraphicFramePr>
               <a:graphicFrameLocks xmlns:a="http://schemas.openxmlformats.org/drawingml/2006/main" noChangeAspect="1"/>
             </wp:cNvGraphicFramePr>
@@ -739,7 +703,7 @@
                   <pic:spPr>
                     <a:xfrm>
                       <a:off x="0" y="0"/>
-                      <a:ext cx="5760720" cy="857250"/>
+                      <a:ext cx="2590309" cy="2722392"/>
                     </a:xfrm>
                     <a:prstGeom prst="rect">
                       <a:avLst/>
@@ -754,13 +718,10 @@
     </w:p>
     <w:p>
       <w:r>
-        <w:t>Ausführen oder Debuggen direkt bei den jeweiligen Methoden</w:t>
-      </w:r>
-      <w:r>
-        <w:t xml:space="preserve"> (müsste man remote debuggen auf der Zielplattform verwenden, wo DFS installiert ist)</w:t>
-      </w:r>
-      <w:r>
-        <w:t>, d.h. dieser Schritt ist im Normalfall zu überspringen.</w:t>
+        <w:t>Projekt bauen, d.h</w:t>
+      </w:r>
+      <w:r>
+        <w:t>. kompilieren</w:t>
       </w:r>
     </w:p>
     <w:p>
@@ -768,12 +729,11 @@
         <w:rPr>
           <w:noProof/>
         </w:rPr>
-        <w:lastRenderedPageBreak/>
         <w:drawing>
-          <wp:inline distT="0" distB="0" distL="0" distR="0" wp14:anchorId="59121D99" wp14:editId="741FDEC4">
-            <wp:extent cx="2440269" cy="2099767"/>
+          <wp:inline distT="0" distB="0" distL="0" distR="0" wp14:anchorId="0A363A57" wp14:editId="7EAB040A">
+            <wp:extent cx="5760720" cy="857250"/>
             <wp:effectExtent l="0" t="0" r="0" b="0"/>
-            <wp:docPr id="13" name="Grafik 13"/>
+            <wp:docPr id="12" name="Grafik 12"/>
             <wp:cNvGraphicFramePr>
               <a:graphicFrameLocks xmlns:a="http://schemas.openxmlformats.org/drawingml/2006/main" noChangeAspect="1"/>
             </wp:cNvGraphicFramePr>
@@ -793,7 +753,7 @@
                   <pic:spPr>
                     <a:xfrm>
                       <a:off x="0" y="0"/>
-                      <a:ext cx="2445900" cy="2104613"/>
+                      <a:ext cx="5760720" cy="857250"/>
                     </a:xfrm>
                     <a:prstGeom prst="rect">
                       <a:avLst/>
@@ -807,54 +767,14 @@
       </w:r>
     </w:p>
     <w:p>
-      <w:proofErr w:type="spellStart"/>
-      <w:r>
-        <w:t>Artifakt</w:t>
-      </w:r>
-      <w:proofErr w:type="spellEnd"/>
-      <w:r>
-        <w:t xml:space="preserve"> anlegen</w:t>
-      </w:r>
-      <w:r>
-        <w:t>, d.h.</w:t>
-      </w:r>
-      <w:r>
-        <w:t xml:space="preserve"> über </w:t>
-      </w:r>
-      <w:r>
-        <w:t xml:space="preserve">"Project </w:t>
-      </w:r>
-      <w:proofErr w:type="spellStart"/>
-      <w:r>
-        <w:t>settings</w:t>
-      </w:r>
-      <w:proofErr w:type="spellEnd"/>
-      <w:r>
-        <w:t xml:space="preserve">" das Erstellen des </w:t>
-      </w:r>
-      <w:proofErr w:type="spellStart"/>
-      <w:r>
-        <w:t>jar</w:t>
-      </w:r>
-      <w:proofErr w:type="spellEnd"/>
-      <w:r>
-        <w:t xml:space="preserve">-File konfigurieren und dem </w:t>
-      </w:r>
-      <w:proofErr w:type="spellStart"/>
-      <w:r>
-        <w:t>Jar</w:t>
-      </w:r>
-      <w:proofErr w:type="spellEnd"/>
-      <w:r>
-        <w:t xml:space="preserve">-File mitteilen, wo der </w:t>
-      </w:r>
-      <w:proofErr w:type="spellStart"/>
-      <w:r>
-        <w:t>Einsprungspunkt</w:t>
-      </w:r>
-      <w:proofErr w:type="spellEnd"/>
-      <w:r>
-        <w:t>, d.h. die Main-Klasse, zu finden ist.</w:t>
+      <w:r>
+        <w:t>Ausführen oder Debuggen direkt bei den jeweiligen Methoden</w:t>
+      </w:r>
+      <w:r>
+        <w:t xml:space="preserve"> (müsste man remote debuggen auf der Zielplattform verwenden, wo DFS installiert ist)</w:t>
+      </w:r>
+      <w:r>
+        <w:t>, d.h. dieser Schritt ist im Normalfall zu überspringen.</w:t>
       </w:r>
     </w:p>
     <w:p>
@@ -862,11 +782,12 @@
         <w:rPr>
           <w:noProof/>
         </w:rPr>
+        <w:lastRenderedPageBreak/>
         <w:drawing>
-          <wp:inline distT="0" distB="0" distL="0" distR="0" wp14:anchorId="684E0E4D" wp14:editId="1F8731CA">
-            <wp:extent cx="5760720" cy="1841500"/>
-            <wp:effectExtent l="0" t="0" r="0" b="6350"/>
-            <wp:docPr id="14" name="Grafik 14"/>
+          <wp:inline distT="0" distB="0" distL="0" distR="0" wp14:anchorId="59121D99" wp14:editId="741FDEC4">
+            <wp:extent cx="2440269" cy="2099767"/>
+            <wp:effectExtent l="0" t="0" r="0" b="0"/>
+            <wp:docPr id="13" name="Grafik 13"/>
             <wp:cNvGraphicFramePr>
               <a:graphicFrameLocks xmlns:a="http://schemas.openxmlformats.org/drawingml/2006/main" noChangeAspect="1"/>
             </wp:cNvGraphicFramePr>
@@ -886,7 +807,7 @@
                   <pic:spPr>
                     <a:xfrm>
                       <a:off x="0" y="0"/>
-                      <a:ext cx="5760720" cy="1841500"/>
+                      <a:ext cx="2445900" cy="2104613"/>
                     </a:xfrm>
                     <a:prstGeom prst="rect">
                       <a:avLst/>
@@ -900,15 +821,66 @@
       </w:r>
     </w:p>
     <w:p>
+      <w:proofErr w:type="spellStart"/>
+      <w:r>
+        <w:t>Artifakt</w:t>
+      </w:r>
+      <w:proofErr w:type="spellEnd"/>
+      <w:r>
+        <w:t xml:space="preserve"> anlegen</w:t>
+      </w:r>
+      <w:r>
+        <w:t>, d.h.</w:t>
+      </w:r>
+      <w:r>
+        <w:t xml:space="preserve"> über </w:t>
+      </w:r>
+      <w:r>
+        <w:t xml:space="preserve">"Project </w:t>
+      </w:r>
+      <w:proofErr w:type="spellStart"/>
+      <w:r>
+        <w:t>structure</w:t>
+      </w:r>
+      <w:proofErr w:type="spellEnd"/>
+      <w:r>
+        <w:t xml:space="preserve">" das Erstellen des </w:t>
+      </w:r>
+      <w:proofErr w:type="spellStart"/>
+      <w:r>
+        <w:t>jar</w:t>
+      </w:r>
+      <w:proofErr w:type="spellEnd"/>
+      <w:r>
+        <w:t xml:space="preserve">-File konfigurieren und dem </w:t>
+      </w:r>
+      <w:proofErr w:type="spellStart"/>
+      <w:r>
+        <w:t>Jar</w:t>
+      </w:r>
+      <w:proofErr w:type="spellEnd"/>
+      <w:r>
+        <w:t xml:space="preserve">-File mitteilen, wo der </w:t>
+      </w:r>
+      <w:proofErr w:type="spellStart"/>
+      <w:r>
+        <w:t>Einsprungspunkt</w:t>
+      </w:r>
+      <w:proofErr w:type="spellEnd"/>
+      <w:r>
+        <w:t>, d.h. die Main-Klasse, zu finden ist.</w:t>
+      </w:r>
+    </w:p>
+    <w:p>
       <w:r>
         <w:rPr>
           <w:noProof/>
         </w:rPr>
         <w:drawing>
-          <wp:inline distT="0" distB="0" distL="0" distR="0" wp14:anchorId="3CA0E247" wp14:editId="03158222">
-            <wp:extent cx="4725059" cy="3115110"/>
-            <wp:effectExtent l="0" t="0" r="0" b="9525"/>
-            <wp:docPr id="17" name="Grafik 17"/>
+          <wp:inline distT="0" distB="0" distL="0" distR="0" wp14:anchorId="684E0E4D" wp14:editId="1F8731CA">
+            <wp:extent cx="5760720" cy="1841500"/>
+            <wp:effectExtent l="0" t="0" r="0" b="6350"/>
+            <wp:docPr id="14" name="Grafik 14"/>
             <wp:cNvGraphicFramePr>
               <a:graphicFrameLocks xmlns:a="http://schemas.openxmlformats.org/drawingml/2006/main" noChangeAspect="1"/>
             </wp:cNvGraphicFramePr>
@@ -928,7 +900,7 @@
                   <pic:spPr>
                     <a:xfrm>
                       <a:off x="0" y="0"/>
-                      <a:ext cx="4725059" cy="3115110"/>
+                      <a:ext cx="5760720" cy="1841500"/>
                     </a:xfrm>
                     <a:prstGeom prst="rect">
                       <a:avLst/>
@@ -946,12 +918,11 @@
         <w:rPr>
           <w:noProof/>
         </w:rPr>
-        <w:lastRenderedPageBreak/>
         <w:drawing>
-          <wp:inline distT="0" distB="0" distL="0" distR="0" wp14:anchorId="687BE588" wp14:editId="74217E86">
-            <wp:extent cx="3172268" cy="1371791"/>
-            <wp:effectExtent l="0" t="0" r="9525" b="0"/>
-            <wp:docPr id="15" name="Grafik 15"/>
+          <wp:inline distT="0" distB="0" distL="0" distR="0" wp14:anchorId="3CA0E247" wp14:editId="03158222">
+            <wp:extent cx="4725059" cy="3115110"/>
+            <wp:effectExtent l="0" t="0" r="0" b="9525"/>
+            <wp:docPr id="17" name="Grafik 17"/>
             <wp:cNvGraphicFramePr>
               <a:graphicFrameLocks xmlns:a="http://schemas.openxmlformats.org/drawingml/2006/main" noChangeAspect="1"/>
             </wp:cNvGraphicFramePr>
@@ -971,7 +942,7 @@
                   <pic:spPr>
                     <a:xfrm>
                       <a:off x="0" y="0"/>
-                      <a:ext cx="3172268" cy="1371791"/>
+                      <a:ext cx="4725059" cy="3115110"/>
                     </a:xfrm>
                     <a:prstGeom prst="rect">
                       <a:avLst/>
@@ -986,174 +957,15 @@
     </w:p>
     <w:p>
       <w:r>
-        <w:t xml:space="preserve">Je nach verwendetem </w:t>
-      </w:r>
-      <w:proofErr w:type="spellStart"/>
-      <w:r>
-        <w:t>Buildsystem</w:t>
-      </w:r>
-      <w:proofErr w:type="spellEnd"/>
-      <w:r>
-        <w:t xml:space="preserve"> und deren Settings findet man das generierte </w:t>
-      </w:r>
-      <w:proofErr w:type="spellStart"/>
-      <w:r>
-        <w:t>Jar</w:t>
-      </w:r>
-      <w:proofErr w:type="spellEnd"/>
-      <w:r>
-        <w:t>-File unter z.B. out/</w:t>
-      </w:r>
-      <w:proofErr w:type="spellStart"/>
-      <w:r>
-        <w:t>artifacts</w:t>
-      </w:r>
-      <w:proofErr w:type="spellEnd"/>
-      <w:r>
-        <w:t xml:space="preserve"> oder </w:t>
-      </w:r>
-      <w:proofErr w:type="spellStart"/>
-      <w:r>
-        <w:t>build</w:t>
-      </w:r>
-      <w:proofErr w:type="spellEnd"/>
-      <w:r>
-        <w:t>/</w:t>
-      </w:r>
-      <w:proofErr w:type="spellStart"/>
-      <w:r>
-        <w:t>libs</w:t>
-      </w:r>
-      <w:proofErr w:type="spellEnd"/>
-      <w:r>
-        <w:t xml:space="preserve"> und beinhaltet der Dateiname eine </w:t>
-      </w:r>
-      <w:proofErr w:type="spellStart"/>
-      <w:r>
-        <w:t>Versionsnr</w:t>
-      </w:r>
-      <w:proofErr w:type="spellEnd"/>
-      <w:r>
-        <w:t>. oder nicht.</w:t>
-      </w:r>
-    </w:p>
-    <w:p>
-      <w:r>
-        <w:t>Falls auf dem lokalen System eine höhere Java-Version ("</w:t>
-      </w:r>
-      <w:proofErr w:type="spellStart"/>
-      <w:r>
-        <w:t>java</w:t>
-      </w:r>
-      <w:proofErr w:type="spellEnd"/>
-      <w:r>
-        <w:t xml:space="preserve"> –</w:t>
-      </w:r>
-      <w:proofErr w:type="spellStart"/>
-      <w:r>
-        <w:t>version</w:t>
-      </w:r>
-      <w:proofErr w:type="spellEnd"/>
-      <w:r>
-        <w:t xml:space="preserve">") installiert ist als in der virtuellen Maschine, dann sollte folgende Einstellung ins </w:t>
-      </w:r>
-      <w:proofErr w:type="spellStart"/>
-      <w:proofErr w:type="gramStart"/>
-      <w:r>
-        <w:t>build.gradle</w:t>
-      </w:r>
-      <w:proofErr w:type="spellEnd"/>
-      <w:proofErr w:type="gramEnd"/>
-      <w:r>
-        <w:t xml:space="preserve"> übernommen werden.</w:t>
-      </w:r>
-    </w:p>
-    <w:p>
-      <w:pPr>
-        <w:pStyle w:val="Source"/>
-      </w:pPr>
-      <w:r>
-        <w:t>java {</w:t>
-      </w:r>
-    </w:p>
-    <w:p>
-      <w:pPr>
-        <w:pStyle w:val="Source"/>
-      </w:pPr>
-      <w:r>
-        <w:t xml:space="preserve">   </w:t>
-      </w:r>
-      <w:proofErr w:type="spellStart"/>
-      <w:r>
-        <w:t>sourceCompatibility</w:t>
-      </w:r>
-      <w:proofErr w:type="spellEnd"/>
-      <w:r>
-        <w:t xml:space="preserve"> = JavaVersion.VERSION_11</w:t>
-      </w:r>
-    </w:p>
-    <w:p>
-      <w:pPr>
-        <w:pStyle w:val="Source"/>
-      </w:pPr>
-      <w:r>
-        <w:t xml:space="preserve">   </w:t>
-      </w:r>
-      <w:proofErr w:type="spellStart"/>
-      <w:r>
-        <w:t>targetCompatibility</w:t>
-      </w:r>
-      <w:proofErr w:type="spellEnd"/>
-      <w:r>
-        <w:t xml:space="preserve"> = JavaVersion.VERSION_11</w:t>
-      </w:r>
-    </w:p>
-    <w:p>
-      <w:pPr>
-        <w:pStyle w:val="Source"/>
-      </w:pPr>
-      <w:r>
-        <w:t>}</w:t>
-      </w:r>
-    </w:p>
-    <w:p>
-      <w:pPr>
-        <w:pStyle w:val="Source"/>
-      </w:pPr>
-    </w:p>
-    <w:p>
-      <w:r>
-        <w:t xml:space="preserve">Wenn man </w:t>
-      </w:r>
-      <w:proofErr w:type="spellStart"/>
-      <w:r>
-        <w:t>gradle</w:t>
-      </w:r>
-      <w:proofErr w:type="spellEnd"/>
-      <w:r>
-        <w:t xml:space="preserve"> verwendet mit einem reinkopierten </w:t>
-      </w:r>
-      <w:proofErr w:type="spellStart"/>
-      <w:proofErr w:type="gramStart"/>
-      <w:r>
-        <w:t>build.gradle</w:t>
-      </w:r>
-      <w:proofErr w:type="spellEnd"/>
-      <w:proofErr w:type="gramEnd"/>
-      <w:r>
-        <w:t>, sollte man Folgendes ausführen:</w:t>
-      </w:r>
-    </w:p>
-    <w:p>
-      <w:r>
         <w:rPr>
           <w:noProof/>
         </w:rPr>
+        <w:lastRenderedPageBreak/>
         <w:drawing>
-          <wp:inline distT="0" distB="0" distL="0" distR="0" wp14:anchorId="2332AF7B" wp14:editId="6A82B515">
-            <wp:extent cx="3620005" cy="1200318"/>
-            <wp:effectExtent l="0" t="0" r="0" b="0"/>
-            <wp:docPr id="18" name="Grafik 18"/>
+          <wp:inline distT="0" distB="0" distL="0" distR="0" wp14:anchorId="687BE588" wp14:editId="74217E86">
+            <wp:extent cx="3172268" cy="1371791"/>
+            <wp:effectExtent l="0" t="0" r="9525" b="0"/>
+            <wp:docPr id="15" name="Grafik 15"/>
             <wp:cNvGraphicFramePr>
               <a:graphicFrameLocks xmlns:a="http://schemas.openxmlformats.org/drawingml/2006/main" noChangeAspect="1"/>
             </wp:cNvGraphicFramePr>
@@ -1173,7 +985,7 @@
                   <pic:spPr>
                     <a:xfrm>
                       <a:off x="0" y="0"/>
-                      <a:ext cx="3620005" cy="1200318"/>
+                      <a:ext cx="3172268" cy="1371791"/>
                     </a:xfrm>
                     <a:prstGeom prst="rect">
                       <a:avLst/>
@@ -1188,810 +1000,174 @@
     </w:p>
     <w:p>
       <w:r>
-        <w:t>Optional auf Kommandozeile:</w:t>
+        <w:t xml:space="preserve">Je nach verwendetem </w:t>
+      </w:r>
+      <w:proofErr w:type="spellStart"/>
+      <w:r>
+        <w:t>Buildsystem</w:t>
+      </w:r>
+      <w:proofErr w:type="spellEnd"/>
+      <w:r>
+        <w:t xml:space="preserve"> und deren Settings findet man das generierte </w:t>
+      </w:r>
+      <w:proofErr w:type="spellStart"/>
+      <w:r>
+        <w:t>Jar</w:t>
+      </w:r>
+      <w:proofErr w:type="spellEnd"/>
+      <w:r>
+        <w:t>-File unter z.B. out/</w:t>
+      </w:r>
+      <w:proofErr w:type="spellStart"/>
+      <w:r>
+        <w:t>artifacts</w:t>
+      </w:r>
+      <w:proofErr w:type="spellEnd"/>
+      <w:r>
+        <w:t xml:space="preserve"> oder </w:t>
+      </w:r>
+      <w:proofErr w:type="spellStart"/>
+      <w:r>
+        <w:t>build</w:t>
+      </w:r>
+      <w:proofErr w:type="spellEnd"/>
+      <w:r>
+        <w:t>/</w:t>
+      </w:r>
+      <w:proofErr w:type="spellStart"/>
+      <w:r>
+        <w:t>libs</w:t>
+      </w:r>
+      <w:proofErr w:type="spellEnd"/>
+      <w:r>
+        <w:t xml:space="preserve"> und beinhaltet der Dateiname eine </w:t>
+      </w:r>
+      <w:proofErr w:type="spellStart"/>
+      <w:r>
+        <w:t>Versionsnr</w:t>
+      </w:r>
+      <w:proofErr w:type="spellEnd"/>
+      <w:r>
+        <w:t>. oder nicht.</w:t>
+      </w:r>
+    </w:p>
+    <w:p>
+      <w:r>
+        <w:t>Falls auf dem lokalen System eine höhere Java-Version ("</w:t>
+      </w:r>
+      <w:proofErr w:type="spellStart"/>
+      <w:r>
+        <w:t>java</w:t>
+      </w:r>
+      <w:proofErr w:type="spellEnd"/>
+      <w:r>
+        <w:t xml:space="preserve"> –</w:t>
+      </w:r>
+      <w:proofErr w:type="spellStart"/>
+      <w:r>
+        <w:t>version</w:t>
+      </w:r>
+      <w:proofErr w:type="spellEnd"/>
+      <w:r>
+        <w:t xml:space="preserve">") installiert ist als in der virtuellen Maschine, dann sollte folgende Einstellung ins </w:t>
+      </w:r>
+      <w:proofErr w:type="spellStart"/>
+      <w:proofErr w:type="gramStart"/>
+      <w:r>
+        <w:t>build.gradle</w:t>
+      </w:r>
+      <w:proofErr w:type="spellEnd"/>
+      <w:proofErr w:type="gramEnd"/>
+      <w:r>
+        <w:t xml:space="preserve"> übernommen werden.</w:t>
       </w:r>
     </w:p>
     <w:p>
       <w:pPr>
         <w:pStyle w:val="Source"/>
-        <w:rPr>
-          <w:lang w:val="de-DE"/>
-        </w:rPr>
-      </w:pPr>
-      <w:proofErr w:type="spellStart"/>
-      <w:r>
-        <w:rPr>
-          <w:lang w:val="de-DE"/>
-        </w:rPr>
+      </w:pPr>
+      <w:r>
+        <w:t>java {</w:t>
+      </w:r>
+    </w:p>
+    <w:p>
+      <w:pPr>
+        <w:pStyle w:val="Source"/>
+      </w:pPr>
+      <w:r>
+        <w:t xml:space="preserve">   </w:t>
+      </w:r>
+      <w:proofErr w:type="spellStart"/>
+      <w:r>
+        <w:t>sourceCompatibility</w:t>
+      </w:r>
+      <w:proofErr w:type="spellEnd"/>
+      <w:r>
+        <w:t xml:space="preserve"> = JavaVersion.VERSION_11</w:t>
+      </w:r>
+    </w:p>
+    <w:p>
+      <w:pPr>
+        <w:pStyle w:val="Source"/>
+      </w:pPr>
+      <w:r>
+        <w:t xml:space="preserve">   </w:t>
+      </w:r>
+      <w:proofErr w:type="spellStart"/>
+      <w:r>
+        <w:t>targetCompatibility</w:t>
+      </w:r>
+      <w:proofErr w:type="spellEnd"/>
+      <w:r>
+        <w:t xml:space="preserve"> = JavaVersion.VERSION_11</w:t>
+      </w:r>
+    </w:p>
+    <w:p>
+      <w:pPr>
+        <w:pStyle w:val="Source"/>
+      </w:pPr>
+      <w:r>
+        <w:t>}</w:t>
+      </w:r>
+    </w:p>
+    <w:p>
+      <w:pPr>
+        <w:pStyle w:val="Source"/>
+      </w:pPr>
+    </w:p>
+    <w:p>
+      <w:r>
+        <w:t xml:space="preserve">Wenn man </w:t>
+      </w:r>
+      <w:proofErr w:type="spellStart"/>
+      <w:r>
         <w:t>gradle</w:t>
       </w:r>
       <w:proofErr w:type="spellEnd"/>
       <w:r>
-        <w:rPr>
-          <w:lang w:val="de-DE"/>
-        </w:rPr>
-        <w:t xml:space="preserve"> </w:t>
-      </w:r>
-      <w:proofErr w:type="spellStart"/>
-      <w:r>
-        <w:rPr>
-          <w:lang w:val="de-DE"/>
-        </w:rPr>
-        <w:t>task</w:t>
-      </w:r>
-      <w:proofErr w:type="spellEnd"/>
-      <w:r>
-        <w:rPr>
-          <w:lang w:val="de-DE"/>
-        </w:rPr>
-        <w:t xml:space="preserve"> </w:t>
-      </w:r>
-      <w:proofErr w:type="spellStart"/>
-      <w:r>
-        <w:rPr>
-          <w:lang w:val="de-DE"/>
-        </w:rPr>
-        <w:t>Jar</w:t>
-      </w:r>
-      <w:proofErr w:type="spellEnd"/>
-    </w:p>
-    <w:p>
-      <w:pPr>
-        <w:pStyle w:val="Source"/>
-        <w:rPr>
-          <w:lang w:val="de-DE"/>
-        </w:rPr>
-      </w:pPr>
-    </w:p>
-    <w:p>
-      <w:r>
-        <w:t>Hadoop starten</w:t>
-      </w:r>
-      <w:r>
-        <w:t xml:space="preserve"> </w:t>
-      </w:r>
-      <w:r>
-        <w:t xml:space="preserve">und Test aufrufen </w:t>
-      </w:r>
-      <w:r>
-        <w:t xml:space="preserve">mit dem zuvor generierten und auf die Zielplattform kopierten </w:t>
-      </w:r>
-      <w:proofErr w:type="spellStart"/>
-      <w:r>
-        <w:t>Jar</w:t>
-      </w:r>
-      <w:proofErr w:type="spellEnd"/>
-      <w:r>
-        <w:t>-File.</w:t>
-      </w:r>
-    </w:p>
-    <w:p>
-      <w:r>
-        <w:t>Job ausführen</w:t>
-      </w:r>
-    </w:p>
-    <w:p>
-      <w:pPr>
-        <w:pStyle w:val="Listenabsatz"/>
-        <w:numPr>
-          <w:ilvl w:val="0"/>
-          <w:numId w:val="1"/>
-        </w:numPr>
-      </w:pPr>
-      <w:r>
-        <w:t xml:space="preserve">Input Ordner und Beispiel Textdatei </w:t>
-      </w:r>
-      <w:r>
-        <w:t xml:space="preserve">im </w:t>
-      </w:r>
-      <w:proofErr w:type="spellStart"/>
-      <w:r>
-        <w:t>hdfs</w:t>
-      </w:r>
-      <w:proofErr w:type="spellEnd"/>
-      <w:r>
-        <w:t xml:space="preserve"> </w:t>
-      </w:r>
-      <w:r>
-        <w:t>anlegen</w:t>
-      </w:r>
-    </w:p>
-    <w:p>
-      <w:pPr>
-        <w:pStyle w:val="Listenabsatz"/>
-        <w:numPr>
-          <w:ilvl w:val="0"/>
-          <w:numId w:val="1"/>
-        </w:numPr>
-      </w:pPr>
-      <w:r>
-        <w:t>Job ausführen (Vorsicht Pfade sind ggf. anzupassen!)</w:t>
-      </w:r>
-    </w:p>
-    <w:p>
-      <w:pPr>
-        <w:pStyle w:val="Source"/>
-      </w:pPr>
-      <w:proofErr w:type="spellStart"/>
-      <w:r>
-        <w:t>su</w:t>
-      </w:r>
-      <w:proofErr w:type="spellEnd"/>
-      <w:r>
-        <w:t xml:space="preserve"> – </w:t>
-      </w:r>
-      <w:proofErr w:type="spellStart"/>
-      <w:r>
-        <w:t>hduser</w:t>
-      </w:r>
-      <w:proofErr w:type="spellEnd"/>
-    </w:p>
-    <w:p>
-      <w:pPr>
-        <w:pStyle w:val="Source"/>
-      </w:pPr>
-      <w:r>
-        <w:t>start-dfs.sh</w:t>
-      </w:r>
-    </w:p>
-    <w:p>
-      <w:pPr>
-        <w:pStyle w:val="Source"/>
-      </w:pPr>
-      <w:r>
-        <w:t>start-yarn.sh</w:t>
-      </w:r>
-    </w:p>
-    <w:p>
-      <w:pPr>
-        <w:pStyle w:val="Source"/>
-      </w:pPr>
-      <w:proofErr w:type="spellStart"/>
-      <w:r>
-        <w:t>hdfs</w:t>
-      </w:r>
-      <w:proofErr w:type="spellEnd"/>
-      <w:r>
-        <w:t xml:space="preserve"> </w:t>
-      </w:r>
-      <w:proofErr w:type="spellStart"/>
-      <w:r>
-        <w:t>dfs</w:t>
-      </w:r>
-      <w:proofErr w:type="spellEnd"/>
-      <w:r>
-        <w:t xml:space="preserve"> -</w:t>
-      </w:r>
-      <w:proofErr w:type="spellStart"/>
-      <w:r>
-        <w:t>mkdir</w:t>
-      </w:r>
-      <w:proofErr w:type="spellEnd"/>
-      <w:r>
-        <w:t xml:space="preserve"> /input</w:t>
-      </w:r>
-    </w:p>
-    <w:p>
-      <w:pPr>
-        <w:pStyle w:val="Source"/>
-      </w:pPr>
-      <w:proofErr w:type="spellStart"/>
-      <w:r>
-        <w:t>hdfs</w:t>
-      </w:r>
-      <w:proofErr w:type="spellEnd"/>
-      <w:r>
-        <w:t xml:space="preserve"> </w:t>
-      </w:r>
-      <w:proofErr w:type="spellStart"/>
-      <w:r>
-        <w:t>dfs</w:t>
-      </w:r>
-      <w:proofErr w:type="spellEnd"/>
-      <w:r>
-        <w:t xml:space="preserve"> -</w:t>
-      </w:r>
-      <w:proofErr w:type="spellStart"/>
-      <w:r>
-        <w:t>mkdir</w:t>
-      </w:r>
-      <w:proofErr w:type="spellEnd"/>
-      <w:r>
-        <w:t xml:space="preserve"> /output</w:t>
-      </w:r>
-    </w:p>
-    <w:p>
-      <w:pPr>
-        <w:pStyle w:val="Source"/>
-      </w:pPr>
-      <w:proofErr w:type="spellStart"/>
-      <w:r>
-        <w:t>hdfs</w:t>
-      </w:r>
-      <w:proofErr w:type="spellEnd"/>
-      <w:r>
-        <w:t xml:space="preserve"> </w:t>
-      </w:r>
-      <w:proofErr w:type="spellStart"/>
-      <w:r>
-        <w:t>dfs</w:t>
-      </w:r>
-      <w:proofErr w:type="spellEnd"/>
-      <w:r>
-        <w:t xml:space="preserve"> -put /</w:t>
-      </w:r>
-      <w:proofErr w:type="spellStart"/>
-      <w:r>
-        <w:t>tmp</w:t>
-      </w:r>
-      <w:proofErr w:type="spellEnd"/>
-      <w:r>
-        <w:t>/</w:t>
-      </w:r>
-      <w:r>
-        <w:t>Bibel.txt</w:t>
-      </w:r>
-      <w:r>
-        <w:t xml:space="preserve"> /input/</w:t>
-      </w:r>
-    </w:p>
-    <w:p>
-      <w:pPr>
-        <w:pStyle w:val="Source"/>
-        <w:rPr>
-          <w:lang w:val="de-DE"/>
-        </w:rPr>
-      </w:pPr>
-      <w:proofErr w:type="spellStart"/>
-      <w:r>
-        <w:rPr>
-          <w:lang w:val="de-DE"/>
-        </w:rPr>
-        <w:t>OutputDir</w:t>
-      </w:r>
-      <w:proofErr w:type="spellEnd"/>
-      <w:r>
-        <w:rPr>
-          <w:lang w:val="de-DE"/>
-        </w:rPr>
-        <w:t>=/</w:t>
-      </w:r>
-      <w:proofErr w:type="spellStart"/>
-      <w:r>
-        <w:rPr>
-          <w:lang w:val="de-DE"/>
-        </w:rPr>
-        <w:t>output</w:t>
-      </w:r>
-      <w:proofErr w:type="spellEnd"/>
-      <w:r>
-        <w:rPr>
-          <w:lang w:val="de-DE"/>
-        </w:rPr>
-        <w:t>/</w:t>
-      </w:r>
-      <w:r>
-        <w:rPr>
-          <w:lang w:val="de-DE"/>
-        </w:rPr>
-        <w:t>Bibel</w:t>
-      </w:r>
-    </w:p>
-    <w:p>
-      <w:pPr>
-        <w:pStyle w:val="Source"/>
-        <w:rPr>
-          <w:lang w:val="de-DE"/>
-        </w:rPr>
-      </w:pPr>
-      <w:r>
-        <w:rPr>
-          <w:lang w:val="de-DE"/>
-        </w:rPr>
-        <w:t># folgendes für jeden Versuch n</w:t>
-      </w:r>
-      <w:r>
-        <w:rPr>
-          <w:lang w:val="de-DE"/>
-        </w:rPr>
-        <w:t>eu ausführen</w:t>
-      </w:r>
-    </w:p>
-    <w:p>
-      <w:pPr>
-        <w:pStyle w:val="Source"/>
-        <w:rPr>
-          <w:lang w:val="de-DE"/>
-        </w:rPr>
-      </w:pPr>
-      <w:proofErr w:type="spellStart"/>
-      <w:r>
-        <w:rPr>
-          <w:lang w:val="de-DE"/>
-        </w:rPr>
-        <w:t>hdfs</w:t>
-      </w:r>
-      <w:proofErr w:type="spellEnd"/>
-      <w:r>
-        <w:rPr>
-          <w:lang w:val="de-DE"/>
-        </w:rPr>
-        <w:t xml:space="preserve"> </w:t>
-      </w:r>
-      <w:proofErr w:type="spellStart"/>
-      <w:r>
-        <w:rPr>
-          <w:lang w:val="de-DE"/>
-        </w:rPr>
-        <w:t>dfs</w:t>
-      </w:r>
-      <w:proofErr w:type="spellEnd"/>
-      <w:r>
-        <w:rPr>
-          <w:lang w:val="de-DE"/>
-        </w:rPr>
-        <w:t xml:space="preserve"> </w:t>
-      </w:r>
-      <w:r>
-        <w:rPr>
-          <w:lang w:val="de-DE"/>
-        </w:rPr>
-        <w:t>-</w:t>
-      </w:r>
-      <w:proofErr w:type="spellStart"/>
-      <w:r>
-        <w:rPr>
-          <w:lang w:val="de-DE"/>
-        </w:rPr>
-        <w:t>rm</w:t>
-      </w:r>
-      <w:proofErr w:type="spellEnd"/>
-      <w:r>
-        <w:rPr>
-          <w:lang w:val="de-DE"/>
-        </w:rPr>
-        <w:t xml:space="preserve"> -R $</w:t>
-      </w:r>
-      <w:proofErr w:type="spellStart"/>
-      <w:r>
-        <w:rPr>
-          <w:lang w:val="de-DE"/>
-        </w:rPr>
-        <w:t>OutputDir</w:t>
-      </w:r>
-      <w:proofErr w:type="spellEnd"/>
-    </w:p>
-    <w:p>
-      <w:pPr>
-        <w:pStyle w:val="Source"/>
-        <w:rPr>
-          <w:lang w:val="de-DE"/>
-        </w:rPr>
-      </w:pPr>
-      <w:proofErr w:type="spellStart"/>
-      <w:r>
-        <w:rPr>
-          <w:lang w:val="de-DE"/>
-        </w:rPr>
-        <w:t>hadoop</w:t>
-      </w:r>
-      <w:proofErr w:type="spellEnd"/>
-      <w:r>
-        <w:rPr>
-          <w:lang w:val="de-DE"/>
-        </w:rPr>
-        <w:t xml:space="preserve"> </w:t>
-      </w:r>
-      <w:proofErr w:type="spellStart"/>
-      <w:r>
-        <w:rPr>
-          <w:lang w:val="de-DE"/>
-        </w:rPr>
-        <w:t>jar</w:t>
-      </w:r>
-      <w:proofErr w:type="spellEnd"/>
-      <w:r>
-        <w:rPr>
-          <w:lang w:val="de-DE"/>
-        </w:rPr>
-        <w:t xml:space="preserve"> HadoopWordCount.jar /</w:t>
-      </w:r>
-      <w:proofErr w:type="spellStart"/>
-      <w:r>
-        <w:rPr>
-          <w:lang w:val="de-DE"/>
-        </w:rPr>
-        <w:t>input</w:t>
-      </w:r>
-      <w:proofErr w:type="spellEnd"/>
-      <w:r>
-        <w:rPr>
-          <w:lang w:val="de-DE"/>
-        </w:rPr>
-        <w:t xml:space="preserve">/Bibel.txt </w:t>
-      </w:r>
-      <w:r>
-        <w:rPr>
-          <w:lang w:val="de-DE"/>
-        </w:rPr>
-        <w:t>$</w:t>
-      </w:r>
-      <w:proofErr w:type="spellStart"/>
-      <w:r>
-        <w:rPr>
-          <w:lang w:val="de-DE"/>
-        </w:rPr>
-        <w:t>OutputDir</w:t>
-      </w:r>
-      <w:proofErr w:type="spellEnd"/>
-    </w:p>
-    <w:p>
-      <w:pPr>
-        <w:pStyle w:val="Source"/>
-        <w:rPr>
-          <w:lang w:val="de-DE"/>
-        </w:rPr>
-      </w:pPr>
-    </w:p>
-    <w:p>
-      <w:r>
-        <w:t xml:space="preserve">Bei Problemen die </w:t>
-      </w:r>
-      <w:proofErr w:type="spellStart"/>
-      <w:r>
-        <w:t>Jar</w:t>
-      </w:r>
-      <w:proofErr w:type="spellEnd"/>
-      <w:r>
-        <w:t>-Datei überprüfen ("</w:t>
-      </w:r>
-      <w:proofErr w:type="spellStart"/>
-      <w:r>
-        <w:t>jar</w:t>
-      </w:r>
-      <w:proofErr w:type="spellEnd"/>
-      <w:r>
-        <w:t xml:space="preserve"> -</w:t>
-      </w:r>
-      <w:proofErr w:type="spellStart"/>
-      <w:r>
-        <w:t>tvf</w:t>
-      </w:r>
-      <w:proofErr w:type="spellEnd"/>
-      <w:r>
-        <w:t>" funktioniert meines Wissens nur unter Linux), sie muss zumindest folgende Dateien beinhalten:</w:t>
-      </w:r>
-    </w:p>
-    <w:p>
-      <w:pPr>
-        <w:pStyle w:val="Source"/>
-        <w:rPr>
-          <w:lang w:val="de-AT"/>
-        </w:rPr>
-      </w:pPr>
-      <w:proofErr w:type="spellStart"/>
-      <w:r>
-        <w:rPr>
-          <w:lang w:val="de-AT"/>
-        </w:rPr>
-        <w:t>j</w:t>
-      </w:r>
-      <w:r>
-        <w:rPr>
-          <w:lang w:val="de-AT"/>
-        </w:rPr>
-        <w:t>ar</w:t>
-      </w:r>
-      <w:proofErr w:type="spellEnd"/>
-      <w:r>
-        <w:rPr>
-          <w:lang w:val="de-AT"/>
-        </w:rPr>
-        <w:t xml:space="preserve"> -</w:t>
-      </w:r>
-      <w:proofErr w:type="spellStart"/>
-      <w:r>
-        <w:rPr>
-          <w:lang w:val="de-AT"/>
-        </w:rPr>
-        <w:t>tvf</w:t>
-      </w:r>
-      <w:proofErr w:type="spellEnd"/>
-      <w:r>
-        <w:rPr>
-          <w:lang w:val="de-AT"/>
-        </w:rPr>
-        <w:t xml:space="preserve"> HadoopWordCount.jar | </w:t>
-      </w:r>
-      <w:proofErr w:type="spellStart"/>
-      <w:r>
-        <w:rPr>
-          <w:lang w:val="de-AT"/>
-        </w:rPr>
-        <w:t>awk</w:t>
-      </w:r>
-      <w:proofErr w:type="spellEnd"/>
-      <w:r>
-        <w:rPr>
-          <w:lang w:val="de-AT"/>
-        </w:rPr>
-        <w:t xml:space="preserve"> </w:t>
-      </w:r>
+        <w:t xml:space="preserve"> verwendet mit einem reinkopierten </w:t>
+      </w:r>
+      <w:proofErr w:type="spellStart"/>
       <w:proofErr w:type="gramStart"/>
       <w:r>
-        <w:rPr>
-          <w:lang w:val="de-AT"/>
-        </w:rPr>
-        <w:t xml:space="preserve">'{ </w:t>
-      </w:r>
-      <w:proofErr w:type="spellStart"/>
-      <w:r>
-        <w:rPr>
-          <w:lang w:val="de-AT"/>
-        </w:rPr>
-        <w:t>print</w:t>
+        <w:t>build.gradle</w:t>
       </w:r>
       <w:proofErr w:type="spellEnd"/>
       <w:proofErr w:type="gramEnd"/>
       <w:r>
-        <w:rPr>
-          <w:lang w:val="de-AT"/>
-        </w:rPr>
-        <w:t xml:space="preserve"> $8 }'</w:t>
-      </w:r>
-    </w:p>
-    <w:p>
-      <w:pPr>
-        <w:pStyle w:val="Source"/>
-      </w:pPr>
-      <w:r>
-        <w:t>META-INF/MANIFEST.MF</w:t>
-      </w:r>
-    </w:p>
-    <w:p>
-      <w:pPr>
-        <w:pStyle w:val="Source"/>
-      </w:pPr>
-      <w:r>
-        <w:t>at/</w:t>
-      </w:r>
-      <w:proofErr w:type="spellStart"/>
-      <w:r>
-        <w:t>fhj</w:t>
-      </w:r>
-      <w:proofErr w:type="spellEnd"/>
-      <w:r>
-        <w:t>/</w:t>
-      </w:r>
-      <w:proofErr w:type="spellStart"/>
-      <w:r>
-        <w:t>MapClass.class</w:t>
-      </w:r>
-      <w:proofErr w:type="spellEnd"/>
-    </w:p>
-    <w:p>
-      <w:pPr>
-        <w:pStyle w:val="Source"/>
-      </w:pPr>
-      <w:r>
-        <w:lastRenderedPageBreak/>
-        <w:t>at/</w:t>
-      </w:r>
-      <w:proofErr w:type="spellStart"/>
-      <w:r>
-        <w:t>fhj</w:t>
-      </w:r>
-      <w:proofErr w:type="spellEnd"/>
-      <w:r>
-        <w:t>/</w:t>
-      </w:r>
-      <w:proofErr w:type="spellStart"/>
-      <w:r>
-        <w:t>ReduceClass.class</w:t>
-      </w:r>
-      <w:proofErr w:type="spellEnd"/>
-    </w:p>
-    <w:p>
-      <w:pPr>
-        <w:pStyle w:val="Source"/>
-        <w:rPr>
-          <w:lang w:val="de-DE"/>
-        </w:rPr>
-      </w:pPr>
-      <w:r>
-        <w:rPr>
-          <w:lang w:val="de-DE"/>
-        </w:rPr>
-        <w:t>at/</w:t>
-      </w:r>
-      <w:proofErr w:type="spellStart"/>
-      <w:r>
-        <w:rPr>
-          <w:lang w:val="de-DE"/>
-        </w:rPr>
-        <w:t>fhj</w:t>
-      </w:r>
-      <w:proofErr w:type="spellEnd"/>
-      <w:r>
-        <w:rPr>
-          <w:lang w:val="de-DE"/>
-        </w:rPr>
-        <w:t>/</w:t>
-      </w:r>
-      <w:proofErr w:type="spellStart"/>
-      <w:r>
-        <w:rPr>
-          <w:lang w:val="de-DE"/>
-        </w:rPr>
-        <w:t>WordCount.class</w:t>
-      </w:r>
-      <w:proofErr w:type="spellEnd"/>
-    </w:p>
-    <w:p>
-      <w:pPr>
-        <w:rPr>
-          <w:lang w:val="de-DE"/>
-        </w:rPr>
-      </w:pPr>
-    </w:p>
-    <w:p>
-      <w:r>
-        <w:t>Der Inhalt der Datei MANIFEST.MF sollte wie folgt sein:</w:t>
-      </w:r>
-    </w:p>
-    <w:p>
-      <w:pPr>
-        <w:pStyle w:val="Source"/>
-        <w:rPr>
-          <w:lang w:val="sv-SE"/>
-        </w:rPr>
-      </w:pPr>
-      <w:proofErr w:type="spellStart"/>
-      <w:r>
-        <w:rPr>
-          <w:lang w:val="sv-SE"/>
-        </w:rPr>
-        <w:t>jar</w:t>
-      </w:r>
-      <w:proofErr w:type="spellEnd"/>
-      <w:r>
-        <w:rPr>
-          <w:lang w:val="sv-SE"/>
-        </w:rPr>
-        <w:t xml:space="preserve"> -</w:t>
-      </w:r>
-      <w:proofErr w:type="spellStart"/>
-      <w:r>
-        <w:rPr>
-          <w:lang w:val="sv-SE"/>
-        </w:rPr>
-        <w:t>xf</w:t>
-      </w:r>
-      <w:proofErr w:type="spellEnd"/>
-      <w:r>
-        <w:rPr>
-          <w:lang w:val="sv-SE"/>
-        </w:rPr>
-        <w:t xml:space="preserve"> minimal.jar META-INF/MANIFEST.MF</w:t>
-      </w:r>
-    </w:p>
-    <w:p>
-      <w:pPr>
-        <w:pStyle w:val="Source"/>
-        <w:rPr>
-          <w:lang w:val="sv-SE"/>
-        </w:rPr>
-      </w:pPr>
-      <w:proofErr w:type="spellStart"/>
-      <w:r>
-        <w:rPr>
-          <w:lang w:val="sv-SE"/>
-        </w:rPr>
-        <w:t>cat</w:t>
-      </w:r>
-      <w:proofErr w:type="spellEnd"/>
-      <w:r>
-        <w:rPr>
-          <w:lang w:val="sv-SE"/>
-        </w:rPr>
-        <w:t xml:space="preserve"> META-INF/MANIFEST.MF</w:t>
-      </w:r>
-    </w:p>
-    <w:p>
-      <w:pPr>
-        <w:pStyle w:val="Source"/>
-        <w:rPr>
-          <w:b/>
-          <w:bCs/>
-          <w:color w:val="0070C0"/>
-          <w:lang w:val="sv-SE"/>
-        </w:rPr>
-      </w:pPr>
-      <w:r>
-        <w:rPr>
-          <w:b/>
-          <w:bCs/>
-          <w:color w:val="0070C0"/>
-          <w:lang w:val="sv-SE"/>
-        </w:rPr>
-        <w:t>Manifest-Version: 1.0</w:t>
-      </w:r>
-    </w:p>
-    <w:p>
-      <w:pPr>
-        <w:pStyle w:val="Source"/>
-        <w:rPr>
-          <w:b/>
-          <w:bCs/>
-          <w:color w:val="0070C0"/>
-          <w:lang w:val="de-DE"/>
-        </w:rPr>
-      </w:pPr>
-      <w:r>
-        <w:rPr>
-          <w:b/>
-          <w:bCs/>
-          <w:color w:val="0070C0"/>
-          <w:lang w:val="de-DE"/>
-        </w:rPr>
-        <w:t xml:space="preserve">Main-Class: </w:t>
-      </w:r>
-      <w:proofErr w:type="spellStart"/>
-      <w:proofErr w:type="gramStart"/>
-      <w:r>
-        <w:rPr>
-          <w:b/>
-          <w:bCs/>
-          <w:color w:val="0070C0"/>
-          <w:lang w:val="de-DE"/>
-        </w:rPr>
-        <w:t>at.fhj.WordCount</w:t>
-      </w:r>
-      <w:proofErr w:type="spellEnd"/>
-      <w:proofErr w:type="gramEnd"/>
-    </w:p>
-    <w:p>
-      <w:pPr>
-        <w:pStyle w:val="Source"/>
-        <w:rPr>
-          <w:lang w:val="de-DE"/>
-        </w:rPr>
-      </w:pPr>
-    </w:p>
-    <w:p>
-      <w:pPr>
-        <w:pStyle w:val="Source"/>
-        <w:rPr>
-          <w:lang w:val="de-DE"/>
-        </w:rPr>
-      </w:pPr>
-    </w:p>
-    <w:p>
-      <w:r>
-        <w:t>Erwarteter Output</w:t>
-      </w:r>
-      <w:r>
-        <w:t xml:space="preserve"> nach erfolgreichem MapReduce Job</w:t>
-      </w:r>
-      <w:r>
-        <w:t xml:space="preserve"> wie folgt:</w:t>
-      </w:r>
-    </w:p>
-    <w:p>
-      <w:pPr>
-        <w:rPr>
-          <w:lang w:val="en-US"/>
-        </w:rPr>
-      </w:pPr>
+        <w:t>, sollte man Folgendes ausführen:</w:t>
+      </w:r>
+    </w:p>
+    <w:p>
       <w:r>
         <w:rPr>
           <w:noProof/>
         </w:rPr>
         <w:drawing>
-          <wp:inline distT="0" distB="0" distL="0" distR="0" wp14:anchorId="02ADD519" wp14:editId="2611EE1E">
-            <wp:extent cx="5760720" cy="3803650"/>
-            <wp:effectExtent l="0" t="0" r="0" b="6350"/>
-            <wp:docPr id="26" name="Grafik 26"/>
+          <wp:inline distT="0" distB="0" distL="0" distR="0" wp14:anchorId="2332AF7B" wp14:editId="6A82B515">
+            <wp:extent cx="3620005" cy="1200318"/>
+            <wp:effectExtent l="0" t="0" r="0" b="0"/>
+            <wp:docPr id="18" name="Grafik 18"/>
             <wp:cNvGraphicFramePr>
               <a:graphicFrameLocks xmlns:a="http://schemas.openxmlformats.org/drawingml/2006/main" noChangeAspect="1"/>
             </wp:cNvGraphicFramePr>
@@ -2011,7 +1187,7 @@
                   <pic:spPr>
                     <a:xfrm>
                       <a:off x="0" y="0"/>
-                      <a:ext cx="5760720" cy="3803650"/>
+                      <a:ext cx="3620005" cy="1200318"/>
                     </a:xfrm>
                     <a:prstGeom prst="rect">
                       <a:avLst/>
@@ -2025,30 +1201,801 @@
       </w:r>
     </w:p>
     <w:p>
-      <w:pPr>
-        <w:rPr>
-          <w:lang w:val="de-DE"/>
-        </w:rPr>
-      </w:pPr>
-      <w:r>
-        <w:rPr>
-          <w:lang w:val="de-DE"/>
-        </w:rPr>
-        <w:t>Im angegebenen Output-Verzeichnis b</w:t>
-      </w:r>
-      <w:r>
-        <w:rPr>
-          <w:lang w:val="de-DE"/>
-        </w:rPr>
-        <w:t>efinden sich dann 2 Dateien, eine leere Datei "_SUCCESS" und eine Datei mit dem Ergebnis des Jobs.</w:t>
-      </w:r>
-    </w:p>
-    <w:p>
-      <w:pPr>
-        <w:rPr>
-          <w:lang w:val="de-DE"/>
-        </w:rPr>
-      </w:pPr>
+      <w:r>
+        <w:t>Optional auf Kommandozeile:</w:t>
+      </w:r>
+    </w:p>
+    <w:p>
+      <w:pPr>
+        <w:pStyle w:val="Source"/>
+        <w:rPr>
+          <w:lang w:val="de-DE"/>
+        </w:rPr>
+      </w:pPr>
+      <w:proofErr w:type="spellStart"/>
+      <w:r>
+        <w:rPr>
+          <w:lang w:val="de-DE"/>
+        </w:rPr>
+        <w:t>gradle</w:t>
+      </w:r>
+      <w:proofErr w:type="spellEnd"/>
+      <w:r>
+        <w:rPr>
+          <w:lang w:val="de-DE"/>
+        </w:rPr>
+        <w:t xml:space="preserve"> </w:t>
+      </w:r>
+      <w:proofErr w:type="spellStart"/>
+      <w:r>
+        <w:rPr>
+          <w:lang w:val="de-DE"/>
+        </w:rPr>
+        <w:t>task</w:t>
+      </w:r>
+      <w:proofErr w:type="spellEnd"/>
+      <w:r>
+        <w:rPr>
+          <w:lang w:val="de-DE"/>
+        </w:rPr>
+        <w:t xml:space="preserve"> </w:t>
+      </w:r>
+      <w:proofErr w:type="spellStart"/>
+      <w:r>
+        <w:rPr>
+          <w:lang w:val="de-DE"/>
+        </w:rPr>
+        <w:t>Jar</w:t>
+      </w:r>
+      <w:proofErr w:type="spellEnd"/>
+    </w:p>
+    <w:p>
+      <w:pPr>
+        <w:pStyle w:val="Source"/>
+        <w:rPr>
+          <w:lang w:val="de-DE"/>
+        </w:rPr>
+      </w:pPr>
+    </w:p>
+    <w:p>
+      <w:r>
+        <w:t>Hadoop starten</w:t>
+      </w:r>
+      <w:r>
+        <w:t xml:space="preserve"> </w:t>
+      </w:r>
+      <w:r>
+        <w:t xml:space="preserve">und Test aufrufen </w:t>
+      </w:r>
+      <w:r>
+        <w:t xml:space="preserve">mit dem zuvor generierten und auf die Zielplattform kopierten </w:t>
+      </w:r>
+      <w:proofErr w:type="spellStart"/>
+      <w:r>
+        <w:t>Jar</w:t>
+      </w:r>
+      <w:proofErr w:type="spellEnd"/>
+      <w:r>
+        <w:t>-File.</w:t>
+      </w:r>
+    </w:p>
+    <w:p>
+      <w:r>
+        <w:t>Job ausführen</w:t>
+      </w:r>
+    </w:p>
+    <w:p>
+      <w:pPr>
+        <w:pStyle w:val="Listenabsatz"/>
+        <w:numPr>
+          <w:ilvl w:val="0"/>
+          <w:numId w:val="1"/>
+        </w:numPr>
+      </w:pPr>
+      <w:r>
+        <w:t xml:space="preserve">Input Ordner und Beispiel Textdatei </w:t>
+      </w:r>
+      <w:r>
+        <w:t xml:space="preserve">im </w:t>
+      </w:r>
+      <w:proofErr w:type="spellStart"/>
+      <w:r>
+        <w:t>hdfs</w:t>
+      </w:r>
+      <w:proofErr w:type="spellEnd"/>
+      <w:r>
+        <w:t xml:space="preserve"> </w:t>
+      </w:r>
+      <w:r>
+        <w:t>anlegen</w:t>
+      </w:r>
+    </w:p>
+    <w:p>
+      <w:pPr>
+        <w:pStyle w:val="Listenabsatz"/>
+        <w:numPr>
+          <w:ilvl w:val="0"/>
+          <w:numId w:val="1"/>
+        </w:numPr>
+      </w:pPr>
+      <w:r>
+        <w:t>Job ausführen (Vorsicht Pfade sind ggf. anzupassen!)</w:t>
+      </w:r>
+    </w:p>
+    <w:p>
+      <w:pPr>
+        <w:pStyle w:val="Source"/>
+      </w:pPr>
+      <w:proofErr w:type="spellStart"/>
+      <w:r>
+        <w:t>su</w:t>
+      </w:r>
+      <w:proofErr w:type="spellEnd"/>
+      <w:r>
+        <w:t xml:space="preserve"> – </w:t>
+      </w:r>
+      <w:proofErr w:type="spellStart"/>
+      <w:r>
+        <w:t>hduser</w:t>
+      </w:r>
+      <w:proofErr w:type="spellEnd"/>
+    </w:p>
+    <w:p>
+      <w:pPr>
+        <w:pStyle w:val="Source"/>
+      </w:pPr>
+      <w:r>
+        <w:t>start-dfs.sh</w:t>
+      </w:r>
+    </w:p>
+    <w:p>
+      <w:pPr>
+        <w:pStyle w:val="Source"/>
+      </w:pPr>
+      <w:r>
+        <w:t>start-yarn.sh</w:t>
+      </w:r>
+    </w:p>
+    <w:p>
+      <w:pPr>
+        <w:pStyle w:val="Source"/>
+      </w:pPr>
+      <w:proofErr w:type="spellStart"/>
+      <w:r>
+        <w:t>hdfs</w:t>
+      </w:r>
+      <w:proofErr w:type="spellEnd"/>
+      <w:r>
+        <w:t xml:space="preserve"> </w:t>
+      </w:r>
+      <w:proofErr w:type="spellStart"/>
+      <w:r>
+        <w:t>dfs</w:t>
+      </w:r>
+      <w:proofErr w:type="spellEnd"/>
+      <w:r>
+        <w:t xml:space="preserve"> -</w:t>
+      </w:r>
+      <w:proofErr w:type="spellStart"/>
+      <w:r>
+        <w:t>mkdir</w:t>
+      </w:r>
+      <w:proofErr w:type="spellEnd"/>
+      <w:r>
+        <w:t xml:space="preserve"> /input</w:t>
+      </w:r>
+    </w:p>
+    <w:p>
+      <w:pPr>
+        <w:pStyle w:val="Source"/>
+      </w:pPr>
+      <w:proofErr w:type="spellStart"/>
+      <w:r>
+        <w:t>hdfs</w:t>
+      </w:r>
+      <w:proofErr w:type="spellEnd"/>
+      <w:r>
+        <w:t xml:space="preserve"> </w:t>
+      </w:r>
+      <w:proofErr w:type="spellStart"/>
+      <w:r>
+        <w:t>dfs</w:t>
+      </w:r>
+      <w:proofErr w:type="spellEnd"/>
+      <w:r>
+        <w:t xml:space="preserve"> -</w:t>
+      </w:r>
+      <w:proofErr w:type="spellStart"/>
+      <w:r>
+        <w:t>mkdir</w:t>
+      </w:r>
+      <w:proofErr w:type="spellEnd"/>
+      <w:r>
+        <w:t xml:space="preserve"> /output</w:t>
+      </w:r>
+    </w:p>
+    <w:p>
+      <w:pPr>
+        <w:pStyle w:val="Source"/>
+      </w:pPr>
+      <w:proofErr w:type="spellStart"/>
+      <w:r>
+        <w:t>hdfs</w:t>
+      </w:r>
+      <w:proofErr w:type="spellEnd"/>
+      <w:r>
+        <w:t xml:space="preserve"> </w:t>
+      </w:r>
+      <w:proofErr w:type="spellStart"/>
+      <w:r>
+        <w:t>dfs</w:t>
+      </w:r>
+      <w:proofErr w:type="spellEnd"/>
+      <w:r>
+        <w:t xml:space="preserve"> -put </w:t>
+      </w:r>
+      <w:r>
+        <w:t>~/</w:t>
+      </w:r>
+      <w:proofErr w:type="spellStart"/>
+      <w:r>
+        <w:t>BigData</w:t>
+      </w:r>
+      <w:proofErr w:type="spellEnd"/>
+      <w:r>
+        <w:t>/data</w:t>
+      </w:r>
+      <w:r>
+        <w:t>/</w:t>
+      </w:r>
+      <w:r>
+        <w:t>Bibel.txt</w:t>
+      </w:r>
+      <w:r>
+        <w:t xml:space="preserve"> /input/</w:t>
+      </w:r>
+    </w:p>
+    <w:p>
+      <w:pPr>
+        <w:pStyle w:val="Source"/>
+        <w:rPr>
+          <w:lang w:val="de-DE"/>
+        </w:rPr>
+      </w:pPr>
+      <w:proofErr w:type="spellStart"/>
+      <w:r>
+        <w:rPr>
+          <w:lang w:val="de-DE"/>
+        </w:rPr>
+        <w:t>OutputDir</w:t>
+      </w:r>
+      <w:proofErr w:type="spellEnd"/>
+      <w:r>
+        <w:rPr>
+          <w:lang w:val="de-DE"/>
+        </w:rPr>
+        <w:t>=/</w:t>
+      </w:r>
+      <w:proofErr w:type="spellStart"/>
+      <w:r>
+        <w:rPr>
+          <w:lang w:val="de-DE"/>
+        </w:rPr>
+        <w:t>output</w:t>
+      </w:r>
+      <w:proofErr w:type="spellEnd"/>
+      <w:r>
+        <w:rPr>
+          <w:lang w:val="de-DE"/>
+        </w:rPr>
+        <w:t>/</w:t>
+      </w:r>
+      <w:r>
+        <w:rPr>
+          <w:lang w:val="de-DE"/>
+        </w:rPr>
+        <w:t>Bibel</w:t>
+      </w:r>
+    </w:p>
+    <w:p>
+      <w:pPr>
+        <w:pStyle w:val="Source"/>
+        <w:rPr>
+          <w:lang w:val="de-DE"/>
+        </w:rPr>
+      </w:pPr>
+      <w:r>
+        <w:rPr>
+          <w:lang w:val="de-DE"/>
+        </w:rPr>
+        <w:t># folgendes für jeden Versuch n</w:t>
+      </w:r>
+      <w:r>
+        <w:rPr>
+          <w:lang w:val="de-DE"/>
+        </w:rPr>
+        <w:t>eu ausführen</w:t>
+      </w:r>
+    </w:p>
+    <w:p>
+      <w:pPr>
+        <w:pStyle w:val="Source"/>
+        <w:rPr>
+          <w:lang w:val="de-DE"/>
+        </w:rPr>
+      </w:pPr>
+      <w:proofErr w:type="spellStart"/>
+      <w:r>
+        <w:rPr>
+          <w:lang w:val="de-DE"/>
+        </w:rPr>
+        <w:t>hdfs</w:t>
+      </w:r>
+      <w:proofErr w:type="spellEnd"/>
+      <w:r>
+        <w:rPr>
+          <w:lang w:val="de-DE"/>
+        </w:rPr>
+        <w:t xml:space="preserve"> </w:t>
+      </w:r>
+      <w:proofErr w:type="spellStart"/>
+      <w:r>
+        <w:rPr>
+          <w:lang w:val="de-DE"/>
+        </w:rPr>
+        <w:t>dfs</w:t>
+      </w:r>
+      <w:proofErr w:type="spellEnd"/>
+      <w:r>
+        <w:rPr>
+          <w:lang w:val="de-DE"/>
+        </w:rPr>
+        <w:t xml:space="preserve"> </w:t>
+      </w:r>
+      <w:r>
+        <w:rPr>
+          <w:lang w:val="de-DE"/>
+        </w:rPr>
+        <w:t>-</w:t>
+      </w:r>
+      <w:proofErr w:type="spellStart"/>
+      <w:r>
+        <w:rPr>
+          <w:lang w:val="de-DE"/>
+        </w:rPr>
+        <w:t>rm</w:t>
+      </w:r>
+      <w:proofErr w:type="spellEnd"/>
+      <w:r>
+        <w:rPr>
+          <w:lang w:val="de-DE"/>
+        </w:rPr>
+        <w:t xml:space="preserve"> -R $</w:t>
+      </w:r>
+      <w:proofErr w:type="spellStart"/>
+      <w:r>
+        <w:rPr>
+          <w:lang w:val="de-DE"/>
+        </w:rPr>
+        <w:t>OutputDir</w:t>
+      </w:r>
+      <w:proofErr w:type="spellEnd"/>
+    </w:p>
+    <w:p>
+      <w:pPr>
+        <w:pStyle w:val="Source"/>
+        <w:rPr>
+          <w:lang w:val="de-DE"/>
+        </w:rPr>
+      </w:pPr>
+      <w:proofErr w:type="spellStart"/>
+      <w:r>
+        <w:rPr>
+          <w:lang w:val="de-DE"/>
+        </w:rPr>
+        <w:t>hadoop</w:t>
+      </w:r>
+      <w:proofErr w:type="spellEnd"/>
+      <w:r>
+        <w:rPr>
+          <w:lang w:val="de-DE"/>
+        </w:rPr>
+        <w:t xml:space="preserve"> </w:t>
+      </w:r>
+      <w:proofErr w:type="spellStart"/>
+      <w:r>
+        <w:rPr>
+          <w:lang w:val="de-DE"/>
+        </w:rPr>
+        <w:t>jar</w:t>
+      </w:r>
+      <w:proofErr w:type="spellEnd"/>
+      <w:r>
+        <w:rPr>
+          <w:lang w:val="de-DE"/>
+        </w:rPr>
+        <w:t xml:space="preserve"> HadoopWordCount.jar /</w:t>
+      </w:r>
+      <w:proofErr w:type="spellStart"/>
+      <w:r>
+        <w:rPr>
+          <w:lang w:val="de-DE"/>
+        </w:rPr>
+        <w:t>input</w:t>
+      </w:r>
+      <w:proofErr w:type="spellEnd"/>
+      <w:r>
+        <w:rPr>
+          <w:lang w:val="de-DE"/>
+        </w:rPr>
+        <w:t xml:space="preserve">/Bibel.txt </w:t>
+      </w:r>
+      <w:r>
+        <w:rPr>
+          <w:lang w:val="de-DE"/>
+        </w:rPr>
+        <w:t>$</w:t>
+      </w:r>
+      <w:proofErr w:type="spellStart"/>
+      <w:r>
+        <w:rPr>
+          <w:lang w:val="de-DE"/>
+        </w:rPr>
+        <w:t>OutputDir</w:t>
+      </w:r>
+      <w:proofErr w:type="spellEnd"/>
+    </w:p>
+    <w:p>
+      <w:pPr>
+        <w:pStyle w:val="Source"/>
+        <w:rPr>
+          <w:lang w:val="de-DE"/>
+        </w:rPr>
+      </w:pPr>
+    </w:p>
+    <w:p>
+      <w:r>
+        <w:t xml:space="preserve">Bei Problemen die </w:t>
+      </w:r>
+      <w:proofErr w:type="spellStart"/>
+      <w:r>
+        <w:t>Jar</w:t>
+      </w:r>
+      <w:proofErr w:type="spellEnd"/>
+      <w:r>
+        <w:t>-Datei überprüfen ("</w:t>
+      </w:r>
+      <w:proofErr w:type="spellStart"/>
+      <w:r>
+        <w:t>jar</w:t>
+      </w:r>
+      <w:proofErr w:type="spellEnd"/>
+      <w:r>
+        <w:t xml:space="preserve"> -</w:t>
+      </w:r>
+      <w:proofErr w:type="spellStart"/>
+      <w:r>
+        <w:t>tvf</w:t>
+      </w:r>
+      <w:proofErr w:type="spellEnd"/>
+      <w:r>
+        <w:t>" funktioniert meines Wissens nur unter Linux), sie muss zumindest folgende Dateien beinhalten:</w:t>
+      </w:r>
+    </w:p>
+    <w:p>
+      <w:pPr>
+        <w:pStyle w:val="Source"/>
+        <w:rPr>
+          <w:lang w:val="de-AT"/>
+        </w:rPr>
+      </w:pPr>
+      <w:proofErr w:type="spellStart"/>
+      <w:r>
+        <w:rPr>
+          <w:lang w:val="de-AT"/>
+        </w:rPr>
+        <w:t>j</w:t>
+      </w:r>
+      <w:r>
+        <w:rPr>
+          <w:lang w:val="de-AT"/>
+        </w:rPr>
+        <w:t>ar</w:t>
+      </w:r>
+      <w:proofErr w:type="spellEnd"/>
+      <w:r>
+        <w:rPr>
+          <w:lang w:val="de-AT"/>
+        </w:rPr>
+        <w:t xml:space="preserve"> -</w:t>
+      </w:r>
+      <w:proofErr w:type="spellStart"/>
+      <w:r>
+        <w:rPr>
+          <w:lang w:val="de-AT"/>
+        </w:rPr>
+        <w:t>tvf</w:t>
+      </w:r>
+      <w:proofErr w:type="spellEnd"/>
+      <w:r>
+        <w:rPr>
+          <w:lang w:val="de-AT"/>
+        </w:rPr>
+        <w:t xml:space="preserve"> HadoopWordCount.jar | </w:t>
+      </w:r>
+      <w:proofErr w:type="spellStart"/>
+      <w:r>
+        <w:rPr>
+          <w:lang w:val="de-AT"/>
+        </w:rPr>
+        <w:t>awk</w:t>
+      </w:r>
+      <w:proofErr w:type="spellEnd"/>
+      <w:r>
+        <w:rPr>
+          <w:lang w:val="de-AT"/>
+        </w:rPr>
+        <w:t xml:space="preserve"> </w:t>
+      </w:r>
+      <w:proofErr w:type="gramStart"/>
+      <w:r>
+        <w:rPr>
+          <w:lang w:val="de-AT"/>
+        </w:rPr>
+        <w:t xml:space="preserve">'{ </w:t>
+      </w:r>
+      <w:proofErr w:type="spellStart"/>
+      <w:r>
+        <w:rPr>
+          <w:lang w:val="de-AT"/>
+        </w:rPr>
+        <w:t>print</w:t>
+      </w:r>
+      <w:proofErr w:type="spellEnd"/>
+      <w:proofErr w:type="gramEnd"/>
+      <w:r>
+        <w:rPr>
+          <w:lang w:val="de-AT"/>
+        </w:rPr>
+        <w:t xml:space="preserve"> $8 }'</w:t>
+      </w:r>
+    </w:p>
+    <w:p>
+      <w:pPr>
+        <w:pStyle w:val="Source"/>
+      </w:pPr>
+      <w:r>
+        <w:t>META-INF/MANIFEST.MF</w:t>
+      </w:r>
+    </w:p>
+    <w:p>
+      <w:pPr>
+        <w:pStyle w:val="Source"/>
+      </w:pPr>
+      <w:r>
+        <w:t>at/</w:t>
+      </w:r>
+      <w:proofErr w:type="spellStart"/>
+      <w:r>
+        <w:t>fhj</w:t>
+      </w:r>
+      <w:proofErr w:type="spellEnd"/>
+      <w:r>
+        <w:t>/</w:t>
+      </w:r>
+      <w:proofErr w:type="spellStart"/>
+      <w:r>
+        <w:t>MapClass.class</w:t>
+      </w:r>
+      <w:proofErr w:type="spellEnd"/>
+    </w:p>
+    <w:p>
+      <w:pPr>
+        <w:pStyle w:val="Source"/>
+      </w:pPr>
+      <w:r>
+        <w:lastRenderedPageBreak/>
+        <w:t>at/</w:t>
+      </w:r>
+      <w:proofErr w:type="spellStart"/>
+      <w:r>
+        <w:t>fhj</w:t>
+      </w:r>
+      <w:proofErr w:type="spellEnd"/>
+      <w:r>
+        <w:t>/</w:t>
+      </w:r>
+      <w:proofErr w:type="spellStart"/>
+      <w:r>
+        <w:t>ReduceClass.class</w:t>
+      </w:r>
+      <w:proofErr w:type="spellEnd"/>
+    </w:p>
+    <w:p>
+      <w:pPr>
+        <w:pStyle w:val="Source"/>
+        <w:rPr>
+          <w:lang w:val="de-DE"/>
+        </w:rPr>
+      </w:pPr>
+      <w:r>
+        <w:rPr>
+          <w:lang w:val="de-DE"/>
+        </w:rPr>
+        <w:t>at/</w:t>
+      </w:r>
+      <w:proofErr w:type="spellStart"/>
+      <w:r>
+        <w:rPr>
+          <w:lang w:val="de-DE"/>
+        </w:rPr>
+        <w:t>fhj</w:t>
+      </w:r>
+      <w:proofErr w:type="spellEnd"/>
+      <w:r>
+        <w:rPr>
+          <w:lang w:val="de-DE"/>
+        </w:rPr>
+        <w:t>/</w:t>
+      </w:r>
+      <w:proofErr w:type="spellStart"/>
+      <w:r>
+        <w:rPr>
+          <w:lang w:val="de-DE"/>
+        </w:rPr>
+        <w:t>WordCount.class</w:t>
+      </w:r>
+      <w:proofErr w:type="spellEnd"/>
+    </w:p>
+    <w:p>
+      <w:pPr>
+        <w:rPr>
+          <w:lang w:val="de-DE"/>
+        </w:rPr>
+      </w:pPr>
+    </w:p>
+    <w:p>
+      <w:r>
+        <w:t>Der Inhalt der Datei MANIFEST.MF sollte wie folgt sein:</w:t>
+      </w:r>
+    </w:p>
+    <w:p>
+      <w:pPr>
+        <w:pStyle w:val="Source"/>
+        <w:rPr>
+          <w:lang w:val="sv-SE"/>
+        </w:rPr>
+      </w:pPr>
+      <w:proofErr w:type="spellStart"/>
+      <w:r>
+        <w:rPr>
+          <w:lang w:val="sv-SE"/>
+        </w:rPr>
+        <w:t>jar</w:t>
+      </w:r>
+      <w:proofErr w:type="spellEnd"/>
+      <w:r>
+        <w:rPr>
+          <w:lang w:val="sv-SE"/>
+        </w:rPr>
+        <w:t xml:space="preserve"> -</w:t>
+      </w:r>
+      <w:proofErr w:type="spellStart"/>
+      <w:r>
+        <w:rPr>
+          <w:lang w:val="sv-SE"/>
+        </w:rPr>
+        <w:t>xf</w:t>
+      </w:r>
+      <w:proofErr w:type="spellEnd"/>
+      <w:r>
+        <w:rPr>
+          <w:lang w:val="sv-SE"/>
+        </w:rPr>
+        <w:t xml:space="preserve"> minimal.jar META-INF/MANIFEST.MF</w:t>
+      </w:r>
+    </w:p>
+    <w:p>
+      <w:pPr>
+        <w:pStyle w:val="Source"/>
+        <w:rPr>
+          <w:lang w:val="sv-SE"/>
+        </w:rPr>
+      </w:pPr>
+      <w:proofErr w:type="spellStart"/>
+      <w:r>
+        <w:rPr>
+          <w:lang w:val="sv-SE"/>
+        </w:rPr>
+        <w:t>cat</w:t>
+      </w:r>
+      <w:proofErr w:type="spellEnd"/>
+      <w:r>
+        <w:rPr>
+          <w:lang w:val="sv-SE"/>
+        </w:rPr>
+        <w:t xml:space="preserve"> META-INF/MANIFEST.MF</w:t>
+      </w:r>
+    </w:p>
+    <w:p>
+      <w:pPr>
+        <w:pStyle w:val="Source"/>
+        <w:rPr>
+          <w:b/>
+          <w:bCs/>
+          <w:color w:val="0070C0"/>
+          <w:lang w:val="sv-SE"/>
+        </w:rPr>
+      </w:pPr>
+      <w:r>
+        <w:rPr>
+          <w:b/>
+          <w:bCs/>
+          <w:color w:val="0070C0"/>
+          <w:lang w:val="sv-SE"/>
+        </w:rPr>
+        <w:t>Manifest-Version: 1.0</w:t>
+      </w:r>
+    </w:p>
+    <w:p>
+      <w:pPr>
+        <w:pStyle w:val="Source"/>
+        <w:rPr>
+          <w:b/>
+          <w:bCs/>
+          <w:color w:val="0070C0"/>
+          <w:lang w:val="de-DE"/>
+        </w:rPr>
+      </w:pPr>
+      <w:r>
+        <w:rPr>
+          <w:b/>
+          <w:bCs/>
+          <w:color w:val="0070C0"/>
+          <w:lang w:val="de-DE"/>
+        </w:rPr>
+        <w:t xml:space="preserve">Main-Class: </w:t>
+      </w:r>
+      <w:proofErr w:type="spellStart"/>
+      <w:proofErr w:type="gramStart"/>
+      <w:r>
+        <w:rPr>
+          <w:b/>
+          <w:bCs/>
+          <w:color w:val="0070C0"/>
+          <w:lang w:val="de-DE"/>
+        </w:rPr>
+        <w:t>at.fhj.WordCount</w:t>
+      </w:r>
+      <w:proofErr w:type="spellEnd"/>
+      <w:proofErr w:type="gramEnd"/>
+    </w:p>
+    <w:p>
+      <w:pPr>
+        <w:pStyle w:val="Source"/>
+        <w:rPr>
+          <w:lang w:val="de-DE"/>
+        </w:rPr>
+      </w:pPr>
+    </w:p>
+    <w:p>
+      <w:pPr>
+        <w:pStyle w:val="Source"/>
+        <w:rPr>
+          <w:lang w:val="de-DE"/>
+        </w:rPr>
+      </w:pPr>
+    </w:p>
+    <w:p>
+      <w:r>
+        <w:t>Erwarteter Output</w:t>
+      </w:r>
+      <w:r>
+        <w:t xml:space="preserve"> nach erfolgreichem MapReduce Job</w:t>
+      </w:r>
+      <w:r>
+        <w:t xml:space="preserve"> wie folgt:</w:t>
+      </w:r>
     </w:p>
     <w:p>
       <w:pPr>
@@ -2059,13 +2006,12 @@
       <w:r>
         <w:rPr>
           <w:noProof/>
-          <w:lang w:val="en-US"/>
         </w:rPr>
         <w:drawing>
-          <wp:inline distT="0" distB="0" distL="0" distR="0" wp14:anchorId="00140A84" wp14:editId="5ECD052A">
-            <wp:extent cx="5760720" cy="2156460"/>
-            <wp:effectExtent l="0" t="0" r="0" b="0"/>
-            <wp:docPr id="9" name="Grafik 9"/>
+          <wp:inline distT="0" distB="0" distL="0" distR="0" wp14:anchorId="02ADD519" wp14:editId="2611EE1E">
+            <wp:extent cx="5760720" cy="3803650"/>
+            <wp:effectExtent l="0" t="0" r="0" b="6350"/>
+            <wp:docPr id="26" name="Grafik 26"/>
             <wp:cNvGraphicFramePr>
               <a:graphicFrameLocks xmlns:a="http://schemas.openxmlformats.org/drawingml/2006/main" noChangeAspect="1"/>
             </wp:cNvGraphicFramePr>
@@ -2085,6 +2031,80 @@
                   <pic:spPr>
                     <a:xfrm>
                       <a:off x="0" y="0"/>
+                      <a:ext cx="5760720" cy="3803650"/>
+                    </a:xfrm>
+                    <a:prstGeom prst="rect">
+                      <a:avLst/>
+                    </a:prstGeom>
+                  </pic:spPr>
+                </pic:pic>
+              </a:graphicData>
+            </a:graphic>
+          </wp:inline>
+        </w:drawing>
+      </w:r>
+    </w:p>
+    <w:p>
+      <w:pPr>
+        <w:rPr>
+          <w:lang w:val="de-DE"/>
+        </w:rPr>
+      </w:pPr>
+      <w:r>
+        <w:rPr>
+          <w:lang w:val="de-DE"/>
+        </w:rPr>
+        <w:t>Im angegebenen Output-Verzeichnis b</w:t>
+      </w:r>
+      <w:r>
+        <w:rPr>
+          <w:lang w:val="de-DE"/>
+        </w:rPr>
+        <w:t>efinden sich dann 2 Dateien, eine leere Datei "_SUCCESS" und eine Datei mit dem Ergebnis des Jobs.</w:t>
+      </w:r>
+    </w:p>
+    <w:p>
+      <w:pPr>
+        <w:rPr>
+          <w:lang w:val="de-DE"/>
+        </w:rPr>
+      </w:pPr>
+    </w:p>
+    <w:p>
+      <w:pPr>
+        <w:rPr>
+          <w:lang w:val="en-US"/>
+        </w:rPr>
+      </w:pPr>
+      <w:r>
+        <w:rPr>
+          <w:noProof/>
+          <w:lang w:val="en-US"/>
+        </w:rPr>
+        <w:drawing>
+          <wp:inline distT="0" distB="0" distL="0" distR="0" wp14:anchorId="00140A84" wp14:editId="5ECD052A">
+            <wp:extent cx="5760720" cy="2156460"/>
+            <wp:effectExtent l="0" t="0" r="0" b="0"/>
+            <wp:docPr id="9" name="Grafik 9"/>
+            <wp:cNvGraphicFramePr>
+              <a:graphicFrameLocks xmlns:a="http://schemas.openxmlformats.org/drawingml/2006/main" noChangeAspect="1"/>
+            </wp:cNvGraphicFramePr>
+            <a:graphic xmlns:a="http://schemas.openxmlformats.org/drawingml/2006/main">
+              <a:graphicData uri="http://schemas.openxmlformats.org/drawingml/2006/picture">
+                <pic:pic xmlns:pic="http://schemas.openxmlformats.org/drawingml/2006/picture">
+                  <pic:nvPicPr>
+                    <pic:cNvPr id="1" name=""/>
+                    <pic:cNvPicPr/>
+                  </pic:nvPicPr>
+                  <pic:blipFill>
+                    <a:blip r:embed="rId24"/>
+                    <a:stretch>
+                      <a:fillRect/>
+                    </a:stretch>
+                  </pic:blipFill>
+                  <pic:spPr>
+                    <a:xfrm>
+                      <a:off x="0" y="0"/>
                       <a:ext cx="5760720" cy="2156460"/>
                     </a:xfrm>
                     <a:prstGeom prst="rect">
@@ -2126,7 +2146,7 @@
                     <pic:cNvPicPr/>
                   </pic:nvPicPr>
                   <pic:blipFill>
-                    <a:blip r:embed="rId24"/>
+                    <a:blip r:embed="rId25"/>
                     <a:stretch>
                       <a:fillRect/>
                     </a:stretch>

</xml_diff>

<commit_message>
correct some hints how to rebuild
</commit_message>
<xml_diff>
--- a/scripts/03/MapReduce auf IntelliJ einrichten.docx
+++ b/scripts/03/MapReduce auf IntelliJ einrichten.docx
@@ -13,69 +13,33 @@
         <w:rPr>
           <w:lang w:val="en-US"/>
         </w:rPr>
-        <w:t xml:space="preserve">MapReduce job </w:t>
-      </w:r>
-      <w:proofErr w:type="spellStart"/>
+        <w:t>MapReduce job mit Java i</w:t>
+      </w:r>
       <w:r>
         <w:rPr>
           <w:lang w:val="en-US"/>
         </w:rPr>
-        <w:t>mit</w:t>
-      </w:r>
-      <w:proofErr w:type="spellEnd"/>
-      <w:r>
+        <w:t>n IntelliJ IDE</w:t>
+      </w:r>
+    </w:p>
+    <w:p>
+      <w:pPr>
         <w:rPr>
           <w:lang w:val="en-US"/>
         </w:rPr>
-        <w:t xml:space="preserve"> Java i</w:t>
-      </w:r>
-      <w:r>
-        <w:rPr>
-          <w:lang w:val="en-US"/>
-        </w:rPr>
-        <w:t>n IntelliJ IDE</w:t>
-      </w:r>
-    </w:p>
-    <w:p>
-      <w:pPr>
-        <w:rPr>
-          <w:lang w:val="en-US"/>
-        </w:rPr>
-      </w:pPr>
-    </w:p>
-    <w:p>
-      <w:pPr>
-        <w:rPr>
-          <w:lang w:val="de-DE"/>
-        </w:rPr>
-      </w:pPr>
-      <w:proofErr w:type="spellStart"/>
-      <w:r>
-        <w:rPr>
-          <w:lang w:val="de-DE"/>
-        </w:rPr>
-        <w:t>IntelliJ</w:t>
-      </w:r>
-      <w:proofErr w:type="spellEnd"/>
-      <w:r>
-        <w:rPr>
-          <w:lang w:val="de-DE"/>
-        </w:rPr>
-        <w:t xml:space="preserve"> </w:t>
-      </w:r>
-      <w:proofErr w:type="spellStart"/>
-      <w:r>
-        <w:rPr>
-          <w:lang w:val="de-DE"/>
-        </w:rPr>
-        <w:t>community</w:t>
-      </w:r>
-      <w:proofErr w:type="spellEnd"/>
-      <w:r>
-        <w:rPr>
-          <w:lang w:val="de-DE"/>
-        </w:rPr>
-        <w:t xml:space="preserve"> Edition (lizenzfrei) von </w:t>
+      </w:pPr>
+    </w:p>
+    <w:p>
+      <w:pPr>
+        <w:rPr>
+          <w:lang w:val="de-DE"/>
+        </w:rPr>
+      </w:pPr>
+      <w:r>
+        <w:rPr>
+          <w:lang w:val="de-DE"/>
+        </w:rPr>
+        <w:t xml:space="preserve">IntelliJ community Edition (lizenzfrei) von </w:t>
       </w:r>
       <w:hyperlink r:id="rId6" w:history="1">
         <w:r>
@@ -117,31 +81,7 @@
         <w:t>Am</w:t>
       </w:r>
       <w:r>
-        <w:t xml:space="preserve"> besten </w:t>
-      </w:r>
-      <w:proofErr w:type="spellStart"/>
-      <w:r>
-        <w:t>gradle</w:t>
-      </w:r>
-      <w:proofErr w:type="spellEnd"/>
-      <w:r>
-        <w:t xml:space="preserve"> oder </w:t>
-      </w:r>
-      <w:proofErr w:type="spellStart"/>
-      <w:r>
-        <w:t>maven</w:t>
-      </w:r>
-      <w:proofErr w:type="spellEnd"/>
-      <w:r>
-        <w:t xml:space="preserve"> als </w:t>
-      </w:r>
-      <w:proofErr w:type="spellStart"/>
-      <w:r>
-        <w:t>Buildsystem</w:t>
-      </w:r>
-      <w:proofErr w:type="spellEnd"/>
-      <w:r>
-        <w:t xml:space="preserve"> auswählen</w:t>
+        <w:t xml:space="preserve"> besten gradle oder maven als Buildsystem auswählen</w:t>
       </w:r>
       <w:r>
         <w:t>, damit dies leichter wiederverwendbar ist.</w:t>
@@ -196,23 +136,8 @@
       <w:r>
         <w:t xml:space="preserve">automatisch generierte </w:t>
       </w:r>
-      <w:proofErr w:type="spellStart"/>
-      <w:proofErr w:type="gramStart"/>
-      <w:r>
-        <w:t>build.gradle</w:t>
-      </w:r>
-      <w:proofErr w:type="spellEnd"/>
-      <w:proofErr w:type="gramEnd"/>
-      <w:r>
-        <w:t xml:space="preserve"> sollte wie folgt aussehen, nur die "</w:t>
-      </w:r>
-      <w:proofErr w:type="spellStart"/>
-      <w:r>
-        <w:t>group</w:t>
-      </w:r>
-      <w:proofErr w:type="spellEnd"/>
-      <w:r>
-        <w:t>" ist zu ändern</w:t>
+      <w:r>
+        <w:t>build.gradle sollte wie folgt aussehen, nur die "group" ist zu ändern</w:t>
       </w:r>
       <w:r>
         <w:t>.</w:t>
@@ -220,6 +145,9 @@
     </w:p>
     <w:p>
       <w:r>
+        <w:rPr>
+          <w:noProof/>
+        </w:rPr>
         <w:drawing>
           <wp:inline distT="0" distB="0" distL="0" distR="0" wp14:anchorId="4AACE00F" wp14:editId="651C73BE">
             <wp:extent cx="3627434" cy="2359356"/>
@@ -260,49 +188,19 @@
     <w:p>
       <w:r>
         <w:lastRenderedPageBreak/>
-        <w:t xml:space="preserve">Besser jedoch das </w:t>
-      </w:r>
-      <w:proofErr w:type="spellStart"/>
-      <w:proofErr w:type="gramStart"/>
-      <w:r>
-        <w:t>build.gradle</w:t>
-      </w:r>
-      <w:proofErr w:type="spellEnd"/>
-      <w:proofErr w:type="gramEnd"/>
-      <w:r>
-        <w:t xml:space="preserve"> aus dem </w:t>
-      </w:r>
-      <w:proofErr w:type="spellStart"/>
-      <w:r>
-        <w:t>github</w:t>
-      </w:r>
-      <w:proofErr w:type="spellEnd"/>
-      <w:r>
-        <w:t xml:space="preserve">-Repo abholen, dort sind auch die </w:t>
-      </w:r>
-      <w:proofErr w:type="spellStart"/>
-      <w:r>
-        <w:t>dependencies</w:t>
-      </w:r>
-      <w:proofErr w:type="spellEnd"/>
-      <w:r>
-        <w:t xml:space="preserve"> schon eingetragen – danach folgendes ausführen, damit das </w:t>
-      </w:r>
-      <w:proofErr w:type="spellStart"/>
-      <w:r>
-        <w:t>build</w:t>
-      </w:r>
-      <w:proofErr w:type="spellEnd"/>
-      <w:r>
-        <w:t xml:space="preserve">-File neu geladen wird – es sollten darauf hin etliche </w:t>
-      </w:r>
-      <w:proofErr w:type="spellStart"/>
-      <w:r>
-        <w:t>Jar</w:t>
-      </w:r>
-      <w:proofErr w:type="spellEnd"/>
-      <w:r>
-        <w:t>-Files aus dem zentralen Repo im Internet runtergeladen werden:</w:t>
+        <w:t xml:space="preserve">Besser jedoch das build.gradle aus dem github-Repo </w:t>
+      </w:r>
+      <w:r>
+        <w:t>(</w:t>
+      </w:r>
+      <w:r>
+        <w:t>https://github.com/Woberegger/BigData/tree/main/src/wordcount</w:t>
+      </w:r>
+      <w:r>
+        <w:t xml:space="preserve">) </w:t>
+      </w:r>
+      <w:r>
+        <w:t>abholen, dort sind auch die dependencies schon eingetragen – danach folgendes ausführen, damit das build-File neu geladen wird – es sollten darauf hin etliche Jar-Files aus dem zentralen Repo im Internet runtergeladen werden:</w:t>
       </w:r>
     </w:p>
     <w:p>
@@ -349,31 +247,7 @@
     </w:p>
     <w:p>
       <w:r>
-        <w:t xml:space="preserve">ein neues Package </w:t>
-      </w:r>
-      <w:proofErr w:type="spellStart"/>
-      <w:r>
-        <w:t>at.fhj</w:t>
-      </w:r>
-      <w:proofErr w:type="spellEnd"/>
-      <w:r>
-        <w:t xml:space="preserve"> anlegen, damit die Struktur der </w:t>
-      </w:r>
-      <w:proofErr w:type="spellStart"/>
-      <w:r>
-        <w:t>Defaultstruktur</w:t>
-      </w:r>
-      <w:proofErr w:type="spellEnd"/>
-      <w:r>
-        <w:t xml:space="preserve"> </w:t>
-      </w:r>
-      <w:proofErr w:type="spellStart"/>
-      <w:r>
-        <w:t>enspricht</w:t>
-      </w:r>
-      <w:proofErr w:type="spellEnd"/>
-      <w:r>
-        <w:t>.</w:t>
+        <w:t>ein neues Package at.fhj anlegen, damit die Struktur der Defaultstruktur enspricht.</w:t>
       </w:r>
     </w:p>
     <w:p>
@@ -462,15 +336,7 @@
     </w:p>
     <w:p>
       <w:r>
-        <w:t xml:space="preserve">Dort die 3 </w:t>
-      </w:r>
-      <w:proofErr w:type="spellStart"/>
-      <w:r>
-        <w:t>Sourcefiles</w:t>
-      </w:r>
-      <w:proofErr w:type="spellEnd"/>
-      <w:r>
-        <w:t xml:space="preserve"> ablegen (am einfachsten durch Kopieren von </w:t>
+        <w:t xml:space="preserve">Dort die 3 Sourcefiles ablegen (am einfachsten durch Kopieren von </w:t>
       </w:r>
       <w:hyperlink r:id="rId12" w:history="1">
         <w:r>
@@ -539,35 +405,39 @@
       </w:r>
     </w:p>
     <w:p>
-      <w:proofErr w:type="spellStart"/>
-      <w:r>
-        <w:t>Jar</w:t>
-      </w:r>
-      <w:proofErr w:type="spellEnd"/>
-      <w:r>
-        <w:t>-Dateien zum Projekt hinzufügen</w:t>
-      </w:r>
-      <w:r>
-        <w:t xml:space="preserve"> (die Dateien entweder aus der E-Learning-Plattform oder noch besser vom installierten </w:t>
-      </w:r>
-      <w:proofErr w:type="spellStart"/>
-      <w:r>
-        <w:t>hadoop</w:t>
-      </w:r>
-      <w:proofErr w:type="spellEnd"/>
-      <w:r>
-        <w:t xml:space="preserve"> in der virtuellen Maschine – ACHTUNG: Versionen müssen zusammenpassen</w:t>
-      </w:r>
-      <w:r>
-        <w:t xml:space="preserve">, es ist aber möglich, mit niedrigerer Version zu </w:t>
-      </w:r>
-      <w:proofErr w:type="gramStart"/>
-      <w:r>
-        <w:t>bauen,</w:t>
-      </w:r>
-      <w:proofErr w:type="gramEnd"/>
-      <w:r>
-        <w:t xml:space="preserve"> als die Version in der virtuellen Maschine</w:t>
+      <w:r>
+        <w:t>Damit die Dependencies aufgelöst werden, gibt es mehrere Möglichkeiten:</w:t>
+      </w:r>
+    </w:p>
+    <w:p>
+      <w:pPr>
+        <w:pStyle w:val="Listenabsatz"/>
+        <w:numPr>
+          <w:ilvl w:val="0"/>
+          <w:numId w:val="2"/>
+        </w:numPr>
+      </w:pPr>
+      <w:r>
+        <w:t>MavenCentral repo verwenden (siehe build.gradle)</w:t>
+      </w:r>
+    </w:p>
+    <w:p>
+      <w:pPr>
+        <w:pStyle w:val="Listenabsatz"/>
+        <w:numPr>
+          <w:ilvl w:val="0"/>
+          <w:numId w:val="2"/>
+        </w:numPr>
+      </w:pPr>
+      <w:r>
+        <w:lastRenderedPageBreak/>
+        <w:t>Jar-Dateien zum Projekt hinzufügen</w:t>
+      </w:r>
+      <w:r>
+        <w:t xml:space="preserve"> (die Dateien entweder aus der E-Learning-Plattform oder noch besser vom installierten hadoop in der virtuellen Maschine – ACHTUNG: Versionen müssen zusammenpassen</w:t>
+      </w:r>
+      <w:r>
+        <w:t>, es ist aber möglich, mit niedrigerer Version zu bauen, als die Version in der virtuellen Maschine</w:t>
       </w:r>
       <w:r>
         <w:t>)</w:t>
@@ -581,7 +451,6 @@
         <w:rPr>
           <w:noProof/>
         </w:rPr>
-        <w:lastRenderedPageBreak/>
         <w:drawing>
           <wp:inline distT="0" distB="0" distL="0" distR="0" wp14:anchorId="157E24E6" wp14:editId="47FCD58A">
             <wp:extent cx="5760720" cy="1873885"/>
@@ -663,15 +532,7 @@
     </w:p>
     <w:p>
       <w:r>
-        <w:t xml:space="preserve">Projektstruktur, nachdem die </w:t>
-      </w:r>
-      <w:proofErr w:type="spellStart"/>
-      <w:r>
-        <w:t>Sourcedateien</w:t>
-      </w:r>
-      <w:proofErr w:type="spellEnd"/>
-      <w:r>
-        <w:t xml:space="preserve"> dort abgelegt wurden</w:t>
+        <w:t>Projektstruktur, nachdem die Sourcedateien dort abgelegt wurden</w:t>
       </w:r>
     </w:p>
     <w:p>
@@ -729,6 +590,7 @@
         <w:rPr>
           <w:noProof/>
         </w:rPr>
+        <w:lastRenderedPageBreak/>
         <w:drawing>
           <wp:inline distT="0" distB="0" distL="0" distR="0" wp14:anchorId="0A363A57" wp14:editId="7EAB040A">
             <wp:extent cx="5760720" cy="857250"/>
@@ -782,7 +644,6 @@
         <w:rPr>
           <w:noProof/>
         </w:rPr>
-        <w:lastRenderedPageBreak/>
         <w:drawing>
           <wp:inline distT="0" distB="0" distL="0" distR="0" wp14:anchorId="59121D99" wp14:editId="741FDEC4">
             <wp:extent cx="2440269" cy="2099767"/>
@@ -821,13 +682,8 @@
       </w:r>
     </w:p>
     <w:p>
-      <w:proofErr w:type="spellStart"/>
-      <w:r>
-        <w:t>Artifakt</w:t>
-      </w:r>
-      <w:proofErr w:type="spellEnd"/>
-      <w:r>
-        <w:t xml:space="preserve"> anlegen</w:t>
+      <w:r>
+        <w:t>Artifakt anlegen</w:t>
       </w:r>
       <w:r>
         <w:t>, d.h.</w:t>
@@ -838,37 +694,11 @@
       <w:r>
         <w:t xml:space="preserve">"Project </w:t>
       </w:r>
-      <w:proofErr w:type="spellStart"/>
       <w:r>
         <w:t>structure</w:t>
       </w:r>
-      <w:proofErr w:type="spellEnd"/>
-      <w:r>
-        <w:t xml:space="preserve">" das Erstellen des </w:t>
-      </w:r>
-      <w:proofErr w:type="spellStart"/>
-      <w:r>
-        <w:t>jar</w:t>
-      </w:r>
-      <w:proofErr w:type="spellEnd"/>
-      <w:r>
-        <w:t xml:space="preserve">-File konfigurieren und dem </w:t>
-      </w:r>
-      <w:proofErr w:type="spellStart"/>
-      <w:r>
-        <w:t>Jar</w:t>
-      </w:r>
-      <w:proofErr w:type="spellEnd"/>
-      <w:r>
-        <w:t xml:space="preserve">-File mitteilen, wo der </w:t>
-      </w:r>
-      <w:proofErr w:type="spellStart"/>
-      <w:r>
-        <w:t>Einsprungspunkt</w:t>
-      </w:r>
-      <w:proofErr w:type="spellEnd"/>
-      <w:r>
-        <w:t>, d.h. die Main-Klasse, zu finden ist.</w:t>
+      <w:r>
+        <w:t>" das Erstellen des jar-File konfigurieren und dem Jar-File mitteilen, wo der Einsprungspunkt, d.h. die Main-Klasse, zu finden ist.</w:t>
       </w:r>
     </w:p>
     <w:p>
@@ -918,6 +748,7 @@
         <w:rPr>
           <w:noProof/>
         </w:rPr>
+        <w:lastRenderedPageBreak/>
         <w:drawing>
           <wp:inline distT="0" distB="0" distL="0" distR="0" wp14:anchorId="3CA0E247" wp14:editId="03158222">
             <wp:extent cx="4725059" cy="3115110"/>
@@ -960,7 +791,6 @@
         <w:rPr>
           <w:noProof/>
         </w:rPr>
-        <w:lastRenderedPageBreak/>
         <w:drawing>
           <wp:inline distT="0" distB="0" distL="0" distR="0" wp14:anchorId="687BE588" wp14:editId="74217E86">
             <wp:extent cx="3172268" cy="1371791"/>
@@ -1000,174 +830,21 @@
     </w:p>
     <w:p>
       <w:r>
-        <w:t xml:space="preserve">Je nach verwendetem </w:t>
-      </w:r>
-      <w:proofErr w:type="spellStart"/>
-      <w:r>
-        <w:t>Buildsystem</w:t>
-      </w:r>
-      <w:proofErr w:type="spellEnd"/>
-      <w:r>
-        <w:t xml:space="preserve"> und deren Settings findet man das generierte </w:t>
-      </w:r>
-      <w:proofErr w:type="spellStart"/>
-      <w:r>
-        <w:t>Jar</w:t>
-      </w:r>
-      <w:proofErr w:type="spellEnd"/>
-      <w:r>
-        <w:t>-File unter z.B. out/</w:t>
-      </w:r>
-      <w:proofErr w:type="spellStart"/>
-      <w:r>
-        <w:t>artifacts</w:t>
-      </w:r>
-      <w:proofErr w:type="spellEnd"/>
-      <w:r>
-        <w:t xml:space="preserve"> oder </w:t>
-      </w:r>
-      <w:proofErr w:type="spellStart"/>
-      <w:r>
-        <w:t>build</w:t>
-      </w:r>
-      <w:proofErr w:type="spellEnd"/>
-      <w:r>
-        <w:t>/</w:t>
-      </w:r>
-      <w:proofErr w:type="spellStart"/>
-      <w:r>
-        <w:t>libs</w:t>
-      </w:r>
-      <w:proofErr w:type="spellEnd"/>
-      <w:r>
-        <w:t xml:space="preserve"> und beinhaltet der Dateiname eine </w:t>
-      </w:r>
-      <w:proofErr w:type="spellStart"/>
-      <w:r>
-        <w:t>Versionsnr</w:t>
-      </w:r>
-      <w:proofErr w:type="spellEnd"/>
-      <w:r>
-        <w:t>. oder nicht.</w:t>
-      </w:r>
-    </w:p>
-    <w:p>
-      <w:r>
-        <w:t>Falls auf dem lokalen System eine höhere Java-Version ("</w:t>
-      </w:r>
-      <w:proofErr w:type="spellStart"/>
-      <w:r>
-        <w:t>java</w:t>
-      </w:r>
-      <w:proofErr w:type="spellEnd"/>
-      <w:r>
-        <w:t xml:space="preserve"> –</w:t>
-      </w:r>
-      <w:proofErr w:type="spellStart"/>
-      <w:r>
-        <w:t>version</w:t>
-      </w:r>
-      <w:proofErr w:type="spellEnd"/>
-      <w:r>
-        <w:t xml:space="preserve">") installiert ist als in der virtuellen Maschine, dann sollte folgende Einstellung ins </w:t>
-      </w:r>
-      <w:proofErr w:type="spellStart"/>
-      <w:proofErr w:type="gramStart"/>
-      <w:r>
-        <w:t>build.gradle</w:t>
-      </w:r>
-      <w:proofErr w:type="spellEnd"/>
-      <w:proofErr w:type="gramEnd"/>
-      <w:r>
-        <w:t xml:space="preserve"> übernommen werden.</w:t>
-      </w:r>
-    </w:p>
-    <w:p>
-      <w:pPr>
-        <w:pStyle w:val="Source"/>
-      </w:pPr>
-      <w:r>
-        <w:t>java {</w:t>
-      </w:r>
-    </w:p>
-    <w:p>
-      <w:pPr>
-        <w:pStyle w:val="Source"/>
-      </w:pPr>
-      <w:r>
-        <w:t xml:space="preserve">   </w:t>
-      </w:r>
-      <w:proofErr w:type="spellStart"/>
-      <w:r>
-        <w:t>sourceCompatibility</w:t>
-      </w:r>
-      <w:proofErr w:type="spellEnd"/>
-      <w:r>
-        <w:t xml:space="preserve"> = JavaVersion.VERSION_11</w:t>
-      </w:r>
-    </w:p>
-    <w:p>
-      <w:pPr>
-        <w:pStyle w:val="Source"/>
-      </w:pPr>
-      <w:r>
-        <w:t xml:space="preserve">   </w:t>
-      </w:r>
-      <w:proofErr w:type="spellStart"/>
-      <w:r>
-        <w:t>targetCompatibility</w:t>
-      </w:r>
-      <w:proofErr w:type="spellEnd"/>
-      <w:r>
-        <w:t xml:space="preserve"> = JavaVersion.VERSION_11</w:t>
-      </w:r>
-    </w:p>
-    <w:p>
-      <w:pPr>
-        <w:pStyle w:val="Source"/>
-      </w:pPr>
-      <w:r>
-        <w:t>}</w:t>
-      </w:r>
-    </w:p>
-    <w:p>
-      <w:pPr>
-        <w:pStyle w:val="Source"/>
-      </w:pPr>
-    </w:p>
-    <w:p>
-      <w:r>
-        <w:t xml:space="preserve">Wenn man </w:t>
-      </w:r>
-      <w:proofErr w:type="spellStart"/>
-      <w:r>
-        <w:t>gradle</w:t>
-      </w:r>
-      <w:proofErr w:type="spellEnd"/>
-      <w:r>
-        <w:t xml:space="preserve"> verwendet mit einem reinkopierten </w:t>
-      </w:r>
-      <w:proofErr w:type="spellStart"/>
-      <w:proofErr w:type="gramStart"/>
-      <w:r>
-        <w:t>build.gradle</w:t>
-      </w:r>
-      <w:proofErr w:type="spellEnd"/>
-      <w:proofErr w:type="gramEnd"/>
-      <w:r>
-        <w:t>, sollte man Folgendes ausführen:</w:t>
-      </w:r>
-    </w:p>
-    <w:p>
-      <w:r>
-        <w:rPr>
-          <w:noProof/>
-        </w:rPr>
+        <w:t>Je nach verwendetem Buildsystem und deren Settings findet man das generierte Jar-File unter z.B. out/artifacts oder build/libs und beinhaltet der Dateiname eine Versionsnr. oder nicht.</w:t>
+      </w:r>
+    </w:p>
+    <w:p>
+      <w:r>
+        <w:t>Falls zuvor schon eine Version dort gebildet wurde, die nicht funktioniert (weil z.B. fehlende Dependencies), diese besser über "Clean" zuerst löschen.</w:t>
+      </w:r>
+    </w:p>
+    <w:p>
+      <w:r>
         <w:drawing>
-          <wp:inline distT="0" distB="0" distL="0" distR="0" wp14:anchorId="2332AF7B" wp14:editId="6A82B515">
-            <wp:extent cx="3620005" cy="1200318"/>
-            <wp:effectExtent l="0" t="0" r="0" b="0"/>
-            <wp:docPr id="18" name="Grafik 18"/>
+          <wp:inline distT="0" distB="0" distL="0" distR="0" wp14:anchorId="6ADB67E2" wp14:editId="7E2D470D">
+            <wp:extent cx="3277057" cy="1495634"/>
+            <wp:effectExtent l="0" t="0" r="0" b="9525"/>
+            <wp:docPr id="3" name="Grafik 3"/>
             <wp:cNvGraphicFramePr>
               <a:graphicFrameLocks xmlns:a="http://schemas.openxmlformats.org/drawingml/2006/main" noChangeAspect="1"/>
             </wp:cNvGraphicFramePr>
@@ -1187,7 +864,7 @@
                   <pic:spPr>
                     <a:xfrm>
                       <a:off x="0" y="0"/>
-                      <a:ext cx="3620005" cy="1200318"/>
+                      <a:ext cx="3277057" cy="1495634"/>
                     </a:xfrm>
                     <a:prstGeom prst="rect">
                       <a:avLst/>
@@ -1202,816 +879,68 @@
     </w:p>
     <w:p>
       <w:r>
-        <w:t>Optional auf Kommandozeile:</w:t>
-      </w:r>
-    </w:p>
-    <w:p>
-      <w:pPr>
-        <w:pStyle w:val="Source"/>
-        <w:rPr>
-          <w:lang w:val="de-DE"/>
-        </w:rPr>
-      </w:pPr>
-      <w:proofErr w:type="spellStart"/>
-      <w:r>
-        <w:rPr>
-          <w:lang w:val="de-DE"/>
-        </w:rPr>
-        <w:t>gradle</w:t>
-      </w:r>
-      <w:proofErr w:type="spellEnd"/>
-      <w:r>
-        <w:rPr>
-          <w:lang w:val="de-DE"/>
-        </w:rPr>
-        <w:t xml:space="preserve"> </w:t>
-      </w:r>
-      <w:proofErr w:type="spellStart"/>
-      <w:r>
-        <w:rPr>
-          <w:lang w:val="de-DE"/>
-        </w:rPr>
-        <w:t>task</w:t>
-      </w:r>
-      <w:proofErr w:type="spellEnd"/>
-      <w:r>
-        <w:rPr>
-          <w:lang w:val="de-DE"/>
-        </w:rPr>
-        <w:t xml:space="preserve"> </w:t>
-      </w:r>
-      <w:proofErr w:type="spellStart"/>
-      <w:r>
-        <w:rPr>
-          <w:lang w:val="de-DE"/>
-        </w:rPr>
-        <w:t>Jar</w:t>
-      </w:r>
-      <w:proofErr w:type="spellEnd"/>
-    </w:p>
-    <w:p>
-      <w:pPr>
-        <w:pStyle w:val="Source"/>
-        <w:rPr>
-          <w:lang w:val="de-DE"/>
-        </w:rPr>
-      </w:pPr>
-    </w:p>
-    <w:p>
-      <w:r>
-        <w:t>Hadoop starten</w:t>
-      </w:r>
-      <w:r>
-        <w:t xml:space="preserve"> </w:t>
-      </w:r>
-      <w:r>
-        <w:t xml:space="preserve">und Test aufrufen </w:t>
-      </w:r>
-      <w:r>
-        <w:t xml:space="preserve">mit dem zuvor generierten und auf die Zielplattform kopierten </w:t>
-      </w:r>
-      <w:proofErr w:type="spellStart"/>
-      <w:r>
-        <w:t>Jar</w:t>
-      </w:r>
-      <w:proofErr w:type="spellEnd"/>
-      <w:r>
-        <w:t>-File.</w:t>
-      </w:r>
-    </w:p>
-    <w:p>
-      <w:r>
-        <w:t>Job ausführen</w:t>
-      </w:r>
-    </w:p>
-    <w:p>
-      <w:pPr>
-        <w:pStyle w:val="Listenabsatz"/>
-        <w:numPr>
-          <w:ilvl w:val="0"/>
-          <w:numId w:val="1"/>
-        </w:numPr>
-      </w:pPr>
-      <w:r>
-        <w:t xml:space="preserve">Input Ordner und Beispiel Textdatei </w:t>
-      </w:r>
-      <w:r>
-        <w:t xml:space="preserve">im </w:t>
-      </w:r>
-      <w:proofErr w:type="spellStart"/>
-      <w:r>
-        <w:t>hdfs</w:t>
-      </w:r>
-      <w:proofErr w:type="spellEnd"/>
-      <w:r>
-        <w:t xml:space="preserve"> </w:t>
-      </w:r>
-      <w:r>
-        <w:t>anlegen</w:t>
-      </w:r>
-    </w:p>
-    <w:p>
-      <w:pPr>
-        <w:pStyle w:val="Listenabsatz"/>
-        <w:numPr>
-          <w:ilvl w:val="0"/>
-          <w:numId w:val="1"/>
-        </w:numPr>
-      </w:pPr>
-      <w:r>
-        <w:t>Job ausführen (Vorsicht Pfade sind ggf. anzupassen!)</w:t>
-      </w:r>
-    </w:p>
-    <w:p>
-      <w:pPr>
-        <w:pStyle w:val="Source"/>
-      </w:pPr>
-      <w:proofErr w:type="spellStart"/>
-      <w:r>
-        <w:t>su</w:t>
-      </w:r>
-      <w:proofErr w:type="spellEnd"/>
-      <w:r>
-        <w:t xml:space="preserve"> – </w:t>
-      </w:r>
-      <w:proofErr w:type="spellStart"/>
-      <w:r>
-        <w:t>hduser</w:t>
-      </w:r>
-      <w:proofErr w:type="spellEnd"/>
-    </w:p>
-    <w:p>
-      <w:pPr>
-        <w:pStyle w:val="Source"/>
-      </w:pPr>
-      <w:r>
-        <w:t>start-dfs.sh</w:t>
-      </w:r>
-    </w:p>
-    <w:p>
-      <w:pPr>
-        <w:pStyle w:val="Source"/>
-      </w:pPr>
-      <w:r>
-        <w:t>start-yarn.sh</w:t>
-      </w:r>
-    </w:p>
-    <w:p>
-      <w:pPr>
-        <w:pStyle w:val="Source"/>
-      </w:pPr>
-      <w:proofErr w:type="spellStart"/>
-      <w:r>
-        <w:t>hdfs</w:t>
-      </w:r>
-      <w:proofErr w:type="spellEnd"/>
-      <w:r>
-        <w:t xml:space="preserve"> </w:t>
-      </w:r>
-      <w:proofErr w:type="spellStart"/>
-      <w:r>
-        <w:t>dfs</w:t>
-      </w:r>
-      <w:proofErr w:type="spellEnd"/>
-      <w:r>
-        <w:t xml:space="preserve"> -</w:t>
-      </w:r>
-      <w:proofErr w:type="spellStart"/>
-      <w:r>
-        <w:t>mkdir</w:t>
-      </w:r>
-      <w:proofErr w:type="spellEnd"/>
-      <w:r>
-        <w:t xml:space="preserve"> /input</w:t>
-      </w:r>
-    </w:p>
-    <w:p>
-      <w:pPr>
-        <w:pStyle w:val="Source"/>
-      </w:pPr>
-      <w:proofErr w:type="spellStart"/>
-      <w:r>
-        <w:t>hdfs</w:t>
-      </w:r>
-      <w:proofErr w:type="spellEnd"/>
-      <w:r>
-        <w:t xml:space="preserve"> </w:t>
-      </w:r>
-      <w:proofErr w:type="spellStart"/>
-      <w:r>
-        <w:t>dfs</w:t>
-      </w:r>
-      <w:proofErr w:type="spellEnd"/>
-      <w:r>
-        <w:t xml:space="preserve"> -</w:t>
-      </w:r>
-      <w:proofErr w:type="spellStart"/>
-      <w:r>
-        <w:t>mkdir</w:t>
-      </w:r>
-      <w:proofErr w:type="spellEnd"/>
-      <w:r>
-        <w:t xml:space="preserve"> /output</w:t>
-      </w:r>
-    </w:p>
-    <w:p>
-      <w:pPr>
-        <w:pStyle w:val="Source"/>
-      </w:pPr>
-      <w:proofErr w:type="spellStart"/>
-      <w:r>
-        <w:t>hdfs</w:t>
-      </w:r>
-      <w:proofErr w:type="spellEnd"/>
-      <w:r>
-        <w:t xml:space="preserve"> </w:t>
-      </w:r>
-      <w:proofErr w:type="spellStart"/>
-      <w:r>
-        <w:t>dfs</w:t>
-      </w:r>
-      <w:proofErr w:type="spellEnd"/>
-      <w:r>
-        <w:t xml:space="preserve"> -put </w:t>
-      </w:r>
-      <w:r>
-        <w:t>~/</w:t>
-      </w:r>
-      <w:proofErr w:type="spellStart"/>
-      <w:r>
-        <w:t>BigData</w:t>
-      </w:r>
-      <w:proofErr w:type="spellEnd"/>
-      <w:r>
-        <w:t>/data</w:t>
-      </w:r>
-      <w:r>
-        <w:t>/</w:t>
-      </w:r>
-      <w:r>
-        <w:t>Bibel.txt</w:t>
-      </w:r>
-      <w:r>
-        <w:t xml:space="preserve"> /input/</w:t>
-      </w:r>
-    </w:p>
-    <w:p>
-      <w:pPr>
-        <w:pStyle w:val="Source"/>
-        <w:rPr>
-          <w:lang w:val="de-DE"/>
-        </w:rPr>
-      </w:pPr>
-      <w:proofErr w:type="spellStart"/>
-      <w:r>
-        <w:rPr>
-          <w:lang w:val="de-DE"/>
-        </w:rPr>
-        <w:t>OutputDir</w:t>
-      </w:r>
-      <w:proofErr w:type="spellEnd"/>
-      <w:r>
-        <w:rPr>
-          <w:lang w:val="de-DE"/>
-        </w:rPr>
-        <w:t>=/</w:t>
-      </w:r>
-      <w:proofErr w:type="spellStart"/>
-      <w:r>
-        <w:rPr>
-          <w:lang w:val="de-DE"/>
-        </w:rPr>
-        <w:t>output</w:t>
-      </w:r>
-      <w:proofErr w:type="spellEnd"/>
-      <w:r>
-        <w:rPr>
-          <w:lang w:val="de-DE"/>
-        </w:rPr>
-        <w:t>/</w:t>
-      </w:r>
-      <w:r>
-        <w:rPr>
-          <w:lang w:val="de-DE"/>
-        </w:rPr>
-        <w:t>Bibel</w:t>
-      </w:r>
-    </w:p>
-    <w:p>
-      <w:pPr>
-        <w:pStyle w:val="Source"/>
-        <w:rPr>
-          <w:lang w:val="de-DE"/>
-        </w:rPr>
-      </w:pPr>
-      <w:r>
-        <w:rPr>
-          <w:lang w:val="de-DE"/>
-        </w:rPr>
-        <w:t># folgendes für jeden Versuch n</w:t>
-      </w:r>
-      <w:r>
-        <w:rPr>
-          <w:lang w:val="de-DE"/>
-        </w:rPr>
-        <w:t>eu ausführen</w:t>
-      </w:r>
-    </w:p>
-    <w:p>
-      <w:pPr>
-        <w:pStyle w:val="Source"/>
-        <w:rPr>
-          <w:lang w:val="de-DE"/>
-        </w:rPr>
-      </w:pPr>
-      <w:proofErr w:type="spellStart"/>
-      <w:r>
-        <w:rPr>
-          <w:lang w:val="de-DE"/>
-        </w:rPr>
-        <w:t>hdfs</w:t>
-      </w:r>
-      <w:proofErr w:type="spellEnd"/>
-      <w:r>
-        <w:rPr>
-          <w:lang w:val="de-DE"/>
-        </w:rPr>
-        <w:t xml:space="preserve"> </w:t>
-      </w:r>
-      <w:proofErr w:type="spellStart"/>
-      <w:r>
-        <w:rPr>
-          <w:lang w:val="de-DE"/>
-        </w:rPr>
-        <w:t>dfs</w:t>
-      </w:r>
-      <w:proofErr w:type="spellEnd"/>
-      <w:r>
-        <w:rPr>
-          <w:lang w:val="de-DE"/>
-        </w:rPr>
-        <w:t xml:space="preserve"> </w:t>
-      </w:r>
-      <w:r>
-        <w:rPr>
-          <w:lang w:val="de-DE"/>
-        </w:rPr>
-        <w:t>-</w:t>
-      </w:r>
-      <w:proofErr w:type="spellStart"/>
-      <w:r>
-        <w:rPr>
-          <w:lang w:val="de-DE"/>
-        </w:rPr>
-        <w:t>rm</w:t>
-      </w:r>
-      <w:proofErr w:type="spellEnd"/>
-      <w:r>
-        <w:rPr>
-          <w:lang w:val="de-DE"/>
-        </w:rPr>
-        <w:t xml:space="preserve"> -R $</w:t>
-      </w:r>
-      <w:proofErr w:type="spellStart"/>
-      <w:r>
-        <w:rPr>
-          <w:lang w:val="de-DE"/>
-        </w:rPr>
-        <w:t>OutputDir</w:t>
-      </w:r>
-      <w:proofErr w:type="spellEnd"/>
-    </w:p>
-    <w:p>
-      <w:pPr>
-        <w:pStyle w:val="Source"/>
-        <w:rPr>
-          <w:lang w:val="de-DE"/>
-        </w:rPr>
-      </w:pPr>
-      <w:proofErr w:type="spellStart"/>
-      <w:r>
-        <w:rPr>
-          <w:lang w:val="de-DE"/>
-        </w:rPr>
-        <w:t>hadoop</w:t>
-      </w:r>
-      <w:proofErr w:type="spellEnd"/>
-      <w:r>
-        <w:rPr>
-          <w:lang w:val="de-DE"/>
-        </w:rPr>
-        <w:t xml:space="preserve"> </w:t>
-      </w:r>
-      <w:proofErr w:type="spellStart"/>
-      <w:r>
-        <w:rPr>
-          <w:lang w:val="de-DE"/>
-        </w:rPr>
-        <w:t>jar</w:t>
-      </w:r>
-      <w:proofErr w:type="spellEnd"/>
-      <w:r>
-        <w:rPr>
-          <w:lang w:val="de-DE"/>
-        </w:rPr>
-        <w:t xml:space="preserve"> HadoopWordCount.jar /</w:t>
-      </w:r>
-      <w:proofErr w:type="spellStart"/>
-      <w:r>
-        <w:rPr>
-          <w:lang w:val="de-DE"/>
-        </w:rPr>
-        <w:t>input</w:t>
-      </w:r>
-      <w:proofErr w:type="spellEnd"/>
-      <w:r>
-        <w:rPr>
-          <w:lang w:val="de-DE"/>
-        </w:rPr>
-        <w:t xml:space="preserve">/Bibel.txt </w:t>
-      </w:r>
-      <w:r>
-        <w:rPr>
-          <w:lang w:val="de-DE"/>
-        </w:rPr>
-        <w:t>$</w:t>
-      </w:r>
-      <w:proofErr w:type="spellStart"/>
-      <w:r>
-        <w:rPr>
-          <w:lang w:val="de-DE"/>
-        </w:rPr>
-        <w:t>OutputDir</w:t>
-      </w:r>
-      <w:proofErr w:type="spellEnd"/>
-    </w:p>
-    <w:p>
-      <w:pPr>
-        <w:pStyle w:val="Source"/>
-        <w:rPr>
-          <w:lang w:val="de-DE"/>
-        </w:rPr>
-      </w:pPr>
-    </w:p>
-    <w:p>
-      <w:r>
-        <w:t xml:space="preserve">Bei Problemen die </w:t>
-      </w:r>
-      <w:proofErr w:type="spellStart"/>
-      <w:r>
-        <w:t>Jar</w:t>
-      </w:r>
-      <w:proofErr w:type="spellEnd"/>
-      <w:r>
-        <w:t>-Datei überprüfen ("</w:t>
-      </w:r>
-      <w:proofErr w:type="spellStart"/>
-      <w:r>
-        <w:t>jar</w:t>
-      </w:r>
-      <w:proofErr w:type="spellEnd"/>
-      <w:r>
-        <w:t xml:space="preserve"> -</w:t>
-      </w:r>
-      <w:proofErr w:type="spellStart"/>
-      <w:r>
-        <w:t>tvf</w:t>
-      </w:r>
-      <w:proofErr w:type="spellEnd"/>
-      <w:r>
-        <w:t>" funktioniert meines Wissens nur unter Linux), sie muss zumindest folgende Dateien beinhalten:</w:t>
-      </w:r>
-    </w:p>
-    <w:p>
-      <w:pPr>
-        <w:pStyle w:val="Source"/>
-        <w:rPr>
-          <w:lang w:val="de-AT"/>
-        </w:rPr>
-      </w:pPr>
-      <w:proofErr w:type="spellStart"/>
-      <w:r>
-        <w:rPr>
-          <w:lang w:val="de-AT"/>
-        </w:rPr>
-        <w:t>j</w:t>
-      </w:r>
-      <w:r>
-        <w:rPr>
-          <w:lang w:val="de-AT"/>
-        </w:rPr>
-        <w:t>ar</w:t>
-      </w:r>
-      <w:proofErr w:type="spellEnd"/>
-      <w:r>
-        <w:rPr>
-          <w:lang w:val="de-AT"/>
-        </w:rPr>
-        <w:t xml:space="preserve"> -</w:t>
-      </w:r>
-      <w:proofErr w:type="spellStart"/>
-      <w:r>
-        <w:rPr>
-          <w:lang w:val="de-AT"/>
-        </w:rPr>
-        <w:t>tvf</w:t>
-      </w:r>
-      <w:proofErr w:type="spellEnd"/>
-      <w:r>
-        <w:rPr>
-          <w:lang w:val="de-AT"/>
-        </w:rPr>
-        <w:t xml:space="preserve"> HadoopWordCount.jar | </w:t>
-      </w:r>
-      <w:proofErr w:type="spellStart"/>
-      <w:r>
-        <w:rPr>
-          <w:lang w:val="de-AT"/>
-        </w:rPr>
-        <w:t>awk</w:t>
-      </w:r>
-      <w:proofErr w:type="spellEnd"/>
-      <w:r>
-        <w:rPr>
-          <w:lang w:val="de-AT"/>
-        </w:rPr>
-        <w:t xml:space="preserve"> </w:t>
-      </w:r>
-      <w:proofErr w:type="gramStart"/>
-      <w:r>
-        <w:rPr>
-          <w:lang w:val="de-AT"/>
-        </w:rPr>
-        <w:t xml:space="preserve">'{ </w:t>
-      </w:r>
-      <w:proofErr w:type="spellStart"/>
-      <w:r>
-        <w:rPr>
-          <w:lang w:val="de-AT"/>
-        </w:rPr>
-        <w:t>print</w:t>
-      </w:r>
-      <w:proofErr w:type="spellEnd"/>
-      <w:proofErr w:type="gramEnd"/>
-      <w:r>
-        <w:rPr>
-          <w:lang w:val="de-AT"/>
-        </w:rPr>
-        <w:t xml:space="preserve"> $8 }'</w:t>
-      </w:r>
-    </w:p>
-    <w:p>
-      <w:pPr>
-        <w:pStyle w:val="Source"/>
-      </w:pPr>
-      <w:r>
-        <w:t>META-INF/MANIFEST.MF</w:t>
-      </w:r>
-    </w:p>
-    <w:p>
-      <w:pPr>
-        <w:pStyle w:val="Source"/>
-      </w:pPr>
-      <w:r>
-        <w:t>at/</w:t>
-      </w:r>
-      <w:proofErr w:type="spellStart"/>
-      <w:r>
-        <w:t>fhj</w:t>
-      </w:r>
-      <w:proofErr w:type="spellEnd"/>
-      <w:r>
-        <w:t>/</w:t>
-      </w:r>
-      <w:proofErr w:type="spellStart"/>
-      <w:r>
-        <w:t>MapClass.class</w:t>
-      </w:r>
-      <w:proofErr w:type="spellEnd"/>
-    </w:p>
-    <w:p>
-      <w:pPr>
-        <w:pStyle w:val="Source"/>
-      </w:pPr>
-      <w:r>
+        <w:t>Falls auf dem lokalen System eine höhere Java-Version ("java –version") installiert ist als in der virtuellen Maschine, dann sollte folgende Einstellung ins build.gradle übernommen werden</w:t>
+      </w:r>
+      <w:r>
+        <w:t xml:space="preserve"> (optional Version VERSION_1_8 verwenden, falls dies verlangt wird – kann gerade bei MacOS nötig sein)</w:t>
+      </w:r>
+      <w:r>
+        <w:t>.</w:t>
+      </w:r>
+    </w:p>
+    <w:p>
+      <w:pPr>
+        <w:pStyle w:val="Source"/>
+      </w:pPr>
+      <w:r>
+        <w:t>java {</w:t>
+      </w:r>
+    </w:p>
+    <w:p>
+      <w:pPr>
+        <w:pStyle w:val="Source"/>
+      </w:pPr>
+      <w:r>
+        <w:t xml:space="preserve">   sourceCompatibility = JavaVersion.VERSION_11</w:t>
+      </w:r>
+    </w:p>
+    <w:p>
+      <w:pPr>
+        <w:pStyle w:val="Source"/>
+      </w:pPr>
+      <w:r>
+        <w:t xml:space="preserve">   targetCompatibility = JavaVersion.VERSION_11</w:t>
+      </w:r>
+    </w:p>
+    <w:p>
+      <w:pPr>
+        <w:pStyle w:val="Source"/>
+      </w:pPr>
+      <w:r>
+        <w:t>}</w:t>
+      </w:r>
+    </w:p>
+    <w:p>
+      <w:pPr>
+        <w:pStyle w:val="Source"/>
+      </w:pPr>
+    </w:p>
+    <w:p>
+      <w:r>
+        <w:t>Wenn man gradle verwendet mit einem reinkopierten build.gradle, sollte man Folgendes ausführen:</w:t>
+      </w:r>
+    </w:p>
+    <w:p>
+      <w:r>
+        <w:rPr>
+          <w:noProof/>
+        </w:rPr>
         <w:lastRenderedPageBreak/>
-        <w:t>at/</w:t>
-      </w:r>
-      <w:proofErr w:type="spellStart"/>
-      <w:r>
-        <w:t>fhj</w:t>
-      </w:r>
-      <w:proofErr w:type="spellEnd"/>
-      <w:r>
-        <w:t>/</w:t>
-      </w:r>
-      <w:proofErr w:type="spellStart"/>
-      <w:r>
-        <w:t>ReduceClass.class</w:t>
-      </w:r>
-      <w:proofErr w:type="spellEnd"/>
-    </w:p>
-    <w:p>
-      <w:pPr>
-        <w:pStyle w:val="Source"/>
-        <w:rPr>
-          <w:lang w:val="de-DE"/>
-        </w:rPr>
-      </w:pPr>
-      <w:r>
-        <w:rPr>
-          <w:lang w:val="de-DE"/>
-        </w:rPr>
-        <w:t>at/</w:t>
-      </w:r>
-      <w:proofErr w:type="spellStart"/>
-      <w:r>
-        <w:rPr>
-          <w:lang w:val="de-DE"/>
-        </w:rPr>
-        <w:t>fhj</w:t>
-      </w:r>
-      <w:proofErr w:type="spellEnd"/>
-      <w:r>
-        <w:rPr>
-          <w:lang w:val="de-DE"/>
-        </w:rPr>
-        <w:t>/</w:t>
-      </w:r>
-      <w:proofErr w:type="spellStart"/>
-      <w:r>
-        <w:rPr>
-          <w:lang w:val="de-DE"/>
-        </w:rPr>
-        <w:t>WordCount.class</w:t>
-      </w:r>
-      <w:proofErr w:type="spellEnd"/>
-    </w:p>
-    <w:p>
-      <w:pPr>
-        <w:rPr>
-          <w:lang w:val="de-DE"/>
-        </w:rPr>
-      </w:pPr>
-    </w:p>
-    <w:p>
-      <w:r>
-        <w:t>Der Inhalt der Datei MANIFEST.MF sollte wie folgt sein:</w:t>
-      </w:r>
-    </w:p>
-    <w:p>
-      <w:pPr>
-        <w:pStyle w:val="Source"/>
-        <w:rPr>
-          <w:lang w:val="sv-SE"/>
-        </w:rPr>
-      </w:pPr>
-      <w:proofErr w:type="spellStart"/>
-      <w:r>
-        <w:rPr>
-          <w:lang w:val="sv-SE"/>
-        </w:rPr>
-        <w:t>jar</w:t>
-      </w:r>
-      <w:proofErr w:type="spellEnd"/>
-      <w:r>
-        <w:rPr>
-          <w:lang w:val="sv-SE"/>
-        </w:rPr>
-        <w:t xml:space="preserve"> -</w:t>
-      </w:r>
-      <w:proofErr w:type="spellStart"/>
-      <w:r>
-        <w:rPr>
-          <w:lang w:val="sv-SE"/>
-        </w:rPr>
-        <w:t>xf</w:t>
-      </w:r>
-      <w:proofErr w:type="spellEnd"/>
-      <w:r>
-        <w:rPr>
-          <w:lang w:val="sv-SE"/>
-        </w:rPr>
-        <w:t xml:space="preserve"> minimal.jar META-INF/MANIFEST.MF</w:t>
-      </w:r>
-    </w:p>
-    <w:p>
-      <w:pPr>
-        <w:pStyle w:val="Source"/>
-        <w:rPr>
-          <w:lang w:val="sv-SE"/>
-        </w:rPr>
-      </w:pPr>
-      <w:proofErr w:type="spellStart"/>
-      <w:r>
-        <w:rPr>
-          <w:lang w:val="sv-SE"/>
-        </w:rPr>
-        <w:t>cat</w:t>
-      </w:r>
-      <w:proofErr w:type="spellEnd"/>
-      <w:r>
-        <w:rPr>
-          <w:lang w:val="sv-SE"/>
-        </w:rPr>
-        <w:t xml:space="preserve"> META-INF/MANIFEST.MF</w:t>
-      </w:r>
-    </w:p>
-    <w:p>
-      <w:pPr>
-        <w:pStyle w:val="Source"/>
-        <w:rPr>
-          <w:b/>
-          <w:bCs/>
-          <w:color w:val="0070C0"/>
-          <w:lang w:val="sv-SE"/>
-        </w:rPr>
-      </w:pPr>
-      <w:r>
-        <w:rPr>
-          <w:b/>
-          <w:bCs/>
-          <w:color w:val="0070C0"/>
-          <w:lang w:val="sv-SE"/>
-        </w:rPr>
-        <w:t>Manifest-Version: 1.0</w:t>
-      </w:r>
-    </w:p>
-    <w:p>
-      <w:pPr>
-        <w:pStyle w:val="Source"/>
-        <w:rPr>
-          <w:b/>
-          <w:bCs/>
-          <w:color w:val="0070C0"/>
-          <w:lang w:val="de-DE"/>
-        </w:rPr>
-      </w:pPr>
-      <w:r>
-        <w:rPr>
-          <w:b/>
-          <w:bCs/>
-          <w:color w:val="0070C0"/>
-          <w:lang w:val="de-DE"/>
-        </w:rPr>
-        <w:t xml:space="preserve">Main-Class: </w:t>
-      </w:r>
-      <w:proofErr w:type="spellStart"/>
-      <w:proofErr w:type="gramStart"/>
-      <w:r>
-        <w:rPr>
-          <w:b/>
-          <w:bCs/>
-          <w:color w:val="0070C0"/>
-          <w:lang w:val="de-DE"/>
-        </w:rPr>
-        <w:t>at.fhj.WordCount</w:t>
-      </w:r>
-      <w:proofErr w:type="spellEnd"/>
-      <w:proofErr w:type="gramEnd"/>
-    </w:p>
-    <w:p>
-      <w:pPr>
-        <w:pStyle w:val="Source"/>
-        <w:rPr>
-          <w:lang w:val="de-DE"/>
-        </w:rPr>
-      </w:pPr>
-    </w:p>
-    <w:p>
-      <w:pPr>
-        <w:pStyle w:val="Source"/>
-        <w:rPr>
-          <w:lang w:val="de-DE"/>
-        </w:rPr>
-      </w:pPr>
-    </w:p>
-    <w:p>
-      <w:r>
-        <w:t>Erwarteter Output</w:t>
-      </w:r>
-      <w:r>
-        <w:t xml:space="preserve"> nach erfolgreichem MapReduce Job</w:t>
-      </w:r>
-      <w:r>
-        <w:t xml:space="preserve"> wie folgt:</w:t>
-      </w:r>
-    </w:p>
-    <w:p>
-      <w:pPr>
-        <w:rPr>
-          <w:lang w:val="en-US"/>
-        </w:rPr>
-      </w:pPr>
-      <w:r>
-        <w:rPr>
-          <w:noProof/>
-        </w:rPr>
         <w:drawing>
-          <wp:inline distT="0" distB="0" distL="0" distR="0" wp14:anchorId="02ADD519" wp14:editId="2611EE1E">
-            <wp:extent cx="5760720" cy="3803650"/>
-            <wp:effectExtent l="0" t="0" r="0" b="6350"/>
-            <wp:docPr id="26" name="Grafik 26"/>
+          <wp:inline distT="0" distB="0" distL="0" distR="0" wp14:anchorId="2332AF7B" wp14:editId="6A82B515">
+            <wp:extent cx="3620005" cy="1200318"/>
+            <wp:effectExtent l="0" t="0" r="0" b="0"/>
+            <wp:docPr id="18" name="Grafik 18"/>
             <wp:cNvGraphicFramePr>
               <a:graphicFrameLocks xmlns:a="http://schemas.openxmlformats.org/drawingml/2006/main" noChangeAspect="1"/>
             </wp:cNvGraphicFramePr>
@@ -2031,7 +960,7 @@
                   <pic:spPr>
                     <a:xfrm>
                       <a:off x="0" y="0"/>
-                      <a:ext cx="5760720" cy="3803650"/>
+                      <a:ext cx="3620005" cy="1200318"/>
                     </a:xfrm>
                     <a:prstGeom prst="rect">
                       <a:avLst/>
@@ -2045,30 +974,425 @@
       </w:r>
     </w:p>
     <w:p>
-      <w:pPr>
-        <w:rPr>
-          <w:lang w:val="de-DE"/>
-        </w:rPr>
-      </w:pPr>
-      <w:r>
-        <w:rPr>
-          <w:lang w:val="de-DE"/>
-        </w:rPr>
-        <w:t>Im angegebenen Output-Verzeichnis b</w:t>
-      </w:r>
-      <w:r>
-        <w:rPr>
-          <w:lang w:val="de-DE"/>
-        </w:rPr>
-        <w:t>efinden sich dann 2 Dateien, eine leere Datei "_SUCCESS" und eine Datei mit dem Ergebnis des Jobs.</w:t>
-      </w:r>
-    </w:p>
-    <w:p>
-      <w:pPr>
-        <w:rPr>
-          <w:lang w:val="de-DE"/>
-        </w:rPr>
-      </w:pPr>
+      <w:r>
+        <w:t>Optional auf Kommandozeile:</w:t>
+      </w:r>
+    </w:p>
+    <w:p>
+      <w:pPr>
+        <w:pStyle w:val="Source"/>
+        <w:rPr>
+          <w:lang w:val="de-DE"/>
+        </w:rPr>
+      </w:pPr>
+      <w:r>
+        <w:rPr>
+          <w:lang w:val="de-DE"/>
+        </w:rPr>
+        <w:t>gradle task Jar</w:t>
+      </w:r>
+    </w:p>
+    <w:p>
+      <w:pPr>
+        <w:pStyle w:val="Source"/>
+        <w:rPr>
+          <w:lang w:val="de-DE"/>
+        </w:rPr>
+      </w:pPr>
+    </w:p>
+    <w:p>
+      <w:r>
+        <w:t>Hadoop starten</w:t>
+      </w:r>
+      <w:r>
+        <w:t xml:space="preserve"> </w:t>
+      </w:r>
+      <w:r>
+        <w:t xml:space="preserve">und Test aufrufen </w:t>
+      </w:r>
+      <w:r>
+        <w:t xml:space="preserve">mit dem zuvor generierten und auf die Zielplattform kopierten </w:t>
+      </w:r>
+      <w:r>
+        <w:t>Jar-File.</w:t>
+      </w:r>
+    </w:p>
+    <w:p>
+      <w:r>
+        <w:t>Job ausführen</w:t>
+      </w:r>
+    </w:p>
+    <w:p>
+      <w:pPr>
+        <w:pStyle w:val="Listenabsatz"/>
+        <w:numPr>
+          <w:ilvl w:val="0"/>
+          <w:numId w:val="1"/>
+        </w:numPr>
+      </w:pPr>
+      <w:r>
+        <w:t xml:space="preserve">Input Ordner und Beispiel Textdatei </w:t>
+      </w:r>
+      <w:r>
+        <w:t xml:space="preserve">im hdfs </w:t>
+      </w:r>
+      <w:r>
+        <w:t>anlegen</w:t>
+      </w:r>
+    </w:p>
+    <w:p>
+      <w:pPr>
+        <w:pStyle w:val="Listenabsatz"/>
+        <w:numPr>
+          <w:ilvl w:val="0"/>
+          <w:numId w:val="1"/>
+        </w:numPr>
+      </w:pPr>
+      <w:r>
+        <w:t>Job ausführen (Vorsicht Pfade sind ggf. anzupassen!)</w:t>
+      </w:r>
+    </w:p>
+    <w:p>
+      <w:pPr>
+        <w:pStyle w:val="Source"/>
+      </w:pPr>
+      <w:r>
+        <w:t>su – hduser</w:t>
+      </w:r>
+    </w:p>
+    <w:p>
+      <w:pPr>
+        <w:pStyle w:val="Source"/>
+      </w:pPr>
+      <w:r>
+        <w:t>start-dfs.sh</w:t>
+      </w:r>
+    </w:p>
+    <w:p>
+      <w:pPr>
+        <w:pStyle w:val="Source"/>
+      </w:pPr>
+      <w:r>
+        <w:t>start-yarn.sh</w:t>
+      </w:r>
+    </w:p>
+    <w:p>
+      <w:pPr>
+        <w:pStyle w:val="Source"/>
+      </w:pPr>
+      <w:r>
+        <w:t>hdfs dfs -mkdir /input</w:t>
+      </w:r>
+    </w:p>
+    <w:p>
+      <w:pPr>
+        <w:pStyle w:val="Source"/>
+      </w:pPr>
+      <w:r>
+        <w:t>hdfs dfs -mkdir /output</w:t>
+      </w:r>
+    </w:p>
+    <w:p>
+      <w:pPr>
+        <w:pStyle w:val="Source"/>
+      </w:pPr>
+      <w:r>
+        <w:t xml:space="preserve">hdfs dfs -put </w:t>
+      </w:r>
+      <w:r>
+        <w:t>~/BigData/data</w:t>
+      </w:r>
+      <w:r>
+        <w:t>/</w:t>
+      </w:r>
+      <w:r>
+        <w:t>Bibel.txt</w:t>
+      </w:r>
+      <w:r>
+        <w:t xml:space="preserve"> /input/</w:t>
+      </w:r>
+    </w:p>
+    <w:p>
+      <w:pPr>
+        <w:pStyle w:val="Source"/>
+        <w:rPr>
+          <w:lang w:val="de-DE"/>
+        </w:rPr>
+      </w:pPr>
+      <w:r>
+        <w:rPr>
+          <w:lang w:val="de-DE"/>
+        </w:rPr>
+        <w:t>OutputDir</w:t>
+      </w:r>
+      <w:r>
+        <w:rPr>
+          <w:lang w:val="de-DE"/>
+        </w:rPr>
+        <w:t>=/output/</w:t>
+      </w:r>
+      <w:r>
+        <w:rPr>
+          <w:lang w:val="de-DE"/>
+        </w:rPr>
+        <w:t>Bibel</w:t>
+      </w:r>
+    </w:p>
+    <w:p>
+      <w:pPr>
+        <w:pStyle w:val="Source"/>
+        <w:rPr>
+          <w:lang w:val="de-DE"/>
+        </w:rPr>
+      </w:pPr>
+      <w:r>
+        <w:rPr>
+          <w:lang w:val="de-DE"/>
+        </w:rPr>
+        <w:t># folgendes für jeden Versuch n</w:t>
+      </w:r>
+      <w:r>
+        <w:rPr>
+          <w:lang w:val="de-DE"/>
+        </w:rPr>
+        <w:t>eu ausführen</w:t>
+      </w:r>
+    </w:p>
+    <w:p>
+      <w:pPr>
+        <w:pStyle w:val="Source"/>
+        <w:rPr>
+          <w:lang w:val="de-DE"/>
+        </w:rPr>
+      </w:pPr>
+      <w:r>
+        <w:rPr>
+          <w:lang w:val="de-DE"/>
+        </w:rPr>
+        <w:t xml:space="preserve">hdfs dfs </w:t>
+      </w:r>
+      <w:r>
+        <w:rPr>
+          <w:lang w:val="de-DE"/>
+        </w:rPr>
+        <w:t>-</w:t>
+      </w:r>
+      <w:r>
+        <w:rPr>
+          <w:lang w:val="de-DE"/>
+        </w:rPr>
+        <w:t>rm -R $OutputDir</w:t>
+      </w:r>
+    </w:p>
+    <w:p>
+      <w:pPr>
+        <w:pStyle w:val="Source"/>
+        <w:rPr>
+          <w:lang w:val="de-DE"/>
+        </w:rPr>
+      </w:pPr>
+      <w:r>
+        <w:rPr>
+          <w:lang w:val="de-DE"/>
+        </w:rPr>
+        <w:t>hadoop jar HadoopWordCount.jar /</w:t>
+      </w:r>
+      <w:r>
+        <w:rPr>
+          <w:lang w:val="de-DE"/>
+        </w:rPr>
+        <w:t>input</w:t>
+      </w:r>
+      <w:r>
+        <w:rPr>
+          <w:lang w:val="de-DE"/>
+        </w:rPr>
+        <w:t xml:space="preserve">/Bibel.txt </w:t>
+      </w:r>
+      <w:r>
+        <w:rPr>
+          <w:lang w:val="de-DE"/>
+        </w:rPr>
+        <w:t>$OutputDir</w:t>
+      </w:r>
+    </w:p>
+    <w:p>
+      <w:pPr>
+        <w:pStyle w:val="Source"/>
+        <w:rPr>
+          <w:lang w:val="de-DE"/>
+        </w:rPr>
+      </w:pPr>
+    </w:p>
+    <w:p>
+      <w:r>
+        <w:t>Bei Problemen die Jar-Datei überprüfen ("jar -tvf" funktioniert meines Wissens nur unter Linux), sie muss zumindest folgende Dateien beinhalten:</w:t>
+      </w:r>
+    </w:p>
+    <w:p>
+      <w:pPr>
+        <w:pStyle w:val="Source"/>
+        <w:rPr>
+          <w:lang w:val="de-AT"/>
+        </w:rPr>
+      </w:pPr>
+      <w:r>
+        <w:rPr>
+          <w:lang w:val="de-AT"/>
+        </w:rPr>
+        <w:t>j</w:t>
+      </w:r>
+      <w:r>
+        <w:rPr>
+          <w:lang w:val="de-AT"/>
+        </w:rPr>
+        <w:t>ar -tvf HadoopWordCount.jar | awk '{ print $8 }'</w:t>
+      </w:r>
+    </w:p>
+    <w:p>
+      <w:pPr>
+        <w:pStyle w:val="Source"/>
+      </w:pPr>
+      <w:r>
+        <w:t>META-INF/MANIFEST.MF</w:t>
+      </w:r>
+    </w:p>
+    <w:p>
+      <w:pPr>
+        <w:pStyle w:val="Source"/>
+      </w:pPr>
+      <w:r>
+        <w:t>at/fhj/MapClass.class</w:t>
+      </w:r>
+    </w:p>
+    <w:p>
+      <w:pPr>
+        <w:pStyle w:val="Source"/>
+      </w:pPr>
+      <w:r>
+        <w:t>at/fhj/ReduceClass.class</w:t>
+      </w:r>
+    </w:p>
+    <w:p>
+      <w:pPr>
+        <w:pStyle w:val="Source"/>
+        <w:rPr>
+          <w:lang w:val="de-DE"/>
+        </w:rPr>
+      </w:pPr>
+      <w:r>
+        <w:rPr>
+          <w:lang w:val="de-DE"/>
+        </w:rPr>
+        <w:t>at/fhj/WordCount.class</w:t>
+      </w:r>
+    </w:p>
+    <w:p>
+      <w:pPr>
+        <w:rPr>
+          <w:lang w:val="de-DE"/>
+        </w:rPr>
+      </w:pPr>
+    </w:p>
+    <w:p>
+      <w:r>
+        <w:t>Der Inhalt der Datei MANIFEST.MF sollte wie folgt sein:</w:t>
+      </w:r>
+    </w:p>
+    <w:p>
+      <w:pPr>
+        <w:pStyle w:val="Source"/>
+        <w:rPr>
+          <w:lang w:val="sv-SE"/>
+        </w:rPr>
+      </w:pPr>
+      <w:r>
+        <w:rPr>
+          <w:lang w:val="sv-SE"/>
+        </w:rPr>
+        <w:t>jar -xf minimal.jar META-INF/MANIFEST.MF</w:t>
+      </w:r>
+    </w:p>
+    <w:p>
+      <w:pPr>
+        <w:pStyle w:val="Source"/>
+        <w:rPr>
+          <w:lang w:val="sv-SE"/>
+        </w:rPr>
+      </w:pPr>
+      <w:r>
+        <w:rPr>
+          <w:lang w:val="sv-SE"/>
+        </w:rPr>
+        <w:t>cat META-INF/MANIFEST.MF</w:t>
+      </w:r>
+    </w:p>
+    <w:p>
+      <w:pPr>
+        <w:pStyle w:val="Source"/>
+        <w:rPr>
+          <w:b/>
+          <w:bCs/>
+          <w:color w:val="0070C0"/>
+          <w:lang w:val="sv-SE"/>
+        </w:rPr>
+      </w:pPr>
+      <w:r>
+        <w:rPr>
+          <w:b/>
+          <w:bCs/>
+          <w:color w:val="0070C0"/>
+          <w:lang w:val="sv-SE"/>
+        </w:rPr>
+        <w:t>Manifest-Version: 1.0</w:t>
+      </w:r>
+    </w:p>
+    <w:p>
+      <w:pPr>
+        <w:pStyle w:val="Source"/>
+        <w:rPr>
+          <w:b/>
+          <w:bCs/>
+          <w:color w:val="0070C0"/>
+          <w:lang w:val="de-DE"/>
+        </w:rPr>
+      </w:pPr>
+      <w:r>
+        <w:rPr>
+          <w:b/>
+          <w:bCs/>
+          <w:color w:val="0070C0"/>
+          <w:lang w:val="de-DE"/>
+        </w:rPr>
+        <w:t>Main-Class: at.fhj.WordCount</w:t>
+      </w:r>
+    </w:p>
+    <w:p>
+      <w:pPr>
+        <w:pStyle w:val="Source"/>
+        <w:rPr>
+          <w:lang w:val="de-DE"/>
+        </w:rPr>
+      </w:pPr>
+    </w:p>
+    <w:p>
+      <w:pPr>
+        <w:pStyle w:val="Source"/>
+        <w:rPr>
+          <w:lang w:val="de-DE"/>
+        </w:rPr>
+      </w:pPr>
+    </w:p>
+    <w:p>
+      <w:r>
+        <w:t>Erwarteter Output</w:t>
+      </w:r>
+      <w:r>
+        <w:t xml:space="preserve"> nach erfolgreichem MapReduce Job</w:t>
+      </w:r>
+      <w:r>
+        <w:t xml:space="preserve"> wie folgt:</w:t>
+      </w:r>
     </w:p>
     <w:p>
       <w:pPr>
@@ -2079,13 +1403,13 @@
       <w:r>
         <w:rPr>
           <w:noProof/>
-          <w:lang w:val="en-US"/>
-        </w:rPr>
+        </w:rPr>
+        <w:lastRenderedPageBreak/>
         <w:drawing>
-          <wp:inline distT="0" distB="0" distL="0" distR="0" wp14:anchorId="00140A84" wp14:editId="5ECD052A">
-            <wp:extent cx="5760720" cy="2156460"/>
-            <wp:effectExtent l="0" t="0" r="0" b="0"/>
-            <wp:docPr id="9" name="Grafik 9"/>
+          <wp:inline distT="0" distB="0" distL="0" distR="0" wp14:anchorId="02ADD519" wp14:editId="2611EE1E">
+            <wp:extent cx="5760720" cy="3803650"/>
+            <wp:effectExtent l="0" t="0" r="0" b="6350"/>
+            <wp:docPr id="26" name="Grafik 26"/>
             <wp:cNvGraphicFramePr>
               <a:graphicFrameLocks xmlns:a="http://schemas.openxmlformats.org/drawingml/2006/main" noChangeAspect="1"/>
             </wp:cNvGraphicFramePr>
@@ -2105,7 +1429,7 @@
                   <pic:spPr>
                     <a:xfrm>
                       <a:off x="0" y="0"/>
-                      <a:ext cx="5760720" cy="2156460"/>
+                      <a:ext cx="5760720" cy="3803650"/>
                     </a:xfrm>
                     <a:prstGeom prst="rect">
                       <a:avLst/>
@@ -2121,6 +1445,32 @@
     <w:p>
       <w:pPr>
         <w:rPr>
+          <w:lang w:val="de-DE"/>
+        </w:rPr>
+      </w:pPr>
+      <w:r>
+        <w:rPr>
+          <w:lang w:val="de-DE"/>
+        </w:rPr>
+        <w:t>Im angegebenen Output-Verzeichnis b</w:t>
+      </w:r>
+      <w:r>
+        <w:rPr>
+          <w:lang w:val="de-DE"/>
+        </w:rPr>
+        <w:t>efinden sich dann 2 Dateien, eine leere Datei "_SUCCESS" und eine Datei mit dem Ergebnis des Jobs.</w:t>
+      </w:r>
+    </w:p>
+    <w:p>
+      <w:pPr>
+        <w:rPr>
+          <w:lang w:val="de-DE"/>
+        </w:rPr>
+      </w:pPr>
+    </w:p>
+    <w:p>
+      <w:pPr>
+        <w:rPr>
           <w:lang w:val="en-US"/>
         </w:rPr>
       </w:pPr>
@@ -2129,12 +1479,11 @@
           <w:noProof/>
           <w:lang w:val="en-US"/>
         </w:rPr>
-        <w:lastRenderedPageBreak/>
         <w:drawing>
-          <wp:inline distT="0" distB="0" distL="0" distR="0" wp14:anchorId="32F363D9" wp14:editId="3D35F34D">
-            <wp:extent cx="4823352" cy="4333680"/>
+          <wp:inline distT="0" distB="0" distL="0" distR="0" wp14:anchorId="00140A84" wp14:editId="5ECD052A">
+            <wp:extent cx="5760720" cy="2156460"/>
             <wp:effectExtent l="0" t="0" r="0" b="0"/>
-            <wp:docPr id="16" name="Grafik 16"/>
+            <wp:docPr id="9" name="Grafik 9"/>
             <wp:cNvGraphicFramePr>
               <a:graphicFrameLocks xmlns:a="http://schemas.openxmlformats.org/drawingml/2006/main" noChangeAspect="1"/>
             </wp:cNvGraphicFramePr>
@@ -2154,6 +1503,55 @@
                   <pic:spPr>
                     <a:xfrm>
                       <a:off x="0" y="0"/>
+                      <a:ext cx="5760720" cy="2156460"/>
+                    </a:xfrm>
+                    <a:prstGeom prst="rect">
+                      <a:avLst/>
+                    </a:prstGeom>
+                  </pic:spPr>
+                </pic:pic>
+              </a:graphicData>
+            </a:graphic>
+          </wp:inline>
+        </w:drawing>
+      </w:r>
+    </w:p>
+    <w:p>
+      <w:pPr>
+        <w:rPr>
+          <w:lang w:val="en-US"/>
+        </w:rPr>
+      </w:pPr>
+      <w:r>
+        <w:rPr>
+          <w:noProof/>
+          <w:lang w:val="en-US"/>
+        </w:rPr>
+        <w:lastRenderedPageBreak/>
+        <w:drawing>
+          <wp:inline distT="0" distB="0" distL="0" distR="0" wp14:anchorId="32F363D9" wp14:editId="3D35F34D">
+            <wp:extent cx="4823352" cy="4333680"/>
+            <wp:effectExtent l="0" t="0" r="0" b="0"/>
+            <wp:docPr id="16" name="Grafik 16"/>
+            <wp:cNvGraphicFramePr>
+              <a:graphicFrameLocks xmlns:a="http://schemas.openxmlformats.org/drawingml/2006/main" noChangeAspect="1"/>
+            </wp:cNvGraphicFramePr>
+            <a:graphic xmlns:a="http://schemas.openxmlformats.org/drawingml/2006/main">
+              <a:graphicData uri="http://schemas.openxmlformats.org/drawingml/2006/picture">
+                <pic:pic xmlns:pic="http://schemas.openxmlformats.org/drawingml/2006/picture">
+                  <pic:nvPicPr>
+                    <pic:cNvPr id="1" name=""/>
+                    <pic:cNvPicPr/>
+                  </pic:nvPicPr>
+                  <pic:blipFill>
+                    <a:blip r:embed="rId26"/>
+                    <a:stretch>
+                      <a:fillRect/>
+                    </a:stretch>
+                  </pic:blipFill>
+                  <pic:spPr>
+                    <a:xfrm>
+                      <a:off x="0" y="0"/>
                       <a:ext cx="4827559" cy="4337460"/>
                     </a:xfrm>
                     <a:prstGeom prst="rect">
@@ -2181,15 +1579,7 @@
         <w:t>estartet werden soll, muss zuvor das Output-Verzeichnis gelöscht werden</w:t>
       </w:r>
       <w:r>
-        <w:t xml:space="preserve"> (sowohl wenn man Output ins lokale Dateisystem als auch wenn man dies in </w:t>
-      </w:r>
-      <w:proofErr w:type="spellStart"/>
-      <w:r>
-        <w:t>hdfs</w:t>
-      </w:r>
-      <w:proofErr w:type="spellEnd"/>
-      <w:r>
-        <w:t xml:space="preserve"> schreibt)</w:t>
+        <w:t xml:space="preserve"> (sowohl wenn man Output ins lokale Dateisystem als auch wenn man dies in hdfs schreibt)</w:t>
       </w:r>
       <w:r>
         <w:t>!</w:t>
@@ -2208,6 +1598,95 @@
 <file path=word/numbering.xml><?xml version="1.0" encoding="utf-8"?>
 <w:numbering xmlns:wpc="http://schemas.microsoft.com/office/word/2010/wordprocessingCanvas" xmlns:cx="http://schemas.microsoft.com/office/drawing/2014/chartex" xmlns:cx1="http://schemas.microsoft.com/office/drawing/2015/9/8/chartex" xmlns:cx2="http://schemas.microsoft.com/office/drawing/2015/10/21/chartex" xmlns:cx3="http://schemas.microsoft.com/office/drawing/2016/5/9/chartex" xmlns:cx4="http://schemas.microsoft.com/office/drawing/2016/5/10/chartex" xmlns:cx5="http://schemas.microsoft.com/office/drawing/2016/5/11/chartex" xmlns:cx6="http://schemas.microsoft.com/office/drawing/2016/5/12/chartex" xmlns:cx7="http://schemas.microsoft.com/office/drawing/2016/5/13/chartex" xmlns:cx8="http://schemas.microsoft.com/office/drawing/2016/5/14/chartex" xmlns:mc="http://schemas.openxmlformats.org/markup-compatibility/2006" xmlns:aink="http://schemas.microsoft.com/office/drawing/2016/ink" xmlns:am3d="http://schemas.microsoft.com/office/drawing/2017/model3d" xmlns:o="urn:schemas-microsoft-com:office:office" xmlns:oel="http://schemas.microsoft.com/office/2019/extlst" xmlns:r="http://schemas.openxmlformats.org/officeDocument/2006/relationships" xmlns:m="http://schemas.openxmlformats.org/officeDocument/2006/math" xmlns:v="urn:schemas-microsoft-com:vml" xmlns:wp14="http://schemas.microsoft.com/office/word/2010/wordprocessingDrawing" xmlns:wp="http://schemas.openxmlformats.org/drawingml/2006/wordprocessingDrawing" xmlns:w10="urn:schemas-microsoft-com:office:word" xmlns:w="http://schemas.openxmlformats.org/wordprocessingml/2006/main" xmlns:w14="http://schemas.microsoft.com/office/word/2010/wordml" xmlns:w15="http://schemas.microsoft.com/office/word/2012/wordml" xmlns:w16cex="http://schemas.microsoft.com/office/word/2018/wordml/cex" xmlns:w16cid="http://schemas.microsoft.com/office/word/2016/wordml/cid" xmlns:w16="http://schemas.microsoft.com/office/word/2018/wordml" xmlns:w16sdtdh="http://schemas.microsoft.com/office/word/2020/wordml/sdtdatahash" xmlns:w16se="http://schemas.microsoft.com/office/word/2015/wordml/symex" xmlns:wpg="http://schemas.microsoft.com/office/word/2010/wordprocessingGroup" xmlns:wpi="http://schemas.microsoft.com/office/word/2010/wordprocessingInk" xmlns:wne="http://schemas.microsoft.com/office/word/2006/wordml" xmlns:wps="http://schemas.microsoft.com/office/word/2010/wordprocessingShape" mc:Ignorable="w14 w15 w16se w16cid w16 w16cex w16sdtdh wp14">
   <w:abstractNum w:abstractNumId="0" w15:restartNumberingAfterBreak="0">
+    <w:nsid w:val="38D347D2"/>
+    <w:multiLevelType w:val="hybridMultilevel"/>
+    <w:tmpl w:val="C40A60C4"/>
+    <w:lvl w:ilvl="0" w:tplc="04070017">
+      <w:start w:val="1"/>
+      <w:numFmt w:val="lowerLetter"/>
+      <w:lvlText w:val="%1)"/>
+      <w:lvlJc w:val="left"/>
+      <w:pPr>
+        <w:ind w:left="720" w:hanging="360"/>
+      </w:pPr>
+      <w:rPr>
+        <w:rFonts w:hint="default"/>
+      </w:rPr>
+    </w:lvl>
+    <w:lvl w:ilvl="1" w:tplc="04070019" w:tentative="1">
+      <w:start w:val="1"/>
+      <w:numFmt w:val="lowerLetter"/>
+      <w:lvlText w:val="%2."/>
+      <w:lvlJc w:val="left"/>
+      <w:pPr>
+        <w:ind w:left="1440" w:hanging="360"/>
+      </w:pPr>
+    </w:lvl>
+    <w:lvl w:ilvl="2" w:tplc="0407001B" w:tentative="1">
+      <w:start w:val="1"/>
+      <w:numFmt w:val="lowerRoman"/>
+      <w:lvlText w:val="%3."/>
+      <w:lvlJc w:val="right"/>
+      <w:pPr>
+        <w:ind w:left="2160" w:hanging="180"/>
+      </w:pPr>
+    </w:lvl>
+    <w:lvl w:ilvl="3" w:tplc="0407000F" w:tentative="1">
+      <w:start w:val="1"/>
+      <w:numFmt w:val="decimal"/>
+      <w:lvlText w:val="%4."/>
+      <w:lvlJc w:val="left"/>
+      <w:pPr>
+        <w:ind w:left="2880" w:hanging="360"/>
+      </w:pPr>
+    </w:lvl>
+    <w:lvl w:ilvl="4" w:tplc="04070019" w:tentative="1">
+      <w:start w:val="1"/>
+      <w:numFmt w:val="lowerLetter"/>
+      <w:lvlText w:val="%5."/>
+      <w:lvlJc w:val="left"/>
+      <w:pPr>
+        <w:ind w:left="3600" w:hanging="360"/>
+      </w:pPr>
+    </w:lvl>
+    <w:lvl w:ilvl="5" w:tplc="0407001B" w:tentative="1">
+      <w:start w:val="1"/>
+      <w:numFmt w:val="lowerRoman"/>
+      <w:lvlText w:val="%6."/>
+      <w:lvlJc w:val="right"/>
+      <w:pPr>
+        <w:ind w:left="4320" w:hanging="180"/>
+      </w:pPr>
+    </w:lvl>
+    <w:lvl w:ilvl="6" w:tplc="0407000F" w:tentative="1">
+      <w:start w:val="1"/>
+      <w:numFmt w:val="decimal"/>
+      <w:lvlText w:val="%7."/>
+      <w:lvlJc w:val="left"/>
+      <w:pPr>
+        <w:ind w:left="5040" w:hanging="360"/>
+      </w:pPr>
+    </w:lvl>
+    <w:lvl w:ilvl="7" w:tplc="04070019" w:tentative="1">
+      <w:start w:val="1"/>
+      <w:numFmt w:val="lowerLetter"/>
+      <w:lvlText w:val="%8."/>
+      <w:lvlJc w:val="left"/>
+      <w:pPr>
+        <w:ind w:left="5760" w:hanging="360"/>
+      </w:pPr>
+    </w:lvl>
+    <w:lvl w:ilvl="8" w:tplc="0407001B" w:tentative="1">
+      <w:start w:val="1"/>
+      <w:numFmt w:val="lowerRoman"/>
+      <w:lvlText w:val="%9."/>
+      <w:lvlJc w:val="right"/>
+      <w:pPr>
+        <w:ind w:left="6480" w:hanging="180"/>
+      </w:pPr>
+    </w:lvl>
+  </w:abstractNum>
+  <w:abstractNum w:abstractNumId="1" w15:restartNumberingAfterBreak="0">
     <w:nsid w:val="5387382B"/>
     <w:multiLevelType w:val="hybridMultilevel"/>
     <w:tmpl w:val="3AD6778C"/>
@@ -2297,6 +1776,9 @@
     </w:lvl>
   </w:abstractNum>
   <w:num w:numId="1" w16cid:durableId="1997680659">
+    <w:abstractNumId w:val="1"/>
+  </w:num>
+  <w:num w:numId="2" w16cid:durableId="275917341">
     <w:abstractNumId w:val="0"/>
   </w:num>
 </w:numbering>

</xml_diff>

<commit_message>
Refer to Ultimate Edition
</commit_message>
<xml_diff>
--- a/scripts/03/MapReduce auf IntelliJ einrichten.docx
+++ b/scripts/03/MapReduce auf IntelliJ einrichten.docx
@@ -39,7 +39,19 @@
         <w:rPr>
           <w:lang w:val="de-DE"/>
         </w:rPr>
-        <w:t xml:space="preserve">IntelliJ community Edition (lizenzfrei) von </w:t>
+        <w:t xml:space="preserve">IntelliJ community Edition (lizenzfrei) </w:t>
+      </w:r>
+      <w:r>
+        <w:rPr>
+          <w:lang w:val="de-DE"/>
+        </w:rPr>
+        <w:t xml:space="preserve">bzw. für Studenten auch die Ultimate Edition (Registrierung mit gültiger FH-Email-Adresse) </w:t>
+      </w:r>
+      <w:r>
+        <w:rPr>
+          <w:lang w:val="de-DE"/>
+        </w:rPr>
+        <w:t xml:space="preserve">von </w:t>
       </w:r>
       <w:hyperlink r:id="rId6" w:history="1">
         <w:r>
@@ -61,6 +73,12 @@
           <w:lang w:val="de-DE"/>
         </w:rPr>
         <w:t>erladen</w:t>
+      </w:r>
+      <w:r>
+        <w:rPr>
+          <w:lang w:val="de-DE"/>
+        </w:rPr>
+        <w:t>. Für diese Übung wäre Community Edition ausreichend, für das Studium generell würde ich die Ultimate Edition empfehlen.</w:t>
       </w:r>
     </w:p>
     <w:p>
@@ -148,6 +166,7 @@
         <w:rPr>
           <w:noProof/>
         </w:rPr>
+        <w:lastRenderedPageBreak/>
         <w:drawing>
           <wp:inline distT="0" distB="0" distL="0" distR="0" wp14:anchorId="4AACE00F" wp14:editId="651C73BE">
             <wp:extent cx="3627434" cy="2359356"/>
@@ -187,7 +206,6 @@
     </w:p>
     <w:p>
       <w:r>
-        <w:lastRenderedPageBreak/>
         <w:t xml:space="preserve">Besser jedoch das build.gradle aus dem github-Repo </w:t>
       </w:r>
       <w:r>
@@ -353,6 +371,7 @@
     <w:p/>
     <w:p>
       <w:r>
+        <w:lastRenderedPageBreak/>
         <w:t>Projektstruktur</w:t>
       </w:r>
       <w:r>
@@ -430,7 +449,6 @@
         </w:numPr>
       </w:pPr>
       <w:r>
-        <w:lastRenderedPageBreak/>
         <w:t>Jar-Dateien zum Projekt hinzufügen</w:t>
       </w:r>
       <w:r>
@@ -540,6 +558,7 @@
         <w:rPr>
           <w:noProof/>
         </w:rPr>
+        <w:lastRenderedPageBreak/>
         <w:drawing>
           <wp:inline distT="0" distB="0" distL="0" distR="0" wp14:anchorId="6A0ACE27" wp14:editId="7C267B04">
             <wp:extent cx="2577693" cy="2709133"/>
@@ -590,7 +609,6 @@
         <w:rPr>
           <w:noProof/>
         </w:rPr>
-        <w:lastRenderedPageBreak/>
         <w:drawing>
           <wp:inline distT="0" distB="0" distL="0" distR="0" wp14:anchorId="0A363A57" wp14:editId="7EAB040A">
             <wp:extent cx="5760720" cy="857250"/>
@@ -706,6 +724,7 @@
         <w:rPr>
           <w:noProof/>
         </w:rPr>
+        <w:lastRenderedPageBreak/>
         <w:drawing>
           <wp:inline distT="0" distB="0" distL="0" distR="0" wp14:anchorId="684E0E4D" wp14:editId="1F8731CA">
             <wp:extent cx="5760720" cy="1841500"/>
@@ -748,7 +767,6 @@
         <w:rPr>
           <w:noProof/>
         </w:rPr>
-        <w:lastRenderedPageBreak/>
         <w:drawing>
           <wp:inline distT="0" distB="0" distL="0" distR="0" wp14:anchorId="3CA0E247" wp14:editId="03158222">
             <wp:extent cx="4725059" cy="3115110"/>
@@ -835,11 +853,18 @@
     </w:p>
     <w:p>
       <w:r>
-        <w:t>Falls zuvor schon eine Version dort gebildet wurde, die nicht funktioniert (weil z.B. fehlende Dependencies), diese besser über "Clean" zuerst löschen.</w:t>
-      </w:r>
-    </w:p>
-    <w:p>
-      <w:r>
+        <w:t>Falls zuvor schon eine Version dort gebildet wurde, die nicht funktioniert (weil z.B. fehlende Dependencies), diese besser über "Clean" zuerst löschen</w:t>
+      </w:r>
+      <w:r>
+        <w:t xml:space="preserve"> oder noch besser gesamtes "out" Verzeichnis löschen.</w:t>
+      </w:r>
+    </w:p>
+    <w:p>
+      <w:r>
+        <w:rPr>
+          <w:noProof/>
+        </w:rPr>
+        <w:lastRenderedPageBreak/>
         <w:drawing>
           <wp:inline distT="0" distB="0" distL="0" distR="0" wp14:anchorId="6ADB67E2" wp14:editId="7E2D470D">
             <wp:extent cx="3277057" cy="1495634"/>
@@ -915,14 +940,23 @@
     <w:p>
       <w:pPr>
         <w:pStyle w:val="Source"/>
-      </w:pPr>
-      <w:r>
+        <w:rPr>
+          <w:lang w:val="de-DE"/>
+        </w:rPr>
+      </w:pPr>
+      <w:r>
+        <w:rPr>
+          <w:lang w:val="de-DE"/>
+        </w:rPr>
         <w:t>}</w:t>
       </w:r>
     </w:p>
     <w:p>
       <w:pPr>
         <w:pStyle w:val="Source"/>
+        <w:rPr>
+          <w:lang w:val="de-DE"/>
+        </w:rPr>
       </w:pPr>
     </w:p>
     <w:p>
@@ -935,7 +969,6 @@
         <w:rPr>
           <w:noProof/>
         </w:rPr>
-        <w:lastRenderedPageBreak/>
         <w:drawing>
           <wp:inline distT="0" distB="0" distL="0" distR="0" wp14:anchorId="2332AF7B" wp14:editId="6A82B515">
             <wp:extent cx="3620005" cy="1200318"/>
@@ -1284,6 +1317,7 @@
         <w:rPr>
           <w:lang w:val="de-DE"/>
         </w:rPr>
+        <w:lastRenderedPageBreak/>
         <w:t>at/fhj/WordCount.class</w:t>
       </w:r>
     </w:p>
@@ -1404,7 +1438,6 @@
         <w:rPr>
           <w:noProof/>
         </w:rPr>
-        <w:lastRenderedPageBreak/>
         <w:drawing>
           <wp:inline distT="0" distB="0" distL="0" distR="0" wp14:anchorId="02ADD519" wp14:editId="2611EE1E">
             <wp:extent cx="5760720" cy="3803650"/>

</xml_diff>

<commit_message>
corrected camelcase and give hint to <AllModules>
</commit_message>
<xml_diff>
--- a/scripts/03/MapReduce auf IntelliJ einrichten.docx
+++ b/scripts/03/MapReduce auf IntelliJ einrichten.docx
@@ -764,14 +764,11 @@
     </w:p>
     <w:p>
       <w:r>
-        <w:rPr>
-          <w:noProof/>
-        </w:rPr>
         <w:drawing>
-          <wp:inline distT="0" distB="0" distL="0" distR="0" wp14:anchorId="3CA0E247" wp14:editId="03158222">
-            <wp:extent cx="4725059" cy="3115110"/>
+          <wp:inline distT="0" distB="0" distL="0" distR="0" wp14:anchorId="0A1516FC" wp14:editId="661F7BEA">
+            <wp:extent cx="4744112" cy="3077004"/>
             <wp:effectExtent l="0" t="0" r="0" b="9525"/>
-            <wp:docPr id="17" name="Grafik 17"/>
+            <wp:docPr id="19" name="Grafik 19"/>
             <wp:cNvGraphicFramePr>
               <a:graphicFrameLocks xmlns:a="http://schemas.openxmlformats.org/drawingml/2006/main" noChangeAspect="1"/>
             </wp:cNvGraphicFramePr>
@@ -791,7 +788,7 @@
                   <pic:spPr>
                     <a:xfrm>
                       <a:off x="0" y="0"/>
-                      <a:ext cx="4725059" cy="3115110"/>
+                      <a:ext cx="4744112" cy="3077004"/>
                     </a:xfrm>
                     <a:prstGeom prst="rect">
                       <a:avLst/>
@@ -806,14 +803,17 @@
     </w:p>
     <w:p>
       <w:r>
-        <w:rPr>
-          <w:noProof/>
-        </w:rPr>
+        <w:t>erwarteter Output danach ungefähr wie folgt, diesen mit "Apply" bestätigen.</w:t>
+      </w:r>
+    </w:p>
+    <w:p>
+      <w:r>
+        <w:lastRenderedPageBreak/>
         <w:drawing>
-          <wp:inline distT="0" distB="0" distL="0" distR="0" wp14:anchorId="687BE588" wp14:editId="74217E86">
-            <wp:extent cx="3172268" cy="1371791"/>
-            <wp:effectExtent l="0" t="0" r="9525" b="0"/>
-            <wp:docPr id="15" name="Grafik 15"/>
+          <wp:inline distT="0" distB="0" distL="0" distR="0" wp14:anchorId="148DE849" wp14:editId="0002225F">
+            <wp:extent cx="5760720" cy="5904230"/>
+            <wp:effectExtent l="0" t="0" r="0" b="1270"/>
+            <wp:docPr id="20" name="Grafik 20"/>
             <wp:cNvGraphicFramePr>
               <a:graphicFrameLocks xmlns:a="http://schemas.openxmlformats.org/drawingml/2006/main" noChangeAspect="1"/>
             </wp:cNvGraphicFramePr>
@@ -833,7 +833,7 @@
                   <pic:spPr>
                     <a:xfrm>
                       <a:off x="0" y="0"/>
-                      <a:ext cx="3172268" cy="1371791"/>
+                      <a:ext cx="5760720" cy="5904230"/>
                     </a:xfrm>
                     <a:prstGeom prst="rect">
                       <a:avLst/>
@@ -848,15 +848,7 @@
     </w:p>
     <w:p>
       <w:r>
-        <w:t>Je nach verwendetem Buildsystem und deren Settings findet man das generierte Jar-File unter z.B. out/artifacts oder build/libs und beinhaltet der Dateiname eine Versionsnr. oder nicht.</w:t>
-      </w:r>
-    </w:p>
-    <w:p>
-      <w:r>
-        <w:t>Falls zuvor schon eine Version dort gebildet wurde, die nicht funktioniert (weil z.B. fehlende Dependencies), diese besser über "Clean" zuerst löschen</w:t>
-      </w:r>
-      <w:r>
-        <w:t xml:space="preserve"> oder noch besser gesamtes "out" Verzeichnis löschen.</w:t>
+        <w:t>und dann kann man das Artifakt bauen:</w:t>
       </w:r>
     </w:p>
     <w:p>
@@ -864,12 +856,11 @@
         <w:rPr>
           <w:noProof/>
         </w:rPr>
-        <w:lastRenderedPageBreak/>
         <w:drawing>
-          <wp:inline distT="0" distB="0" distL="0" distR="0" wp14:anchorId="6ADB67E2" wp14:editId="7E2D470D">
-            <wp:extent cx="3277057" cy="1495634"/>
-            <wp:effectExtent l="0" t="0" r="0" b="9525"/>
-            <wp:docPr id="3" name="Grafik 3"/>
+          <wp:inline distT="0" distB="0" distL="0" distR="0" wp14:anchorId="687BE588" wp14:editId="74217E86">
+            <wp:extent cx="3172268" cy="1371791"/>
+            <wp:effectExtent l="0" t="0" r="9525" b="0"/>
+            <wp:docPr id="15" name="Grafik 15"/>
             <wp:cNvGraphicFramePr>
               <a:graphicFrameLocks xmlns:a="http://schemas.openxmlformats.org/drawingml/2006/main" noChangeAspect="1"/>
             </wp:cNvGraphicFramePr>
@@ -889,7 +880,7 @@
                   <pic:spPr>
                     <a:xfrm>
                       <a:off x="0" y="0"/>
-                      <a:ext cx="3277057" cy="1495634"/>
+                      <a:ext cx="3172268" cy="1371791"/>
                     </a:xfrm>
                     <a:prstGeom prst="rect">
                       <a:avLst/>
@@ -904,64 +895,15 @@
     </w:p>
     <w:p>
       <w:r>
-        <w:t>Falls auf dem lokalen System eine höhere Java-Version ("java –version") installiert ist als in der virtuellen Maschine, dann sollte folgende Einstellung ins build.gradle übernommen werden</w:t>
-      </w:r>
-      <w:r>
-        <w:t xml:space="preserve"> (optional Version VERSION_1_8 verwenden, falls dies verlangt wird – kann gerade bei MacOS nötig sein)</w:t>
-      </w:r>
-      <w:r>
-        <w:t>.</w:t>
-      </w:r>
-    </w:p>
-    <w:p>
-      <w:pPr>
-        <w:pStyle w:val="Source"/>
-      </w:pPr>
-      <w:r>
-        <w:t>java {</w:t>
-      </w:r>
-    </w:p>
-    <w:p>
-      <w:pPr>
-        <w:pStyle w:val="Source"/>
-      </w:pPr>
-      <w:r>
-        <w:t xml:space="preserve">   sourceCompatibility = JavaVersion.VERSION_11</w:t>
-      </w:r>
-    </w:p>
-    <w:p>
-      <w:pPr>
-        <w:pStyle w:val="Source"/>
-      </w:pPr>
-      <w:r>
-        <w:t xml:space="preserve">   targetCompatibility = JavaVersion.VERSION_11</w:t>
-      </w:r>
-    </w:p>
-    <w:p>
-      <w:pPr>
-        <w:pStyle w:val="Source"/>
-        <w:rPr>
-          <w:lang w:val="de-DE"/>
-        </w:rPr>
-      </w:pPr>
-      <w:r>
-        <w:rPr>
-          <w:lang w:val="de-DE"/>
-        </w:rPr>
-        <w:t>}</w:t>
-      </w:r>
-    </w:p>
-    <w:p>
-      <w:pPr>
-        <w:pStyle w:val="Source"/>
-        <w:rPr>
-          <w:lang w:val="de-DE"/>
-        </w:rPr>
-      </w:pPr>
-    </w:p>
-    <w:p>
-      <w:r>
-        <w:t>Wenn man gradle verwendet mit einem reinkopierten build.gradle, sollte man Folgendes ausführen:</w:t>
+        <w:t>Je nach verwendetem Buildsystem und deren Settings findet man das generierte Jar-File unter z.B. out/artifacts oder build/libs und beinhaltet der Dateiname eine Versionsnr. oder nicht.</w:t>
+      </w:r>
+    </w:p>
+    <w:p>
+      <w:r>
+        <w:t>Falls zuvor schon eine Version dort gebildet wurde, die nicht funktioniert (weil z.B. fehlende Dependencies), diese besser über "Clean" zuerst löschen</w:t>
+      </w:r>
+      <w:r>
+        <w:t xml:space="preserve"> oder noch besser gesamtes "out" Verzeichnis löschen.</w:t>
       </w:r>
     </w:p>
     <w:p>
@@ -969,11 +911,12 @@
         <w:rPr>
           <w:noProof/>
         </w:rPr>
+        <w:lastRenderedPageBreak/>
         <w:drawing>
-          <wp:inline distT="0" distB="0" distL="0" distR="0" wp14:anchorId="2332AF7B" wp14:editId="6A82B515">
-            <wp:extent cx="3620005" cy="1200318"/>
-            <wp:effectExtent l="0" t="0" r="0" b="0"/>
-            <wp:docPr id="18" name="Grafik 18"/>
+          <wp:inline distT="0" distB="0" distL="0" distR="0" wp14:anchorId="6ADB67E2" wp14:editId="7E2D470D">
+            <wp:extent cx="3277057" cy="1495634"/>
+            <wp:effectExtent l="0" t="0" r="0" b="9525"/>
+            <wp:docPr id="3" name="Grafik 3"/>
             <wp:cNvGraphicFramePr>
               <a:graphicFrameLocks xmlns:a="http://schemas.openxmlformats.org/drawingml/2006/main" noChangeAspect="1"/>
             </wp:cNvGraphicFramePr>
@@ -993,7 +936,7 @@
                   <pic:spPr>
                     <a:xfrm>
                       <a:off x="0" y="0"/>
-                      <a:ext cx="3620005" cy="1200318"/>
+                      <a:ext cx="3277057" cy="1495634"/>
                     </a:xfrm>
                     <a:prstGeom prst="rect">
                       <a:avLst/>
@@ -1008,441 +951,76 @@
     </w:p>
     <w:p>
       <w:r>
-        <w:t>Optional auf Kommandozeile:</w:t>
-      </w:r>
-    </w:p>
-    <w:p>
-      <w:pPr>
-        <w:pStyle w:val="Source"/>
-        <w:rPr>
-          <w:lang w:val="de-DE"/>
-        </w:rPr>
-      </w:pPr>
-      <w:r>
-        <w:rPr>
-          <w:lang w:val="de-DE"/>
-        </w:rPr>
-        <w:t>gradle task Jar</w:t>
-      </w:r>
-    </w:p>
-    <w:p>
-      <w:pPr>
-        <w:pStyle w:val="Source"/>
-        <w:rPr>
-          <w:lang w:val="de-DE"/>
-        </w:rPr>
-      </w:pPr>
-    </w:p>
-    <w:p>
-      <w:r>
-        <w:t>Hadoop starten</w:t>
-      </w:r>
-      <w:r>
-        <w:t xml:space="preserve"> </w:t>
-      </w:r>
-      <w:r>
-        <w:t xml:space="preserve">und Test aufrufen </w:t>
-      </w:r>
-      <w:r>
-        <w:t xml:space="preserve">mit dem zuvor generierten und auf die Zielplattform kopierten </w:t>
-      </w:r>
-      <w:r>
-        <w:t>Jar-File.</w:t>
-      </w:r>
-    </w:p>
-    <w:p>
-      <w:r>
-        <w:t>Job ausführen</w:t>
-      </w:r>
-    </w:p>
-    <w:p>
-      <w:pPr>
-        <w:pStyle w:val="Listenabsatz"/>
-        <w:numPr>
-          <w:ilvl w:val="0"/>
-          <w:numId w:val="1"/>
-        </w:numPr>
-      </w:pPr>
-      <w:r>
-        <w:t xml:space="preserve">Input Ordner und Beispiel Textdatei </w:t>
-      </w:r>
-      <w:r>
-        <w:t xml:space="preserve">im hdfs </w:t>
-      </w:r>
-      <w:r>
-        <w:t>anlegen</w:t>
-      </w:r>
-    </w:p>
-    <w:p>
-      <w:pPr>
-        <w:pStyle w:val="Listenabsatz"/>
-        <w:numPr>
-          <w:ilvl w:val="0"/>
-          <w:numId w:val="1"/>
-        </w:numPr>
-      </w:pPr>
-      <w:r>
-        <w:t>Job ausführen (Vorsicht Pfade sind ggf. anzupassen!)</w:t>
-      </w:r>
-    </w:p>
-    <w:p>
-      <w:pPr>
-        <w:pStyle w:val="Source"/>
-      </w:pPr>
-      <w:r>
-        <w:t>su – hduser</w:t>
-      </w:r>
-    </w:p>
-    <w:p>
-      <w:pPr>
-        <w:pStyle w:val="Source"/>
-      </w:pPr>
-      <w:r>
-        <w:t>start-dfs.sh</w:t>
-      </w:r>
-    </w:p>
-    <w:p>
-      <w:pPr>
-        <w:pStyle w:val="Source"/>
-      </w:pPr>
-      <w:r>
-        <w:t>start-yarn.sh</w:t>
-      </w:r>
-    </w:p>
-    <w:p>
-      <w:pPr>
-        <w:pStyle w:val="Source"/>
-      </w:pPr>
-      <w:r>
-        <w:t>hdfs dfs -mkdir /input</w:t>
-      </w:r>
-    </w:p>
-    <w:p>
-      <w:pPr>
-        <w:pStyle w:val="Source"/>
-      </w:pPr>
-      <w:r>
-        <w:t>hdfs dfs -mkdir /output</w:t>
-      </w:r>
-    </w:p>
-    <w:p>
-      <w:pPr>
-        <w:pStyle w:val="Source"/>
-      </w:pPr>
-      <w:r>
-        <w:t xml:space="preserve">hdfs dfs -put </w:t>
-      </w:r>
-      <w:r>
-        <w:t>~/BigData/data</w:t>
-      </w:r>
-      <w:r>
-        <w:t>/</w:t>
-      </w:r>
-      <w:r>
-        <w:t>Bibel.txt</w:t>
-      </w:r>
-      <w:r>
-        <w:t xml:space="preserve"> /input/</w:t>
-      </w:r>
-    </w:p>
-    <w:p>
-      <w:pPr>
-        <w:pStyle w:val="Source"/>
-        <w:rPr>
-          <w:lang w:val="de-DE"/>
-        </w:rPr>
-      </w:pPr>
-      <w:r>
-        <w:rPr>
-          <w:lang w:val="de-DE"/>
-        </w:rPr>
-        <w:t>OutputDir</w:t>
-      </w:r>
-      <w:r>
-        <w:rPr>
-          <w:lang w:val="de-DE"/>
-        </w:rPr>
-        <w:t>=/output/</w:t>
-      </w:r>
-      <w:r>
-        <w:rPr>
-          <w:lang w:val="de-DE"/>
-        </w:rPr>
-        <w:t>Bibel</w:t>
-      </w:r>
-    </w:p>
-    <w:p>
-      <w:pPr>
-        <w:pStyle w:val="Source"/>
-        <w:rPr>
-          <w:lang w:val="de-DE"/>
-        </w:rPr>
-      </w:pPr>
-      <w:r>
-        <w:rPr>
-          <w:lang w:val="de-DE"/>
-        </w:rPr>
-        <w:t># folgendes für jeden Versuch n</w:t>
-      </w:r>
-      <w:r>
-        <w:rPr>
-          <w:lang w:val="de-DE"/>
-        </w:rPr>
-        <w:t>eu ausführen</w:t>
-      </w:r>
-    </w:p>
-    <w:p>
-      <w:pPr>
-        <w:pStyle w:val="Source"/>
-        <w:rPr>
-          <w:lang w:val="de-DE"/>
-        </w:rPr>
-      </w:pPr>
-      <w:r>
-        <w:rPr>
-          <w:lang w:val="de-DE"/>
-        </w:rPr>
-        <w:t xml:space="preserve">hdfs dfs </w:t>
-      </w:r>
-      <w:r>
-        <w:rPr>
-          <w:lang w:val="de-DE"/>
-        </w:rPr>
-        <w:t>-</w:t>
-      </w:r>
-      <w:r>
-        <w:rPr>
-          <w:lang w:val="de-DE"/>
-        </w:rPr>
-        <w:t>rm -R $OutputDir</w:t>
-      </w:r>
-    </w:p>
-    <w:p>
-      <w:pPr>
-        <w:pStyle w:val="Source"/>
-        <w:rPr>
-          <w:lang w:val="de-DE"/>
-        </w:rPr>
-      </w:pPr>
-      <w:r>
-        <w:rPr>
-          <w:lang w:val="de-DE"/>
-        </w:rPr>
-        <w:t>hadoop jar HadoopWordCount.jar /</w:t>
-      </w:r>
-      <w:r>
-        <w:rPr>
-          <w:lang w:val="de-DE"/>
-        </w:rPr>
-        <w:t>input</w:t>
-      </w:r>
-      <w:r>
-        <w:rPr>
-          <w:lang w:val="de-DE"/>
-        </w:rPr>
-        <w:t xml:space="preserve">/Bibel.txt </w:t>
-      </w:r>
-      <w:r>
-        <w:rPr>
-          <w:lang w:val="de-DE"/>
-        </w:rPr>
-        <w:t>$OutputDir</w:t>
-      </w:r>
-    </w:p>
-    <w:p>
-      <w:pPr>
-        <w:pStyle w:val="Source"/>
-        <w:rPr>
-          <w:lang w:val="de-DE"/>
-        </w:rPr>
-      </w:pPr>
-    </w:p>
-    <w:p>
-      <w:r>
-        <w:t>Bei Problemen die Jar-Datei überprüfen ("jar -tvf" funktioniert meines Wissens nur unter Linux), sie muss zumindest folgende Dateien beinhalten:</w:t>
-      </w:r>
-    </w:p>
-    <w:p>
-      <w:pPr>
-        <w:pStyle w:val="Source"/>
-        <w:rPr>
-          <w:lang w:val="de-AT"/>
-        </w:rPr>
-      </w:pPr>
-      <w:r>
-        <w:rPr>
-          <w:lang w:val="de-AT"/>
-        </w:rPr>
-        <w:t>j</w:t>
-      </w:r>
-      <w:r>
-        <w:rPr>
-          <w:lang w:val="de-AT"/>
-        </w:rPr>
-        <w:t>ar -tvf HadoopWordCount.jar | awk '{ print $8 }'</w:t>
-      </w:r>
-    </w:p>
-    <w:p>
-      <w:pPr>
-        <w:pStyle w:val="Source"/>
-      </w:pPr>
-      <w:r>
-        <w:t>META-INF/MANIFEST.MF</w:t>
-      </w:r>
-    </w:p>
-    <w:p>
-      <w:pPr>
-        <w:pStyle w:val="Source"/>
-      </w:pPr>
-      <w:r>
-        <w:t>at/fhj/MapClass.class</w:t>
-      </w:r>
-    </w:p>
-    <w:p>
-      <w:pPr>
-        <w:pStyle w:val="Source"/>
-      </w:pPr>
-      <w:r>
-        <w:t>at/fhj/ReduceClass.class</w:t>
-      </w:r>
-    </w:p>
-    <w:p>
-      <w:pPr>
-        <w:pStyle w:val="Source"/>
-        <w:rPr>
-          <w:lang w:val="de-DE"/>
-        </w:rPr>
-      </w:pPr>
-      <w:r>
-        <w:rPr>
-          <w:lang w:val="de-DE"/>
-        </w:rPr>
-        <w:lastRenderedPageBreak/>
-        <w:t>at/fhj/WordCount.class</w:t>
-      </w:r>
-    </w:p>
-    <w:p>
-      <w:pPr>
-        <w:rPr>
-          <w:lang w:val="de-DE"/>
-        </w:rPr>
-      </w:pPr>
-    </w:p>
-    <w:p>
-      <w:r>
-        <w:t>Der Inhalt der Datei MANIFEST.MF sollte wie folgt sein:</w:t>
-      </w:r>
-    </w:p>
-    <w:p>
-      <w:pPr>
-        <w:pStyle w:val="Source"/>
-        <w:rPr>
-          <w:lang w:val="sv-SE"/>
-        </w:rPr>
-      </w:pPr>
-      <w:r>
-        <w:rPr>
-          <w:lang w:val="sv-SE"/>
-        </w:rPr>
-        <w:t>jar -xf minimal.jar META-INF/MANIFEST.MF</w:t>
-      </w:r>
-    </w:p>
-    <w:p>
-      <w:pPr>
-        <w:pStyle w:val="Source"/>
-        <w:rPr>
-          <w:lang w:val="sv-SE"/>
-        </w:rPr>
-      </w:pPr>
-      <w:r>
-        <w:rPr>
-          <w:lang w:val="sv-SE"/>
-        </w:rPr>
-        <w:t>cat META-INF/MANIFEST.MF</w:t>
-      </w:r>
-    </w:p>
-    <w:p>
-      <w:pPr>
-        <w:pStyle w:val="Source"/>
-        <w:rPr>
-          <w:b/>
-          <w:bCs/>
-          <w:color w:val="0070C0"/>
-          <w:lang w:val="sv-SE"/>
-        </w:rPr>
-      </w:pPr>
-      <w:r>
-        <w:rPr>
-          <w:b/>
-          <w:bCs/>
-          <w:color w:val="0070C0"/>
-          <w:lang w:val="sv-SE"/>
-        </w:rPr>
-        <w:t>Manifest-Version: 1.0</w:t>
-      </w:r>
-    </w:p>
-    <w:p>
-      <w:pPr>
-        <w:pStyle w:val="Source"/>
-        <w:rPr>
-          <w:b/>
-          <w:bCs/>
-          <w:color w:val="0070C0"/>
-          <w:lang w:val="de-DE"/>
-        </w:rPr>
-      </w:pPr>
-      <w:r>
-        <w:rPr>
-          <w:b/>
-          <w:bCs/>
-          <w:color w:val="0070C0"/>
-          <w:lang w:val="de-DE"/>
-        </w:rPr>
-        <w:t>Main-Class: at.fhj.WordCount</w:t>
-      </w:r>
-    </w:p>
-    <w:p>
-      <w:pPr>
-        <w:pStyle w:val="Source"/>
-        <w:rPr>
-          <w:lang w:val="de-DE"/>
-        </w:rPr>
-      </w:pPr>
-    </w:p>
-    <w:p>
-      <w:pPr>
-        <w:pStyle w:val="Source"/>
-        <w:rPr>
-          <w:lang w:val="de-DE"/>
-        </w:rPr>
-      </w:pPr>
-    </w:p>
-    <w:p>
-      <w:r>
-        <w:t>Erwarteter Output</w:t>
-      </w:r>
-      <w:r>
-        <w:t xml:space="preserve"> nach erfolgreichem MapReduce Job</w:t>
-      </w:r>
-      <w:r>
-        <w:t xml:space="preserve"> wie folgt:</w:t>
-      </w:r>
-    </w:p>
-    <w:p>
-      <w:pPr>
-        <w:rPr>
-          <w:lang w:val="en-US"/>
-        </w:rPr>
-      </w:pPr>
+        <w:t>Falls auf dem lokalen System eine höhere Java-Version ("java –version") installiert ist als in der virtuellen Maschine, dann sollte folgende Einstellung ins build.gradle übernommen werden</w:t>
+      </w:r>
+      <w:r>
+        <w:t xml:space="preserve"> (optional Version VERSION_1_8 verwenden, falls dies verlangt wird – kann gerade bei MacOS nötig sein)</w:t>
+      </w:r>
+      <w:r>
+        <w:t>.</w:t>
+      </w:r>
+    </w:p>
+    <w:p>
+      <w:pPr>
+        <w:pStyle w:val="Source"/>
+      </w:pPr>
+      <w:r>
+        <w:t>java {</w:t>
+      </w:r>
+    </w:p>
+    <w:p>
+      <w:pPr>
+        <w:pStyle w:val="Source"/>
+      </w:pPr>
+      <w:r>
+        <w:t xml:space="preserve">   sourceCompatibility = JavaVersion.VERSION_11</w:t>
+      </w:r>
+    </w:p>
+    <w:p>
+      <w:pPr>
+        <w:pStyle w:val="Source"/>
+      </w:pPr>
+      <w:r>
+        <w:t xml:space="preserve">   targetCompatibility = JavaVersion.VERSION_11</w:t>
+      </w:r>
+    </w:p>
+    <w:p>
+      <w:pPr>
+        <w:pStyle w:val="Source"/>
+        <w:rPr>
+          <w:lang w:val="de-DE"/>
+        </w:rPr>
+      </w:pPr>
+      <w:r>
+        <w:rPr>
+          <w:lang w:val="de-DE"/>
+        </w:rPr>
+        <w:t>}</w:t>
+      </w:r>
+    </w:p>
+    <w:p>
+      <w:pPr>
+        <w:pStyle w:val="Source"/>
+        <w:rPr>
+          <w:lang w:val="de-DE"/>
+        </w:rPr>
+      </w:pPr>
+    </w:p>
+    <w:p>
+      <w:r>
+        <w:t>Wenn man gradle verwendet mit einem reinkopierten build.gradle, sollte man Folgendes ausführen:</w:t>
+      </w:r>
+    </w:p>
+    <w:p>
       <w:r>
         <w:rPr>
           <w:noProof/>
         </w:rPr>
         <w:drawing>
-          <wp:inline distT="0" distB="0" distL="0" distR="0" wp14:anchorId="02ADD519" wp14:editId="2611EE1E">
-            <wp:extent cx="5760720" cy="3803650"/>
-            <wp:effectExtent l="0" t="0" r="0" b="6350"/>
-            <wp:docPr id="26" name="Grafik 26"/>
+          <wp:inline distT="0" distB="0" distL="0" distR="0" wp14:anchorId="2332AF7B" wp14:editId="6A82B515">
+            <wp:extent cx="3620005" cy="1200318"/>
+            <wp:effectExtent l="0" t="0" r="0" b="0"/>
+            <wp:docPr id="18" name="Grafik 18"/>
             <wp:cNvGraphicFramePr>
               <a:graphicFrameLocks xmlns:a="http://schemas.openxmlformats.org/drawingml/2006/main" noChangeAspect="1"/>
             </wp:cNvGraphicFramePr>
@@ -1462,7 +1040,7 @@
                   <pic:spPr>
                     <a:xfrm>
                       <a:off x="0" y="0"/>
-                      <a:ext cx="5760720" cy="3803650"/>
+                      <a:ext cx="3620005" cy="1200318"/>
                     </a:xfrm>
                     <a:prstGeom prst="rect">
                       <a:avLst/>
@@ -1476,30 +1054,482 @@
       </w:r>
     </w:p>
     <w:p>
-      <w:pPr>
-        <w:rPr>
-          <w:lang w:val="de-DE"/>
-        </w:rPr>
-      </w:pPr>
-      <w:r>
-        <w:rPr>
-          <w:lang w:val="de-DE"/>
-        </w:rPr>
-        <w:t>Im angegebenen Output-Verzeichnis b</w:t>
-      </w:r>
-      <w:r>
-        <w:rPr>
-          <w:lang w:val="de-DE"/>
-        </w:rPr>
-        <w:t>efinden sich dann 2 Dateien, eine leere Datei "_SUCCESS" und eine Datei mit dem Ergebnis des Jobs.</w:t>
-      </w:r>
-    </w:p>
-    <w:p>
-      <w:pPr>
-        <w:rPr>
-          <w:lang w:val="de-DE"/>
-        </w:rPr>
-      </w:pPr>
+      <w:r>
+        <w:t>Optional auf Kommandozeile:</w:t>
+      </w:r>
+    </w:p>
+    <w:p>
+      <w:pPr>
+        <w:pStyle w:val="Source"/>
+        <w:rPr>
+          <w:lang w:val="de-DE"/>
+        </w:rPr>
+      </w:pPr>
+      <w:r>
+        <w:rPr>
+          <w:lang w:val="de-DE"/>
+        </w:rPr>
+        <w:t>gradle task Jar</w:t>
+      </w:r>
+    </w:p>
+    <w:p>
+      <w:pPr>
+        <w:pStyle w:val="Source"/>
+        <w:rPr>
+          <w:lang w:val="de-DE"/>
+        </w:rPr>
+      </w:pPr>
+    </w:p>
+    <w:p>
+      <w:r>
+        <w:t>Hadoop starten</w:t>
+      </w:r>
+      <w:r>
+        <w:t xml:space="preserve"> </w:t>
+      </w:r>
+      <w:r>
+        <w:t xml:space="preserve">und Test aufrufen </w:t>
+      </w:r>
+      <w:r>
+        <w:t xml:space="preserve">mit dem zuvor generierten und auf die Zielplattform kopierten </w:t>
+      </w:r>
+      <w:r>
+        <w:t>Jar-File.</w:t>
+      </w:r>
+    </w:p>
+    <w:p>
+      <w:r>
+        <w:t>Job ausführen</w:t>
+      </w:r>
+    </w:p>
+    <w:p>
+      <w:pPr>
+        <w:pStyle w:val="Listenabsatz"/>
+        <w:numPr>
+          <w:ilvl w:val="0"/>
+          <w:numId w:val="1"/>
+        </w:numPr>
+      </w:pPr>
+      <w:r>
+        <w:t xml:space="preserve">Input Ordner und Beispiel Textdatei </w:t>
+      </w:r>
+      <w:r>
+        <w:t xml:space="preserve">im hdfs </w:t>
+      </w:r>
+      <w:r>
+        <w:t>anlegen</w:t>
+      </w:r>
+    </w:p>
+    <w:p>
+      <w:pPr>
+        <w:pStyle w:val="Listenabsatz"/>
+        <w:numPr>
+          <w:ilvl w:val="0"/>
+          <w:numId w:val="1"/>
+        </w:numPr>
+      </w:pPr>
+      <w:r>
+        <w:t>Job ausführen (Vorsicht Pfade sind ggf. anzupassen!)</w:t>
+      </w:r>
+    </w:p>
+    <w:p>
+      <w:pPr>
+        <w:pStyle w:val="Source"/>
+      </w:pPr>
+      <w:r>
+        <w:t>su – hduser</w:t>
+      </w:r>
+    </w:p>
+    <w:p>
+      <w:pPr>
+        <w:pStyle w:val="Source"/>
+      </w:pPr>
+      <w:r>
+        <w:t>start-dfs.sh</w:t>
+      </w:r>
+    </w:p>
+    <w:p>
+      <w:pPr>
+        <w:pStyle w:val="Source"/>
+      </w:pPr>
+      <w:r>
+        <w:t>start-yarn.sh</w:t>
+      </w:r>
+    </w:p>
+    <w:p>
+      <w:pPr>
+        <w:pStyle w:val="Source"/>
+      </w:pPr>
+      <w:r>
+        <w:t>hdfs dfs -mkdir /input</w:t>
+      </w:r>
+    </w:p>
+    <w:p>
+      <w:pPr>
+        <w:pStyle w:val="Source"/>
+      </w:pPr>
+      <w:r>
+        <w:t>hdfs dfs -mkdir /output</w:t>
+      </w:r>
+    </w:p>
+    <w:p>
+      <w:pPr>
+        <w:pStyle w:val="Source"/>
+      </w:pPr>
+      <w:r>
+        <w:t xml:space="preserve">hdfs dfs -put </w:t>
+      </w:r>
+      <w:r>
+        <w:t>~/BigData/data</w:t>
+      </w:r>
+      <w:r>
+        <w:t>/</w:t>
+      </w:r>
+      <w:r>
+        <w:t>Bibel.txt</w:t>
+      </w:r>
+      <w:r>
+        <w:t xml:space="preserve"> /input/</w:t>
+      </w:r>
+    </w:p>
+    <w:p>
+      <w:pPr>
+        <w:pStyle w:val="Source"/>
+        <w:rPr>
+          <w:lang w:val="de-DE"/>
+        </w:rPr>
+      </w:pPr>
+      <w:r>
+        <w:rPr>
+          <w:lang w:val="de-DE"/>
+        </w:rPr>
+        <w:t>OutputDir</w:t>
+      </w:r>
+      <w:r>
+        <w:rPr>
+          <w:lang w:val="de-DE"/>
+        </w:rPr>
+        <w:t>=/output/</w:t>
+      </w:r>
+      <w:r>
+        <w:rPr>
+          <w:lang w:val="de-DE"/>
+        </w:rPr>
+        <w:t>Bibel</w:t>
+      </w:r>
+    </w:p>
+    <w:p>
+      <w:pPr>
+        <w:pStyle w:val="Source"/>
+        <w:rPr>
+          <w:lang w:val="de-DE"/>
+        </w:rPr>
+      </w:pPr>
+      <w:r>
+        <w:rPr>
+          <w:lang w:val="de-DE"/>
+        </w:rPr>
+        <w:t># folgendes für jeden Versuch n</w:t>
+      </w:r>
+      <w:r>
+        <w:rPr>
+          <w:lang w:val="de-DE"/>
+        </w:rPr>
+        <w:t>eu ausführen</w:t>
+      </w:r>
+    </w:p>
+    <w:p>
+      <w:pPr>
+        <w:pStyle w:val="Source"/>
+        <w:rPr>
+          <w:lang w:val="de-DE"/>
+        </w:rPr>
+      </w:pPr>
+      <w:r>
+        <w:rPr>
+          <w:lang w:val="de-DE"/>
+        </w:rPr>
+        <w:t xml:space="preserve">hdfs dfs </w:t>
+      </w:r>
+      <w:r>
+        <w:rPr>
+          <w:lang w:val="de-DE"/>
+        </w:rPr>
+        <w:t>-</w:t>
+      </w:r>
+      <w:r>
+        <w:rPr>
+          <w:lang w:val="de-DE"/>
+        </w:rPr>
+        <w:t>rm -R $OutputDir</w:t>
+      </w:r>
+    </w:p>
+    <w:p>
+      <w:pPr>
+        <w:pStyle w:val="Source"/>
+        <w:rPr>
+          <w:lang w:val="de-DE"/>
+        </w:rPr>
+      </w:pPr>
+      <w:r>
+        <w:rPr>
+          <w:lang w:val="de-DE"/>
+        </w:rPr>
+        <w:t xml:space="preserve">hadoop jar </w:t>
+      </w:r>
+      <w:r>
+        <w:rPr>
+          <w:lang w:val="de-AT"/>
+        </w:rPr>
+        <w:t>Hadoop</w:t>
+      </w:r>
+      <w:r>
+        <w:rPr>
+          <w:lang w:val="de-AT"/>
+        </w:rPr>
+        <w:t>wordc</w:t>
+      </w:r>
+      <w:r>
+        <w:rPr>
+          <w:lang w:val="de-AT"/>
+        </w:rPr>
+        <w:t>ount</w:t>
+      </w:r>
+      <w:r>
+        <w:rPr>
+          <w:lang w:val="de-DE"/>
+        </w:rPr>
+        <w:t>.jar /</w:t>
+      </w:r>
+      <w:r>
+        <w:rPr>
+          <w:lang w:val="de-DE"/>
+        </w:rPr>
+        <w:t>input</w:t>
+      </w:r>
+      <w:r>
+        <w:rPr>
+          <w:lang w:val="de-DE"/>
+        </w:rPr>
+        <w:t xml:space="preserve">/Bibel.txt </w:t>
+      </w:r>
+      <w:r>
+        <w:rPr>
+          <w:lang w:val="de-DE"/>
+        </w:rPr>
+        <w:t>$OutputDir</w:t>
+      </w:r>
+    </w:p>
+    <w:p>
+      <w:pPr>
+        <w:pStyle w:val="Source"/>
+        <w:rPr>
+          <w:lang w:val="de-DE"/>
+        </w:rPr>
+      </w:pPr>
+    </w:p>
+    <w:p>
+      <w:r>
+        <w:t>Bei Problemen die Jar-Datei überprüfen ("jar -tvf" funktioniert meines Wissens nur unter Linux), sie muss zumindest folgende Dateien beinhalten:</w:t>
+      </w:r>
+    </w:p>
+    <w:p>
+      <w:pPr>
+        <w:pStyle w:val="Source"/>
+        <w:rPr>
+          <w:lang w:val="de-AT"/>
+        </w:rPr>
+      </w:pPr>
+      <w:r>
+        <w:rPr>
+          <w:lang w:val="de-AT"/>
+        </w:rPr>
+        <w:t>j</w:t>
+      </w:r>
+      <w:r>
+        <w:rPr>
+          <w:lang w:val="de-AT"/>
+        </w:rPr>
+        <w:t>ar -tvf Hadoop</w:t>
+      </w:r>
+      <w:r>
+        <w:rPr>
+          <w:lang w:val="de-AT"/>
+        </w:rPr>
+        <w:t>wordc</w:t>
+      </w:r>
+      <w:r>
+        <w:rPr>
+          <w:lang w:val="de-AT"/>
+        </w:rPr>
+        <w:t>ount.jar | awk '{ print $8 }'</w:t>
+      </w:r>
+    </w:p>
+    <w:p>
+      <w:pPr>
+        <w:pStyle w:val="Source"/>
+      </w:pPr>
+      <w:r>
+        <w:t>META-INF/MANIFEST.MF</w:t>
+      </w:r>
+    </w:p>
+    <w:p>
+      <w:pPr>
+        <w:pStyle w:val="Source"/>
+      </w:pPr>
+      <w:r>
+        <w:t>at/fhj/MapClass.class</w:t>
+      </w:r>
+    </w:p>
+    <w:p>
+      <w:pPr>
+        <w:pStyle w:val="Source"/>
+      </w:pPr>
+      <w:r>
+        <w:t>at/fhj/ReduceClass.class</w:t>
+      </w:r>
+    </w:p>
+    <w:p>
+      <w:pPr>
+        <w:pStyle w:val="Source"/>
+        <w:rPr>
+          <w:lang w:val="de-DE"/>
+        </w:rPr>
+      </w:pPr>
+      <w:r>
+        <w:rPr>
+          <w:lang w:val="de-DE"/>
+        </w:rPr>
+        <w:lastRenderedPageBreak/>
+        <w:t>at/fhj/WordCount.class</w:t>
+      </w:r>
+    </w:p>
+    <w:p>
+      <w:pPr>
+        <w:rPr>
+          <w:lang w:val="de-DE"/>
+        </w:rPr>
+      </w:pPr>
+    </w:p>
+    <w:p>
+      <w:r>
+        <w:t>Der Inhalt der Datei MANIFEST.MF sollte wie folgt sein</w:t>
+      </w:r>
+      <w:r>
+        <w:t xml:space="preserve"> (optional stehen dahinter noch ClassPaths)</w:t>
+      </w:r>
+      <w:r>
+        <w:t>:</w:t>
+      </w:r>
+    </w:p>
+    <w:p>
+      <w:pPr>
+        <w:pStyle w:val="Source"/>
+        <w:rPr>
+          <w:lang w:val="de-AT"/>
+        </w:rPr>
+      </w:pPr>
+      <w:r>
+        <w:rPr>
+          <w:lang w:val="de-AT"/>
+        </w:rPr>
+        <w:t xml:space="preserve">jar -xf </w:t>
+      </w:r>
+      <w:r>
+        <w:rPr>
+          <w:lang w:val="de-AT"/>
+        </w:rPr>
+        <w:t>Hadoop</w:t>
+      </w:r>
+      <w:r>
+        <w:rPr>
+          <w:lang w:val="de-AT"/>
+        </w:rPr>
+        <w:t>wordc</w:t>
+      </w:r>
+      <w:r>
+        <w:rPr>
+          <w:lang w:val="de-AT"/>
+        </w:rPr>
+        <w:t>ount</w:t>
+      </w:r>
+      <w:r>
+        <w:rPr>
+          <w:lang w:val="de-AT"/>
+        </w:rPr>
+        <w:t>.jar META-INF/MANIFEST.MF</w:t>
+      </w:r>
+    </w:p>
+    <w:p>
+      <w:pPr>
+        <w:pStyle w:val="Source"/>
+        <w:rPr>
+          <w:lang w:val="de-AT"/>
+        </w:rPr>
+      </w:pPr>
+      <w:r>
+        <w:rPr>
+          <w:lang w:val="de-AT"/>
+        </w:rPr>
+        <w:t>cat META-INF/MANIFEST.MF</w:t>
+      </w:r>
+    </w:p>
+    <w:p>
+      <w:pPr>
+        <w:pStyle w:val="Source"/>
+        <w:rPr>
+          <w:b/>
+          <w:bCs/>
+          <w:color w:val="0070C0"/>
+        </w:rPr>
+      </w:pPr>
+      <w:r>
+        <w:rPr>
+          <w:b/>
+          <w:bCs/>
+          <w:color w:val="0070C0"/>
+        </w:rPr>
+        <w:t>Manifest-Version: 1.0</w:t>
+      </w:r>
+    </w:p>
+    <w:p>
+      <w:pPr>
+        <w:pStyle w:val="Source"/>
+        <w:rPr>
+          <w:b/>
+          <w:bCs/>
+          <w:color w:val="0070C0"/>
+        </w:rPr>
+      </w:pPr>
+      <w:r>
+        <w:rPr>
+          <w:b/>
+          <w:bCs/>
+          <w:color w:val="0070C0"/>
+        </w:rPr>
+        <w:t>Main-Class: at.fhj.WordCount</w:t>
+      </w:r>
+    </w:p>
+    <w:p>
+      <w:pPr>
+        <w:pStyle w:val="Source"/>
+      </w:pPr>
+    </w:p>
+    <w:p>
+      <w:pPr>
+        <w:pStyle w:val="Source"/>
+      </w:pPr>
+    </w:p>
+    <w:p>
+      <w:r>
+        <w:t>Erwarteter Output</w:t>
+      </w:r>
+      <w:r>
+        <w:t xml:space="preserve"> nach erfolgreichem MapReduce Job</w:t>
+      </w:r>
+      <w:r>
+        <w:t xml:space="preserve"> wie folgt:</w:t>
+      </w:r>
     </w:p>
     <w:p>
       <w:pPr>
@@ -1510,13 +1540,12 @@
       <w:r>
         <w:rPr>
           <w:noProof/>
-          <w:lang w:val="en-US"/>
         </w:rPr>
         <w:drawing>
-          <wp:inline distT="0" distB="0" distL="0" distR="0" wp14:anchorId="00140A84" wp14:editId="5ECD052A">
-            <wp:extent cx="5760720" cy="2156460"/>
-            <wp:effectExtent l="0" t="0" r="0" b="0"/>
-            <wp:docPr id="9" name="Grafik 9"/>
+          <wp:inline distT="0" distB="0" distL="0" distR="0" wp14:anchorId="02ADD519" wp14:editId="2611EE1E">
+            <wp:extent cx="5760720" cy="3803650"/>
+            <wp:effectExtent l="0" t="0" r="0" b="6350"/>
+            <wp:docPr id="26" name="Grafik 26"/>
             <wp:cNvGraphicFramePr>
               <a:graphicFrameLocks xmlns:a="http://schemas.openxmlformats.org/drawingml/2006/main" noChangeAspect="1"/>
             </wp:cNvGraphicFramePr>
@@ -1536,6 +1565,80 @@
                   <pic:spPr>
                     <a:xfrm>
                       <a:off x="0" y="0"/>
+                      <a:ext cx="5760720" cy="3803650"/>
+                    </a:xfrm>
+                    <a:prstGeom prst="rect">
+                      <a:avLst/>
+                    </a:prstGeom>
+                  </pic:spPr>
+                </pic:pic>
+              </a:graphicData>
+            </a:graphic>
+          </wp:inline>
+        </w:drawing>
+      </w:r>
+    </w:p>
+    <w:p>
+      <w:pPr>
+        <w:rPr>
+          <w:lang w:val="de-DE"/>
+        </w:rPr>
+      </w:pPr>
+      <w:r>
+        <w:rPr>
+          <w:lang w:val="de-DE"/>
+        </w:rPr>
+        <w:t>Im angegebenen Output-Verzeichnis b</w:t>
+      </w:r>
+      <w:r>
+        <w:rPr>
+          <w:lang w:val="de-DE"/>
+        </w:rPr>
+        <w:t>efinden sich dann 2 Dateien, eine leere Datei "_SUCCESS" und eine Datei mit dem Ergebnis des Jobs.</w:t>
+      </w:r>
+    </w:p>
+    <w:p>
+      <w:pPr>
+        <w:rPr>
+          <w:lang w:val="de-DE"/>
+        </w:rPr>
+      </w:pPr>
+    </w:p>
+    <w:p>
+      <w:pPr>
+        <w:rPr>
+          <w:lang w:val="en-US"/>
+        </w:rPr>
+      </w:pPr>
+      <w:r>
+        <w:rPr>
+          <w:noProof/>
+          <w:lang w:val="en-US"/>
+        </w:rPr>
+        <w:drawing>
+          <wp:inline distT="0" distB="0" distL="0" distR="0" wp14:anchorId="00140A84" wp14:editId="5ECD052A">
+            <wp:extent cx="5760720" cy="2156460"/>
+            <wp:effectExtent l="0" t="0" r="0" b="0"/>
+            <wp:docPr id="9" name="Grafik 9"/>
+            <wp:cNvGraphicFramePr>
+              <a:graphicFrameLocks xmlns:a="http://schemas.openxmlformats.org/drawingml/2006/main" noChangeAspect="1"/>
+            </wp:cNvGraphicFramePr>
+            <a:graphic xmlns:a="http://schemas.openxmlformats.org/drawingml/2006/main">
+              <a:graphicData uri="http://schemas.openxmlformats.org/drawingml/2006/picture">
+                <pic:pic xmlns:pic="http://schemas.openxmlformats.org/drawingml/2006/picture">
+                  <pic:nvPicPr>
+                    <pic:cNvPr id="1" name=""/>
+                    <pic:cNvPicPr/>
+                  </pic:nvPicPr>
+                  <pic:blipFill>
+                    <a:blip r:embed="rId26"/>
+                    <a:stretch>
+                      <a:fillRect/>
+                    </a:stretch>
+                  </pic:blipFill>
+                  <pic:spPr>
+                    <a:xfrm>
+                      <a:off x="0" y="0"/>
                       <a:ext cx="5760720" cy="2156460"/>
                     </a:xfrm>
                     <a:prstGeom prst="rect">
@@ -1577,7 +1680,7 @@
                     <pic:cNvPicPr/>
                   </pic:nvPicPr>
                   <pic:blipFill>
-                    <a:blip r:embed="rId26"/>
+                    <a:blip r:embed="rId27"/>
                     <a:stretch>
                       <a:fillRect/>
                     </a:stretch>

</xml_diff>

<commit_message>
distinguish between gradle build and intelliJ build
</commit_message>
<xml_diff>
--- a/scripts/03/MapReduce auf IntelliJ einrichten.docx
+++ b/scripts/03/MapReduce auf IntelliJ einrichten.docx
@@ -1,6 +1,6 @@
 
 <file path=word/document.xml><?xml version="1.0" encoding="utf-8"?>
-<w:document xmlns:wpc="http://schemas.microsoft.com/office/word/2010/wordprocessingCanvas" xmlns:cx="http://schemas.microsoft.com/office/drawing/2014/chartex" xmlns:cx1="http://schemas.microsoft.com/office/drawing/2015/9/8/chartex" xmlns:cx2="http://schemas.microsoft.com/office/drawing/2015/10/21/chartex" xmlns:cx3="http://schemas.microsoft.com/office/drawing/2016/5/9/chartex" xmlns:cx4="http://schemas.microsoft.com/office/drawing/2016/5/10/chartex" xmlns:cx5="http://schemas.microsoft.com/office/drawing/2016/5/11/chartex" xmlns:cx6="http://schemas.microsoft.com/office/drawing/2016/5/12/chartex" xmlns:cx7="http://schemas.microsoft.com/office/drawing/2016/5/13/chartex" xmlns:cx8="http://schemas.microsoft.com/office/drawing/2016/5/14/chartex" xmlns:mc="http://schemas.openxmlformats.org/markup-compatibility/2006" xmlns:aink="http://schemas.microsoft.com/office/drawing/2016/ink" xmlns:am3d="http://schemas.microsoft.com/office/drawing/2017/model3d" xmlns:o="urn:schemas-microsoft-com:office:office" xmlns:oel="http://schemas.microsoft.com/office/2019/extlst" xmlns:r="http://schemas.openxmlformats.org/officeDocument/2006/relationships" xmlns:m="http://schemas.openxmlformats.org/officeDocument/2006/math" xmlns:v="urn:schemas-microsoft-com:vml" xmlns:wp14="http://schemas.microsoft.com/office/word/2010/wordprocessingDrawing" xmlns:wp="http://schemas.openxmlformats.org/drawingml/2006/wordprocessingDrawing" xmlns:w10="urn:schemas-microsoft-com:office:word" xmlns:w="http://schemas.openxmlformats.org/wordprocessingml/2006/main" xmlns:w14="http://schemas.microsoft.com/office/word/2010/wordml" xmlns:w15="http://schemas.microsoft.com/office/word/2012/wordml" xmlns:w16cex="http://schemas.microsoft.com/office/word/2018/wordml/cex" xmlns:w16cid="http://schemas.microsoft.com/office/word/2016/wordml/cid" xmlns:w16="http://schemas.microsoft.com/office/word/2018/wordml" xmlns:w16sdtdh="http://schemas.microsoft.com/office/word/2020/wordml/sdtdatahash" xmlns:w16se="http://schemas.microsoft.com/office/word/2015/wordml/symex" xmlns:wpg="http://schemas.microsoft.com/office/word/2010/wordprocessingGroup" xmlns:wpi="http://schemas.microsoft.com/office/word/2010/wordprocessingInk" xmlns:wne="http://schemas.microsoft.com/office/word/2006/wordml" xmlns:wps="http://schemas.microsoft.com/office/word/2010/wordprocessingShape" mc:Ignorable="w14 w15 w16se w16cid w16 w16cex w16sdtdh wp14">
+<w:document xmlns:wpc="http://schemas.microsoft.com/office/word/2010/wordprocessingCanvas" xmlns:cx="http://schemas.microsoft.com/office/drawing/2014/chartex" xmlns:cx1="http://schemas.microsoft.com/office/drawing/2015/9/8/chartex" xmlns:cx2="http://schemas.microsoft.com/office/drawing/2015/10/21/chartex" xmlns:cx3="http://schemas.microsoft.com/office/drawing/2016/5/9/chartex" xmlns:cx4="http://schemas.microsoft.com/office/drawing/2016/5/10/chartex" xmlns:cx5="http://schemas.microsoft.com/office/drawing/2016/5/11/chartex" xmlns:cx6="http://schemas.microsoft.com/office/drawing/2016/5/12/chartex" xmlns:cx7="http://schemas.microsoft.com/office/drawing/2016/5/13/chartex" xmlns:cx8="http://schemas.microsoft.com/office/drawing/2016/5/14/chartex" xmlns:mc="http://schemas.openxmlformats.org/markup-compatibility/2006" xmlns:aink="http://schemas.microsoft.com/office/drawing/2016/ink" xmlns:am3d="http://schemas.microsoft.com/office/drawing/2017/model3d" xmlns:o="urn:schemas-microsoft-com:office:office" xmlns:oel="http://schemas.microsoft.com/office/2019/extlst" xmlns:r="http://schemas.openxmlformats.org/officeDocument/2006/relationships" xmlns:m="http://schemas.openxmlformats.org/officeDocument/2006/math" xmlns:v="urn:schemas-microsoft-com:vml" xmlns:wp14="http://schemas.microsoft.com/office/word/2010/wordprocessingDrawing" xmlns:wp="http://schemas.openxmlformats.org/drawingml/2006/wordprocessingDrawing" xmlns:w10="urn:schemas-microsoft-com:office:word" xmlns:w="http://schemas.openxmlformats.org/wordprocessingml/2006/main" xmlns:w14="http://schemas.microsoft.com/office/word/2010/wordml" xmlns:w15="http://schemas.microsoft.com/office/word/2012/wordml" xmlns:w16cex="http://schemas.microsoft.com/office/word/2018/wordml/cex" xmlns:w16cid="http://schemas.microsoft.com/office/word/2016/wordml/cid" xmlns:w16="http://schemas.microsoft.com/office/word/2018/wordml" xmlns:w16du="http://schemas.microsoft.com/office/word/2023/wordml/word16du" xmlns:w16sdtdh="http://schemas.microsoft.com/office/word/2020/wordml/sdtdatahash" xmlns:w16sdtfl="http://schemas.microsoft.com/office/word/2024/wordml/sdtformatlock" xmlns:w16se="http://schemas.microsoft.com/office/word/2015/wordml/symex" xmlns:wpg="http://schemas.microsoft.com/office/word/2010/wordprocessingGroup" xmlns:wpi="http://schemas.microsoft.com/office/word/2010/wordprocessingInk" xmlns:wne="http://schemas.microsoft.com/office/word/2006/wordml" xmlns:wps="http://schemas.microsoft.com/office/word/2010/wordprocessingShape" mc:Ignorable="w14 w15 w16se w16cid w16 w16cex w16sdtdh w16sdtfl w16du wp14">
   <w:body>
     <w:p>
       <w:pPr>
@@ -13,39 +13,98 @@
         <w:rPr>
           <w:lang w:val="en-US"/>
         </w:rPr>
-        <w:t>MapReduce job mit Java i</w:t>
-      </w:r>
+        <w:t xml:space="preserve">MapReduce job </w:t>
+      </w:r>
+      <w:proofErr w:type="spellStart"/>
       <w:r>
         <w:rPr>
           <w:lang w:val="en-US"/>
         </w:rPr>
+        <w:t>mit</w:t>
+      </w:r>
+      <w:proofErr w:type="spellEnd"/>
+      <w:r>
+        <w:rPr>
+          <w:lang w:val="en-US"/>
+        </w:rPr>
+        <w:t xml:space="preserve"> Java i</w:t>
+      </w:r>
+      <w:r>
+        <w:rPr>
+          <w:lang w:val="en-US"/>
+        </w:rPr>
         <w:t>n IntelliJ IDE</w:t>
       </w:r>
     </w:p>
     <w:p>
       <w:pPr>
+        <w:pStyle w:val="berschrift2"/>
         <w:rPr>
           <w:lang w:val="en-US"/>
         </w:rPr>
       </w:pPr>
-    </w:p>
-    <w:p>
-      <w:pPr>
-        <w:rPr>
-          <w:lang w:val="de-DE"/>
-        </w:rPr>
-      </w:pPr>
-      <w:r>
-        <w:rPr>
-          <w:lang w:val="de-DE"/>
-        </w:rPr>
-        <w:t xml:space="preserve">IntelliJ community Edition (lizenzfrei) </w:t>
-      </w:r>
-      <w:r>
-        <w:rPr>
-          <w:lang w:val="de-DE"/>
-        </w:rPr>
-        <w:t xml:space="preserve">bzw. für Studenten auch die Ultimate Edition (Registrierung mit gültiger FH-Email-Adresse) </w:t>
+      <w:proofErr w:type="spellStart"/>
+      <w:r>
+        <w:rPr>
+          <w:lang w:val="en-US"/>
+        </w:rPr>
+        <w:t>Einleitung</w:t>
+      </w:r>
+      <w:proofErr w:type="spellEnd"/>
+    </w:p>
+    <w:p>
+      <w:pPr>
+        <w:rPr>
+          <w:lang w:val="de-DE"/>
+        </w:rPr>
+      </w:pPr>
+      <w:proofErr w:type="spellStart"/>
+      <w:r>
+        <w:rPr>
+          <w:lang w:val="de-DE"/>
+        </w:rPr>
+        <w:t>IntelliJ</w:t>
+      </w:r>
+      <w:proofErr w:type="spellEnd"/>
+      <w:r>
+        <w:rPr>
+          <w:lang w:val="de-DE"/>
+        </w:rPr>
+        <w:t xml:space="preserve"> </w:t>
+      </w:r>
+      <w:proofErr w:type="spellStart"/>
+      <w:r>
+        <w:rPr>
+          <w:lang w:val="de-DE"/>
+        </w:rPr>
+        <w:t>community</w:t>
+      </w:r>
+      <w:proofErr w:type="spellEnd"/>
+      <w:r>
+        <w:rPr>
+          <w:lang w:val="de-DE"/>
+        </w:rPr>
+        <w:t xml:space="preserve"> Edition (lizenzfrei) </w:t>
+      </w:r>
+      <w:r>
+        <w:rPr>
+          <w:lang w:val="de-DE"/>
+        </w:rPr>
+        <w:t>bzw. für Studenten auch die Ultimate Edition (Registrierung mit gültiger FH-</w:t>
+      </w:r>
+      <w:proofErr w:type="gramStart"/>
+      <w:r>
+        <w:rPr>
+          <w:lang w:val="de-DE"/>
+        </w:rPr>
+        <w:t>Email</w:t>
+      </w:r>
+      <w:proofErr w:type="gramEnd"/>
+      <w:r>
+        <w:rPr>
+          <w:lang w:val="de-DE"/>
+        </w:rPr>
+        <w:t xml:space="preserve">-Adresse) </w:t>
       </w:r>
       <w:r>
         <w:rPr>
@@ -83,6 +142,168 @@
     </w:p>
     <w:p>
       <w:pPr>
+        <w:pStyle w:val="berschrift2"/>
+        <w:rPr>
+          <w:lang w:val="de-DE"/>
+        </w:rPr>
+      </w:pPr>
+      <w:r>
+        <w:rPr>
+          <w:lang w:val="de-DE"/>
+        </w:rPr>
+        <w:t>Generell</w:t>
+      </w:r>
+    </w:p>
+    <w:p>
+      <w:pPr>
+        <w:rPr>
+          <w:lang w:val="de-DE"/>
+        </w:rPr>
+      </w:pPr>
+      <w:r>
+        <w:rPr>
+          <w:lang w:val="de-DE"/>
+        </w:rPr>
+        <w:t>Folgende 2 Varianten bieten sich an, das Projekt zu bauen:</w:t>
+      </w:r>
+    </w:p>
+    <w:p>
+      <w:pPr>
+        <w:pStyle w:val="Listenabsatz"/>
+        <w:numPr>
+          <w:ilvl w:val="0"/>
+          <w:numId w:val="3"/>
+        </w:numPr>
+        <w:rPr>
+          <w:lang w:val="de-DE"/>
+        </w:rPr>
+      </w:pPr>
+      <w:r>
+        <w:rPr>
+          <w:lang w:val="de-DE"/>
+        </w:rPr>
+        <w:t xml:space="preserve">Mit Hilfe eines externen </w:t>
+      </w:r>
+      <w:proofErr w:type="spellStart"/>
+      <w:r>
+        <w:rPr>
+          <w:lang w:val="de-DE"/>
+        </w:rPr>
+        <w:t>build</w:t>
+      </w:r>
+      <w:proofErr w:type="spellEnd"/>
+      <w:r>
+        <w:rPr>
+          <w:lang w:val="de-DE"/>
+        </w:rPr>
+        <w:t xml:space="preserve"> </w:t>
+      </w:r>
+      <w:proofErr w:type="spellStart"/>
+      <w:r>
+        <w:rPr>
+          <w:lang w:val="de-DE"/>
+        </w:rPr>
+        <w:t>systems</w:t>
+      </w:r>
+      <w:proofErr w:type="spellEnd"/>
+      <w:r>
+        <w:rPr>
+          <w:lang w:val="de-DE"/>
+        </w:rPr>
+        <w:t xml:space="preserve"> (vorbereitetes </w:t>
+      </w:r>
+      <w:proofErr w:type="spellStart"/>
+      <w:proofErr w:type="gramStart"/>
+      <w:r>
+        <w:rPr>
+          <w:lang w:val="de-DE"/>
+        </w:rPr>
+        <w:t>build.gradle</w:t>
+      </w:r>
+      <w:proofErr w:type="spellEnd"/>
+      <w:proofErr w:type="gramEnd"/>
+      <w:r>
+        <w:rPr>
+          <w:lang w:val="de-DE"/>
+        </w:rPr>
+        <w:t xml:space="preserve"> File)</w:t>
+      </w:r>
+    </w:p>
+    <w:p>
+      <w:pPr>
+        <w:pStyle w:val="Listenabsatz"/>
+        <w:numPr>
+          <w:ilvl w:val="0"/>
+          <w:numId w:val="3"/>
+        </w:numPr>
+        <w:rPr>
+          <w:lang w:val="de-DE"/>
+        </w:rPr>
+      </w:pPr>
+      <w:r>
+        <w:rPr>
+          <w:lang w:val="de-DE"/>
+        </w:rPr>
+        <w:t xml:space="preserve">Mit Hilfe von </w:t>
+      </w:r>
+      <w:proofErr w:type="spellStart"/>
+      <w:r>
+        <w:rPr>
+          <w:lang w:val="de-DE"/>
+        </w:rPr>
+        <w:t>IntelliJ</w:t>
+      </w:r>
+      <w:proofErr w:type="spellEnd"/>
+      <w:r>
+        <w:rPr>
+          <w:lang w:val="de-DE"/>
+        </w:rPr>
+        <w:t xml:space="preserve"> selbst als </w:t>
+      </w:r>
+      <w:proofErr w:type="spellStart"/>
+      <w:r>
+        <w:rPr>
+          <w:lang w:val="de-DE"/>
+        </w:rPr>
+        <w:t>Build</w:t>
+      </w:r>
+      <w:proofErr w:type="spellEnd"/>
+      <w:r>
+        <w:rPr>
+          <w:lang w:val="de-DE"/>
+        </w:rPr>
+        <w:t>-System (erfordert etwas mehr Vorbereitung, ist aber vielleicht besser zu verstehen)</w:t>
+      </w:r>
+    </w:p>
+    <w:p>
+      <w:pPr>
+        <w:rPr>
+          <w:lang w:val="de-DE"/>
+        </w:rPr>
+      </w:pPr>
+      <w:r>
+        <w:rPr>
+          <w:lang w:val="de-DE"/>
+        </w:rPr>
+        <w:t>Im Folgenden wird bei Abweichungen zwischen den Varianten stets die Notation @gradle bzw. @intellij verwendet.</w:t>
+      </w:r>
+    </w:p>
+    <w:p>
+      <w:pPr>
+        <w:pStyle w:val="berschrift2"/>
+        <w:rPr>
+          <w:lang w:val="de-DE"/>
+        </w:rPr>
+      </w:pPr>
+      <w:r>
+        <w:rPr>
+          <w:lang w:val="de-DE"/>
+        </w:rPr>
+        <w:t>Projekt anlegen</w:t>
+      </w:r>
+    </w:p>
+    <w:p>
+      <w:pPr>
         <w:rPr>
           <w:lang w:val="de-DE"/>
         </w:rPr>
@@ -96,13 +317,53 @@
     </w:p>
     <w:p>
       <w:r>
-        <w:t>Am</w:t>
-      </w:r>
-      <w:r>
-        <w:t xml:space="preserve"> besten gradle oder maven als Buildsystem auswählen</w:t>
-      </w:r>
-      <w:r>
-        <w:t>, damit dies leichter wiederverwendbar ist.</w:t>
+        <w:rPr>
+          <w:lang w:val="de-DE"/>
+        </w:rPr>
+        <w:t>@gradle: „G</w:t>
+      </w:r>
+      <w:r>
+        <w:t>radle</w:t>
+      </w:r>
+      <w:r>
+        <w:t xml:space="preserve">“ </w:t>
+      </w:r>
+      <w:r>
+        <w:t xml:space="preserve">als </w:t>
+      </w:r>
+      <w:proofErr w:type="spellStart"/>
+      <w:r>
+        <w:t>Buildsystem</w:t>
+      </w:r>
+      <w:proofErr w:type="spellEnd"/>
+      <w:r>
+        <w:t xml:space="preserve"> auswählen</w:t>
+      </w:r>
+    </w:p>
+    <w:p>
+      <w:pPr>
+        <w:rPr>
+          <w:lang w:val="de-DE"/>
+        </w:rPr>
+      </w:pPr>
+      <w:r>
+        <w:t>@intellij: „</w:t>
+      </w:r>
+      <w:proofErr w:type="spellStart"/>
+      <w:r>
+        <w:t>IntelliJ</w:t>
+      </w:r>
+      <w:proofErr w:type="spellEnd"/>
+      <w:r>
+        <w:t xml:space="preserve">“ als </w:t>
+      </w:r>
+      <w:proofErr w:type="spellStart"/>
+      <w:r>
+        <w:t>Buildsystem</w:t>
+      </w:r>
+      <w:proofErr w:type="spellEnd"/>
+      <w:r>
+        <w:t xml:space="preserve"> auswählen</w:t>
       </w:r>
     </w:p>
     <w:p>
@@ -148,14 +409,57 @@
       </w:r>
     </w:p>
     <w:p>
+      <w:pPr>
+        <w:pStyle w:val="berschrift2"/>
+      </w:pPr>
+      <w:proofErr w:type="spellStart"/>
+      <w:r>
+        <w:lastRenderedPageBreak/>
+        <w:t>Buildsystem</w:t>
+      </w:r>
+      <w:proofErr w:type="spellEnd"/>
+      <w:r>
+        <w:t xml:space="preserve"> Vorbereitungen</w:t>
+      </w:r>
+    </w:p>
+    <w:p>
+      <w:pPr>
+        <w:pStyle w:val="berschrift3"/>
+      </w:pPr>
+      <w:r>
+        <w:t>@gradle:</w:t>
+      </w:r>
+    </w:p>
+    <w:p>
       <w:r>
         <w:t xml:space="preserve">das </w:t>
       </w:r>
       <w:r>
         <w:t xml:space="preserve">automatisch generierte </w:t>
       </w:r>
-      <w:r>
-        <w:t>build.gradle sollte wie folgt aussehen, nur die "group" ist zu ändern</w:t>
+      <w:proofErr w:type="spellStart"/>
+      <w:proofErr w:type="gramStart"/>
+      <w:r>
+        <w:t>build.gradle</w:t>
+      </w:r>
+      <w:proofErr w:type="spellEnd"/>
+      <w:proofErr w:type="gramEnd"/>
+      <w:r>
+        <w:t xml:space="preserve"> sollte wie folgt aussehen,</w:t>
+      </w:r>
+      <w:r>
+        <w:t xml:space="preserve"> in einem ersten Schritt ist</w:t>
+      </w:r>
+      <w:r>
+        <w:t xml:space="preserve"> nur die "</w:t>
+      </w:r>
+      <w:proofErr w:type="spellStart"/>
+      <w:r>
+        <w:t>group</w:t>
+      </w:r>
+      <w:proofErr w:type="spellEnd"/>
+      <w:r>
+        <w:t>" ist zu ändern</w:t>
       </w:r>
       <w:r>
         <w:t>.</w:t>
@@ -166,7 +470,6 @@
         <w:rPr>
           <w:noProof/>
         </w:rPr>
-        <w:lastRenderedPageBreak/>
         <w:drawing>
           <wp:inline distT="0" distB="0" distL="0" distR="0" wp14:anchorId="4AACE00F" wp14:editId="651C73BE">
             <wp:extent cx="3627434" cy="2359356"/>
@@ -206,7 +509,25 @@
     </w:p>
     <w:p>
       <w:r>
-        <w:t xml:space="preserve">Besser jedoch das build.gradle aus dem github-Repo </w:t>
+        <w:t xml:space="preserve">Besser jedoch das </w:t>
+      </w:r>
+      <w:proofErr w:type="spellStart"/>
+      <w:proofErr w:type="gramStart"/>
+      <w:r>
+        <w:t>build.gradle</w:t>
+      </w:r>
+      <w:proofErr w:type="spellEnd"/>
+      <w:proofErr w:type="gramEnd"/>
+      <w:r>
+        <w:t xml:space="preserve"> aus dem </w:t>
+      </w:r>
+      <w:proofErr w:type="spellStart"/>
+      <w:r>
+        <w:t>github</w:t>
+      </w:r>
+      <w:proofErr w:type="spellEnd"/>
+      <w:r>
+        <w:t xml:space="preserve">-Repo </w:t>
       </w:r>
       <w:r>
         <w:t>(</w:t>
@@ -218,7 +539,23 @@
         <w:t xml:space="preserve">) </w:t>
       </w:r>
       <w:r>
-        <w:t>abholen, dort sind auch die dependencies schon eingetragen – danach folgendes ausführen, damit das build-File neu geladen wird – es sollten darauf hin etliche Jar-Files aus dem zentralen Repo im Internet runtergeladen werden:</w:t>
+        <w:t xml:space="preserve">abholen, dort sind auch die </w:t>
+      </w:r>
+      <w:proofErr w:type="spellStart"/>
+      <w:r>
+        <w:t>dependencies</w:t>
+      </w:r>
+      <w:proofErr w:type="spellEnd"/>
+      <w:r>
+        <w:t xml:space="preserve"> schon eingetragen – danach folgendes ausführen, damit das </w:t>
+      </w:r>
+      <w:proofErr w:type="spellStart"/>
+      <w:r>
+        <w:t>build</w:t>
+      </w:r>
+      <w:proofErr w:type="spellEnd"/>
+      <w:r>
+        <w:t>-File neu geladen wird – es sollten darauf hin etliche Jar-Files aus dem zentralen Repo im Internet runtergeladen werden:</w:t>
       </w:r>
     </w:p>
     <w:p>
@@ -264,20 +601,162 @@
       </w:r>
     </w:p>
     <w:p>
-      <w:r>
-        <w:t>ein neues Package at.fhj anlegen, damit die Struktur der Defaultstruktur enspricht.</w:t>
-      </w:r>
-    </w:p>
-    <w:p>
-      <w:r>
-        <w:rPr>
-          <w:noProof/>
-        </w:rPr>
+      <w:pPr>
+        <w:rPr>
+          <w:lang w:val="de-DE"/>
+        </w:rPr>
+      </w:pPr>
+      <w:r>
+        <w:rPr>
+          <w:lang w:val="de-DE"/>
+        </w:rPr>
+        <w:t xml:space="preserve">Im </w:t>
+      </w:r>
+      <w:proofErr w:type="spellStart"/>
+      <w:proofErr w:type="gramStart"/>
+      <w:r>
+        <w:rPr>
+          <w:lang w:val="de-DE"/>
+        </w:rPr>
+        <w:t>build.gradle</w:t>
+      </w:r>
+      <w:proofErr w:type="spellEnd"/>
+      <w:proofErr w:type="gramEnd"/>
+      <w:r>
+        <w:rPr>
+          <w:lang w:val="de-DE"/>
+        </w:rPr>
+        <w:t xml:space="preserve"> ist</w:t>
+      </w:r>
+      <w:r>
+        <w:rPr>
+          <w:lang w:val="de-DE"/>
+        </w:rPr>
+        <w:t xml:space="preserve"> wichtig, dass die Kompatibilität zu älterer Java-Version gesetzt ist:</w:t>
+      </w:r>
+    </w:p>
+    <w:p>
+      <w:pPr>
+        <w:pStyle w:val="Source"/>
+        <w:rPr>
+          <w:lang w:val="de-DE"/>
+        </w:rPr>
+      </w:pPr>
+      <w:proofErr w:type="spellStart"/>
+      <w:r>
+        <w:rPr>
+          <w:lang w:val="de-DE"/>
+        </w:rPr>
+        <w:t>java</w:t>
+      </w:r>
+      <w:proofErr w:type="spellEnd"/>
+      <w:r>
+        <w:rPr>
+          <w:lang w:val="de-DE"/>
+        </w:rPr>
+        <w:t xml:space="preserve"> {</w:t>
+      </w:r>
+    </w:p>
+    <w:p>
+      <w:pPr>
+        <w:pStyle w:val="Source"/>
+      </w:pPr>
+      <w:r>
+        <w:rPr>
+          <w:lang w:val="de-DE"/>
+        </w:rPr>
+        <w:t xml:space="preserve">   </w:t>
+      </w:r>
+      <w:proofErr w:type="spellStart"/>
+      <w:r>
+        <w:t>sourceCompatibility</w:t>
+      </w:r>
+      <w:proofErr w:type="spellEnd"/>
+      <w:r>
+        <w:t xml:space="preserve"> = JavaVersion.VERSION_11</w:t>
+      </w:r>
+    </w:p>
+    <w:p>
+      <w:pPr>
+        <w:pStyle w:val="Source"/>
+      </w:pPr>
+      <w:r>
+        <w:t xml:space="preserve">   </w:t>
+      </w:r>
+      <w:proofErr w:type="spellStart"/>
+      <w:r>
+        <w:t>targetCompatibility</w:t>
+      </w:r>
+      <w:proofErr w:type="spellEnd"/>
+      <w:r>
+        <w:t xml:space="preserve"> = JavaVersion.VERSION_11</w:t>
+      </w:r>
+    </w:p>
+    <w:p>
+      <w:pPr>
+        <w:pStyle w:val="Source"/>
+        <w:rPr>
+          <w:lang w:val="de-DE"/>
+        </w:rPr>
+      </w:pPr>
+      <w:r>
+        <w:rPr>
+          <w:lang w:val="de-DE"/>
+        </w:rPr>
+        <w:t>}</w:t>
+      </w:r>
+    </w:p>
+    <w:p/>
+    <w:p>
+      <w:pPr>
+        <w:pStyle w:val="berschrift3"/>
+      </w:pPr>
+      <w:r>
+        <w:t>@intellij</w:t>
+      </w:r>
+    </w:p>
+    <w:p>
+      <w:r>
+        <w:t>Wenn eine neuere Java-Version als 11 verwendet wird, hier die Kompatibilität zu Version 11 eintragen</w:t>
+      </w:r>
+      <w:r>
+        <w:t xml:space="preserve"> (bei Verwendung von </w:t>
+      </w:r>
+      <w:proofErr w:type="spellStart"/>
+      <w:r>
+        <w:t>gradle</w:t>
+      </w:r>
+      <w:proofErr w:type="spellEnd"/>
+      <w:r>
+        <w:t xml:space="preserve"> wird dies als „</w:t>
+      </w:r>
+      <w:proofErr w:type="spellStart"/>
+      <w:r>
+        <w:t>compatibility</w:t>
+      </w:r>
+      <w:proofErr w:type="spellEnd"/>
+      <w:r>
+        <w:t xml:space="preserve">“ im </w:t>
+      </w:r>
+      <w:proofErr w:type="spellStart"/>
+      <w:proofErr w:type="gramStart"/>
+      <w:r>
+        <w:t>build.gradle</w:t>
+      </w:r>
+      <w:proofErr w:type="spellEnd"/>
+      <w:proofErr w:type="gramEnd"/>
+      <w:r>
+        <w:t xml:space="preserve"> eingetragen):</w:t>
+      </w:r>
+    </w:p>
+    <w:p>
+      <w:r>
+        <w:lastRenderedPageBreak/>
         <w:drawing>
-          <wp:inline distT="0" distB="0" distL="0" distR="0" wp14:anchorId="53D431AE" wp14:editId="73EAF8F3">
-            <wp:extent cx="5760720" cy="1888490"/>
-            <wp:effectExtent l="0" t="0" r="0" b="0"/>
-            <wp:docPr id="4" name="Grafik 4"/>
+          <wp:inline distT="0" distB="0" distL="0" distR="0" wp14:anchorId="2F49EF4B" wp14:editId="5503029A">
+            <wp:extent cx="5760720" cy="2242185"/>
+            <wp:effectExtent l="0" t="0" r="0" b="5715"/>
+            <wp:docPr id="1933433834" name="Grafik 1" descr="Ein Bild, das Text, Screenshot, Software, Multimedia-Software enthält.&#10;&#10;KI-generierte Inhalte können fehlerhaft sein."/>
             <wp:cNvGraphicFramePr>
               <a:graphicFrameLocks xmlns:a="http://schemas.openxmlformats.org/drawingml/2006/main" noChangeAspect="1"/>
             </wp:cNvGraphicFramePr>
@@ -285,7 +764,7 @@
               <a:graphicData uri="http://schemas.openxmlformats.org/drawingml/2006/picture">
                 <pic:pic xmlns:pic="http://schemas.openxmlformats.org/drawingml/2006/picture">
                   <pic:nvPicPr>
-                    <pic:cNvPr id="1" name=""/>
+                    <pic:cNvPr id="2036367579" name="Grafik 1" descr="Ein Bild, das Text, Screenshot, Software, Multimedia-Software enthält.&#10;&#10;KI-generierte Inhalte können fehlerhaft sein."/>
                     <pic:cNvPicPr/>
                   </pic:nvPicPr>
                   <pic:blipFill>
@@ -297,7 +776,7 @@
                   <pic:spPr>
                     <a:xfrm>
                       <a:off x="0" y="0"/>
-                      <a:ext cx="5760720" cy="1888490"/>
+                      <a:ext cx="5760720" cy="2242185"/>
                     </a:xfrm>
                     <a:prstGeom prst="rect">
                       <a:avLst/>
@@ -311,15 +790,60 @@
       </w:r>
     </w:p>
     <w:p>
+      <w:pPr>
+        <w:pStyle w:val="berschrift2"/>
+      </w:pPr>
+      <w:r>
+        <w:t xml:space="preserve">Existierende </w:t>
+      </w:r>
+      <w:proofErr w:type="spellStart"/>
+      <w:r>
+        <w:t>Sourcefile</w:t>
+      </w:r>
+      <w:proofErr w:type="spellEnd"/>
+      <w:r>
+        <w:t xml:space="preserve"> vorbereiten</w:t>
+      </w:r>
+    </w:p>
+    <w:p>
+      <w:r>
+        <w:t xml:space="preserve">ein neues Package </w:t>
+      </w:r>
+      <w:proofErr w:type="spellStart"/>
+      <w:r>
+        <w:t>at.fhj</w:t>
+      </w:r>
+      <w:proofErr w:type="spellEnd"/>
+      <w:r>
+        <w:t xml:space="preserve"> anlegen, damit die Struktur der </w:t>
+      </w:r>
+      <w:proofErr w:type="spellStart"/>
+      <w:r>
+        <w:t>Defaultstruktur</w:t>
+      </w:r>
+      <w:proofErr w:type="spellEnd"/>
+      <w:r>
+        <w:t xml:space="preserve"> </w:t>
+      </w:r>
+      <w:proofErr w:type="spellStart"/>
+      <w:r>
+        <w:t>enspricht</w:t>
+      </w:r>
+      <w:proofErr w:type="spellEnd"/>
+      <w:r>
+        <w:t>.</w:t>
+      </w:r>
+    </w:p>
+    <w:p>
       <w:r>
         <w:rPr>
           <w:noProof/>
         </w:rPr>
         <w:drawing>
-          <wp:inline distT="0" distB="0" distL="0" distR="0" wp14:anchorId="6DE8A5CE" wp14:editId="112DCE2B">
-            <wp:extent cx="3200847" cy="552527"/>
+          <wp:inline distT="0" distB="0" distL="0" distR="0" wp14:anchorId="53D431AE" wp14:editId="73EAF8F3">
+            <wp:extent cx="5760720" cy="1888490"/>
             <wp:effectExtent l="0" t="0" r="0" b="0"/>
-            <wp:docPr id="5" name="Grafik 5"/>
+            <wp:docPr id="4" name="Grafik 4"/>
             <wp:cNvGraphicFramePr>
               <a:graphicFrameLocks xmlns:a="http://schemas.openxmlformats.org/drawingml/2006/main" noChangeAspect="1"/>
             </wp:cNvGraphicFramePr>
@@ -339,6 +863,48 @@
                   <pic:spPr>
                     <a:xfrm>
                       <a:off x="0" y="0"/>
+                      <a:ext cx="5760720" cy="1888490"/>
+                    </a:xfrm>
+                    <a:prstGeom prst="rect">
+                      <a:avLst/>
+                    </a:prstGeom>
+                  </pic:spPr>
+                </pic:pic>
+              </a:graphicData>
+            </a:graphic>
+          </wp:inline>
+        </w:drawing>
+      </w:r>
+    </w:p>
+    <w:p>
+      <w:r>
+        <w:rPr>
+          <w:noProof/>
+        </w:rPr>
+        <w:drawing>
+          <wp:inline distT="0" distB="0" distL="0" distR="0" wp14:anchorId="6DE8A5CE" wp14:editId="112DCE2B">
+            <wp:extent cx="3200847" cy="552527"/>
+            <wp:effectExtent l="0" t="0" r="0" b="0"/>
+            <wp:docPr id="5" name="Grafik 5"/>
+            <wp:cNvGraphicFramePr>
+              <a:graphicFrameLocks xmlns:a="http://schemas.openxmlformats.org/drawingml/2006/main" noChangeAspect="1"/>
+            </wp:cNvGraphicFramePr>
+            <a:graphic xmlns:a="http://schemas.openxmlformats.org/drawingml/2006/main">
+              <a:graphicData uri="http://schemas.openxmlformats.org/drawingml/2006/picture">
+                <pic:pic xmlns:pic="http://schemas.openxmlformats.org/drawingml/2006/picture">
+                  <pic:nvPicPr>
+                    <pic:cNvPr id="1" name=""/>
+                    <pic:cNvPicPr/>
+                  </pic:nvPicPr>
+                  <pic:blipFill>
+                    <a:blip r:embed="rId12"/>
+                    <a:stretch>
+                      <a:fillRect/>
+                    </a:stretch>
+                  </pic:blipFill>
+                  <pic:spPr>
+                    <a:xfrm>
+                      <a:off x="0" y="0"/>
                       <a:ext cx="3200847" cy="552527"/>
                     </a:xfrm>
                     <a:prstGeom prst="rect">
@@ -354,9 +920,17 @@
     </w:p>
     <w:p>
       <w:r>
-        <w:t xml:space="preserve">Dort die 3 Sourcefiles ablegen (am einfachsten durch Kopieren von </w:t>
-      </w:r>
-      <w:hyperlink r:id="rId12" w:history="1">
+        <w:t xml:space="preserve">Dort die 3 </w:t>
+      </w:r>
+      <w:proofErr w:type="spellStart"/>
+      <w:r>
+        <w:t>Sourcefiles</w:t>
+      </w:r>
+      <w:proofErr w:type="spellEnd"/>
+      <w:r>
+        <w:t xml:space="preserve"> ablegen (am einfachsten durch Kopieren von </w:t>
+      </w:r>
+      <w:hyperlink r:id="rId13" w:history="1">
         <w:r>
           <w:rPr>
             <w:rStyle w:val="Hyperlink"/>
@@ -370,15 +944,35 @@
     </w:p>
     <w:p/>
     <w:p>
-      <w:r>
-        <w:lastRenderedPageBreak/>
+      <w:pPr>
+        <w:pStyle w:val="berschrift2"/>
+      </w:pPr>
+      <w:r>
         <w:t>Projektstruktur</w:t>
       </w:r>
       <w:r>
         <w:t xml:space="preserve"> anpassen</w:t>
       </w:r>
-      <w:r>
-        <w:t>:</w:t>
+    </w:p>
+    <w:p>
+      <w:pPr>
+        <w:pStyle w:val="berschrift3"/>
+      </w:pPr>
+      <w:r>
+        <w:t>@gradle</w:t>
+      </w:r>
+    </w:p>
+    <w:p>
+      <w:r>
+        <w:t>Nichts zu tun</w:t>
+      </w:r>
+    </w:p>
+    <w:p>
+      <w:pPr>
+        <w:pStyle w:val="berschrift3"/>
+      </w:pPr>
+      <w:r>
+        <w:t>@intellij</w:t>
       </w:r>
     </w:p>
     <w:p>
@@ -391,89 +985,6 @@
             <wp:extent cx="2187828" cy="1651738"/>
             <wp:effectExtent l="0" t="0" r="3175" b="5715"/>
             <wp:docPr id="1" name="Grafik 1"/>
-            <wp:cNvGraphicFramePr>
-              <a:graphicFrameLocks xmlns:a="http://schemas.openxmlformats.org/drawingml/2006/main" noChangeAspect="1"/>
-            </wp:cNvGraphicFramePr>
-            <a:graphic xmlns:a="http://schemas.openxmlformats.org/drawingml/2006/main">
-              <a:graphicData uri="http://schemas.openxmlformats.org/drawingml/2006/picture">
-                <pic:pic xmlns:pic="http://schemas.openxmlformats.org/drawingml/2006/picture">
-                  <pic:nvPicPr>
-                    <pic:cNvPr id="1" name=""/>
-                    <pic:cNvPicPr/>
-                  </pic:nvPicPr>
-                  <pic:blipFill>
-                    <a:blip r:embed="rId13"/>
-                    <a:stretch>
-                      <a:fillRect/>
-                    </a:stretch>
-                  </pic:blipFill>
-                  <pic:spPr>
-                    <a:xfrm>
-                      <a:off x="0" y="0"/>
-                      <a:ext cx="2193854" cy="1656287"/>
-                    </a:xfrm>
-                    <a:prstGeom prst="rect">
-                      <a:avLst/>
-                    </a:prstGeom>
-                  </pic:spPr>
-                </pic:pic>
-              </a:graphicData>
-            </a:graphic>
-          </wp:inline>
-        </w:drawing>
-      </w:r>
-    </w:p>
-    <w:p>
-      <w:r>
-        <w:t>Damit die Dependencies aufgelöst werden, gibt es mehrere Möglichkeiten:</w:t>
-      </w:r>
-    </w:p>
-    <w:p>
-      <w:pPr>
-        <w:pStyle w:val="Listenabsatz"/>
-        <w:numPr>
-          <w:ilvl w:val="0"/>
-          <w:numId w:val="2"/>
-        </w:numPr>
-      </w:pPr>
-      <w:r>
-        <w:t>MavenCentral repo verwenden (siehe build.gradle)</w:t>
-      </w:r>
-    </w:p>
-    <w:p>
-      <w:pPr>
-        <w:pStyle w:val="Listenabsatz"/>
-        <w:numPr>
-          <w:ilvl w:val="0"/>
-          <w:numId w:val="2"/>
-        </w:numPr>
-      </w:pPr>
-      <w:r>
-        <w:t>Jar-Dateien zum Projekt hinzufügen</w:t>
-      </w:r>
-      <w:r>
-        <w:t xml:space="preserve"> (die Dateien entweder aus der E-Learning-Plattform oder noch besser vom installierten hadoop in der virtuellen Maschine – ACHTUNG: Versionen müssen zusammenpassen</w:t>
-      </w:r>
-      <w:r>
-        <w:t>, es ist aber möglich, mit niedrigerer Version zu bauen, als die Version in der virtuellen Maschine</w:t>
-      </w:r>
-      <w:r>
-        <w:t>)</w:t>
-      </w:r>
-      <w:r>
-        <w:t>:</w:t>
-      </w:r>
-    </w:p>
-    <w:p>
-      <w:r>
-        <w:rPr>
-          <w:noProof/>
-        </w:rPr>
-        <w:drawing>
-          <wp:inline distT="0" distB="0" distL="0" distR="0" wp14:anchorId="157E24E6" wp14:editId="47FCD58A">
-            <wp:extent cx="5760720" cy="1873885"/>
-            <wp:effectExtent l="0" t="0" r="0" b="0"/>
-            <wp:docPr id="11" name="Grafik 11"/>
             <wp:cNvGraphicFramePr>
               <a:graphicFrameLocks xmlns:a="http://schemas.openxmlformats.org/drawingml/2006/main" noChangeAspect="1"/>
             </wp:cNvGraphicFramePr>
@@ -493,7 +1004,7 @@
                   <pic:spPr>
                     <a:xfrm>
                       <a:off x="0" y="0"/>
-                      <a:ext cx="5760720" cy="1873885"/>
+                      <a:ext cx="2193854" cy="1656287"/>
                     </a:xfrm>
                     <a:prstGeom prst="rect">
                       <a:avLst/>
@@ -508,14 +1019,103 @@
     </w:p>
     <w:p>
       <w:r>
+        <w:lastRenderedPageBreak/>
+        <w:t xml:space="preserve">Damit die </w:t>
+      </w:r>
+      <w:proofErr w:type="spellStart"/>
+      <w:r>
+        <w:t>Dependencies</w:t>
+      </w:r>
+      <w:proofErr w:type="spellEnd"/>
+      <w:r>
+        <w:t xml:space="preserve"> aufgelöst werden, gibt es mehrere Möglichkeiten:</w:t>
+      </w:r>
+    </w:p>
+    <w:p>
+      <w:pPr>
+        <w:pStyle w:val="Listenabsatz"/>
+        <w:numPr>
+          <w:ilvl w:val="0"/>
+          <w:numId w:val="2"/>
+        </w:numPr>
+      </w:pPr>
+      <w:proofErr w:type="spellStart"/>
+      <w:r>
+        <w:t>MavenCentral</w:t>
+      </w:r>
+      <w:proofErr w:type="spellEnd"/>
+      <w:r>
+        <w:t xml:space="preserve"> </w:t>
+      </w:r>
+      <w:proofErr w:type="spellStart"/>
+      <w:r>
+        <w:t>repo</w:t>
+      </w:r>
+      <w:proofErr w:type="spellEnd"/>
+      <w:r>
+        <w:t xml:space="preserve"> verwenden (siehe </w:t>
+      </w:r>
+      <w:proofErr w:type="spellStart"/>
+      <w:proofErr w:type="gramStart"/>
+      <w:r>
+        <w:t>build.gradle</w:t>
+      </w:r>
+      <w:proofErr w:type="spellEnd"/>
+      <w:proofErr w:type="gramEnd"/>
+      <w:r>
+        <w:t>)</w:t>
+      </w:r>
+    </w:p>
+    <w:p>
+      <w:pPr>
+        <w:pStyle w:val="Listenabsatz"/>
+        <w:numPr>
+          <w:ilvl w:val="0"/>
+          <w:numId w:val="2"/>
+        </w:numPr>
+      </w:pPr>
+      <w:r>
+        <w:t>Jar-Dateien zum Projekt hinzufügen</w:t>
+      </w:r>
+      <w:r>
+        <w:t xml:space="preserve"> (die Dateien entweder aus der E-Learning-Plattform oder noch besser vom installierten </w:t>
+      </w:r>
+      <w:proofErr w:type="spellStart"/>
+      <w:r>
+        <w:t>hadoop</w:t>
+      </w:r>
+      <w:proofErr w:type="spellEnd"/>
+      <w:r>
+        <w:t xml:space="preserve"> in der virtuellen Maschine – ACHTUNG: Versionen müssen zusammenpassen</w:t>
+      </w:r>
+      <w:r>
+        <w:t xml:space="preserve">, es ist aber möglich, mit niedrigerer Version zu </w:t>
+      </w:r>
+      <w:proofErr w:type="gramStart"/>
+      <w:r>
+        <w:t>bauen,</w:t>
+      </w:r>
+      <w:proofErr w:type="gramEnd"/>
+      <w:r>
+        <w:t xml:space="preserve"> als die Version in der virtuellen Maschine</w:t>
+      </w:r>
+      <w:r>
+        <w:t>)</w:t>
+      </w:r>
+      <w:r>
+        <w:t>:</w:t>
+      </w:r>
+    </w:p>
+    <w:p>
+      <w:r>
         <w:rPr>
           <w:noProof/>
         </w:rPr>
         <w:drawing>
-          <wp:inline distT="0" distB="0" distL="0" distR="0" wp14:anchorId="0A1873C9" wp14:editId="6DF83DA9">
-            <wp:extent cx="5760720" cy="1948180"/>
+          <wp:inline distT="0" distB="0" distL="0" distR="0" wp14:anchorId="157E24E6" wp14:editId="47FCD58A">
+            <wp:extent cx="5760720" cy="1873885"/>
             <wp:effectExtent l="0" t="0" r="0" b="0"/>
-            <wp:docPr id="8" name="Grafik 8"/>
+            <wp:docPr id="11" name="Grafik 11"/>
             <wp:cNvGraphicFramePr>
               <a:graphicFrameLocks xmlns:a="http://schemas.openxmlformats.org/drawingml/2006/main" noChangeAspect="1"/>
             </wp:cNvGraphicFramePr>
@@ -535,7 +1135,7 @@
                   <pic:spPr>
                     <a:xfrm>
                       <a:off x="0" y="0"/>
-                      <a:ext cx="5760720" cy="1948180"/>
+                      <a:ext cx="5760720" cy="1873885"/>
                     </a:xfrm>
                     <a:prstGeom prst="rect">
                       <a:avLst/>
@@ -550,20 +1150,14 @@
     </w:p>
     <w:p>
       <w:r>
-        <w:t>Projektstruktur, nachdem die Sourcedateien dort abgelegt wurden</w:t>
-      </w:r>
-    </w:p>
-    <w:p>
-      <w:r>
         <w:rPr>
           <w:noProof/>
         </w:rPr>
-        <w:lastRenderedPageBreak/>
         <w:drawing>
-          <wp:inline distT="0" distB="0" distL="0" distR="0" wp14:anchorId="6A0ACE27" wp14:editId="7C267B04">
-            <wp:extent cx="2577693" cy="2709133"/>
+          <wp:inline distT="0" distB="0" distL="0" distR="0" wp14:anchorId="0A1873C9" wp14:editId="6DF83DA9">
+            <wp:extent cx="5760720" cy="1948180"/>
             <wp:effectExtent l="0" t="0" r="0" b="0"/>
-            <wp:docPr id="10" name="Grafik 10"/>
+            <wp:docPr id="8" name="Grafik 8"/>
             <wp:cNvGraphicFramePr>
               <a:graphicFrameLocks xmlns:a="http://schemas.openxmlformats.org/drawingml/2006/main" noChangeAspect="1"/>
             </wp:cNvGraphicFramePr>
@@ -583,7 +1177,7 @@
                   <pic:spPr>
                     <a:xfrm>
                       <a:off x="0" y="0"/>
-                      <a:ext cx="2590309" cy="2722392"/>
+                      <a:ext cx="5760720" cy="1948180"/>
                     </a:xfrm>
                     <a:prstGeom prst="rect">
                       <a:avLst/>
@@ -598,10 +1192,18 @@
     </w:p>
     <w:p>
       <w:r>
-        <w:t>Projekt bauen, d.h</w:t>
-      </w:r>
-      <w:r>
-        <w:t>. kompilieren</w:t>
+        <w:t xml:space="preserve">Projektstruktur, nachdem die </w:t>
+      </w:r>
+      <w:proofErr w:type="spellStart"/>
+      <w:r>
+        <w:t>Sourcedateien</w:t>
+      </w:r>
+      <w:proofErr w:type="spellEnd"/>
+      <w:r>
+        <w:t xml:space="preserve"> und Libraries</w:t>
+      </w:r>
+      <w:r>
+        <w:t xml:space="preserve"> dort abgelegt wurden</w:t>
       </w:r>
     </w:p>
     <w:p>
@@ -610,10 +1212,10 @@
           <w:noProof/>
         </w:rPr>
         <w:drawing>
-          <wp:inline distT="0" distB="0" distL="0" distR="0" wp14:anchorId="0A363A57" wp14:editId="7EAB040A">
-            <wp:extent cx="5760720" cy="857250"/>
+          <wp:inline distT="0" distB="0" distL="0" distR="0" wp14:anchorId="6A0ACE27" wp14:editId="7C267B04">
+            <wp:extent cx="2577693" cy="2709133"/>
             <wp:effectExtent l="0" t="0" r="0" b="0"/>
-            <wp:docPr id="12" name="Grafik 12"/>
+            <wp:docPr id="10" name="Grafik 10"/>
             <wp:cNvGraphicFramePr>
               <a:graphicFrameLocks xmlns:a="http://schemas.openxmlformats.org/drawingml/2006/main" noChangeAspect="1"/>
             </wp:cNvGraphicFramePr>
@@ -633,7 +1235,7 @@
                   <pic:spPr>
                     <a:xfrm>
                       <a:off x="0" y="0"/>
-                      <a:ext cx="5760720" cy="857250"/>
+                      <a:ext cx="2590309" cy="2722392"/>
                     </a:xfrm>
                     <a:prstGeom prst="rect">
                       <a:avLst/>
@@ -647,14 +1249,28 @@
       </w:r>
     </w:p>
     <w:p>
-      <w:r>
-        <w:t>Ausführen oder Debuggen direkt bei den jeweiligen Methoden</w:t>
-      </w:r>
-      <w:r>
-        <w:t xml:space="preserve"> (müsste man remote debuggen auf der Zielplattform verwenden, wo DFS installiert ist)</w:t>
-      </w:r>
-      <w:r>
-        <w:t>, d.h. dieser Schritt ist im Normalfall zu überspringen.</w:t>
+      <w:pPr>
+        <w:pStyle w:val="berschrift2"/>
+      </w:pPr>
+      <w:r>
+        <w:lastRenderedPageBreak/>
+        <w:t>Project bauen</w:t>
+      </w:r>
+    </w:p>
+    <w:p>
+      <w:pPr>
+        <w:pStyle w:val="berschrift2"/>
+      </w:pPr>
+      <w:r>
+        <w:t>@intellij</w:t>
+      </w:r>
+    </w:p>
+    <w:p>
+      <w:r>
+        <w:t>Projekt bauen, d.h</w:t>
+      </w:r>
+      <w:r>
+        <w:t>. kompilieren</w:t>
       </w:r>
     </w:p>
     <w:p>
@@ -663,10 +1279,10 @@
           <w:noProof/>
         </w:rPr>
         <w:drawing>
-          <wp:inline distT="0" distB="0" distL="0" distR="0" wp14:anchorId="59121D99" wp14:editId="741FDEC4">
-            <wp:extent cx="2440269" cy="2099767"/>
+          <wp:inline distT="0" distB="0" distL="0" distR="0" wp14:anchorId="0A363A57" wp14:editId="7EAB040A">
+            <wp:extent cx="5760720" cy="857250"/>
             <wp:effectExtent l="0" t="0" r="0" b="0"/>
-            <wp:docPr id="13" name="Grafik 13"/>
+            <wp:docPr id="12" name="Grafik 12"/>
             <wp:cNvGraphicFramePr>
               <a:graphicFrameLocks xmlns:a="http://schemas.openxmlformats.org/drawingml/2006/main" noChangeAspect="1"/>
             </wp:cNvGraphicFramePr>
@@ -686,7 +1302,7 @@
                   <pic:spPr>
                     <a:xfrm>
                       <a:off x="0" y="0"/>
-                      <a:ext cx="2445900" cy="2104613"/>
+                      <a:ext cx="5760720" cy="857250"/>
                     </a:xfrm>
                     <a:prstGeom prst="rect">
                       <a:avLst/>
@@ -701,22 +1317,13 @@
     </w:p>
     <w:p>
       <w:r>
-        <w:t>Artifakt anlegen</w:t>
-      </w:r>
-      <w:r>
-        <w:t>, d.h.</w:t>
-      </w:r>
-      <w:r>
-        <w:t xml:space="preserve"> über </w:t>
-      </w:r>
-      <w:r>
-        <w:t xml:space="preserve">"Project </w:t>
-      </w:r>
-      <w:r>
-        <w:t>structure</w:t>
-      </w:r>
-      <w:r>
-        <w:t>" das Erstellen des jar-File konfigurieren und dem Jar-File mitteilen, wo der Einsprungspunkt, d.h. die Main-Klasse, zu finden ist.</w:t>
+        <w:t>Ausführen oder Debuggen direkt bei den jeweiligen Methoden</w:t>
+      </w:r>
+      <w:r>
+        <w:t xml:space="preserve"> (müsste man remote debuggen auf der Zielplattform verwenden, wo DFS installiert ist)</w:t>
+      </w:r>
+      <w:r>
+        <w:t>, d.h. dieser Schritt ist im Normalfall zu überspringen.</w:t>
       </w:r>
     </w:p>
     <w:p>
@@ -724,12 +1331,11 @@
         <w:rPr>
           <w:noProof/>
         </w:rPr>
-        <w:lastRenderedPageBreak/>
         <w:drawing>
-          <wp:inline distT="0" distB="0" distL="0" distR="0" wp14:anchorId="684E0E4D" wp14:editId="1F8731CA">
-            <wp:extent cx="5760720" cy="1841500"/>
-            <wp:effectExtent l="0" t="0" r="0" b="6350"/>
-            <wp:docPr id="14" name="Grafik 14"/>
+          <wp:inline distT="0" distB="0" distL="0" distR="0" wp14:anchorId="59121D99" wp14:editId="741FDEC4">
+            <wp:extent cx="2440269" cy="2099767"/>
+            <wp:effectExtent l="0" t="0" r="0" b="0"/>
+            <wp:docPr id="13" name="Grafik 13"/>
             <wp:cNvGraphicFramePr>
               <a:graphicFrameLocks xmlns:a="http://schemas.openxmlformats.org/drawingml/2006/main" noChangeAspect="1"/>
             </wp:cNvGraphicFramePr>
@@ -749,7 +1355,7 @@
                   <pic:spPr>
                     <a:xfrm>
                       <a:off x="0" y="0"/>
-                      <a:ext cx="5760720" cy="1841500"/>
+                      <a:ext cx="2445900" cy="2104613"/>
                     </a:xfrm>
                     <a:prstGeom prst="rect">
                       <a:avLst/>
@@ -763,12 +1369,33 @@
       </w:r>
     </w:p>
     <w:p>
+      <w:pPr>
+        <w:pStyle w:val="berschrift3"/>
+      </w:pPr>
+      <w:r>
+        <w:t>@gradle</w:t>
+      </w:r>
+    </w:p>
+    <w:p>
+      <w:r>
+        <w:t xml:space="preserve">Wie bei </w:t>
+      </w:r>
+      <w:proofErr w:type="spellStart"/>
+      <w:r>
+        <w:t>IntelliJ</w:t>
+      </w:r>
+      <w:proofErr w:type="spellEnd"/>
+      <w:r>
+        <w:t xml:space="preserve"> bzw. optional über Kommandozeile </w:t>
+      </w:r>
+    </w:p>
+    <w:p>
       <w:r>
         <w:drawing>
-          <wp:inline distT="0" distB="0" distL="0" distR="0" wp14:anchorId="0A1516FC" wp14:editId="661F7BEA">
-            <wp:extent cx="4744112" cy="3077004"/>
-            <wp:effectExtent l="0" t="0" r="0" b="9525"/>
-            <wp:docPr id="19" name="Grafik 19"/>
+          <wp:inline distT="0" distB="0" distL="0" distR="0" wp14:anchorId="2DE01F1B" wp14:editId="5DE74F75">
+            <wp:extent cx="5760720" cy="947420"/>
+            <wp:effectExtent l="0" t="0" r="0" b="5080"/>
+            <wp:docPr id="1508273000" name="Grafik 1" descr="Ein Bild, das Text, Software, Multimedia-Software, Screenshot enthält.&#10;&#10;KI-generierte Inhalte können fehlerhaft sein."/>
             <wp:cNvGraphicFramePr>
               <a:graphicFrameLocks xmlns:a="http://schemas.openxmlformats.org/drawingml/2006/main" noChangeAspect="1"/>
             </wp:cNvGraphicFramePr>
@@ -776,7 +1403,7 @@
               <a:graphicData uri="http://schemas.openxmlformats.org/drawingml/2006/picture">
                 <pic:pic xmlns:pic="http://schemas.openxmlformats.org/drawingml/2006/picture">
                   <pic:nvPicPr>
-                    <pic:cNvPr id="1" name=""/>
+                    <pic:cNvPr id="1508273000" name="Grafik 1" descr="Ein Bild, das Text, Software, Multimedia-Software, Screenshot enthält.&#10;&#10;KI-generierte Inhalte können fehlerhaft sein."/>
                     <pic:cNvPicPr/>
                   </pic:nvPicPr>
                   <pic:blipFill>
@@ -788,7 +1415,7 @@
                   <pic:spPr>
                     <a:xfrm>
                       <a:off x="0" y="0"/>
-                      <a:ext cx="4744112" cy="3077004"/>
+                      <a:ext cx="5760720" cy="947420"/>
                     </a:xfrm>
                     <a:prstGeom prst="rect">
                       <a:avLst/>
@@ -802,18 +1429,74 @@
       </w:r>
     </w:p>
     <w:p>
-      <w:r>
-        <w:t>erwarteter Output danach ungefähr wie folgt, diesen mit "Apply" bestätigen.</w:t>
-      </w:r>
-    </w:p>
-    <w:p>
-      <w:r>
-        <w:lastRenderedPageBreak/>
+      <w:pPr>
+        <w:pStyle w:val="berschrift2"/>
+      </w:pPr>
+      <w:r>
+        <w:t>Jar-Datei erstellen</w:t>
+      </w:r>
+    </w:p>
+    <w:p>
+      <w:pPr>
+        <w:pStyle w:val="berschrift3"/>
+      </w:pPr>
+      <w:r>
+        <w:t>@intellij</w:t>
+      </w:r>
+    </w:p>
+    <w:p>
+      <w:proofErr w:type="spellStart"/>
+      <w:r>
+        <w:t>Artifakt</w:t>
+      </w:r>
+      <w:proofErr w:type="spellEnd"/>
+      <w:r>
+        <w:t xml:space="preserve"> anlegen</w:t>
+      </w:r>
+      <w:r>
+        <w:t>, d.h.</w:t>
+      </w:r>
+      <w:r>
+        <w:t xml:space="preserve"> über </w:t>
+      </w:r>
+      <w:r>
+        <w:t xml:space="preserve">"Project </w:t>
+      </w:r>
+      <w:proofErr w:type="spellStart"/>
+      <w:r>
+        <w:t>structure</w:t>
+      </w:r>
+      <w:proofErr w:type="spellEnd"/>
+      <w:r>
+        <w:t xml:space="preserve">" das Erstellen des </w:t>
+      </w:r>
+      <w:proofErr w:type="spellStart"/>
+      <w:r>
+        <w:t>jar</w:t>
+      </w:r>
+      <w:proofErr w:type="spellEnd"/>
+      <w:r>
+        <w:t xml:space="preserve">-File konfigurieren und dem Jar-File mitteilen, wo der </w:t>
+      </w:r>
+      <w:proofErr w:type="spellStart"/>
+      <w:r>
+        <w:t>Einsprungspunkt</w:t>
+      </w:r>
+      <w:proofErr w:type="spellEnd"/>
+      <w:r>
+        <w:t>, d.h. die Main-Klasse, zu finden ist.</w:t>
+      </w:r>
+    </w:p>
+    <w:p>
+      <w:r>
+        <w:rPr>
+          <w:noProof/>
+        </w:rPr>
         <w:drawing>
-          <wp:inline distT="0" distB="0" distL="0" distR="0" wp14:anchorId="148DE849" wp14:editId="0002225F">
-            <wp:extent cx="5760720" cy="5904230"/>
-            <wp:effectExtent l="0" t="0" r="0" b="1270"/>
-            <wp:docPr id="20" name="Grafik 20"/>
+          <wp:inline distT="0" distB="0" distL="0" distR="0" wp14:anchorId="684E0E4D" wp14:editId="1F8731CA">
+            <wp:extent cx="5760720" cy="1841500"/>
+            <wp:effectExtent l="0" t="0" r="0" b="6350"/>
+            <wp:docPr id="14" name="Grafik 14"/>
             <wp:cNvGraphicFramePr>
               <a:graphicFrameLocks xmlns:a="http://schemas.openxmlformats.org/drawingml/2006/main" noChangeAspect="1"/>
             </wp:cNvGraphicFramePr>
@@ -833,7 +1516,7 @@
                   <pic:spPr>
                     <a:xfrm>
                       <a:off x="0" y="0"/>
-                      <a:ext cx="5760720" cy="5904230"/>
+                      <a:ext cx="5760720" cy="1841500"/>
                     </a:xfrm>
                     <a:prstGeom prst="rect">
                       <a:avLst/>
@@ -848,19 +1531,15 @@
     </w:p>
     <w:p>
       <w:r>
-        <w:t>und dann kann man das Artifakt bauen:</w:t>
-      </w:r>
-    </w:p>
-    <w:p>
-      <w:r>
         <w:rPr>
           <w:noProof/>
         </w:rPr>
+        <w:lastRenderedPageBreak/>
         <w:drawing>
-          <wp:inline distT="0" distB="0" distL="0" distR="0" wp14:anchorId="687BE588" wp14:editId="74217E86">
-            <wp:extent cx="3172268" cy="1371791"/>
-            <wp:effectExtent l="0" t="0" r="9525" b="0"/>
-            <wp:docPr id="15" name="Grafik 15"/>
+          <wp:inline distT="0" distB="0" distL="0" distR="0" wp14:anchorId="0A1516FC" wp14:editId="661F7BEA">
+            <wp:extent cx="4744112" cy="3077004"/>
+            <wp:effectExtent l="0" t="0" r="0" b="9525"/>
+            <wp:docPr id="19" name="Grafik 19"/>
             <wp:cNvGraphicFramePr>
               <a:graphicFrameLocks xmlns:a="http://schemas.openxmlformats.org/drawingml/2006/main" noChangeAspect="1"/>
             </wp:cNvGraphicFramePr>
@@ -880,7 +1559,7 @@
                   <pic:spPr>
                     <a:xfrm>
                       <a:off x="0" y="0"/>
-                      <a:ext cx="3172268" cy="1371791"/>
+                      <a:ext cx="4744112" cy="3077004"/>
                     </a:xfrm>
                     <a:prstGeom prst="rect">
                       <a:avLst/>
@@ -895,28 +1574,43 @@
     </w:p>
     <w:p>
       <w:r>
-        <w:t>Je nach verwendetem Buildsystem und deren Settings findet man das generierte Jar-File unter z.B. out/artifacts oder build/libs und beinhaltet der Dateiname eine Versionsnr. oder nicht.</w:t>
-      </w:r>
-    </w:p>
-    <w:p>
-      <w:r>
-        <w:t>Falls zuvor schon eine Version dort gebildet wurde, die nicht funktioniert (weil z.B. fehlende Dependencies), diese besser über "Clean" zuerst löschen</w:t>
-      </w:r>
-      <w:r>
-        <w:t xml:space="preserve"> oder noch besser gesamtes "out" Verzeichnis löschen.</w:t>
-      </w:r>
-    </w:p>
-    <w:p>
-      <w:r>
-        <w:rPr>
-          <w:noProof/>
-        </w:rPr>
-        <w:lastRenderedPageBreak/>
+        <w:t>erwarteter Output danach ungefähr wie folgt, diesen mit "</w:t>
+      </w:r>
+      <w:proofErr w:type="spellStart"/>
+      <w:r>
+        <w:t>Apply</w:t>
+      </w:r>
+      <w:proofErr w:type="spellEnd"/>
+      <w:r>
+        <w:t>" bestätigen</w:t>
+      </w:r>
+      <w:r>
+        <w:t xml:space="preserve"> (wenn mit </w:t>
+      </w:r>
+      <w:proofErr w:type="spellStart"/>
+      <w:r>
+        <w:t>gradle</w:t>
+      </w:r>
+      <w:proofErr w:type="spellEnd"/>
+      <w:r>
+        <w:t xml:space="preserve"> davor schon ein </w:t>
+      </w:r>
+      <w:proofErr w:type="spellStart"/>
+      <w:r>
+        <w:t>build</w:t>
+      </w:r>
+      <w:proofErr w:type="spellEnd"/>
+      <w:r>
+        <w:t xml:space="preserve"> angestoßen wurde, kann sein, dass hier die Liste auch bereits länger ist):</w:t>
+      </w:r>
+    </w:p>
+    <w:p>
+      <w:r>
         <w:drawing>
-          <wp:inline distT="0" distB="0" distL="0" distR="0" wp14:anchorId="6ADB67E2" wp14:editId="7E2D470D">
-            <wp:extent cx="3277057" cy="1495634"/>
-            <wp:effectExtent l="0" t="0" r="0" b="9525"/>
-            <wp:docPr id="3" name="Grafik 3"/>
+          <wp:inline distT="0" distB="0" distL="0" distR="0" wp14:anchorId="67C684BE" wp14:editId="0EE28A47">
+            <wp:extent cx="5760720" cy="2167890"/>
+            <wp:effectExtent l="0" t="0" r="0" b="3810"/>
+            <wp:docPr id="869741414" name="Grafik 1" descr="Ein Bild, das Text, Screenshot, Software, Multimedia-Software enthält.&#10;&#10;KI-generierte Inhalte können fehlerhaft sein."/>
             <wp:cNvGraphicFramePr>
               <a:graphicFrameLocks xmlns:a="http://schemas.openxmlformats.org/drawingml/2006/main" noChangeAspect="1"/>
             </wp:cNvGraphicFramePr>
@@ -924,7 +1618,7 @@
               <a:graphicData uri="http://schemas.openxmlformats.org/drawingml/2006/picture">
                 <pic:pic xmlns:pic="http://schemas.openxmlformats.org/drawingml/2006/picture">
                   <pic:nvPicPr>
-                    <pic:cNvPr id="1" name=""/>
+                    <pic:cNvPr id="869741414" name="Grafik 1" descr="Ein Bild, das Text, Screenshot, Software, Multimedia-Software enthält.&#10;&#10;KI-generierte Inhalte können fehlerhaft sein."/>
                     <pic:cNvPicPr/>
                   </pic:nvPicPr>
                   <pic:blipFill>
@@ -936,7 +1630,7 @@
                   <pic:spPr>
                     <a:xfrm>
                       <a:off x="0" y="0"/>
-                      <a:ext cx="3277057" cy="1495634"/>
+                      <a:ext cx="5760720" cy="2167890"/>
                     </a:xfrm>
                     <a:prstGeom prst="rect">
                       <a:avLst/>
@@ -951,64 +1645,15 @@
     </w:p>
     <w:p>
       <w:r>
-        <w:t>Falls auf dem lokalen System eine höhere Java-Version ("java –version") installiert ist als in der virtuellen Maschine, dann sollte folgende Einstellung ins build.gradle übernommen werden</w:t>
-      </w:r>
-      <w:r>
-        <w:t xml:space="preserve"> (optional Version VERSION_1_8 verwenden, falls dies verlangt wird – kann gerade bei MacOS nötig sein)</w:t>
-      </w:r>
-      <w:r>
-        <w:t>.</w:t>
-      </w:r>
-    </w:p>
-    <w:p>
-      <w:pPr>
-        <w:pStyle w:val="Source"/>
-      </w:pPr>
-      <w:r>
-        <w:t>java {</w:t>
-      </w:r>
-    </w:p>
-    <w:p>
-      <w:pPr>
-        <w:pStyle w:val="Source"/>
-      </w:pPr>
-      <w:r>
-        <w:t xml:space="preserve">   sourceCompatibility = JavaVersion.VERSION_11</w:t>
-      </w:r>
-    </w:p>
-    <w:p>
-      <w:pPr>
-        <w:pStyle w:val="Source"/>
-      </w:pPr>
-      <w:r>
-        <w:t xml:space="preserve">   targetCompatibility = JavaVersion.VERSION_11</w:t>
-      </w:r>
-    </w:p>
-    <w:p>
-      <w:pPr>
-        <w:pStyle w:val="Source"/>
-        <w:rPr>
-          <w:lang w:val="de-DE"/>
-        </w:rPr>
-      </w:pPr>
-      <w:r>
-        <w:rPr>
-          <w:lang w:val="de-DE"/>
-        </w:rPr>
-        <w:t>}</w:t>
-      </w:r>
-    </w:p>
-    <w:p>
-      <w:pPr>
-        <w:pStyle w:val="Source"/>
-        <w:rPr>
-          <w:lang w:val="de-DE"/>
-        </w:rPr>
-      </w:pPr>
-    </w:p>
-    <w:p>
-      <w:r>
-        <w:t>Wenn man gradle verwendet mit einem reinkopierten build.gradle, sollte man Folgendes ausführen:</w:t>
+        <w:t xml:space="preserve">und dann kann man das </w:t>
+      </w:r>
+      <w:proofErr w:type="spellStart"/>
+      <w:r>
+        <w:t>Artifakt</w:t>
+      </w:r>
+      <w:proofErr w:type="spellEnd"/>
+      <w:r>
+        <w:t xml:space="preserve"> bauen:</w:t>
       </w:r>
     </w:p>
     <w:p>
@@ -1017,10 +1662,10 @@
           <w:noProof/>
         </w:rPr>
         <w:drawing>
-          <wp:inline distT="0" distB="0" distL="0" distR="0" wp14:anchorId="2332AF7B" wp14:editId="6A82B515">
-            <wp:extent cx="3620005" cy="1200318"/>
-            <wp:effectExtent l="0" t="0" r="0" b="0"/>
-            <wp:docPr id="18" name="Grafik 18"/>
+          <wp:inline distT="0" distB="0" distL="0" distR="0" wp14:anchorId="687BE588" wp14:editId="74217E86">
+            <wp:extent cx="3172268" cy="1371791"/>
+            <wp:effectExtent l="0" t="0" r="9525" b="0"/>
+            <wp:docPr id="15" name="Grafik 15"/>
             <wp:cNvGraphicFramePr>
               <a:graphicFrameLocks xmlns:a="http://schemas.openxmlformats.org/drawingml/2006/main" noChangeAspect="1"/>
             </wp:cNvGraphicFramePr>
@@ -1040,7 +1685,7 @@
                   <pic:spPr>
                     <a:xfrm>
                       <a:off x="0" y="0"/>
-                      <a:ext cx="3620005" cy="1200318"/>
+                      <a:ext cx="3172268" cy="1371791"/>
                     </a:xfrm>
                     <a:prstGeom prst="rect">
                       <a:avLst/>
@@ -1054,498 +1699,124 @@
       </w:r>
     </w:p>
     <w:p>
-      <w:r>
-        <w:t>Optional auf Kommandozeile:</w:t>
-      </w:r>
-    </w:p>
-    <w:p>
-      <w:pPr>
-        <w:pStyle w:val="Source"/>
-        <w:rPr>
-          <w:lang w:val="de-DE"/>
-        </w:rPr>
-      </w:pPr>
-      <w:r>
-        <w:rPr>
-          <w:lang w:val="de-DE"/>
-        </w:rPr>
-        <w:t>gradle task Jar</w:t>
-      </w:r>
-    </w:p>
-    <w:p>
-      <w:pPr>
-        <w:pStyle w:val="Source"/>
-        <w:rPr>
-          <w:lang w:val="de-DE"/>
-        </w:rPr>
-      </w:pPr>
-    </w:p>
-    <w:p>
-      <w:r>
-        <w:t>Hadoop starten</w:t>
-      </w:r>
+      <w:pPr>
+        <w:pStyle w:val="berschrift3"/>
+      </w:pPr>
+      <w:r>
+        <w:t>@gradle</w:t>
+      </w:r>
+    </w:p>
+    <w:p>
+      <w:r>
+        <w:t>Entweder ebenfalls über die GUI oder über Kommandozeile:</w:t>
+      </w:r>
+    </w:p>
+    <w:p>
+      <w:proofErr w:type="spellStart"/>
+      <w:r>
+        <w:t>gradle</w:t>
+      </w:r>
+      <w:proofErr w:type="spellEnd"/>
       <w:r>
         <w:t xml:space="preserve"> </w:t>
       </w:r>
-      <w:r>
-        <w:t xml:space="preserve">und Test aufrufen </w:t>
-      </w:r>
-      <w:r>
-        <w:t xml:space="preserve">mit dem zuvor generierten und auf die Zielplattform kopierten </w:t>
-      </w:r>
-      <w:r>
-        <w:t>Jar-File.</w:t>
-      </w:r>
-    </w:p>
-    <w:p>
-      <w:r>
-        <w:t>Job ausführen</w:t>
-      </w:r>
-    </w:p>
-    <w:p>
-      <w:pPr>
-        <w:pStyle w:val="Listenabsatz"/>
-        <w:numPr>
-          <w:ilvl w:val="0"/>
-          <w:numId w:val="1"/>
-        </w:numPr>
-      </w:pPr>
-      <w:r>
-        <w:t xml:space="preserve">Input Ordner und Beispiel Textdatei </w:t>
-      </w:r>
-      <w:r>
-        <w:t xml:space="preserve">im hdfs </w:t>
-      </w:r>
-      <w:r>
-        <w:t>anlegen</w:t>
-      </w:r>
-    </w:p>
-    <w:p>
-      <w:pPr>
-        <w:pStyle w:val="Listenabsatz"/>
-        <w:numPr>
-          <w:ilvl w:val="0"/>
-          <w:numId w:val="1"/>
-        </w:numPr>
-      </w:pPr>
-      <w:r>
-        <w:t>Job ausführen (Vorsicht Pfade sind ggf. anzupassen!)</w:t>
-      </w:r>
-    </w:p>
-    <w:p>
-      <w:pPr>
-        <w:pStyle w:val="Source"/>
-      </w:pPr>
-      <w:r>
-        <w:t>su – hduser</w:t>
-      </w:r>
-    </w:p>
-    <w:p>
-      <w:pPr>
-        <w:pStyle w:val="Source"/>
-      </w:pPr>
-      <w:r>
-        <w:t>start-dfs.sh</w:t>
-      </w:r>
-    </w:p>
-    <w:p>
-      <w:pPr>
-        <w:pStyle w:val="Source"/>
-      </w:pPr>
-      <w:r>
-        <w:t>start-yarn.sh</w:t>
-      </w:r>
-    </w:p>
-    <w:p>
-      <w:pPr>
-        <w:pStyle w:val="Source"/>
-      </w:pPr>
-      <w:r>
-        <w:t>hdfs dfs -mkdir /input</w:t>
-      </w:r>
-    </w:p>
-    <w:p>
-      <w:pPr>
-        <w:pStyle w:val="Source"/>
-      </w:pPr>
-      <w:r>
-        <w:t>hdfs dfs -mkdir /output</w:t>
-      </w:r>
-    </w:p>
-    <w:p>
-      <w:pPr>
-        <w:pStyle w:val="Source"/>
-      </w:pPr>
-      <w:r>
-        <w:t xml:space="preserve">hdfs dfs -put </w:t>
-      </w:r>
-      <w:r>
-        <w:t>~/BigData/data</w:t>
-      </w:r>
+      <w:proofErr w:type="spellStart"/>
+      <w:r>
+        <w:t>task</w:t>
+      </w:r>
+      <w:proofErr w:type="spellEnd"/>
+      <w:r>
+        <w:t xml:space="preserve"> Jar</w:t>
+      </w:r>
+    </w:p>
+    <w:p>
+      <w:pPr>
+        <w:pStyle w:val="berschrift2"/>
+      </w:pPr>
+      <w:r>
+        <w:lastRenderedPageBreak/>
+        <w:t xml:space="preserve">Prüfung des erstellten </w:t>
+      </w:r>
+      <w:proofErr w:type="spellStart"/>
+      <w:r>
+        <w:t>Artifacts</w:t>
+      </w:r>
+      <w:proofErr w:type="spellEnd"/>
+      <w:r>
+        <w:t xml:space="preserve"> und Kopieren auf Zielplattform</w:t>
+      </w:r>
+    </w:p>
+    <w:p>
+      <w:r>
+        <w:t xml:space="preserve">Je nach verwendetem </w:t>
+      </w:r>
+      <w:proofErr w:type="spellStart"/>
+      <w:r>
+        <w:t>Buildsystem</w:t>
+      </w:r>
+      <w:proofErr w:type="spellEnd"/>
+      <w:r>
+        <w:t xml:space="preserve"> und deren Settings findet man das generierte Jar-File unter z.B. out/</w:t>
+      </w:r>
+      <w:proofErr w:type="spellStart"/>
+      <w:r>
+        <w:t>artifacts</w:t>
+      </w:r>
+      <w:proofErr w:type="spellEnd"/>
+      <w:r>
+        <w:t xml:space="preserve"> oder </w:t>
+      </w:r>
+      <w:proofErr w:type="spellStart"/>
+      <w:r>
+        <w:t>build</w:t>
+      </w:r>
+      <w:proofErr w:type="spellEnd"/>
       <w:r>
         <w:t>/</w:t>
       </w:r>
-      <w:r>
-        <w:t>Bibel.txt</w:t>
-      </w:r>
-      <w:r>
-        <w:t xml:space="preserve"> /input/</w:t>
-      </w:r>
-    </w:p>
-    <w:p>
-      <w:pPr>
-        <w:pStyle w:val="Source"/>
-        <w:rPr>
-          <w:lang w:val="de-DE"/>
-        </w:rPr>
-      </w:pPr>
-      <w:r>
-        <w:rPr>
-          <w:lang w:val="de-DE"/>
-        </w:rPr>
-        <w:t>OutputDir</w:t>
-      </w:r>
-      <w:r>
-        <w:rPr>
-          <w:lang w:val="de-DE"/>
-        </w:rPr>
-        <w:t>=/output/</w:t>
-      </w:r>
-      <w:r>
-        <w:rPr>
-          <w:lang w:val="de-DE"/>
-        </w:rPr>
-        <w:t>Bibel</w:t>
-      </w:r>
-    </w:p>
-    <w:p>
-      <w:pPr>
-        <w:pStyle w:val="Source"/>
-        <w:rPr>
-          <w:lang w:val="de-DE"/>
-        </w:rPr>
-      </w:pPr>
-      <w:r>
-        <w:rPr>
-          <w:lang w:val="de-DE"/>
-        </w:rPr>
-        <w:t># folgendes für jeden Versuch n</w:t>
-      </w:r>
-      <w:r>
-        <w:rPr>
-          <w:lang w:val="de-DE"/>
-        </w:rPr>
-        <w:t>eu ausführen</w:t>
-      </w:r>
-    </w:p>
-    <w:p>
-      <w:pPr>
-        <w:pStyle w:val="Source"/>
-        <w:rPr>
-          <w:lang w:val="de-DE"/>
-        </w:rPr>
-      </w:pPr>
-      <w:r>
-        <w:rPr>
-          <w:lang w:val="de-DE"/>
-        </w:rPr>
-        <w:t xml:space="preserve">hdfs dfs </w:t>
-      </w:r>
-      <w:r>
-        <w:rPr>
-          <w:lang w:val="de-DE"/>
-        </w:rPr>
-        <w:t>-</w:t>
-      </w:r>
-      <w:r>
-        <w:rPr>
-          <w:lang w:val="de-DE"/>
-        </w:rPr>
-        <w:t>rm -R $OutputDir</w:t>
-      </w:r>
-    </w:p>
-    <w:p>
-      <w:pPr>
-        <w:pStyle w:val="Source"/>
-        <w:rPr>
-          <w:lang w:val="de-DE"/>
-        </w:rPr>
-      </w:pPr>
-      <w:r>
-        <w:rPr>
-          <w:lang w:val="de-DE"/>
-        </w:rPr>
-        <w:t xml:space="preserve">hadoop jar </w:t>
-      </w:r>
-      <w:r>
-        <w:rPr>
-          <w:lang w:val="de-AT"/>
-        </w:rPr>
-        <w:t>Hadoop</w:t>
-      </w:r>
-      <w:r>
-        <w:rPr>
-          <w:lang w:val="de-AT"/>
-        </w:rPr>
-        <w:t>wordc</w:t>
-      </w:r>
-      <w:r>
-        <w:rPr>
-          <w:lang w:val="de-AT"/>
-        </w:rPr>
-        <w:t>ount</w:t>
-      </w:r>
-      <w:r>
-        <w:rPr>
-          <w:lang w:val="de-DE"/>
-        </w:rPr>
-        <w:t>.jar /</w:t>
-      </w:r>
-      <w:r>
-        <w:rPr>
-          <w:lang w:val="de-DE"/>
-        </w:rPr>
-        <w:t>input</w:t>
-      </w:r>
-      <w:r>
-        <w:rPr>
-          <w:lang w:val="de-DE"/>
-        </w:rPr>
-        <w:t xml:space="preserve">/Bibel.txt </w:t>
-      </w:r>
-      <w:r>
-        <w:rPr>
-          <w:lang w:val="de-DE"/>
-        </w:rPr>
-        <w:t>$OutputDir</w:t>
-      </w:r>
-    </w:p>
-    <w:p>
-      <w:pPr>
-        <w:pStyle w:val="Source"/>
-        <w:rPr>
-          <w:lang w:val="de-DE"/>
-        </w:rPr>
-      </w:pPr>
-    </w:p>
-    <w:p>
-      <w:r>
-        <w:t>Bei Problemen die Jar-Datei überprüfen ("jar -tvf" funktioniert meines Wissens nur unter Linux), sie muss zumindest folgende Dateien beinhalten:</w:t>
-      </w:r>
-    </w:p>
-    <w:p>
-      <w:pPr>
-        <w:pStyle w:val="Source"/>
-        <w:rPr>
-          <w:lang w:val="de-AT"/>
-        </w:rPr>
-      </w:pPr>
-      <w:r>
-        <w:rPr>
-          <w:lang w:val="de-AT"/>
-        </w:rPr>
-        <w:t>j</w:t>
-      </w:r>
-      <w:r>
-        <w:rPr>
-          <w:lang w:val="de-AT"/>
-        </w:rPr>
-        <w:t>ar -tvf Hadoop</w:t>
-      </w:r>
-      <w:r>
-        <w:rPr>
-          <w:lang w:val="de-AT"/>
-        </w:rPr>
-        <w:t>wordc</w:t>
-      </w:r>
-      <w:r>
-        <w:rPr>
-          <w:lang w:val="de-AT"/>
-        </w:rPr>
-        <w:t>ount.jar | awk '{ print $8 }'</w:t>
-      </w:r>
-    </w:p>
-    <w:p>
-      <w:pPr>
-        <w:pStyle w:val="Source"/>
-      </w:pPr>
-      <w:r>
-        <w:t>META-INF/MANIFEST.MF</w:t>
-      </w:r>
-    </w:p>
-    <w:p>
-      <w:pPr>
-        <w:pStyle w:val="Source"/>
-      </w:pPr>
-      <w:r>
-        <w:t>at/fhj/MapClass.class</w:t>
-      </w:r>
-    </w:p>
-    <w:p>
-      <w:pPr>
-        <w:pStyle w:val="Source"/>
-      </w:pPr>
-      <w:r>
-        <w:t>at/fhj/ReduceClass.class</w:t>
-      </w:r>
-    </w:p>
-    <w:p>
-      <w:pPr>
-        <w:pStyle w:val="Source"/>
-        <w:rPr>
-          <w:lang w:val="de-DE"/>
-        </w:rPr>
-      </w:pPr>
-      <w:r>
-        <w:rPr>
-          <w:lang w:val="de-DE"/>
-        </w:rPr>
-        <w:lastRenderedPageBreak/>
-        <w:t>at/fhj/WordCount.class</w:t>
-      </w:r>
-    </w:p>
-    <w:p>
-      <w:pPr>
-        <w:rPr>
-          <w:lang w:val="de-DE"/>
-        </w:rPr>
-      </w:pPr>
-    </w:p>
-    <w:p>
-      <w:r>
-        <w:t>Der Inhalt der Datei MANIFEST.MF sollte wie folgt sein</w:t>
-      </w:r>
-      <w:r>
-        <w:t xml:space="preserve"> (optional stehen dahinter noch ClassPaths)</w:t>
-      </w:r>
-      <w:r>
-        <w:t>:</w:t>
-      </w:r>
-    </w:p>
-    <w:p>
-      <w:pPr>
-        <w:pStyle w:val="Source"/>
-        <w:rPr>
-          <w:lang w:val="de-AT"/>
-        </w:rPr>
-      </w:pPr>
-      <w:r>
-        <w:rPr>
-          <w:lang w:val="de-AT"/>
-        </w:rPr>
-        <w:t xml:space="preserve">jar -xf </w:t>
-      </w:r>
-      <w:r>
-        <w:rPr>
-          <w:lang w:val="de-AT"/>
-        </w:rPr>
-        <w:t>Hadoop</w:t>
-      </w:r>
-      <w:r>
-        <w:rPr>
-          <w:lang w:val="de-AT"/>
-        </w:rPr>
-        <w:t>wordc</w:t>
-      </w:r>
-      <w:r>
-        <w:rPr>
-          <w:lang w:val="de-AT"/>
-        </w:rPr>
-        <w:t>ount</w:t>
-      </w:r>
-      <w:r>
-        <w:rPr>
-          <w:lang w:val="de-AT"/>
-        </w:rPr>
-        <w:t>.jar META-INF/MANIFEST.MF</w:t>
-      </w:r>
-    </w:p>
-    <w:p>
-      <w:pPr>
-        <w:pStyle w:val="Source"/>
-        <w:rPr>
-          <w:lang w:val="de-AT"/>
-        </w:rPr>
-      </w:pPr>
-      <w:r>
-        <w:rPr>
-          <w:lang w:val="de-AT"/>
-        </w:rPr>
-        <w:t>cat META-INF/MANIFEST.MF</w:t>
-      </w:r>
-    </w:p>
-    <w:p>
-      <w:pPr>
-        <w:pStyle w:val="Source"/>
-        <w:rPr>
-          <w:b/>
-          <w:bCs/>
-          <w:color w:val="0070C0"/>
-        </w:rPr>
-      </w:pPr>
-      <w:r>
-        <w:rPr>
-          <w:b/>
-          <w:bCs/>
-          <w:color w:val="0070C0"/>
-        </w:rPr>
-        <w:t>Manifest-Version: 1.0</w:t>
-      </w:r>
-    </w:p>
-    <w:p>
-      <w:pPr>
-        <w:pStyle w:val="Source"/>
-        <w:rPr>
-          <w:b/>
-          <w:bCs/>
-          <w:color w:val="0070C0"/>
-        </w:rPr>
-      </w:pPr>
-      <w:r>
-        <w:rPr>
-          <w:b/>
-          <w:bCs/>
-          <w:color w:val="0070C0"/>
-        </w:rPr>
-        <w:t>Main-Class: at.fhj.WordCount</w:t>
-      </w:r>
-    </w:p>
-    <w:p>
-      <w:pPr>
-        <w:pStyle w:val="Source"/>
-      </w:pPr>
-    </w:p>
-    <w:p>
-      <w:pPr>
-        <w:pStyle w:val="Source"/>
-      </w:pPr>
-    </w:p>
-    <w:p>
-      <w:r>
-        <w:t>Erwarteter Output</w:t>
-      </w:r>
-      <w:r>
-        <w:t xml:space="preserve"> nach erfolgreichem MapReduce Job</w:t>
-      </w:r>
-      <w:r>
-        <w:t xml:space="preserve"> wie folgt:</w:t>
-      </w:r>
-    </w:p>
-    <w:p>
-      <w:pPr>
-        <w:rPr>
-          <w:lang w:val="en-US"/>
-        </w:rPr>
-      </w:pPr>
+      <w:proofErr w:type="spellStart"/>
+      <w:r>
+        <w:t>libs</w:t>
+      </w:r>
+      <w:proofErr w:type="spellEnd"/>
+      <w:r>
+        <w:t xml:space="preserve"> und beinhaltet der Dateiname eine </w:t>
+      </w:r>
+      <w:proofErr w:type="spellStart"/>
+      <w:r>
+        <w:t>Versionsnr</w:t>
+      </w:r>
+      <w:proofErr w:type="spellEnd"/>
+      <w:r>
+        <w:t>. oder nicht.</w:t>
+      </w:r>
+    </w:p>
+    <w:p>
+      <w:r>
+        <w:t xml:space="preserve">Falls zuvor schon eine Version dort gebildet wurde, die nicht funktioniert (weil z.B. fehlende </w:t>
+      </w:r>
+      <w:proofErr w:type="spellStart"/>
+      <w:r>
+        <w:t>Dependencies</w:t>
+      </w:r>
+      <w:proofErr w:type="spellEnd"/>
+      <w:r>
+        <w:t>), diese besser über "Clean" zuerst löschen</w:t>
+      </w:r>
+      <w:r>
+        <w:t xml:space="preserve"> oder noch besser gesamtes "out" Verzeichnis löschen.</w:t>
+      </w:r>
+    </w:p>
+    <w:p>
       <w:r>
         <w:rPr>
           <w:noProof/>
         </w:rPr>
         <w:drawing>
-          <wp:inline distT="0" distB="0" distL="0" distR="0" wp14:anchorId="02ADD519" wp14:editId="2611EE1E">
-            <wp:extent cx="5760720" cy="3803650"/>
-            <wp:effectExtent l="0" t="0" r="0" b="6350"/>
-            <wp:docPr id="26" name="Grafik 26"/>
+          <wp:inline distT="0" distB="0" distL="0" distR="0" wp14:anchorId="6ADB67E2" wp14:editId="7E2D470D">
+            <wp:extent cx="3277057" cy="1495634"/>
+            <wp:effectExtent l="0" t="0" r="0" b="9525"/>
+            <wp:docPr id="3" name="Grafik 3"/>
             <wp:cNvGraphicFramePr>
               <a:graphicFrameLocks xmlns:a="http://schemas.openxmlformats.org/drawingml/2006/main" noChangeAspect="1"/>
             </wp:cNvGraphicFramePr>
@@ -1565,7 +1836,7 @@
                   <pic:spPr>
                     <a:xfrm>
                       <a:off x="0" y="0"/>
-                      <a:ext cx="5760720" cy="3803650"/>
+                      <a:ext cx="3277057" cy="1495634"/>
                     </a:xfrm>
                     <a:prstGeom prst="rect">
                       <a:avLst/>
@@ -1580,29 +1851,1074 @@
     </w:p>
     <w:p>
       <w:pPr>
-        <w:rPr>
-          <w:lang w:val="de-DE"/>
-        </w:rPr>
-      </w:pPr>
-      <w:r>
-        <w:rPr>
-          <w:lang w:val="de-DE"/>
-        </w:rPr>
-        <w:t>Im angegebenen Output-Verzeichnis b</w:t>
-      </w:r>
-      <w:r>
-        <w:rPr>
-          <w:lang w:val="de-DE"/>
-        </w:rPr>
-        <w:t>efinden sich dann 2 Dateien, eine leere Datei "_SUCCESS" und eine Datei mit dem Ergebnis des Jobs.</w:t>
-      </w:r>
-    </w:p>
-    <w:p>
-      <w:pPr>
-        <w:rPr>
-          <w:lang w:val="de-DE"/>
-        </w:rPr>
-      </w:pPr>
+        <w:pStyle w:val="Source"/>
+        <w:rPr>
+          <w:lang w:val="de-DE"/>
+        </w:rPr>
+      </w:pPr>
+    </w:p>
+    <w:p>
+      <w:pPr>
+        <w:pStyle w:val="Source"/>
+        <w:rPr>
+          <w:lang w:val="de-DE"/>
+        </w:rPr>
+      </w:pPr>
+    </w:p>
+    <w:p>
+      <w:r>
+        <w:t xml:space="preserve">Das </w:t>
+      </w:r>
+      <w:proofErr w:type="spellStart"/>
+      <w:proofErr w:type="gramStart"/>
+      <w:r>
+        <w:t>build.gradle</w:t>
+      </w:r>
+      <w:proofErr w:type="spellEnd"/>
+      <w:proofErr w:type="gramEnd"/>
+      <w:r>
+        <w:t xml:space="preserve"> beinhaltet einen „deploy“ Task, dieser funktioniert jedoch nur bei Passwort-</w:t>
+      </w:r>
+      <w:proofErr w:type="spellStart"/>
+      <w:r>
+        <w:t>based</w:t>
+      </w:r>
+      <w:proofErr w:type="spellEnd"/>
+      <w:r>
+        <w:t xml:space="preserve"> </w:t>
+      </w:r>
+      <w:proofErr w:type="spellStart"/>
+      <w:r>
+        <w:t>login</w:t>
+      </w:r>
+      <w:proofErr w:type="spellEnd"/>
+      <w:r>
+        <w:t xml:space="preserve"> bzw. müsste man die </w:t>
+      </w:r>
+      <w:proofErr w:type="spellStart"/>
+      <w:r>
+        <w:t>Credentials</w:t>
+      </w:r>
+      <w:proofErr w:type="spellEnd"/>
+      <w:r>
+        <w:t xml:space="preserve"> und Hostnamen ändern.</w:t>
+      </w:r>
+    </w:p>
+    <w:p>
+      <w:r>
+        <w:t xml:space="preserve">Daher am besten händisch die Datei manuell kopieren als </w:t>
+      </w:r>
+      <w:proofErr w:type="spellStart"/>
+      <w:r>
+        <w:t>user</w:t>
+      </w:r>
+      <w:proofErr w:type="spellEnd"/>
+      <w:r>
+        <w:t xml:space="preserve"> „</w:t>
+      </w:r>
+      <w:proofErr w:type="spellStart"/>
+      <w:r>
+        <w:t>student</w:t>
+      </w:r>
+      <w:proofErr w:type="spellEnd"/>
+      <w:r>
+        <w:t xml:space="preserve">“ und dann die Datei dem </w:t>
+      </w:r>
+      <w:proofErr w:type="spellStart"/>
+      <w:r>
+        <w:t>hduser</w:t>
+      </w:r>
+      <w:proofErr w:type="spellEnd"/>
+      <w:r>
+        <w:t xml:space="preserve"> „schenken“:</w:t>
+      </w:r>
+    </w:p>
+    <w:p>
+      <w:pPr>
+        <w:pStyle w:val="Source"/>
+      </w:pPr>
+      <w:proofErr w:type="spellStart"/>
+      <w:r>
+        <w:t>scp</w:t>
+      </w:r>
+      <w:proofErr w:type="spellEnd"/>
+      <w:r>
+        <w:t xml:space="preserve"> </w:t>
+      </w:r>
+      <w:r>
+        <w:t>Hadoopwordcount-1.0</w:t>
+      </w:r>
+      <w:r>
+        <w:t xml:space="preserve"> </w:t>
+      </w:r>
+      <w:hyperlink r:id="rId26" w:history="1">
+        <w:r>
+          <w:t>student@&lt;hostname&gt;:/tmp/</w:t>
+        </w:r>
+        <w:r>
+          <w:t>Hadoopwordcount-1.0</w:t>
+        </w:r>
+        <w:r>
+          <w:t>.jar</w:t>
+        </w:r>
+      </w:hyperlink>
+    </w:p>
+    <w:p>
+      <w:pPr>
+        <w:pStyle w:val="Source"/>
+      </w:pPr>
+      <w:proofErr w:type="spellStart"/>
+      <w:r>
+        <w:t>ssh</w:t>
+      </w:r>
+      <w:proofErr w:type="spellEnd"/>
+      <w:r>
+        <w:t xml:space="preserve"> </w:t>
+      </w:r>
+      <w:proofErr w:type="spellStart"/>
+      <w:r>
+        <w:t>student</w:t>
+      </w:r>
+      <w:proofErr w:type="spellEnd"/>
+      <w:r>
+        <w:t>@&lt;hostname&gt;</w:t>
+      </w:r>
+    </w:p>
+    <w:p>
+      <w:pPr>
+        <w:pStyle w:val="Source"/>
+      </w:pPr>
+      <w:proofErr w:type="spellStart"/>
+      <w:r>
+        <w:t>sudo</w:t>
+      </w:r>
+      <w:proofErr w:type="spellEnd"/>
+      <w:r>
+        <w:t xml:space="preserve"> </w:t>
+      </w:r>
+      <w:proofErr w:type="spellStart"/>
+      <w:r>
+        <w:t>chown</w:t>
+      </w:r>
+      <w:proofErr w:type="spellEnd"/>
+      <w:r>
+        <w:t xml:space="preserve"> </w:t>
+      </w:r>
+      <w:proofErr w:type="spellStart"/>
+      <w:proofErr w:type="gramStart"/>
+      <w:r>
+        <w:t>hduser:hadoop</w:t>
+      </w:r>
+      <w:proofErr w:type="spellEnd"/>
+      <w:proofErr w:type="gramEnd"/>
+      <w:r>
+        <w:t xml:space="preserve"> /</w:t>
+      </w:r>
+      <w:proofErr w:type="spellStart"/>
+      <w:r>
+        <w:t>t</w:t>
+      </w:r>
+      <w:r>
+        <w:t>mp</w:t>
+      </w:r>
+      <w:proofErr w:type="spellEnd"/>
+      <w:r>
+        <w:t>/</w:t>
+      </w:r>
+      <w:r>
+        <w:t>Hadoopwordcount-1.0.jar</w:t>
+      </w:r>
+    </w:p>
+    <w:p>
+      <w:pPr>
+        <w:pStyle w:val="Source"/>
+      </w:pPr>
+      <w:proofErr w:type="spellStart"/>
+      <w:r>
+        <w:t>su</w:t>
+      </w:r>
+      <w:proofErr w:type="spellEnd"/>
+      <w:r>
+        <w:t xml:space="preserve"> – </w:t>
+      </w:r>
+      <w:proofErr w:type="spellStart"/>
+      <w:r>
+        <w:t>hduser</w:t>
+      </w:r>
+      <w:proofErr w:type="spellEnd"/>
+    </w:p>
+    <w:p>
+      <w:pPr>
+        <w:pStyle w:val="Source"/>
+      </w:pPr>
+      <w:r>
+        <w:t>mv /</w:t>
+      </w:r>
+      <w:proofErr w:type="spellStart"/>
+      <w:r>
+        <w:t>tmp</w:t>
+      </w:r>
+      <w:proofErr w:type="spellEnd"/>
+      <w:r>
+        <w:t>/Hadoopwordcount-1.0.jar</w:t>
+      </w:r>
+      <w:r>
+        <w:t xml:space="preserve"> ~/</w:t>
+      </w:r>
+      <w:proofErr w:type="spellStart"/>
+      <w:r>
+        <w:t>Hadoopwordcount</w:t>
+      </w:r>
+      <w:proofErr w:type="spellEnd"/>
+      <w:r>
+        <w:t>.</w:t>
+      </w:r>
+      <w:proofErr w:type="spellStart"/>
+      <w:r>
+        <w:t>jar</w:t>
+      </w:r>
+      <w:proofErr w:type="spellEnd"/>
+    </w:p>
+    <w:p>
+      <w:pPr>
+        <w:rPr>
+          <w:lang w:val="de-DE"/>
+        </w:rPr>
+      </w:pPr>
+    </w:p>
+    <w:p>
+      <w:pPr>
+        <w:pStyle w:val="berschrift2"/>
+        <w:rPr>
+          <w:lang w:val="de-DE"/>
+        </w:rPr>
+      </w:pPr>
+      <w:r>
+        <w:rPr>
+          <w:lang w:val="de-DE"/>
+        </w:rPr>
+        <w:t xml:space="preserve">Test des generierten </w:t>
+      </w:r>
+      <w:proofErr w:type="spellStart"/>
+      <w:r>
+        <w:rPr>
+          <w:lang w:val="de-DE"/>
+        </w:rPr>
+        <w:t>jar</w:t>
+      </w:r>
+      <w:proofErr w:type="spellEnd"/>
+      <w:r>
+        <w:rPr>
+          <w:lang w:val="de-DE"/>
+        </w:rPr>
+        <w:t>-Files</w:t>
+      </w:r>
+    </w:p>
+    <w:p>
+      <w:r>
+        <w:t>Hadoop starten</w:t>
+      </w:r>
+      <w:r>
+        <w:t xml:space="preserve"> </w:t>
+      </w:r>
+      <w:r>
+        <w:t xml:space="preserve">und Test aufrufen </w:t>
+      </w:r>
+      <w:r>
+        <w:t xml:space="preserve">mit dem zuvor generierten und auf die Zielplattform kopierten </w:t>
+      </w:r>
+      <w:r>
+        <w:t>Jar-File.</w:t>
+      </w:r>
+    </w:p>
+    <w:p>
+      <w:r>
+        <w:t>Job ausführen</w:t>
+      </w:r>
+    </w:p>
+    <w:p>
+      <w:pPr>
+        <w:pStyle w:val="Listenabsatz"/>
+        <w:numPr>
+          <w:ilvl w:val="0"/>
+          <w:numId w:val="1"/>
+        </w:numPr>
+      </w:pPr>
+      <w:r>
+        <w:t xml:space="preserve">Input Ordner und Beispiel Textdatei </w:t>
+      </w:r>
+      <w:r>
+        <w:t xml:space="preserve">im </w:t>
+      </w:r>
+      <w:proofErr w:type="spellStart"/>
+      <w:r>
+        <w:t>hdfs</w:t>
+      </w:r>
+      <w:proofErr w:type="spellEnd"/>
+      <w:r>
+        <w:t xml:space="preserve"> </w:t>
+      </w:r>
+      <w:r>
+        <w:t>anlegen</w:t>
+      </w:r>
+    </w:p>
+    <w:p>
+      <w:pPr>
+        <w:pStyle w:val="Listenabsatz"/>
+        <w:numPr>
+          <w:ilvl w:val="0"/>
+          <w:numId w:val="1"/>
+        </w:numPr>
+      </w:pPr>
+      <w:r>
+        <w:t>Job ausführen (Vorsicht Pfade sind ggf. anzupassen!)</w:t>
+      </w:r>
+    </w:p>
+    <w:p>
+      <w:pPr>
+        <w:pStyle w:val="Source"/>
+      </w:pPr>
+      <w:proofErr w:type="spellStart"/>
+      <w:r>
+        <w:t>su</w:t>
+      </w:r>
+      <w:proofErr w:type="spellEnd"/>
+      <w:r>
+        <w:t xml:space="preserve"> – </w:t>
+      </w:r>
+      <w:proofErr w:type="spellStart"/>
+      <w:r>
+        <w:t>hduser</w:t>
+      </w:r>
+      <w:proofErr w:type="spellEnd"/>
+    </w:p>
+    <w:p>
+      <w:pPr>
+        <w:pStyle w:val="Source"/>
+      </w:pPr>
+      <w:r>
+        <w:t>start-dfs.sh</w:t>
+      </w:r>
+    </w:p>
+    <w:p>
+      <w:pPr>
+        <w:pStyle w:val="Source"/>
+      </w:pPr>
+      <w:r>
+        <w:t>start-yarn.sh</w:t>
+      </w:r>
+    </w:p>
+    <w:p>
+      <w:pPr>
+        <w:pStyle w:val="Source"/>
+      </w:pPr>
+      <w:proofErr w:type="spellStart"/>
+      <w:r>
+        <w:t>hdfs</w:t>
+      </w:r>
+      <w:proofErr w:type="spellEnd"/>
+      <w:r>
+        <w:t xml:space="preserve"> </w:t>
+      </w:r>
+      <w:proofErr w:type="spellStart"/>
+      <w:r>
+        <w:t>dfs</w:t>
+      </w:r>
+      <w:proofErr w:type="spellEnd"/>
+      <w:r>
+        <w:t xml:space="preserve"> -</w:t>
+      </w:r>
+      <w:proofErr w:type="spellStart"/>
+      <w:r>
+        <w:t>mkdir</w:t>
+      </w:r>
+      <w:proofErr w:type="spellEnd"/>
+      <w:r>
+        <w:t xml:space="preserve"> /input</w:t>
+      </w:r>
+    </w:p>
+    <w:p>
+      <w:pPr>
+        <w:pStyle w:val="Source"/>
+      </w:pPr>
+      <w:proofErr w:type="spellStart"/>
+      <w:r>
+        <w:t>hdfs</w:t>
+      </w:r>
+      <w:proofErr w:type="spellEnd"/>
+      <w:r>
+        <w:t xml:space="preserve"> </w:t>
+      </w:r>
+      <w:proofErr w:type="spellStart"/>
+      <w:r>
+        <w:t>dfs</w:t>
+      </w:r>
+      <w:proofErr w:type="spellEnd"/>
+      <w:r>
+        <w:t xml:space="preserve"> -</w:t>
+      </w:r>
+      <w:proofErr w:type="spellStart"/>
+      <w:r>
+        <w:t>mkdir</w:t>
+      </w:r>
+      <w:proofErr w:type="spellEnd"/>
+      <w:r>
+        <w:t xml:space="preserve"> /output</w:t>
+      </w:r>
+    </w:p>
+    <w:p>
+      <w:pPr>
+        <w:pStyle w:val="Source"/>
+      </w:pPr>
+      <w:proofErr w:type="spellStart"/>
+      <w:r>
+        <w:t>hdfs</w:t>
+      </w:r>
+      <w:proofErr w:type="spellEnd"/>
+      <w:r>
+        <w:t xml:space="preserve"> </w:t>
+      </w:r>
+      <w:proofErr w:type="spellStart"/>
+      <w:r>
+        <w:t>dfs</w:t>
+      </w:r>
+      <w:proofErr w:type="spellEnd"/>
+      <w:r>
+        <w:t xml:space="preserve"> -put </w:t>
+      </w:r>
+      <w:r>
+        <w:t>~/</w:t>
+      </w:r>
+      <w:proofErr w:type="spellStart"/>
+      <w:r>
+        <w:t>BigData</w:t>
+      </w:r>
+      <w:proofErr w:type="spellEnd"/>
+      <w:r>
+        <w:t>/data</w:t>
+      </w:r>
+      <w:r>
+        <w:t>/</w:t>
+      </w:r>
+      <w:r>
+        <w:t>Bibel.txt</w:t>
+      </w:r>
+      <w:r>
+        <w:t xml:space="preserve"> /input/</w:t>
+      </w:r>
+    </w:p>
+    <w:p>
+      <w:pPr>
+        <w:pStyle w:val="Source"/>
+        <w:rPr>
+          <w:lang w:val="de-DE"/>
+        </w:rPr>
+      </w:pPr>
+      <w:proofErr w:type="spellStart"/>
+      <w:r>
+        <w:rPr>
+          <w:lang w:val="de-DE"/>
+        </w:rPr>
+        <w:t>OutputDir</w:t>
+      </w:r>
+      <w:proofErr w:type="spellEnd"/>
+      <w:r>
+        <w:rPr>
+          <w:lang w:val="de-DE"/>
+        </w:rPr>
+        <w:t>=/</w:t>
+      </w:r>
+      <w:proofErr w:type="spellStart"/>
+      <w:r>
+        <w:rPr>
+          <w:lang w:val="de-DE"/>
+        </w:rPr>
+        <w:t>output</w:t>
+      </w:r>
+      <w:proofErr w:type="spellEnd"/>
+      <w:r>
+        <w:rPr>
+          <w:lang w:val="de-DE"/>
+        </w:rPr>
+        <w:t>/</w:t>
+      </w:r>
+      <w:r>
+        <w:rPr>
+          <w:lang w:val="de-DE"/>
+        </w:rPr>
+        <w:t>Bibel</w:t>
+      </w:r>
+    </w:p>
+    <w:p>
+      <w:pPr>
+        <w:pStyle w:val="Source"/>
+        <w:rPr>
+          <w:lang w:val="de-DE"/>
+        </w:rPr>
+      </w:pPr>
+      <w:r>
+        <w:rPr>
+          <w:lang w:val="de-DE"/>
+        </w:rPr>
+        <w:t># folgendes für jeden Versuch n</w:t>
+      </w:r>
+      <w:r>
+        <w:rPr>
+          <w:lang w:val="de-DE"/>
+        </w:rPr>
+        <w:t>eu ausführen</w:t>
+      </w:r>
+    </w:p>
+    <w:p>
+      <w:pPr>
+        <w:pStyle w:val="Source"/>
+        <w:rPr>
+          <w:lang w:val="de-DE"/>
+        </w:rPr>
+      </w:pPr>
+      <w:proofErr w:type="spellStart"/>
+      <w:r>
+        <w:rPr>
+          <w:lang w:val="de-DE"/>
+        </w:rPr>
+        <w:t>hdfs</w:t>
+      </w:r>
+      <w:proofErr w:type="spellEnd"/>
+      <w:r>
+        <w:rPr>
+          <w:lang w:val="de-DE"/>
+        </w:rPr>
+        <w:t xml:space="preserve"> </w:t>
+      </w:r>
+      <w:proofErr w:type="spellStart"/>
+      <w:r>
+        <w:rPr>
+          <w:lang w:val="de-DE"/>
+        </w:rPr>
+        <w:t>dfs</w:t>
+      </w:r>
+      <w:proofErr w:type="spellEnd"/>
+      <w:r>
+        <w:rPr>
+          <w:lang w:val="de-DE"/>
+        </w:rPr>
+        <w:t xml:space="preserve"> </w:t>
+      </w:r>
+      <w:r>
+        <w:rPr>
+          <w:lang w:val="de-DE"/>
+        </w:rPr>
+        <w:t>-</w:t>
+      </w:r>
+      <w:proofErr w:type="spellStart"/>
+      <w:r>
+        <w:rPr>
+          <w:lang w:val="de-DE"/>
+        </w:rPr>
+        <w:t>rm</w:t>
+      </w:r>
+      <w:proofErr w:type="spellEnd"/>
+      <w:r>
+        <w:rPr>
+          <w:lang w:val="de-DE"/>
+        </w:rPr>
+        <w:t xml:space="preserve"> -R $</w:t>
+      </w:r>
+      <w:proofErr w:type="spellStart"/>
+      <w:r>
+        <w:rPr>
+          <w:lang w:val="de-DE"/>
+        </w:rPr>
+        <w:t>OutputDir</w:t>
+      </w:r>
+      <w:proofErr w:type="spellEnd"/>
+    </w:p>
+    <w:p>
+      <w:pPr>
+        <w:pStyle w:val="Source"/>
+        <w:rPr>
+          <w:lang w:val="de-DE"/>
+        </w:rPr>
+      </w:pPr>
+      <w:proofErr w:type="spellStart"/>
+      <w:r>
+        <w:rPr>
+          <w:lang w:val="de-DE"/>
+        </w:rPr>
+        <w:t>hadoop</w:t>
+      </w:r>
+      <w:proofErr w:type="spellEnd"/>
+      <w:r>
+        <w:rPr>
+          <w:lang w:val="de-DE"/>
+        </w:rPr>
+        <w:t xml:space="preserve"> </w:t>
+      </w:r>
+      <w:proofErr w:type="spellStart"/>
+      <w:r>
+        <w:rPr>
+          <w:lang w:val="de-DE"/>
+        </w:rPr>
+        <w:t>jar</w:t>
+      </w:r>
+      <w:proofErr w:type="spellEnd"/>
+      <w:r>
+        <w:rPr>
+          <w:lang w:val="de-DE"/>
+        </w:rPr>
+        <w:t xml:space="preserve"> </w:t>
+      </w:r>
+      <w:proofErr w:type="spellStart"/>
+      <w:r>
+        <w:rPr>
+          <w:lang w:val="de-AT"/>
+        </w:rPr>
+        <w:t>Hadoop</w:t>
+      </w:r>
+      <w:r>
+        <w:rPr>
+          <w:lang w:val="de-AT"/>
+        </w:rPr>
+        <w:t>wordc</w:t>
+      </w:r>
+      <w:r>
+        <w:rPr>
+          <w:lang w:val="de-AT"/>
+        </w:rPr>
+        <w:t>ount</w:t>
+      </w:r>
+      <w:proofErr w:type="spellEnd"/>
+      <w:r>
+        <w:rPr>
+          <w:lang w:val="de-DE"/>
+        </w:rPr>
+        <w:t>.</w:t>
+      </w:r>
+      <w:proofErr w:type="spellStart"/>
+      <w:r>
+        <w:rPr>
+          <w:lang w:val="de-DE"/>
+        </w:rPr>
+        <w:t>jar</w:t>
+      </w:r>
+      <w:proofErr w:type="spellEnd"/>
+      <w:r>
+        <w:rPr>
+          <w:lang w:val="de-DE"/>
+        </w:rPr>
+        <w:t xml:space="preserve"> /</w:t>
+      </w:r>
+      <w:proofErr w:type="spellStart"/>
+      <w:r>
+        <w:rPr>
+          <w:lang w:val="de-DE"/>
+        </w:rPr>
+        <w:t>input</w:t>
+      </w:r>
+      <w:proofErr w:type="spellEnd"/>
+      <w:r>
+        <w:rPr>
+          <w:lang w:val="de-DE"/>
+        </w:rPr>
+        <w:t xml:space="preserve">/Bibel.txt </w:t>
+      </w:r>
+      <w:r>
+        <w:rPr>
+          <w:lang w:val="de-DE"/>
+        </w:rPr>
+        <w:t>$</w:t>
+      </w:r>
+      <w:proofErr w:type="spellStart"/>
+      <w:r>
+        <w:rPr>
+          <w:lang w:val="de-DE"/>
+        </w:rPr>
+        <w:t>OutputDir</w:t>
+      </w:r>
+      <w:proofErr w:type="spellEnd"/>
+    </w:p>
+    <w:p>
+      <w:pPr>
+        <w:pStyle w:val="Source"/>
+        <w:rPr>
+          <w:lang w:val="de-DE"/>
+        </w:rPr>
+      </w:pPr>
+    </w:p>
+    <w:p>
+      <w:r>
+        <w:t>Bei Problemen die Jar-Datei überprüfen ("</w:t>
+      </w:r>
+      <w:proofErr w:type="spellStart"/>
+      <w:r>
+        <w:t>jar</w:t>
+      </w:r>
+      <w:proofErr w:type="spellEnd"/>
+      <w:r>
+        <w:t xml:space="preserve"> -</w:t>
+      </w:r>
+      <w:proofErr w:type="spellStart"/>
+      <w:r>
+        <w:t>tvf</w:t>
+      </w:r>
+      <w:proofErr w:type="spellEnd"/>
+      <w:r>
+        <w:t>" funktioniert meines Wissens nur unter Linux), sie muss zumindest folgende Dateien beinhalten:</w:t>
+      </w:r>
+    </w:p>
+    <w:p>
+      <w:pPr>
+        <w:pStyle w:val="Source"/>
+        <w:rPr>
+          <w:lang w:val="de-AT"/>
+        </w:rPr>
+      </w:pPr>
+      <w:proofErr w:type="spellStart"/>
+      <w:r>
+        <w:rPr>
+          <w:lang w:val="de-AT"/>
+        </w:rPr>
+        <w:t>j</w:t>
+      </w:r>
+      <w:r>
+        <w:rPr>
+          <w:lang w:val="de-AT"/>
+        </w:rPr>
+        <w:t>ar</w:t>
+      </w:r>
+      <w:proofErr w:type="spellEnd"/>
+      <w:r>
+        <w:rPr>
+          <w:lang w:val="de-AT"/>
+        </w:rPr>
+        <w:t xml:space="preserve"> -</w:t>
+      </w:r>
+      <w:proofErr w:type="spellStart"/>
+      <w:r>
+        <w:rPr>
+          <w:lang w:val="de-AT"/>
+        </w:rPr>
+        <w:t>tvf</w:t>
+      </w:r>
+      <w:proofErr w:type="spellEnd"/>
+      <w:r>
+        <w:rPr>
+          <w:lang w:val="de-AT"/>
+        </w:rPr>
+        <w:t xml:space="preserve"> Hadoop</w:t>
+      </w:r>
+      <w:r>
+        <w:rPr>
+          <w:lang w:val="de-AT"/>
+        </w:rPr>
+        <w:t>wordc</w:t>
+      </w:r>
+      <w:r>
+        <w:rPr>
+          <w:lang w:val="de-AT"/>
+        </w:rPr>
+        <w:t xml:space="preserve">ount.jar | </w:t>
+      </w:r>
+      <w:proofErr w:type="spellStart"/>
+      <w:r>
+        <w:rPr>
+          <w:lang w:val="de-AT"/>
+        </w:rPr>
+        <w:t>awk</w:t>
+      </w:r>
+      <w:proofErr w:type="spellEnd"/>
+      <w:r>
+        <w:rPr>
+          <w:lang w:val="de-AT"/>
+        </w:rPr>
+        <w:t xml:space="preserve"> </w:t>
+      </w:r>
+      <w:proofErr w:type="gramStart"/>
+      <w:r>
+        <w:rPr>
+          <w:lang w:val="de-AT"/>
+        </w:rPr>
+        <w:t xml:space="preserve">'{ </w:t>
+      </w:r>
+      <w:proofErr w:type="spellStart"/>
+      <w:r>
+        <w:rPr>
+          <w:lang w:val="de-AT"/>
+        </w:rPr>
+        <w:t>print</w:t>
+      </w:r>
+      <w:proofErr w:type="spellEnd"/>
+      <w:proofErr w:type="gramEnd"/>
+      <w:r>
+        <w:rPr>
+          <w:lang w:val="de-AT"/>
+        </w:rPr>
+        <w:t xml:space="preserve"> $8 }'</w:t>
+      </w:r>
+    </w:p>
+    <w:p>
+      <w:pPr>
+        <w:pStyle w:val="Source"/>
+      </w:pPr>
+      <w:r>
+        <w:t>META-INF/MANIFEST.MF</w:t>
+      </w:r>
+    </w:p>
+    <w:p>
+      <w:pPr>
+        <w:pStyle w:val="Source"/>
+      </w:pPr>
+      <w:r>
+        <w:lastRenderedPageBreak/>
+        <w:t>at/</w:t>
+      </w:r>
+      <w:proofErr w:type="spellStart"/>
+      <w:r>
+        <w:t>fhj</w:t>
+      </w:r>
+      <w:proofErr w:type="spellEnd"/>
+      <w:r>
+        <w:t>/</w:t>
+      </w:r>
+      <w:proofErr w:type="spellStart"/>
+      <w:r>
+        <w:t>MapClass.class</w:t>
+      </w:r>
+      <w:proofErr w:type="spellEnd"/>
+    </w:p>
+    <w:p>
+      <w:pPr>
+        <w:pStyle w:val="Source"/>
+      </w:pPr>
+      <w:r>
+        <w:t>at/</w:t>
+      </w:r>
+      <w:proofErr w:type="spellStart"/>
+      <w:r>
+        <w:t>fhj</w:t>
+      </w:r>
+      <w:proofErr w:type="spellEnd"/>
+      <w:r>
+        <w:t>/</w:t>
+      </w:r>
+      <w:proofErr w:type="spellStart"/>
+      <w:r>
+        <w:t>ReduceClass.class</w:t>
+      </w:r>
+      <w:proofErr w:type="spellEnd"/>
+    </w:p>
+    <w:p>
+      <w:pPr>
+        <w:pStyle w:val="Source"/>
+        <w:rPr>
+          <w:lang w:val="de-DE"/>
+        </w:rPr>
+      </w:pPr>
+      <w:r>
+        <w:rPr>
+          <w:lang w:val="de-DE"/>
+        </w:rPr>
+        <w:t>at/</w:t>
+      </w:r>
+      <w:proofErr w:type="spellStart"/>
+      <w:r>
+        <w:rPr>
+          <w:lang w:val="de-DE"/>
+        </w:rPr>
+        <w:t>fhj</w:t>
+      </w:r>
+      <w:proofErr w:type="spellEnd"/>
+      <w:r>
+        <w:rPr>
+          <w:lang w:val="de-DE"/>
+        </w:rPr>
+        <w:t>/</w:t>
+      </w:r>
+      <w:proofErr w:type="spellStart"/>
+      <w:r>
+        <w:rPr>
+          <w:lang w:val="de-DE"/>
+        </w:rPr>
+        <w:t>WordCount.class</w:t>
+      </w:r>
+      <w:proofErr w:type="spellEnd"/>
+    </w:p>
+    <w:p>
+      <w:pPr>
+        <w:rPr>
+          <w:lang w:val="de-DE"/>
+        </w:rPr>
+      </w:pPr>
+    </w:p>
+    <w:p>
+      <w:r>
+        <w:t>Der Inhalt der Datei MANIFEST.MF sollte wie folgt sein</w:t>
+      </w:r>
+      <w:r>
+        <w:t xml:space="preserve"> (optional stehen dahinter noch </w:t>
+      </w:r>
+      <w:proofErr w:type="spellStart"/>
+      <w:r>
+        <w:t>ClassPaths</w:t>
+      </w:r>
+      <w:proofErr w:type="spellEnd"/>
+      <w:r>
+        <w:t>)</w:t>
+      </w:r>
+      <w:r>
+        <w:t>:</w:t>
+      </w:r>
+    </w:p>
+    <w:p>
+      <w:pPr>
+        <w:pStyle w:val="Source"/>
+        <w:rPr>
+          <w:lang w:val="de-AT"/>
+        </w:rPr>
+      </w:pPr>
+      <w:proofErr w:type="spellStart"/>
+      <w:r>
+        <w:rPr>
+          <w:lang w:val="de-AT"/>
+        </w:rPr>
+        <w:t>jar</w:t>
+      </w:r>
+      <w:proofErr w:type="spellEnd"/>
+      <w:r>
+        <w:rPr>
+          <w:lang w:val="de-AT"/>
+        </w:rPr>
+        <w:t xml:space="preserve"> -</w:t>
+      </w:r>
+      <w:proofErr w:type="spellStart"/>
+      <w:r>
+        <w:rPr>
+          <w:lang w:val="de-AT"/>
+        </w:rPr>
+        <w:t>xf</w:t>
+      </w:r>
+      <w:proofErr w:type="spellEnd"/>
+      <w:r>
+        <w:rPr>
+          <w:lang w:val="de-AT"/>
+        </w:rPr>
+        <w:t xml:space="preserve"> </w:t>
+      </w:r>
+      <w:r>
+        <w:rPr>
+          <w:lang w:val="de-AT"/>
+        </w:rPr>
+        <w:t>Hadoop</w:t>
+      </w:r>
+      <w:r>
+        <w:rPr>
+          <w:lang w:val="de-AT"/>
+        </w:rPr>
+        <w:t>wordc</w:t>
+      </w:r>
+      <w:r>
+        <w:rPr>
+          <w:lang w:val="de-AT"/>
+        </w:rPr>
+        <w:t>ount</w:t>
+      </w:r>
+      <w:r>
+        <w:rPr>
+          <w:lang w:val="de-AT"/>
+        </w:rPr>
+        <w:t>.jar META-INF/MANIFEST.MF</w:t>
+      </w:r>
+    </w:p>
+    <w:p>
+      <w:pPr>
+        <w:pStyle w:val="Source"/>
+        <w:rPr>
+          <w:lang w:val="de-AT"/>
+        </w:rPr>
+      </w:pPr>
+      <w:proofErr w:type="spellStart"/>
+      <w:r>
+        <w:rPr>
+          <w:lang w:val="de-AT"/>
+        </w:rPr>
+        <w:t>cat</w:t>
+      </w:r>
+      <w:proofErr w:type="spellEnd"/>
+      <w:r>
+        <w:rPr>
+          <w:lang w:val="de-AT"/>
+        </w:rPr>
+        <w:t xml:space="preserve"> META-INF/MANIFEST.MF</w:t>
+      </w:r>
+    </w:p>
+    <w:p>
+      <w:pPr>
+        <w:pStyle w:val="Source"/>
+        <w:rPr>
+          <w:b/>
+          <w:bCs/>
+          <w:color w:val="0070C0"/>
+        </w:rPr>
+      </w:pPr>
+      <w:r>
+        <w:rPr>
+          <w:b/>
+          <w:bCs/>
+          <w:color w:val="0070C0"/>
+        </w:rPr>
+        <w:t>Manifest-Version: 1.0</w:t>
+      </w:r>
+    </w:p>
+    <w:p>
+      <w:pPr>
+        <w:pStyle w:val="Source"/>
+        <w:rPr>
+          <w:b/>
+          <w:bCs/>
+          <w:color w:val="0070C0"/>
+        </w:rPr>
+      </w:pPr>
+      <w:r>
+        <w:rPr>
+          <w:b/>
+          <w:bCs/>
+          <w:color w:val="0070C0"/>
+        </w:rPr>
+        <w:t xml:space="preserve">Main-Class: </w:t>
+      </w:r>
+      <w:proofErr w:type="spellStart"/>
+      <w:proofErr w:type="gramStart"/>
+      <w:r>
+        <w:rPr>
+          <w:b/>
+          <w:bCs/>
+          <w:color w:val="0070C0"/>
+        </w:rPr>
+        <w:t>at.fhj.WordCount</w:t>
+      </w:r>
+      <w:proofErr w:type="spellEnd"/>
+      <w:proofErr w:type="gramEnd"/>
+    </w:p>
+    <w:p>
+      <w:pPr>
+        <w:pStyle w:val="Source"/>
+      </w:pPr>
+    </w:p>
+    <w:p>
+      <w:pPr>
+        <w:pStyle w:val="Source"/>
+      </w:pPr>
+    </w:p>
+    <w:p>
+      <w:r>
+        <w:t>Erwarteter Output</w:t>
+      </w:r>
+      <w:r>
+        <w:t xml:space="preserve"> nach erfolgreichem MapReduce Job</w:t>
+      </w:r>
+      <w:r>
+        <w:t xml:space="preserve"> wie folgt:</w:t>
+      </w:r>
     </w:p>
     <w:p>
       <w:pPr>
@@ -1613,62 +2929,12 @@
       <w:r>
         <w:rPr>
           <w:noProof/>
-          <w:lang w:val="en-US"/>
         </w:rPr>
         <w:drawing>
-          <wp:inline distT="0" distB="0" distL="0" distR="0" wp14:anchorId="00140A84" wp14:editId="5ECD052A">
-            <wp:extent cx="5760720" cy="2156460"/>
-            <wp:effectExtent l="0" t="0" r="0" b="0"/>
-            <wp:docPr id="9" name="Grafik 9"/>
-            <wp:cNvGraphicFramePr>
-              <a:graphicFrameLocks xmlns:a="http://schemas.openxmlformats.org/drawingml/2006/main" noChangeAspect="1"/>
-            </wp:cNvGraphicFramePr>
-            <a:graphic xmlns:a="http://schemas.openxmlformats.org/drawingml/2006/main">
-              <a:graphicData uri="http://schemas.openxmlformats.org/drawingml/2006/picture">
-                <pic:pic xmlns:pic="http://schemas.openxmlformats.org/drawingml/2006/picture">
-                  <pic:nvPicPr>
-                    <pic:cNvPr id="1" name=""/>
-                    <pic:cNvPicPr/>
-                  </pic:nvPicPr>
-                  <pic:blipFill>
-                    <a:blip r:embed="rId26"/>
-                    <a:stretch>
-                      <a:fillRect/>
-                    </a:stretch>
-                  </pic:blipFill>
-                  <pic:spPr>
-                    <a:xfrm>
-                      <a:off x="0" y="0"/>
-                      <a:ext cx="5760720" cy="2156460"/>
-                    </a:xfrm>
-                    <a:prstGeom prst="rect">
-                      <a:avLst/>
-                    </a:prstGeom>
-                  </pic:spPr>
-                </pic:pic>
-              </a:graphicData>
-            </a:graphic>
-          </wp:inline>
-        </w:drawing>
-      </w:r>
-    </w:p>
-    <w:p>
-      <w:pPr>
-        <w:rPr>
-          <w:lang w:val="en-US"/>
-        </w:rPr>
-      </w:pPr>
-      <w:r>
-        <w:rPr>
-          <w:noProof/>
-          <w:lang w:val="en-US"/>
-        </w:rPr>
-        <w:lastRenderedPageBreak/>
-        <w:drawing>
-          <wp:inline distT="0" distB="0" distL="0" distR="0" wp14:anchorId="32F363D9" wp14:editId="3D35F34D">
-            <wp:extent cx="4823352" cy="4333680"/>
-            <wp:effectExtent l="0" t="0" r="0" b="0"/>
-            <wp:docPr id="16" name="Grafik 16"/>
+          <wp:inline distT="0" distB="0" distL="0" distR="0" wp14:anchorId="02ADD519" wp14:editId="2611EE1E">
+            <wp:extent cx="5760720" cy="3803650"/>
+            <wp:effectExtent l="0" t="0" r="0" b="6350"/>
+            <wp:docPr id="26" name="Grafik 26"/>
             <wp:cNvGraphicFramePr>
               <a:graphicFrameLocks xmlns:a="http://schemas.openxmlformats.org/drawingml/2006/main" noChangeAspect="1"/>
             </wp:cNvGraphicFramePr>
@@ -1688,6 +2954,129 @@
                   <pic:spPr>
                     <a:xfrm>
                       <a:off x="0" y="0"/>
+                      <a:ext cx="5760720" cy="3803650"/>
+                    </a:xfrm>
+                    <a:prstGeom prst="rect">
+                      <a:avLst/>
+                    </a:prstGeom>
+                  </pic:spPr>
+                </pic:pic>
+              </a:graphicData>
+            </a:graphic>
+          </wp:inline>
+        </w:drawing>
+      </w:r>
+    </w:p>
+    <w:p>
+      <w:pPr>
+        <w:rPr>
+          <w:lang w:val="de-DE"/>
+        </w:rPr>
+      </w:pPr>
+      <w:r>
+        <w:rPr>
+          <w:lang w:val="de-DE"/>
+        </w:rPr>
+        <w:t>Im angegebenen Output-Verzeichnis b</w:t>
+      </w:r>
+      <w:r>
+        <w:rPr>
+          <w:lang w:val="de-DE"/>
+        </w:rPr>
+        <w:t>efinden sich dann 2 Dateien, eine leere Datei "_SUCCESS" und eine Datei mit dem Ergebnis des Jobs.</w:t>
+      </w:r>
+    </w:p>
+    <w:p>
+      <w:pPr>
+        <w:rPr>
+          <w:lang w:val="de-DE"/>
+        </w:rPr>
+      </w:pPr>
+    </w:p>
+    <w:p>
+      <w:pPr>
+        <w:rPr>
+          <w:lang w:val="en-US"/>
+        </w:rPr>
+      </w:pPr>
+      <w:r>
+        <w:rPr>
+          <w:noProof/>
+          <w:lang w:val="en-US"/>
+        </w:rPr>
+        <w:drawing>
+          <wp:inline distT="0" distB="0" distL="0" distR="0" wp14:anchorId="00140A84" wp14:editId="5ECD052A">
+            <wp:extent cx="5760720" cy="2156460"/>
+            <wp:effectExtent l="0" t="0" r="0" b="0"/>
+            <wp:docPr id="9" name="Grafik 9"/>
+            <wp:cNvGraphicFramePr>
+              <a:graphicFrameLocks xmlns:a="http://schemas.openxmlformats.org/drawingml/2006/main" noChangeAspect="1"/>
+            </wp:cNvGraphicFramePr>
+            <a:graphic xmlns:a="http://schemas.openxmlformats.org/drawingml/2006/main">
+              <a:graphicData uri="http://schemas.openxmlformats.org/drawingml/2006/picture">
+                <pic:pic xmlns:pic="http://schemas.openxmlformats.org/drawingml/2006/picture">
+                  <pic:nvPicPr>
+                    <pic:cNvPr id="1" name=""/>
+                    <pic:cNvPicPr/>
+                  </pic:nvPicPr>
+                  <pic:blipFill>
+                    <a:blip r:embed="rId28"/>
+                    <a:stretch>
+                      <a:fillRect/>
+                    </a:stretch>
+                  </pic:blipFill>
+                  <pic:spPr>
+                    <a:xfrm>
+                      <a:off x="0" y="0"/>
+                      <a:ext cx="5760720" cy="2156460"/>
+                    </a:xfrm>
+                    <a:prstGeom prst="rect">
+                      <a:avLst/>
+                    </a:prstGeom>
+                  </pic:spPr>
+                </pic:pic>
+              </a:graphicData>
+            </a:graphic>
+          </wp:inline>
+        </w:drawing>
+      </w:r>
+    </w:p>
+    <w:p>
+      <w:pPr>
+        <w:rPr>
+          <w:lang w:val="en-US"/>
+        </w:rPr>
+      </w:pPr>
+      <w:r>
+        <w:rPr>
+          <w:noProof/>
+          <w:lang w:val="en-US"/>
+        </w:rPr>
+        <w:lastRenderedPageBreak/>
+        <w:drawing>
+          <wp:inline distT="0" distB="0" distL="0" distR="0" wp14:anchorId="32F363D9" wp14:editId="3D35F34D">
+            <wp:extent cx="4823352" cy="4333680"/>
+            <wp:effectExtent l="0" t="0" r="0" b="0"/>
+            <wp:docPr id="16" name="Grafik 16"/>
+            <wp:cNvGraphicFramePr>
+              <a:graphicFrameLocks xmlns:a="http://schemas.openxmlformats.org/drawingml/2006/main" noChangeAspect="1"/>
+            </wp:cNvGraphicFramePr>
+            <a:graphic xmlns:a="http://schemas.openxmlformats.org/drawingml/2006/main">
+              <a:graphicData uri="http://schemas.openxmlformats.org/drawingml/2006/picture">
+                <pic:pic xmlns:pic="http://schemas.openxmlformats.org/drawingml/2006/picture">
+                  <pic:nvPicPr>
+                    <pic:cNvPr id="1" name=""/>
+                    <pic:cNvPicPr/>
+                  </pic:nvPicPr>
+                  <pic:blipFill>
+                    <a:blip r:embed="rId29"/>
+                    <a:stretch>
+                      <a:fillRect/>
+                    </a:stretch>
+                  </pic:blipFill>
+                  <pic:spPr>
+                    <a:xfrm>
+                      <a:off x="0" y="0"/>
                       <a:ext cx="4827559" cy="4337460"/>
                     </a:xfrm>
                     <a:prstGeom prst="rect">
@@ -1702,22 +3091,175 @@
       </w:r>
     </w:p>
     <w:p>
-      <w:r>
-        <w:t>W</w:t>
-      </w:r>
-      <w:r>
-        <w:t>i</w:t>
-      </w:r>
-      <w:r>
-        <w:t>chtig: wenn der Job erneut g</w:t>
-      </w:r>
-      <w:r>
-        <w:t>estartet werden soll, muss zuvor das Output-Verzeichnis gelöscht werden</w:t>
-      </w:r>
-      <w:r>
-        <w:t xml:space="preserve"> (sowohl wenn man Output ins lokale Dateisystem als auch wenn man dies in hdfs schreibt)</w:t>
-      </w:r>
-      <w:r>
+      <w:pPr>
+        <w:rPr>
+          <w:lang w:val="en-US"/>
+        </w:rPr>
+      </w:pPr>
+    </w:p>
+    <w:p>
+      <w:pPr>
+        <w:rPr>
+          <w:lang w:val="de-DE"/>
+        </w:rPr>
+      </w:pPr>
+      <w:r>
+        <w:rPr>
+          <w:lang w:val="de-DE"/>
+        </w:rPr>
+        <w:t xml:space="preserve">Das “Tail </w:t>
+      </w:r>
+      <w:proofErr w:type="spellStart"/>
+      <w:r>
+        <w:rPr>
+          <w:lang w:val="de-DE"/>
+        </w:rPr>
+        <w:t>the</w:t>
+      </w:r>
+      <w:proofErr w:type="spellEnd"/>
+      <w:r>
+        <w:rPr>
+          <w:lang w:val="de-DE"/>
+        </w:rPr>
+        <w:t xml:space="preserve"> last </w:t>
+      </w:r>
+      <w:proofErr w:type="spellStart"/>
+      <w:r>
+        <w:rPr>
+          <w:lang w:val="de-DE"/>
+        </w:rPr>
+        <w:t>file</w:t>
+      </w:r>
+      <w:proofErr w:type="spellEnd"/>
+      <w:r>
+        <w:rPr>
+          <w:lang w:val="de-DE"/>
+        </w:rPr>
+        <w:t>” funktioniert übliche</w:t>
+      </w:r>
+      <w:r>
+        <w:rPr>
+          <w:lang w:val="de-DE"/>
+        </w:rPr>
+        <w:t>rweise nicht über die GUI, daher besser über Kommandozeile:</w:t>
+      </w:r>
+    </w:p>
+    <w:p>
+      <w:pPr>
+        <w:pStyle w:val="Source"/>
+        <w:rPr>
+          <w:lang w:val="de-DE"/>
+        </w:rPr>
+      </w:pPr>
+      <w:proofErr w:type="spellStart"/>
+      <w:r>
+        <w:rPr>
+          <w:lang w:val="de-DE"/>
+        </w:rPr>
+        <w:t>hdfs</w:t>
+      </w:r>
+      <w:proofErr w:type="spellEnd"/>
+      <w:r>
+        <w:rPr>
+          <w:lang w:val="de-DE"/>
+        </w:rPr>
+        <w:t xml:space="preserve"> </w:t>
+      </w:r>
+      <w:proofErr w:type="spellStart"/>
+      <w:r>
+        <w:rPr>
+          <w:lang w:val="de-DE"/>
+        </w:rPr>
+        <w:t>dfs</w:t>
+      </w:r>
+      <w:proofErr w:type="spellEnd"/>
+      <w:r>
+        <w:rPr>
+          <w:lang w:val="de-DE"/>
+        </w:rPr>
+        <w:t xml:space="preserve"> -</w:t>
+      </w:r>
+      <w:proofErr w:type="spellStart"/>
+      <w:r>
+        <w:rPr>
+          <w:lang w:val="de-DE"/>
+        </w:rPr>
+        <w:t>tail</w:t>
+      </w:r>
+      <w:proofErr w:type="spellEnd"/>
+      <w:r>
+        <w:rPr>
+          <w:lang w:val="de-DE"/>
+        </w:rPr>
+        <w:t xml:space="preserve"> /</w:t>
+      </w:r>
+      <w:proofErr w:type="spellStart"/>
+      <w:r>
+        <w:rPr>
+          <w:lang w:val="de-DE"/>
+        </w:rPr>
+        <w:t>output</w:t>
+      </w:r>
+      <w:proofErr w:type="spellEnd"/>
+      <w:r>
+        <w:rPr>
+          <w:lang w:val="de-DE"/>
+        </w:rPr>
+        <w:t>/Bibel/part-r-00000</w:t>
+      </w:r>
+    </w:p>
+    <w:p>
+      <w:pPr>
+        <w:pStyle w:val="Source"/>
+        <w:rPr>
+          <w:lang w:val="de-DE"/>
+        </w:rPr>
+      </w:pPr>
+    </w:p>
+    <w:p>
+      <w:pPr>
+        <w:pStyle w:val="Source"/>
+        <w:rPr>
+          <w:lang w:val="de-DE"/>
+        </w:rPr>
+      </w:pPr>
+    </w:p>
+    <w:p>
+      <w:pPr>
+        <w:rPr>
+          <w:color w:val="FF0000"/>
+        </w:rPr>
+      </w:pPr>
+      <w:r>
+        <w:rPr>
+          <w:color w:val="FF0000"/>
+        </w:rPr>
+        <w:t>Wichtig: wenn der Job erneut gestartet werden soll, muss zuvor das Output-Verzeichnis gelöscht werden</w:t>
+      </w:r>
+      <w:r>
+        <w:rPr>
+          <w:color w:val="FF0000"/>
+        </w:rPr>
+        <w:t xml:space="preserve"> (sowohl wenn man Output ins lokale Dateisystem als auch wenn man dies in </w:t>
+      </w:r>
+      <w:proofErr w:type="spellStart"/>
+      <w:r>
+        <w:rPr>
+          <w:color w:val="FF0000"/>
+        </w:rPr>
+        <w:t>hdfs</w:t>
+      </w:r>
+      <w:proofErr w:type="spellEnd"/>
+      <w:r>
+        <w:rPr>
+          <w:color w:val="FF0000"/>
+        </w:rPr>
+        <w:t xml:space="preserve"> schreibt)</w:t>
+      </w:r>
+      <w:r>
+        <w:rPr>
+          <w:color w:val="FF0000"/>
+        </w:rPr>
         <w:t>!</w:t>
       </w:r>
     </w:p>
@@ -1732,7 +3274,7 @@
 </file>
 
 <file path=word/numbering.xml><?xml version="1.0" encoding="utf-8"?>
-<w:numbering xmlns:wpc="http://schemas.microsoft.com/office/word/2010/wordprocessingCanvas" xmlns:cx="http://schemas.microsoft.com/office/drawing/2014/chartex" xmlns:cx1="http://schemas.microsoft.com/office/drawing/2015/9/8/chartex" xmlns:cx2="http://schemas.microsoft.com/office/drawing/2015/10/21/chartex" xmlns:cx3="http://schemas.microsoft.com/office/drawing/2016/5/9/chartex" xmlns:cx4="http://schemas.microsoft.com/office/drawing/2016/5/10/chartex" xmlns:cx5="http://schemas.microsoft.com/office/drawing/2016/5/11/chartex" xmlns:cx6="http://schemas.microsoft.com/office/drawing/2016/5/12/chartex" xmlns:cx7="http://schemas.microsoft.com/office/drawing/2016/5/13/chartex" xmlns:cx8="http://schemas.microsoft.com/office/drawing/2016/5/14/chartex" xmlns:mc="http://schemas.openxmlformats.org/markup-compatibility/2006" xmlns:aink="http://schemas.microsoft.com/office/drawing/2016/ink" xmlns:am3d="http://schemas.microsoft.com/office/drawing/2017/model3d" xmlns:o="urn:schemas-microsoft-com:office:office" xmlns:oel="http://schemas.microsoft.com/office/2019/extlst" xmlns:r="http://schemas.openxmlformats.org/officeDocument/2006/relationships" xmlns:m="http://schemas.openxmlformats.org/officeDocument/2006/math" xmlns:v="urn:schemas-microsoft-com:vml" xmlns:wp14="http://schemas.microsoft.com/office/word/2010/wordprocessingDrawing" xmlns:wp="http://schemas.openxmlformats.org/drawingml/2006/wordprocessingDrawing" xmlns:w10="urn:schemas-microsoft-com:office:word" xmlns:w="http://schemas.openxmlformats.org/wordprocessingml/2006/main" xmlns:w14="http://schemas.microsoft.com/office/word/2010/wordml" xmlns:w15="http://schemas.microsoft.com/office/word/2012/wordml" xmlns:w16cex="http://schemas.microsoft.com/office/word/2018/wordml/cex" xmlns:w16cid="http://schemas.microsoft.com/office/word/2016/wordml/cid" xmlns:w16="http://schemas.microsoft.com/office/word/2018/wordml" xmlns:w16sdtdh="http://schemas.microsoft.com/office/word/2020/wordml/sdtdatahash" xmlns:w16se="http://schemas.microsoft.com/office/word/2015/wordml/symex" xmlns:wpg="http://schemas.microsoft.com/office/word/2010/wordprocessingGroup" xmlns:wpi="http://schemas.microsoft.com/office/word/2010/wordprocessingInk" xmlns:wne="http://schemas.microsoft.com/office/word/2006/wordml" xmlns:wps="http://schemas.microsoft.com/office/word/2010/wordprocessingShape" mc:Ignorable="w14 w15 w16se w16cid w16 w16cex w16sdtdh wp14">
+<w:numbering xmlns:wpc="http://schemas.microsoft.com/office/word/2010/wordprocessingCanvas" xmlns:cx="http://schemas.microsoft.com/office/drawing/2014/chartex" xmlns:cx1="http://schemas.microsoft.com/office/drawing/2015/9/8/chartex" xmlns:cx2="http://schemas.microsoft.com/office/drawing/2015/10/21/chartex" xmlns:cx3="http://schemas.microsoft.com/office/drawing/2016/5/9/chartex" xmlns:cx4="http://schemas.microsoft.com/office/drawing/2016/5/10/chartex" xmlns:cx5="http://schemas.microsoft.com/office/drawing/2016/5/11/chartex" xmlns:cx6="http://schemas.microsoft.com/office/drawing/2016/5/12/chartex" xmlns:cx7="http://schemas.microsoft.com/office/drawing/2016/5/13/chartex" xmlns:cx8="http://schemas.microsoft.com/office/drawing/2016/5/14/chartex" xmlns:mc="http://schemas.openxmlformats.org/markup-compatibility/2006" xmlns:aink="http://schemas.microsoft.com/office/drawing/2016/ink" xmlns:am3d="http://schemas.microsoft.com/office/drawing/2017/model3d" xmlns:o="urn:schemas-microsoft-com:office:office" xmlns:oel="http://schemas.microsoft.com/office/2019/extlst" xmlns:r="http://schemas.openxmlformats.org/officeDocument/2006/relationships" xmlns:m="http://schemas.openxmlformats.org/officeDocument/2006/math" xmlns:v="urn:schemas-microsoft-com:vml" xmlns:wp14="http://schemas.microsoft.com/office/word/2010/wordprocessingDrawing" xmlns:wp="http://schemas.openxmlformats.org/drawingml/2006/wordprocessingDrawing" xmlns:w10="urn:schemas-microsoft-com:office:word" xmlns:w="http://schemas.openxmlformats.org/wordprocessingml/2006/main" xmlns:w14="http://schemas.microsoft.com/office/word/2010/wordml" xmlns:w15="http://schemas.microsoft.com/office/word/2012/wordml" xmlns:w16cex="http://schemas.microsoft.com/office/word/2018/wordml/cex" xmlns:w16cid="http://schemas.microsoft.com/office/word/2016/wordml/cid" xmlns:w16="http://schemas.microsoft.com/office/word/2018/wordml" xmlns:w16du="http://schemas.microsoft.com/office/word/2023/wordml/word16du" xmlns:w16sdtdh="http://schemas.microsoft.com/office/word/2020/wordml/sdtdatahash" xmlns:w16sdtfl="http://schemas.microsoft.com/office/word/2024/wordml/sdtformatlock" xmlns:w16se="http://schemas.microsoft.com/office/word/2015/wordml/symex" xmlns:wpg="http://schemas.microsoft.com/office/word/2010/wordprocessingGroup" xmlns:wpi="http://schemas.microsoft.com/office/word/2010/wordprocessingInk" xmlns:wne="http://schemas.microsoft.com/office/word/2006/wordml" xmlns:wps="http://schemas.microsoft.com/office/word/2010/wordprocessingShape" mc:Ignorable="w14 w15 w16se w16cid w16 w16cex w16sdtdh w16sdtfl w16du wp14">
   <w:abstractNum w:abstractNumId="0" w15:restartNumberingAfterBreak="0">
     <w:nsid w:val="38D347D2"/>
     <w:multiLevelType w:val="hybridMultilevel"/>
@@ -1911,17 +3453,199 @@
       </w:pPr>
     </w:lvl>
   </w:abstractNum>
+  <w:abstractNum w:abstractNumId="2" w15:restartNumberingAfterBreak="0">
+    <w:nsid w:val="538C6D86"/>
+    <w:multiLevelType w:val="hybridMultilevel"/>
+    <w:tmpl w:val="D74C33AE"/>
+    <w:lvl w:ilvl="0" w:tplc="42B0BBBC">
+      <w:start w:val="1"/>
+      <w:numFmt w:val="decimal"/>
+      <w:pStyle w:val="berschrift2"/>
+      <w:lvlText w:val="%1."/>
+      <w:lvlJc w:val="left"/>
+      <w:pPr>
+        <w:ind w:left="720" w:hanging="360"/>
+      </w:pPr>
+    </w:lvl>
+    <w:lvl w:ilvl="1" w:tplc="04070019" w:tentative="1">
+      <w:start w:val="1"/>
+      <w:numFmt w:val="lowerLetter"/>
+      <w:lvlText w:val="%2."/>
+      <w:lvlJc w:val="left"/>
+      <w:pPr>
+        <w:ind w:left="1440" w:hanging="360"/>
+      </w:pPr>
+    </w:lvl>
+    <w:lvl w:ilvl="2" w:tplc="0407001B" w:tentative="1">
+      <w:start w:val="1"/>
+      <w:numFmt w:val="lowerRoman"/>
+      <w:lvlText w:val="%3."/>
+      <w:lvlJc w:val="right"/>
+      <w:pPr>
+        <w:ind w:left="2160" w:hanging="180"/>
+      </w:pPr>
+    </w:lvl>
+    <w:lvl w:ilvl="3" w:tplc="0407000F" w:tentative="1">
+      <w:start w:val="1"/>
+      <w:numFmt w:val="decimal"/>
+      <w:lvlText w:val="%4."/>
+      <w:lvlJc w:val="left"/>
+      <w:pPr>
+        <w:ind w:left="2880" w:hanging="360"/>
+      </w:pPr>
+    </w:lvl>
+    <w:lvl w:ilvl="4" w:tplc="04070019" w:tentative="1">
+      <w:start w:val="1"/>
+      <w:numFmt w:val="lowerLetter"/>
+      <w:lvlText w:val="%5."/>
+      <w:lvlJc w:val="left"/>
+      <w:pPr>
+        <w:ind w:left="3600" w:hanging="360"/>
+      </w:pPr>
+    </w:lvl>
+    <w:lvl w:ilvl="5" w:tplc="0407001B" w:tentative="1">
+      <w:start w:val="1"/>
+      <w:numFmt w:val="lowerRoman"/>
+      <w:lvlText w:val="%6."/>
+      <w:lvlJc w:val="right"/>
+      <w:pPr>
+        <w:ind w:left="4320" w:hanging="180"/>
+      </w:pPr>
+    </w:lvl>
+    <w:lvl w:ilvl="6" w:tplc="0407000F" w:tentative="1">
+      <w:start w:val="1"/>
+      <w:numFmt w:val="decimal"/>
+      <w:lvlText w:val="%7."/>
+      <w:lvlJc w:val="left"/>
+      <w:pPr>
+        <w:ind w:left="5040" w:hanging="360"/>
+      </w:pPr>
+    </w:lvl>
+    <w:lvl w:ilvl="7" w:tplc="04070019" w:tentative="1">
+      <w:start w:val="1"/>
+      <w:numFmt w:val="lowerLetter"/>
+      <w:lvlText w:val="%8."/>
+      <w:lvlJc w:val="left"/>
+      <w:pPr>
+        <w:ind w:left="5760" w:hanging="360"/>
+      </w:pPr>
+    </w:lvl>
+    <w:lvl w:ilvl="8" w:tplc="0407001B" w:tentative="1">
+      <w:start w:val="1"/>
+      <w:numFmt w:val="lowerRoman"/>
+      <w:lvlText w:val="%9."/>
+      <w:lvlJc w:val="right"/>
+      <w:pPr>
+        <w:ind w:left="6480" w:hanging="180"/>
+      </w:pPr>
+    </w:lvl>
+  </w:abstractNum>
+  <w:abstractNum w:abstractNumId="3" w15:restartNumberingAfterBreak="0">
+    <w:nsid w:val="6CCB6B16"/>
+    <w:multiLevelType w:val="hybridMultilevel"/>
+    <w:tmpl w:val="280844D0"/>
+    <w:lvl w:ilvl="0" w:tplc="0407000F">
+      <w:start w:val="1"/>
+      <w:numFmt w:val="decimal"/>
+      <w:lvlText w:val="%1."/>
+      <w:lvlJc w:val="left"/>
+      <w:pPr>
+        <w:ind w:left="720" w:hanging="360"/>
+      </w:pPr>
+      <w:rPr>
+        <w:rFonts w:hint="default"/>
+      </w:rPr>
+    </w:lvl>
+    <w:lvl w:ilvl="1" w:tplc="04070019" w:tentative="1">
+      <w:start w:val="1"/>
+      <w:numFmt w:val="lowerLetter"/>
+      <w:lvlText w:val="%2."/>
+      <w:lvlJc w:val="left"/>
+      <w:pPr>
+        <w:ind w:left="1440" w:hanging="360"/>
+      </w:pPr>
+    </w:lvl>
+    <w:lvl w:ilvl="2" w:tplc="0407001B" w:tentative="1">
+      <w:start w:val="1"/>
+      <w:numFmt w:val="lowerRoman"/>
+      <w:lvlText w:val="%3."/>
+      <w:lvlJc w:val="right"/>
+      <w:pPr>
+        <w:ind w:left="2160" w:hanging="180"/>
+      </w:pPr>
+    </w:lvl>
+    <w:lvl w:ilvl="3" w:tplc="0407000F" w:tentative="1">
+      <w:start w:val="1"/>
+      <w:numFmt w:val="decimal"/>
+      <w:lvlText w:val="%4."/>
+      <w:lvlJc w:val="left"/>
+      <w:pPr>
+        <w:ind w:left="2880" w:hanging="360"/>
+      </w:pPr>
+    </w:lvl>
+    <w:lvl w:ilvl="4" w:tplc="04070019" w:tentative="1">
+      <w:start w:val="1"/>
+      <w:numFmt w:val="lowerLetter"/>
+      <w:lvlText w:val="%5."/>
+      <w:lvlJc w:val="left"/>
+      <w:pPr>
+        <w:ind w:left="3600" w:hanging="360"/>
+      </w:pPr>
+    </w:lvl>
+    <w:lvl w:ilvl="5" w:tplc="0407001B" w:tentative="1">
+      <w:start w:val="1"/>
+      <w:numFmt w:val="lowerRoman"/>
+      <w:lvlText w:val="%6."/>
+      <w:lvlJc w:val="right"/>
+      <w:pPr>
+        <w:ind w:left="4320" w:hanging="180"/>
+      </w:pPr>
+    </w:lvl>
+    <w:lvl w:ilvl="6" w:tplc="0407000F" w:tentative="1">
+      <w:start w:val="1"/>
+      <w:numFmt w:val="decimal"/>
+      <w:lvlText w:val="%7."/>
+      <w:lvlJc w:val="left"/>
+      <w:pPr>
+        <w:ind w:left="5040" w:hanging="360"/>
+      </w:pPr>
+    </w:lvl>
+    <w:lvl w:ilvl="7" w:tplc="04070019" w:tentative="1">
+      <w:start w:val="1"/>
+      <w:numFmt w:val="lowerLetter"/>
+      <w:lvlText w:val="%8."/>
+      <w:lvlJc w:val="left"/>
+      <w:pPr>
+        <w:ind w:left="5760" w:hanging="360"/>
+      </w:pPr>
+    </w:lvl>
+    <w:lvl w:ilvl="8" w:tplc="0407001B" w:tentative="1">
+      <w:start w:val="1"/>
+      <w:numFmt w:val="lowerRoman"/>
+      <w:lvlText w:val="%9."/>
+      <w:lvlJc w:val="right"/>
+      <w:pPr>
+        <w:ind w:left="6480" w:hanging="180"/>
+      </w:pPr>
+    </w:lvl>
+  </w:abstractNum>
   <w:num w:numId="1" w16cid:durableId="1997680659">
     <w:abstractNumId w:val="1"/>
   </w:num>
   <w:num w:numId="2" w16cid:durableId="275917341">
     <w:abstractNumId w:val="0"/>
   </w:num>
+  <w:num w:numId="3" w16cid:durableId="1941329508">
+    <w:abstractNumId w:val="3"/>
+  </w:num>
+  <w:num w:numId="4" w16cid:durableId="1581712612">
+    <w:abstractNumId w:val="2"/>
+  </w:num>
 </w:numbering>
 </file>
 
 <file path=word/styles.xml><?xml version="1.0" encoding="utf-8"?>
-<w:styles xmlns:mc="http://schemas.openxmlformats.org/markup-compatibility/2006" xmlns:r="http://schemas.openxmlformats.org/officeDocument/2006/relationships" xmlns:w="http://schemas.openxmlformats.org/wordprocessingml/2006/main" xmlns:w14="http://schemas.microsoft.com/office/word/2010/wordml" xmlns:w15="http://schemas.microsoft.com/office/word/2012/wordml" xmlns:w16cex="http://schemas.microsoft.com/office/word/2018/wordml/cex" xmlns:w16cid="http://schemas.microsoft.com/office/word/2016/wordml/cid" xmlns:w16="http://schemas.microsoft.com/office/word/2018/wordml" xmlns:w16sdtdh="http://schemas.microsoft.com/office/word/2020/wordml/sdtdatahash" xmlns:w16se="http://schemas.microsoft.com/office/word/2015/wordml/symex" mc:Ignorable="w14 w15 w16se w16cid w16 w16cex w16sdtdh">
+<w:styles xmlns:mc="http://schemas.openxmlformats.org/markup-compatibility/2006" xmlns:r="http://schemas.openxmlformats.org/officeDocument/2006/relationships" xmlns:w="http://schemas.openxmlformats.org/wordprocessingml/2006/main" xmlns:w14="http://schemas.microsoft.com/office/word/2010/wordml" xmlns:w15="http://schemas.microsoft.com/office/word/2012/wordml" xmlns:w16cex="http://schemas.microsoft.com/office/word/2018/wordml/cex" xmlns:w16cid="http://schemas.microsoft.com/office/word/2016/wordml/cid" xmlns:w16="http://schemas.microsoft.com/office/word/2018/wordml" xmlns:w16du="http://schemas.microsoft.com/office/word/2023/wordml/word16du" xmlns:w16sdtdh="http://schemas.microsoft.com/office/word/2020/wordml/sdtdatahash" xmlns:w16sdtfl="http://schemas.microsoft.com/office/word/2024/wordml/sdtformatlock" xmlns:w16se="http://schemas.microsoft.com/office/word/2015/wordml/symex" mc:Ignorable="w14 w15 w16se w16cid w16 w16cex w16sdtdh w16sdtfl w16du">
   <w:docDefaults>
     <w:rPrDefault>
       <w:rPr>
@@ -2318,7 +4042,7 @@
   <w:style w:type="paragraph" w:default="1" w:styleId="Standard">
     <w:name w:val="Normal"/>
     <w:qFormat/>
-    <w:rsid w:val="00247337"/>
+    <w:rsid w:val="006B15E5"/>
   </w:style>
   <w:style w:type="paragraph" w:styleId="berschrift1">
     <w:name w:val="heading 1"/>
@@ -2341,10 +4065,56 @@
       <w:szCs w:val="32"/>
     </w:rPr>
   </w:style>
+  <w:style w:type="paragraph" w:styleId="berschrift2">
+    <w:name w:val="heading 2"/>
+    <w:basedOn w:val="Standard"/>
+    <w:next w:val="Standard"/>
+    <w:link w:val="berschrift2Zchn"/>
+    <w:uiPriority w:val="9"/>
+    <w:unhideWhenUsed/>
+    <w:qFormat/>
+    <w:rsid w:val="006B15E5"/>
+    <w:pPr>
+      <w:keepNext/>
+      <w:keepLines/>
+      <w:numPr>
+        <w:numId w:val="4"/>
+      </w:numPr>
+      <w:spacing w:before="40" w:after="0"/>
+      <w:outlineLvl w:val="1"/>
+    </w:pPr>
+    <w:rPr>
+      <w:rFonts w:asciiTheme="majorHAnsi" w:eastAsiaTheme="majorEastAsia" w:hAnsiTheme="majorHAnsi" w:cstheme="majorBidi"/>
+      <w:color w:val="2F5496" w:themeColor="accent1" w:themeShade="BF"/>
+      <w:sz w:val="26"/>
+      <w:szCs w:val="26"/>
+    </w:rPr>
+  </w:style>
+  <w:style w:type="paragraph" w:styleId="berschrift3">
+    <w:name w:val="heading 3"/>
+    <w:basedOn w:val="Standard"/>
+    <w:next w:val="Standard"/>
+    <w:link w:val="berschrift3Zchn"/>
+    <w:uiPriority w:val="9"/>
+    <w:unhideWhenUsed/>
+    <w:qFormat/>
+    <w:rsid w:val="006B15E5"/>
+    <w:pPr>
+      <w:keepNext/>
+      <w:keepLines/>
+      <w:spacing w:before="40" w:after="0"/>
+      <w:outlineLvl w:val="2"/>
+    </w:pPr>
+    <w:rPr>
+      <w:rFonts w:asciiTheme="majorHAnsi" w:eastAsiaTheme="majorEastAsia" w:hAnsiTheme="majorHAnsi" w:cstheme="majorBidi"/>
+      <w:color w:val="1F3763" w:themeColor="accent1" w:themeShade="7F"/>
+      <w:sz w:val="24"/>
+      <w:szCs w:val="24"/>
+    </w:rPr>
+  </w:style>
   <w:style w:type="character" w:default="1" w:styleId="Absatz-Standardschriftart">
     <w:name w:val="Default Paragraph Font"/>
     <w:uiPriority w:val="1"/>
-    <w:semiHidden/>
     <w:unhideWhenUsed/>
   </w:style>
   <w:style w:type="table" w:default="1" w:styleId="NormaleTabelle">
@@ -2427,6 +4197,32 @@
       <w:color w:val="2F5496" w:themeColor="accent1" w:themeShade="BF"/>
       <w:sz w:val="32"/>
       <w:szCs w:val="32"/>
+    </w:rPr>
+  </w:style>
+  <w:style w:type="character" w:customStyle="1" w:styleId="berschrift2Zchn">
+    <w:name w:val="Überschrift 2 Zchn"/>
+    <w:basedOn w:val="Absatz-Standardschriftart"/>
+    <w:link w:val="berschrift2"/>
+    <w:uiPriority w:val="9"/>
+    <w:rsid w:val="006B15E5"/>
+    <w:rPr>
+      <w:rFonts w:asciiTheme="majorHAnsi" w:eastAsiaTheme="majorEastAsia" w:hAnsiTheme="majorHAnsi" w:cstheme="majorBidi"/>
+      <w:color w:val="2F5496" w:themeColor="accent1" w:themeShade="BF"/>
+      <w:sz w:val="26"/>
+      <w:szCs w:val="26"/>
+    </w:rPr>
+  </w:style>
+  <w:style w:type="character" w:customStyle="1" w:styleId="berschrift3Zchn">
+    <w:name w:val="Überschrift 3 Zchn"/>
+    <w:basedOn w:val="Absatz-Standardschriftart"/>
+    <w:link w:val="berschrift3"/>
+    <w:uiPriority w:val="9"/>
+    <w:rsid w:val="006B15E5"/>
+    <w:rPr>
+      <w:rFonts w:asciiTheme="majorHAnsi" w:eastAsiaTheme="majorEastAsia" w:hAnsiTheme="majorHAnsi" w:cstheme="majorBidi"/>
+      <w:color w:val="1F3763" w:themeColor="accent1" w:themeShade="7F"/>
+      <w:sz w:val="24"/>
+      <w:szCs w:val="24"/>
     </w:rPr>
   </w:style>
 </w:styles>

</xml_diff>

<commit_message>
correct file name to transfer
</commit_message>
<xml_diff>
--- a/scripts/03/MapReduce auf IntelliJ einrichten.docx
+++ b/scripts/03/MapReduce auf IntelliJ einrichten.docx
@@ -13,12 +13,26 @@
         <w:rPr>
           <w:lang w:val="en-US"/>
         </w:rPr>
-        <w:t>MapReduce job mit Java i</w:t>
-      </w:r>
+        <w:t xml:space="preserve">MapReduce job </w:t>
+      </w:r>
+      <w:proofErr w:type="spellStart"/>
       <w:r>
         <w:rPr>
           <w:lang w:val="en-US"/>
         </w:rPr>
+        <w:t>mit</w:t>
+      </w:r>
+      <w:proofErr w:type="spellEnd"/>
+      <w:r>
+        <w:rPr>
+          <w:lang w:val="en-US"/>
+        </w:rPr>
+        <w:t xml:space="preserve"> Java i</w:t>
+      </w:r>
+      <w:r>
+        <w:rPr>
+          <w:lang w:val="en-US"/>
+        </w:rPr>
         <w:t>n IntelliJ IDE</w:t>
       </w:r>
     </w:p>
@@ -29,30 +43,68 @@
           <w:lang w:val="en-US"/>
         </w:rPr>
       </w:pPr>
+      <w:proofErr w:type="spellStart"/>
       <w:r>
         <w:rPr>
           <w:lang w:val="en-US"/>
         </w:rPr>
         <w:t>Einleitung</w:t>
       </w:r>
-    </w:p>
-    <w:p>
-      <w:pPr>
-        <w:rPr>
-          <w:lang w:val="de-DE"/>
-        </w:rPr>
-      </w:pPr>
-      <w:r>
-        <w:rPr>
-          <w:lang w:val="de-DE"/>
-        </w:rPr>
-        <w:t xml:space="preserve">IntelliJ community Edition (lizenzfrei) </w:t>
-      </w:r>
-      <w:r>
-        <w:rPr>
-          <w:lang w:val="de-DE"/>
-        </w:rPr>
-        <w:t xml:space="preserve">bzw. für Studenten auch die Ultimate Edition (Registrierung mit gültiger FH-Email-Adresse) </w:t>
+      <w:proofErr w:type="spellEnd"/>
+    </w:p>
+    <w:p>
+      <w:pPr>
+        <w:rPr>
+          <w:lang w:val="de-DE"/>
+        </w:rPr>
+      </w:pPr>
+      <w:proofErr w:type="spellStart"/>
+      <w:r>
+        <w:rPr>
+          <w:lang w:val="de-DE"/>
+        </w:rPr>
+        <w:t>IntelliJ</w:t>
+      </w:r>
+      <w:proofErr w:type="spellEnd"/>
+      <w:r>
+        <w:rPr>
+          <w:lang w:val="de-DE"/>
+        </w:rPr>
+        <w:t xml:space="preserve"> </w:t>
+      </w:r>
+      <w:proofErr w:type="spellStart"/>
+      <w:r>
+        <w:rPr>
+          <w:lang w:val="de-DE"/>
+        </w:rPr>
+        <w:t>community</w:t>
+      </w:r>
+      <w:proofErr w:type="spellEnd"/>
+      <w:r>
+        <w:rPr>
+          <w:lang w:val="de-DE"/>
+        </w:rPr>
+        <w:t xml:space="preserve"> Edition (lizenzfrei) </w:t>
+      </w:r>
+      <w:r>
+        <w:rPr>
+          <w:lang w:val="de-DE"/>
+        </w:rPr>
+        <w:t>bzw. für Studenten auch die Ultimate Edition (Registrierung mit gültiger FH-</w:t>
+      </w:r>
+      <w:proofErr w:type="gramStart"/>
+      <w:r>
+        <w:rPr>
+          <w:lang w:val="de-DE"/>
+        </w:rPr>
+        <w:t>Email</w:t>
+      </w:r>
+      <w:proofErr w:type="gramEnd"/>
+      <w:r>
+        <w:rPr>
+          <w:lang w:val="de-DE"/>
+        </w:rPr>
+        <w:t xml:space="preserve">-Adresse) </w:t>
       </w:r>
       <w:r>
         <w:rPr>
@@ -130,7 +182,51 @@
         <w:rPr>
           <w:lang w:val="de-DE"/>
         </w:rPr>
-        <w:t>Mit Hilfe eines externen build systems (vorbereitetes build.gradle File)</w:t>
+        <w:t xml:space="preserve">Mit Hilfe eines externen </w:t>
+      </w:r>
+      <w:proofErr w:type="spellStart"/>
+      <w:r>
+        <w:rPr>
+          <w:lang w:val="de-DE"/>
+        </w:rPr>
+        <w:t>build</w:t>
+      </w:r>
+      <w:proofErr w:type="spellEnd"/>
+      <w:r>
+        <w:rPr>
+          <w:lang w:val="de-DE"/>
+        </w:rPr>
+        <w:t xml:space="preserve"> </w:t>
+      </w:r>
+      <w:proofErr w:type="spellStart"/>
+      <w:r>
+        <w:rPr>
+          <w:lang w:val="de-DE"/>
+        </w:rPr>
+        <w:t>systems</w:t>
+      </w:r>
+      <w:proofErr w:type="spellEnd"/>
+      <w:r>
+        <w:rPr>
+          <w:lang w:val="de-DE"/>
+        </w:rPr>
+        <w:t xml:space="preserve"> (vorbereitetes </w:t>
+      </w:r>
+      <w:proofErr w:type="spellStart"/>
+      <w:proofErr w:type="gramStart"/>
+      <w:r>
+        <w:rPr>
+          <w:lang w:val="de-DE"/>
+        </w:rPr>
+        <w:t>build.gradle</w:t>
+      </w:r>
+      <w:proofErr w:type="spellEnd"/>
+      <w:proofErr w:type="gramEnd"/>
+      <w:r>
+        <w:rPr>
+          <w:lang w:val="de-DE"/>
+        </w:rPr>
+        <w:t xml:space="preserve"> File)</w:t>
       </w:r>
     </w:p>
     <w:p>
@@ -148,7 +244,35 @@
         <w:rPr>
           <w:lang w:val="de-DE"/>
         </w:rPr>
-        <w:t>Mit Hilfe von IntelliJ selbst als Build-System (erfordert etwas mehr Vorbereitung, ist aber vielleicht besser zu verstehen)</w:t>
+        <w:t xml:space="preserve">Mit Hilfe von </w:t>
+      </w:r>
+      <w:proofErr w:type="spellStart"/>
+      <w:r>
+        <w:rPr>
+          <w:lang w:val="de-DE"/>
+        </w:rPr>
+        <w:t>IntelliJ</w:t>
+      </w:r>
+      <w:proofErr w:type="spellEnd"/>
+      <w:r>
+        <w:rPr>
+          <w:lang w:val="de-DE"/>
+        </w:rPr>
+        <w:t xml:space="preserve"> selbst als </w:t>
+      </w:r>
+      <w:proofErr w:type="spellStart"/>
+      <w:r>
+        <w:rPr>
+          <w:lang w:val="de-DE"/>
+        </w:rPr>
+        <w:t>Build</w:t>
+      </w:r>
+      <w:proofErr w:type="spellEnd"/>
+      <w:r>
+        <w:rPr>
+          <w:lang w:val="de-DE"/>
+        </w:rPr>
+        <w:t>-System (erfordert etwas mehr Vorbereitung, ist aber vielleicht besser zu verstehen)</w:t>
       </w:r>
     </w:p>
     <w:p>
@@ -199,17 +323,41 @@
         <w:t>@gradle: „G</w:t>
       </w:r>
       <w:r>
-        <w:t>radle“ als Buildsystem auswählen</w:t>
-      </w:r>
-    </w:p>
-    <w:p>
-      <w:pPr>
-        <w:rPr>
-          <w:lang w:val="de-DE"/>
-        </w:rPr>
-      </w:pPr>
-      <w:r>
-        <w:t>@intellij: „IntelliJ“ als Buildsystem auswählen</w:t>
+        <w:t xml:space="preserve">radle“ als </w:t>
+      </w:r>
+      <w:proofErr w:type="spellStart"/>
+      <w:r>
+        <w:t>Buildsystem</w:t>
+      </w:r>
+      <w:proofErr w:type="spellEnd"/>
+      <w:r>
+        <w:t xml:space="preserve"> auswählen</w:t>
+      </w:r>
+    </w:p>
+    <w:p>
+      <w:pPr>
+        <w:rPr>
+          <w:lang w:val="de-DE"/>
+        </w:rPr>
+      </w:pPr>
+      <w:r>
+        <w:t>@intellij: „</w:t>
+      </w:r>
+      <w:proofErr w:type="spellStart"/>
+      <w:r>
+        <w:t>IntelliJ</w:t>
+      </w:r>
+      <w:proofErr w:type="spellEnd"/>
+      <w:r>
+        <w:t xml:space="preserve">“ als </w:t>
+      </w:r>
+      <w:proofErr w:type="spellStart"/>
+      <w:r>
+        <w:t>Buildsystem</w:t>
+      </w:r>
+      <w:proofErr w:type="spellEnd"/>
+      <w:r>
+        <w:t xml:space="preserve"> auswählen</w:t>
       </w:r>
     </w:p>
     <w:p>
@@ -258,9 +406,14 @@
       <w:pPr>
         <w:pStyle w:val="berschrift2"/>
       </w:pPr>
+      <w:proofErr w:type="spellStart"/>
       <w:r>
         <w:lastRenderedPageBreak/>
-        <w:t>Buildsystem Vorbereitungen</w:t>
+        <w:t>Buildsystem</w:t>
+      </w:r>
+      <w:proofErr w:type="spellEnd"/>
+      <w:r>
+        <w:t xml:space="preserve"> Vorbereitungen</w:t>
       </w:r>
     </w:p>
     <w:p>
@@ -278,14 +431,29 @@
       <w:r>
         <w:t xml:space="preserve">automatisch generierte </w:t>
       </w:r>
-      <w:r>
-        <w:t>build.gradle sollte wie folgt aussehen,</w:t>
+      <w:proofErr w:type="spellStart"/>
+      <w:proofErr w:type="gramStart"/>
+      <w:r>
+        <w:t>build.gradle</w:t>
+      </w:r>
+      <w:proofErr w:type="spellEnd"/>
+      <w:proofErr w:type="gramEnd"/>
+      <w:r>
+        <w:t xml:space="preserve"> sollte wie folgt aussehen,</w:t>
       </w:r>
       <w:r>
         <w:t xml:space="preserve"> in einem ersten Schritt ist</w:t>
       </w:r>
       <w:r>
-        <w:t xml:space="preserve"> nur die "group" ist zu ändern</w:t>
+        <w:t xml:space="preserve"> nur die "</w:t>
+      </w:r>
+      <w:proofErr w:type="spellStart"/>
+      <w:r>
+        <w:t>group</w:t>
+      </w:r>
+      <w:proofErr w:type="spellEnd"/>
+      <w:r>
+        <w:t>" ist zu ändern</w:t>
       </w:r>
       <w:r>
         <w:t>.</w:t>
@@ -335,7 +503,25 @@
     </w:p>
     <w:p>
       <w:r>
-        <w:t xml:space="preserve">Besser jedoch das build.gradle aus dem github-Repo </w:t>
+        <w:t xml:space="preserve">Besser jedoch das </w:t>
+      </w:r>
+      <w:proofErr w:type="spellStart"/>
+      <w:proofErr w:type="gramStart"/>
+      <w:r>
+        <w:t>build.gradle</w:t>
+      </w:r>
+      <w:proofErr w:type="spellEnd"/>
+      <w:proofErr w:type="gramEnd"/>
+      <w:r>
+        <w:t xml:space="preserve"> aus dem </w:t>
+      </w:r>
+      <w:proofErr w:type="spellStart"/>
+      <w:r>
+        <w:t>github</w:t>
+      </w:r>
+      <w:proofErr w:type="spellEnd"/>
+      <w:r>
+        <w:t xml:space="preserve">-Repo </w:t>
       </w:r>
       <w:r>
         <w:t>(</w:t>
@@ -347,7 +533,23 @@
         <w:t xml:space="preserve">) </w:t>
       </w:r>
       <w:r>
-        <w:t>abholen, dort sind auch die dependencies schon eingetragen – danach folgendes ausführen, damit das build-File neu geladen wird – es sollten darauf hin etliche Jar-Files aus dem zentralen Repo im Internet runtergeladen werden:</w:t>
+        <w:t xml:space="preserve">abholen, dort sind auch die </w:t>
+      </w:r>
+      <w:proofErr w:type="spellStart"/>
+      <w:r>
+        <w:t>dependencies</w:t>
+      </w:r>
+      <w:proofErr w:type="spellEnd"/>
+      <w:r>
+        <w:t xml:space="preserve"> schon eingetragen – danach folgendes ausführen, damit das </w:t>
+      </w:r>
+      <w:proofErr w:type="spellStart"/>
+      <w:r>
+        <w:t>build</w:t>
+      </w:r>
+      <w:proofErr w:type="spellEnd"/>
+      <w:r>
+        <w:t>-File neu geladen wird – es sollten darauf hin etliche Jar-Files aus dem zentralen Repo im Internet runtergeladen werden:</w:t>
       </w:r>
     </w:p>
     <w:p>
@@ -402,7 +604,23 @@
         <w:rPr>
           <w:lang w:val="de-DE"/>
         </w:rPr>
-        <w:t>Im build.gradle ist</w:t>
+        <w:t xml:space="preserve">Im </w:t>
+      </w:r>
+      <w:proofErr w:type="spellStart"/>
+      <w:proofErr w:type="gramStart"/>
+      <w:r>
+        <w:rPr>
+          <w:lang w:val="de-DE"/>
+        </w:rPr>
+        <w:t>build.gradle</w:t>
+      </w:r>
+      <w:proofErr w:type="spellEnd"/>
+      <w:proofErr w:type="gramEnd"/>
+      <w:r>
+        <w:rPr>
+          <w:lang w:val="de-DE"/>
+        </w:rPr>
+        <w:t xml:space="preserve"> ist</w:t>
       </w:r>
       <w:r>
         <w:rPr>
@@ -426,8 +644,13 @@
       <w:r>
         <w:t xml:space="preserve">   </w:t>
       </w:r>
-      <w:r>
-        <w:t>sourceCompatibility = JavaVersion.VERSION_11</w:t>
+      <w:proofErr w:type="spellStart"/>
+      <w:r>
+        <w:t>sourceCompatibility</w:t>
+      </w:r>
+      <w:proofErr w:type="spellEnd"/>
+      <w:r>
+        <w:t xml:space="preserve"> = JavaVersion.VERSION_11</w:t>
       </w:r>
     </w:p>
     <w:p>
@@ -435,7 +658,15 @@
         <w:pStyle w:val="Source"/>
       </w:pPr>
       <w:r>
-        <w:t xml:space="preserve">   targetCompatibility = JavaVersion.VERSION_11</w:t>
+        <w:t xml:space="preserve">   </w:t>
+      </w:r>
+      <w:proofErr w:type="spellStart"/>
+      <w:r>
+        <w:t>targetCompatibility</w:t>
+      </w:r>
+      <w:proofErr w:type="spellEnd"/>
+      <w:r>
+        <w:t xml:space="preserve"> = JavaVersion.VERSION_11</w:t>
       </w:r>
     </w:p>
     <w:p>
@@ -463,7 +694,33 @@
     </w:p>
     <w:p>
       <w:r>
-        <w:t>Wenn eine neuere Java-Version als 11 verwendet wird, hier die Kompatibilität zu Version 11 eintragen (bei Verwendung von gradle wird dies als „compatibility“ im build.gradle eingetragen):</w:t>
+        <w:t xml:space="preserve">Wenn eine neuere Java-Version als 11 verwendet wird, hier die Kompatibilität zu Version 11 eintragen (bei Verwendung von </w:t>
+      </w:r>
+      <w:proofErr w:type="spellStart"/>
+      <w:r>
+        <w:t>gradle</w:t>
+      </w:r>
+      <w:proofErr w:type="spellEnd"/>
+      <w:r>
+        <w:t xml:space="preserve"> wird dies als „</w:t>
+      </w:r>
+      <w:proofErr w:type="spellStart"/>
+      <w:r>
+        <w:t>compatibility</w:t>
+      </w:r>
+      <w:proofErr w:type="spellEnd"/>
+      <w:r>
+        <w:t xml:space="preserve">“ im </w:t>
+      </w:r>
+      <w:proofErr w:type="spellStart"/>
+      <w:proofErr w:type="gramStart"/>
+      <w:r>
+        <w:t>build.gradle</w:t>
+      </w:r>
+      <w:proofErr w:type="spellEnd"/>
+      <w:proofErr w:type="gramEnd"/>
+      <w:r>
+        <w:t xml:space="preserve"> eingetragen):</w:t>
       </w:r>
     </w:p>
     <w:p>
@@ -514,12 +771,44 @@
         <w:pStyle w:val="berschrift2"/>
       </w:pPr>
       <w:r>
-        <w:t>Existierende Sourcefile vorbereiten</w:t>
-      </w:r>
-    </w:p>
-    <w:p>
-      <w:r>
-        <w:t>ein neues Package at.fhj anlegen, damit die Struktur der Defaultstruktur enspricht.</w:t>
+        <w:t xml:space="preserve">Existierende </w:t>
+      </w:r>
+      <w:proofErr w:type="spellStart"/>
+      <w:r>
+        <w:t>Sourcefile</w:t>
+      </w:r>
+      <w:proofErr w:type="spellEnd"/>
+      <w:r>
+        <w:t xml:space="preserve"> vorbereiten</w:t>
+      </w:r>
+    </w:p>
+    <w:p>
+      <w:r>
+        <w:t xml:space="preserve">ein neues Package </w:t>
+      </w:r>
+      <w:proofErr w:type="spellStart"/>
+      <w:r>
+        <w:t>at.fhj</w:t>
+      </w:r>
+      <w:proofErr w:type="spellEnd"/>
+      <w:r>
+        <w:t xml:space="preserve"> anlegen, damit die Struktur der </w:t>
+      </w:r>
+      <w:proofErr w:type="spellStart"/>
+      <w:r>
+        <w:t>Defaultstruktur</w:t>
+      </w:r>
+      <w:proofErr w:type="spellEnd"/>
+      <w:r>
+        <w:t xml:space="preserve"> </w:t>
+      </w:r>
+      <w:proofErr w:type="spellStart"/>
+      <w:r>
+        <w:t>enspricht</w:t>
+      </w:r>
+      <w:proofErr w:type="spellEnd"/>
+      <w:r>
+        <w:t>.</w:t>
       </w:r>
     </w:p>
     <w:p>
@@ -608,7 +897,15 @@
     </w:p>
     <w:p>
       <w:r>
-        <w:t xml:space="preserve">Dort die 3 Sourcefiles ablegen (am einfachsten durch Kopieren von </w:t>
+        <w:t xml:space="preserve">Dort die 3 </w:t>
+      </w:r>
+      <w:proofErr w:type="spellStart"/>
+      <w:r>
+        <w:t>Sourcefiles</w:t>
+      </w:r>
+      <w:proofErr w:type="spellEnd"/>
+      <w:r>
+        <w:t xml:space="preserve"> ablegen (am einfachsten durch Kopieren von </w:t>
       </w:r>
       <w:hyperlink r:id="rId13" w:history="1">
         <w:r>
@@ -700,7 +997,15 @@
     <w:p>
       <w:r>
         <w:lastRenderedPageBreak/>
-        <w:t>Damit die Dependencies aufgelöst werden, gibt es mehrere Möglichkeiten:</w:t>
+        <w:t xml:space="preserve">Damit die </w:t>
+      </w:r>
+      <w:proofErr w:type="spellStart"/>
+      <w:r>
+        <w:t>Dependencies</w:t>
+      </w:r>
+      <w:proofErr w:type="spellEnd"/>
+      <w:r>
+        <w:t xml:space="preserve"> aufgelöst werden, gibt es mehrere Möglichkeiten:</w:t>
       </w:r>
     </w:p>
     <w:p>
@@ -711,8 +1016,31 @@
           <w:numId w:val="2"/>
         </w:numPr>
       </w:pPr>
-      <w:r>
-        <w:t>MavenCentral repo verwenden (siehe build.gradle)</w:t>
+      <w:proofErr w:type="spellStart"/>
+      <w:r>
+        <w:t>MavenCentral</w:t>
+      </w:r>
+      <w:proofErr w:type="spellEnd"/>
+      <w:r>
+        <w:t xml:space="preserve"> </w:t>
+      </w:r>
+      <w:proofErr w:type="spellStart"/>
+      <w:r>
+        <w:t>repo</w:t>
+      </w:r>
+      <w:proofErr w:type="spellEnd"/>
+      <w:r>
+        <w:t xml:space="preserve"> verwenden (siehe </w:t>
+      </w:r>
+      <w:proofErr w:type="spellStart"/>
+      <w:proofErr w:type="gramStart"/>
+      <w:r>
+        <w:t>build.gradle</w:t>
+      </w:r>
+      <w:proofErr w:type="spellEnd"/>
+      <w:proofErr w:type="gramEnd"/>
+      <w:r>
+        <w:t>)</w:t>
       </w:r>
     </w:p>
     <w:p>
@@ -727,10 +1055,26 @@
         <w:t>Jar-Dateien zum Projekt hinzufügen</w:t>
       </w:r>
       <w:r>
-        <w:t xml:space="preserve"> (die Dateien entweder aus der E-Learning-Plattform oder noch besser vom installierten hadoop in der virtuellen Maschine – ACHTUNG: Versionen müssen zusammenpassen</w:t>
-      </w:r>
-      <w:r>
-        <w:t>, es ist aber möglich, mit niedrigerer Version zu bauen, als die Version in der virtuellen Maschine</w:t>
+        <w:t xml:space="preserve"> (die Dateien entweder aus der E-Learning-Plattform oder noch besser vom installierten </w:t>
+      </w:r>
+      <w:proofErr w:type="spellStart"/>
+      <w:r>
+        <w:t>hadoop</w:t>
+      </w:r>
+      <w:proofErr w:type="spellEnd"/>
+      <w:r>
+        <w:t xml:space="preserve"> in der virtuellen Maschine – ACHTUNG: Versionen müssen zusammenpassen</w:t>
+      </w:r>
+      <w:r>
+        <w:t xml:space="preserve">, es ist aber möglich, mit niedrigerer Version zu </w:t>
+      </w:r>
+      <w:proofErr w:type="gramStart"/>
+      <w:r>
+        <w:t>bauen,</w:t>
+      </w:r>
+      <w:proofErr w:type="gramEnd"/>
+      <w:r>
+        <w:t xml:space="preserve"> als die Version in der virtuellen Maschine</w:t>
       </w:r>
       <w:r>
         <w:t>)</w:t>
@@ -825,8 +1169,13 @@
     </w:p>
     <w:p>
       <w:r>
-        <w:t>Projektstruktur, nachdem die Sourcedateien</w:t>
-      </w:r>
+        <w:t xml:space="preserve">Projektstruktur, nachdem die </w:t>
+      </w:r>
+      <w:proofErr w:type="spellStart"/>
+      <w:r>
+        <w:t>Sourcedateien</w:t>
+      </w:r>
+      <w:proofErr w:type="spellEnd"/>
       <w:r>
         <w:t xml:space="preserve"> und Libraries</w:t>
       </w:r>
@@ -1006,7 +1355,15 @@
     </w:p>
     <w:p>
       <w:r>
-        <w:t xml:space="preserve">Wie bei IntelliJ bzw. optional über Kommandozeile </w:t>
+        <w:t xml:space="preserve">Wie bei </w:t>
+      </w:r>
+      <w:proofErr w:type="spellStart"/>
+      <w:r>
+        <w:t>IntelliJ</w:t>
+      </w:r>
+      <w:proofErr w:type="spellEnd"/>
+      <w:r>
+        <w:t xml:space="preserve"> bzw. optional über Kommandozeile </w:t>
       </w:r>
     </w:p>
     <w:p>
@@ -1068,8 +1425,13 @@
       </w:r>
     </w:p>
     <w:p>
-      <w:r>
-        <w:t>Artifakt anlegen</w:t>
+      <w:proofErr w:type="spellStart"/>
+      <w:r>
+        <w:t>Artifakt</w:t>
+      </w:r>
+      <w:proofErr w:type="spellEnd"/>
+      <w:r>
+        <w:t xml:space="preserve"> anlegen</w:t>
       </w:r>
       <w:r>
         <w:t>, d.h.</w:t>
@@ -1080,11 +1442,29 @@
       <w:r>
         <w:t xml:space="preserve">"Project </w:t>
       </w:r>
+      <w:proofErr w:type="spellStart"/>
       <w:r>
         <w:t>structure</w:t>
       </w:r>
-      <w:r>
-        <w:t>" das Erstellen des jar-File konfigurieren und dem Jar-File mitteilen, wo der Einsprungspunkt, d.h. die Main-Klasse, zu finden ist.</w:t>
+      <w:proofErr w:type="spellEnd"/>
+      <w:r>
+        <w:t xml:space="preserve">" das Erstellen des </w:t>
+      </w:r>
+      <w:proofErr w:type="spellStart"/>
+      <w:r>
+        <w:t>jar</w:t>
+      </w:r>
+      <w:proofErr w:type="spellEnd"/>
+      <w:r>
+        <w:t xml:space="preserve">-File konfigurieren und dem Jar-File mitteilen, wo der </w:t>
+      </w:r>
+      <w:proofErr w:type="spellStart"/>
+      <w:r>
+        <w:t>Einsprungspunkt</w:t>
+      </w:r>
+      <w:proofErr w:type="spellEnd"/>
+      <w:r>
+        <w:t>, d.h. die Main-Klasse, zu finden ist.</w:t>
       </w:r>
     </w:p>
     <w:p>
@@ -1174,10 +1554,34 @@
     </w:p>
     <w:p>
       <w:r>
-        <w:t>erwarteter Output danach ungefähr wie folgt, diesen mit "Apply" bestätigen</w:t>
-      </w:r>
-      <w:r>
-        <w:t xml:space="preserve"> (wenn mit gradle davor schon ein build angestoßen wurde, kann sein, dass hier die Liste auch bereits länger ist):</w:t>
+        <w:t>erwarteter Output danach ungefähr wie folgt, diesen mit "</w:t>
+      </w:r>
+      <w:proofErr w:type="spellStart"/>
+      <w:r>
+        <w:t>Apply</w:t>
+      </w:r>
+      <w:proofErr w:type="spellEnd"/>
+      <w:r>
+        <w:t>" bestätigen</w:t>
+      </w:r>
+      <w:r>
+        <w:t xml:space="preserve"> (wenn mit </w:t>
+      </w:r>
+      <w:proofErr w:type="spellStart"/>
+      <w:r>
+        <w:t>gradle</w:t>
+      </w:r>
+      <w:proofErr w:type="spellEnd"/>
+      <w:r>
+        <w:t xml:space="preserve"> davor schon ein </w:t>
+      </w:r>
+      <w:proofErr w:type="spellStart"/>
+      <w:r>
+        <w:t>build</w:t>
+      </w:r>
+      <w:proofErr w:type="spellEnd"/>
+      <w:r>
+        <w:t xml:space="preserve"> angestoßen wurde, kann sein, dass hier die Liste auch bereits länger ist):</w:t>
       </w:r>
     </w:p>
     <w:p>
@@ -1224,7 +1628,15 @@
     </w:p>
     <w:p>
       <w:r>
-        <w:t>und dann kann man das Artifakt bauen:</w:t>
+        <w:t xml:space="preserve">und dann kann man das </w:t>
+      </w:r>
+      <w:proofErr w:type="spellStart"/>
+      <w:r>
+        <w:t>Artifakt</w:t>
+      </w:r>
+      <w:proofErr w:type="spellEnd"/>
+      <w:r>
+        <w:t xml:space="preserve"> bauen:</w:t>
       </w:r>
     </w:p>
     <w:p>
@@ -1283,8 +1695,21 @@
       </w:r>
     </w:p>
     <w:p>
-      <w:r>
-        <w:t>gradle task Jar</w:t>
+      <w:proofErr w:type="spellStart"/>
+      <w:r>
+        <w:t>gradle</w:t>
+      </w:r>
+      <w:proofErr w:type="spellEnd"/>
+      <w:r>
+        <w:t xml:space="preserve"> </w:t>
+      </w:r>
+      <w:proofErr w:type="spellStart"/>
+      <w:r>
+        <w:t>task</w:t>
+      </w:r>
+      <w:proofErr w:type="spellEnd"/>
+      <w:r>
+        <w:t xml:space="preserve"> Jar</w:t>
       </w:r>
     </w:p>
     <w:p>
@@ -1293,17 +1718,73 @@
       </w:pPr>
       <w:r>
         <w:lastRenderedPageBreak/>
-        <w:t>Prüfung des erstellten Artifacts und Kopieren auf Zielplattform</w:t>
-      </w:r>
-    </w:p>
-    <w:p>
-      <w:r>
-        <w:t>Je nach verwendetem Buildsystem und deren Settings findet man das generierte Jar-File unter z.B. out/artifacts oder build/libs und beinhaltet der Dateiname eine Versionsnr. oder nicht.</w:t>
-      </w:r>
-    </w:p>
-    <w:p>
-      <w:r>
-        <w:t>Falls zuvor schon eine Version dort gebildet wurde, die nicht funktioniert (weil z.B. fehlende Dependencies), diese besser über "Clean" zuerst löschen</w:t>
+        <w:t xml:space="preserve">Prüfung des erstellten </w:t>
+      </w:r>
+      <w:proofErr w:type="spellStart"/>
+      <w:r>
+        <w:t>Artifacts</w:t>
+      </w:r>
+      <w:proofErr w:type="spellEnd"/>
+      <w:r>
+        <w:t xml:space="preserve"> und Kopieren auf Zielplattform</w:t>
+      </w:r>
+    </w:p>
+    <w:p>
+      <w:r>
+        <w:t xml:space="preserve">Je nach verwendetem </w:t>
+      </w:r>
+      <w:proofErr w:type="spellStart"/>
+      <w:r>
+        <w:t>Buildsystem</w:t>
+      </w:r>
+      <w:proofErr w:type="spellEnd"/>
+      <w:r>
+        <w:t xml:space="preserve"> und deren Settings findet man das generierte Jar-File unter z.B. out/</w:t>
+      </w:r>
+      <w:proofErr w:type="spellStart"/>
+      <w:r>
+        <w:t>artifacts</w:t>
+      </w:r>
+      <w:proofErr w:type="spellEnd"/>
+      <w:r>
+        <w:t xml:space="preserve"> oder </w:t>
+      </w:r>
+      <w:proofErr w:type="spellStart"/>
+      <w:r>
+        <w:t>build</w:t>
+      </w:r>
+      <w:proofErr w:type="spellEnd"/>
+      <w:r>
+        <w:t>/</w:t>
+      </w:r>
+      <w:proofErr w:type="spellStart"/>
+      <w:r>
+        <w:t>libs</w:t>
+      </w:r>
+      <w:proofErr w:type="spellEnd"/>
+      <w:r>
+        <w:t xml:space="preserve"> und beinhaltet der Dateiname eine </w:t>
+      </w:r>
+      <w:proofErr w:type="spellStart"/>
+      <w:r>
+        <w:t>Versionsnr</w:t>
+      </w:r>
+      <w:proofErr w:type="spellEnd"/>
+      <w:r>
+        <w:t>. oder nicht.</w:t>
+      </w:r>
+    </w:p>
+    <w:p>
+      <w:r>
+        <w:t xml:space="preserve">Falls zuvor schon eine Version dort gebildet wurde, die nicht funktioniert (weil z.B. fehlende </w:t>
+      </w:r>
+      <w:proofErr w:type="spellStart"/>
+      <w:r>
+        <w:t>Dependencies</w:t>
+      </w:r>
+      <w:proofErr w:type="spellEnd"/>
+      <w:r>
+        <w:t>), diese besser über "Clean" zuerst löschen</w:t>
       </w:r>
       <w:r>
         <w:t xml:space="preserve"> oder noch besser gesamtes "out" Verzeichnis löschen.</w:t>
@@ -1369,20 +1850,89 @@
     </w:p>
     <w:p>
       <w:r>
-        <w:t>Das build.gradle beinhaltet einen „deploy“ Task, dieser funktioniert jedoch nur bei Passwort-based login bzw. müsste man die Credentials und Hostnamen ändern.</w:t>
-      </w:r>
-    </w:p>
-    <w:p>
-      <w:r>
-        <w:t>Daher am besten händisch die Datei manuell kopieren als user „student“ und dann die Datei dem hduser „schenken“:</w:t>
+        <w:t xml:space="preserve">Das </w:t>
+      </w:r>
+      <w:proofErr w:type="spellStart"/>
+      <w:proofErr w:type="gramStart"/>
+      <w:r>
+        <w:t>build.gradle</w:t>
+      </w:r>
+      <w:proofErr w:type="spellEnd"/>
+      <w:proofErr w:type="gramEnd"/>
+      <w:r>
+        <w:t xml:space="preserve"> beinhaltet einen „deploy“ Task, dieser funktioniert jedoch nur bei Passwort-</w:t>
+      </w:r>
+      <w:proofErr w:type="spellStart"/>
+      <w:r>
+        <w:t>based</w:t>
+      </w:r>
+      <w:proofErr w:type="spellEnd"/>
+      <w:r>
+        <w:t xml:space="preserve"> </w:t>
+      </w:r>
+      <w:proofErr w:type="spellStart"/>
+      <w:r>
+        <w:t>login</w:t>
+      </w:r>
+      <w:proofErr w:type="spellEnd"/>
+      <w:r>
+        <w:t xml:space="preserve"> bzw. müsste man die </w:t>
+      </w:r>
+      <w:proofErr w:type="spellStart"/>
+      <w:r>
+        <w:t>Credentials</w:t>
+      </w:r>
+      <w:proofErr w:type="spellEnd"/>
+      <w:r>
+        <w:t xml:space="preserve"> und Hostnamen ändern.</w:t>
+      </w:r>
+    </w:p>
+    <w:p>
+      <w:r>
+        <w:t xml:space="preserve">Daher am besten händisch die Datei manuell kopieren als </w:t>
+      </w:r>
+      <w:proofErr w:type="spellStart"/>
+      <w:r>
+        <w:t>user</w:t>
+      </w:r>
+      <w:proofErr w:type="spellEnd"/>
+      <w:r>
+        <w:t xml:space="preserve"> „</w:t>
+      </w:r>
+      <w:proofErr w:type="spellStart"/>
+      <w:r>
+        <w:t>student</w:t>
+      </w:r>
+      <w:proofErr w:type="spellEnd"/>
+      <w:r>
+        <w:t xml:space="preserve">“ und dann die Datei dem </w:t>
+      </w:r>
+      <w:proofErr w:type="spellStart"/>
+      <w:r>
+        <w:t>hduser</w:t>
+      </w:r>
+      <w:proofErr w:type="spellEnd"/>
+      <w:r>
+        <w:t xml:space="preserve"> „schenken“:</w:t>
       </w:r>
     </w:p>
     <w:p>
       <w:pPr>
         <w:pStyle w:val="Source"/>
       </w:pPr>
-      <w:r>
-        <w:t xml:space="preserve">scp Hadoopwordcount-1.0 </w:t>
+      <w:proofErr w:type="spellStart"/>
+      <w:r>
+        <w:t>scp</w:t>
+      </w:r>
+      <w:proofErr w:type="spellEnd"/>
+      <w:r>
+        <w:t xml:space="preserve"> Hadoopwordcount-1.0</w:t>
+      </w:r>
+      <w:r>
+        <w:t>.jar</w:t>
+      </w:r>
+      <w:r>
+        <w:t xml:space="preserve"> </w:t>
       </w:r>
       <w:hyperlink r:id="rId26" w:history="1">
         <w:r>
@@ -1402,11 +1952,42 @@
       <w:pPr>
         <w:pStyle w:val="Source"/>
       </w:pPr>
-      <w:r>
-        <w:t>sudo chown hduser:hadoop /t</w:t>
-      </w:r>
-      <w:r>
-        <w:t>mp/</w:t>
+      <w:proofErr w:type="spellStart"/>
+      <w:r>
+        <w:t>sudo</w:t>
+      </w:r>
+      <w:proofErr w:type="spellEnd"/>
+      <w:r>
+        <w:t xml:space="preserve"> </w:t>
+      </w:r>
+      <w:proofErr w:type="spellStart"/>
+      <w:r>
+        <w:t>chown</w:t>
+      </w:r>
+      <w:proofErr w:type="spellEnd"/>
+      <w:r>
+        <w:t xml:space="preserve"> </w:t>
+      </w:r>
+      <w:proofErr w:type="spellStart"/>
+      <w:proofErr w:type="gramStart"/>
+      <w:r>
+        <w:t>hduser:hadoop</w:t>
+      </w:r>
+      <w:proofErr w:type="spellEnd"/>
+      <w:proofErr w:type="gramEnd"/>
+      <w:r>
+        <w:t xml:space="preserve"> /</w:t>
+      </w:r>
+      <w:proofErr w:type="spellStart"/>
+      <w:r>
+        <w:t>t</w:t>
+      </w:r>
+      <w:r>
+        <w:t>mp</w:t>
+      </w:r>
+      <w:proofErr w:type="spellEnd"/>
+      <w:r>
+        <w:t>/</w:t>
       </w:r>
       <w:r>
         <w:t>Hadoopwordcount-1.0.jar</w:t>
@@ -1416,16 +1997,34 @@
       <w:pPr>
         <w:pStyle w:val="Source"/>
       </w:pPr>
-      <w:r>
-        <w:t>su – hduser</w:t>
-      </w:r>
+      <w:proofErr w:type="spellStart"/>
+      <w:r>
+        <w:t>su</w:t>
+      </w:r>
+      <w:proofErr w:type="spellEnd"/>
+      <w:r>
+        <w:t xml:space="preserve"> – </w:t>
+      </w:r>
+      <w:proofErr w:type="spellStart"/>
+      <w:r>
+        <w:t>hduser</w:t>
+      </w:r>
+      <w:proofErr w:type="spellEnd"/>
     </w:p>
     <w:p>
       <w:pPr>
         <w:pStyle w:val="Source"/>
       </w:pPr>
       <w:r>
-        <w:t>mv /tmp/Hadoopwordcount-1.0.jar ~/Hadoopwordcount.jar</w:t>
+        <w:t>mv /</w:t>
+      </w:r>
+      <w:proofErr w:type="spellStart"/>
+      <w:r>
+        <w:t>tmp</w:t>
+      </w:r>
+      <w:proofErr w:type="spellEnd"/>
+      <w:r>
+        <w:t>/Hadoopwordcount-1.0.jar ~/Hadoopwordcount.jar</w:t>
       </w:r>
     </w:p>
     <w:p>
@@ -1446,7 +2045,21 @@
         <w:rPr>
           <w:lang w:val="de-DE"/>
         </w:rPr>
-        <w:t>Test des generierten jar-Files</w:t>
+        <w:t xml:space="preserve">Test des generierten </w:t>
+      </w:r>
+      <w:proofErr w:type="spellStart"/>
+      <w:r>
+        <w:rPr>
+          <w:lang w:val="de-DE"/>
+        </w:rPr>
+        <w:t>jar</w:t>
+      </w:r>
+      <w:proofErr w:type="spellEnd"/>
+      <w:r>
+        <w:rPr>
+          <w:lang w:val="de-DE"/>
+        </w:rPr>
+        <w:t>-Files</w:t>
       </w:r>
     </w:p>
     <w:p>
@@ -1483,7 +2096,15 @@
         <w:t xml:space="preserve">Input Ordner und Beispiel Textdatei </w:t>
       </w:r>
       <w:r>
-        <w:t xml:space="preserve">im hdfs </w:t>
+        <w:t xml:space="preserve">im </w:t>
+      </w:r>
+      <w:proofErr w:type="spellStart"/>
+      <w:r>
+        <w:t>hdfs</w:t>
+      </w:r>
+      <w:proofErr w:type="spellEnd"/>
+      <w:r>
+        <w:t xml:space="preserve"> </w:t>
       </w:r>
       <w:r>
         <w:t>anlegen</w:t>
@@ -1505,9 +2126,19 @@
       <w:pPr>
         <w:pStyle w:val="Source"/>
       </w:pPr>
-      <w:r>
-        <w:t>su – hduser</w:t>
-      </w:r>
+      <w:proofErr w:type="spellStart"/>
+      <w:r>
+        <w:t>su</w:t>
+      </w:r>
+      <w:proofErr w:type="spellEnd"/>
+      <w:r>
+        <w:t xml:space="preserve"> – </w:t>
+      </w:r>
+      <w:proofErr w:type="spellStart"/>
+      <w:r>
+        <w:t>hduser</w:t>
+      </w:r>
+      <w:proofErr w:type="spellEnd"/>
     </w:p>
     <w:p>
       <w:pPr>
@@ -1529,27 +2160,90 @@
       <w:pPr>
         <w:pStyle w:val="Source"/>
       </w:pPr>
-      <w:r>
-        <w:t>hdfs dfs -mkdir /input</w:t>
+      <w:proofErr w:type="spellStart"/>
+      <w:r>
+        <w:t>hdfs</w:t>
+      </w:r>
+      <w:proofErr w:type="spellEnd"/>
+      <w:r>
+        <w:t xml:space="preserve"> </w:t>
+      </w:r>
+      <w:proofErr w:type="spellStart"/>
+      <w:r>
+        <w:t>dfs</w:t>
+      </w:r>
+      <w:proofErr w:type="spellEnd"/>
+      <w:r>
+        <w:t xml:space="preserve"> -</w:t>
+      </w:r>
+      <w:proofErr w:type="spellStart"/>
+      <w:r>
+        <w:t>mkdir</w:t>
+      </w:r>
+      <w:proofErr w:type="spellEnd"/>
+      <w:r>
+        <w:t xml:space="preserve"> /input</w:t>
       </w:r>
     </w:p>
     <w:p>
       <w:pPr>
         <w:pStyle w:val="Source"/>
       </w:pPr>
-      <w:r>
-        <w:t>hdfs dfs -mkdir /output</w:t>
+      <w:proofErr w:type="spellStart"/>
+      <w:r>
+        <w:t>hdfs</w:t>
+      </w:r>
+      <w:proofErr w:type="spellEnd"/>
+      <w:r>
+        <w:t xml:space="preserve"> </w:t>
+      </w:r>
+      <w:proofErr w:type="spellStart"/>
+      <w:r>
+        <w:t>dfs</w:t>
+      </w:r>
+      <w:proofErr w:type="spellEnd"/>
+      <w:r>
+        <w:t xml:space="preserve"> -</w:t>
+      </w:r>
+      <w:proofErr w:type="spellStart"/>
+      <w:r>
+        <w:t>mkdir</w:t>
+      </w:r>
+      <w:proofErr w:type="spellEnd"/>
+      <w:r>
+        <w:t xml:space="preserve"> /output</w:t>
       </w:r>
     </w:p>
     <w:p>
       <w:pPr>
         <w:pStyle w:val="Source"/>
       </w:pPr>
-      <w:r>
-        <w:t xml:space="preserve">hdfs dfs -put </w:t>
-      </w:r>
-      <w:r>
-        <w:t>~/BigData/data</w:t>
+      <w:proofErr w:type="spellStart"/>
+      <w:r>
+        <w:t>hdfs</w:t>
+      </w:r>
+      <w:proofErr w:type="spellEnd"/>
+      <w:r>
+        <w:t xml:space="preserve"> </w:t>
+      </w:r>
+      <w:proofErr w:type="spellStart"/>
+      <w:r>
+        <w:t>dfs</w:t>
+      </w:r>
+      <w:proofErr w:type="spellEnd"/>
+      <w:r>
+        <w:t xml:space="preserve"> -put </w:t>
+      </w:r>
+      <w:r>
+        <w:t>~/</w:t>
+      </w:r>
+      <w:proofErr w:type="spellStart"/>
+      <w:r>
+        <w:t>BigData</w:t>
+      </w:r>
+      <w:proofErr w:type="spellEnd"/>
+      <w:r>
+        <w:t>/data</w:t>
       </w:r>
       <w:r>
         <w:t>/</w:t>
@@ -1568,17 +2262,33 @@
           <w:lang w:val="de-DE"/>
         </w:rPr>
       </w:pPr>
+      <w:proofErr w:type="spellStart"/>
       <w:r>
         <w:rPr>
           <w:lang w:val="de-DE"/>
         </w:rPr>
         <w:t>OutputDir</w:t>
       </w:r>
-      <w:r>
-        <w:rPr>
-          <w:lang w:val="de-DE"/>
-        </w:rPr>
-        <w:t>=/output/</w:t>
+      <w:proofErr w:type="spellEnd"/>
+      <w:r>
+        <w:rPr>
+          <w:lang w:val="de-DE"/>
+        </w:rPr>
+        <w:t>=/</w:t>
+      </w:r>
+      <w:proofErr w:type="spellStart"/>
+      <w:r>
+        <w:rPr>
+          <w:lang w:val="de-DE"/>
+        </w:rPr>
+        <w:t>output</w:t>
+      </w:r>
+      <w:proofErr w:type="spellEnd"/>
+      <w:r>
+        <w:rPr>
+          <w:lang w:val="de-DE"/>
+        </w:rPr>
+        <w:t>/</w:t>
       </w:r>
       <w:r>
         <w:rPr>
@@ -1614,11 +2324,33 @@
           <w:lang w:val="de-DE"/>
         </w:rPr>
       </w:pPr>
-      <w:r>
-        <w:rPr>
-          <w:lang w:val="de-DE"/>
-        </w:rPr>
-        <w:t xml:space="preserve">hdfs dfs </w:t>
+      <w:proofErr w:type="spellStart"/>
+      <w:r>
+        <w:rPr>
+          <w:lang w:val="de-DE"/>
+        </w:rPr>
+        <w:t>hdfs</w:t>
+      </w:r>
+      <w:proofErr w:type="spellEnd"/>
+      <w:r>
+        <w:rPr>
+          <w:lang w:val="de-DE"/>
+        </w:rPr>
+        <w:t xml:space="preserve"> </w:t>
+      </w:r>
+      <w:proofErr w:type="spellStart"/>
+      <w:r>
+        <w:rPr>
+          <w:lang w:val="de-DE"/>
+        </w:rPr>
+        <w:t>dfs</w:t>
+      </w:r>
+      <w:proofErr w:type="spellEnd"/>
+      <w:r>
+        <w:rPr>
+          <w:lang w:val="de-DE"/>
+        </w:rPr>
+        <w:t xml:space="preserve"> </w:t>
       </w:r>
       <w:r>
         <w:rPr>
@@ -1626,12 +2358,28 @@
         </w:rPr>
         <w:t>-</w:t>
       </w:r>
-      <w:r>
-        <w:rPr>
-          <w:lang w:val="de-DE"/>
-        </w:rPr>
-        <w:t>rm -R $OutputDir</w:t>
-      </w:r>
+      <w:proofErr w:type="spellStart"/>
+      <w:r>
+        <w:rPr>
+          <w:lang w:val="de-DE"/>
+        </w:rPr>
+        <w:t>rm</w:t>
+      </w:r>
+      <w:proofErr w:type="spellEnd"/>
+      <w:r>
+        <w:rPr>
+          <w:lang w:val="de-DE"/>
+        </w:rPr>
+        <w:t xml:space="preserve"> -R $</w:t>
+      </w:r>
+      <w:proofErr w:type="spellStart"/>
+      <w:r>
+        <w:rPr>
+          <w:lang w:val="de-DE"/>
+        </w:rPr>
+        <w:t>OutputDir</w:t>
+      </w:r>
+      <w:proofErr w:type="spellEnd"/>
     </w:p>
     <w:p>
       <w:pPr>
@@ -1640,12 +2388,35 @@
           <w:lang w:val="de-DE"/>
         </w:rPr>
       </w:pPr>
-      <w:r>
-        <w:rPr>
-          <w:lang w:val="de-DE"/>
-        </w:rPr>
-        <w:t xml:space="preserve">hadoop jar </w:t>
-      </w:r>
+      <w:proofErr w:type="spellStart"/>
+      <w:r>
+        <w:rPr>
+          <w:lang w:val="de-DE"/>
+        </w:rPr>
+        <w:t>hadoop</w:t>
+      </w:r>
+      <w:proofErr w:type="spellEnd"/>
+      <w:r>
+        <w:rPr>
+          <w:lang w:val="de-DE"/>
+        </w:rPr>
+        <w:t xml:space="preserve"> </w:t>
+      </w:r>
+      <w:proofErr w:type="spellStart"/>
+      <w:r>
+        <w:rPr>
+          <w:lang w:val="de-DE"/>
+        </w:rPr>
+        <w:t>jar</w:t>
+      </w:r>
+      <w:proofErr w:type="spellEnd"/>
+      <w:r>
+        <w:rPr>
+          <w:lang w:val="de-DE"/>
+        </w:rPr>
+        <w:t xml:space="preserve"> </w:t>
+      </w:r>
+      <w:proofErr w:type="spellStart"/>
       <w:r>
         <w:rPr>
           <w:lang w:val="de-AT"/>
@@ -1664,18 +2435,35 @@
         </w:rPr>
         <w:t>ount</w:t>
       </w:r>
-      <w:r>
-        <w:rPr>
-          <w:lang w:val="de-DE"/>
-        </w:rPr>
-        <w:t>.jar /</w:t>
-      </w:r>
+      <w:proofErr w:type="spellEnd"/>
+      <w:r>
+        <w:rPr>
+          <w:lang w:val="de-DE"/>
+        </w:rPr>
+        <w:t>.</w:t>
+      </w:r>
+      <w:proofErr w:type="spellStart"/>
+      <w:r>
+        <w:rPr>
+          <w:lang w:val="de-DE"/>
+        </w:rPr>
+        <w:t>jar</w:t>
+      </w:r>
+      <w:proofErr w:type="spellEnd"/>
+      <w:r>
+        <w:rPr>
+          <w:lang w:val="de-DE"/>
+        </w:rPr>
+        <w:t xml:space="preserve"> /</w:t>
+      </w:r>
+      <w:proofErr w:type="spellStart"/>
       <w:r>
         <w:rPr>
           <w:lang w:val="de-DE"/>
         </w:rPr>
         <w:t>input</w:t>
       </w:r>
+      <w:proofErr w:type="spellEnd"/>
       <w:r>
         <w:rPr>
           <w:lang w:val="de-DE"/>
@@ -1686,8 +2474,16 @@
         <w:rPr>
           <w:lang w:val="de-DE"/>
         </w:rPr>
-        <w:t>$OutputDir</w:t>
-      </w:r>
+        <w:t>$</w:t>
+      </w:r>
+      <w:proofErr w:type="spellStart"/>
+      <w:r>
+        <w:rPr>
+          <w:lang w:val="de-DE"/>
+        </w:rPr>
+        <w:t>OutputDir</w:t>
+      </w:r>
+      <w:proofErr w:type="spellEnd"/>
     </w:p>
     <w:p>
       <w:pPr>
@@ -1699,7 +2495,23 @@
     </w:p>
     <w:p>
       <w:r>
-        <w:t>Bei Problemen die Jar-Datei überprüfen ("jar -tvf" funktioniert meines Wissens nur unter Linux), sie muss zumindest folgende Dateien beinhalten:</w:t>
+        <w:t>Bei Problemen die Jar-Datei überprüfen ("</w:t>
+      </w:r>
+      <w:proofErr w:type="spellStart"/>
+      <w:r>
+        <w:t>jar</w:t>
+      </w:r>
+      <w:proofErr w:type="spellEnd"/>
+      <w:r>
+        <w:t xml:space="preserve"> -</w:t>
+      </w:r>
+      <w:proofErr w:type="spellStart"/>
+      <w:r>
+        <w:t>tvf</w:t>
+      </w:r>
+      <w:proofErr w:type="spellEnd"/>
+      <w:r>
+        <w:t>" funktioniert meines Wissens nur unter Linux), sie muss zumindest folgende Dateien beinhalten:</w:t>
       </w:r>
     </w:p>
     <w:p>
@@ -1709,6 +2521,7 @@
           <w:lang w:val="de-AT"/>
         </w:rPr>
       </w:pPr>
+      <w:proofErr w:type="spellStart"/>
       <w:r>
         <w:rPr>
           <w:lang w:val="de-AT"/>
@@ -1719,19 +2532,76 @@
         <w:rPr>
           <w:lang w:val="de-AT"/>
         </w:rPr>
-        <w:t>ar -tvf Hadoop</w:t>
-      </w:r>
+        <w:t>ar</w:t>
+      </w:r>
+      <w:proofErr w:type="spellEnd"/>
       <w:r>
         <w:rPr>
           <w:lang w:val="de-AT"/>
         </w:rPr>
+        <w:t xml:space="preserve"> -</w:t>
+      </w:r>
+      <w:proofErr w:type="spellStart"/>
+      <w:r>
+        <w:rPr>
+          <w:lang w:val="de-AT"/>
+        </w:rPr>
+        <w:t>tvf</w:t>
+      </w:r>
+      <w:proofErr w:type="spellEnd"/>
+      <w:r>
+        <w:rPr>
+          <w:lang w:val="de-AT"/>
+        </w:rPr>
+        <w:t xml:space="preserve"> Hadoop</w:t>
+      </w:r>
+      <w:r>
+        <w:rPr>
+          <w:lang w:val="de-AT"/>
+        </w:rPr>
         <w:t>wordc</w:t>
       </w:r>
       <w:r>
         <w:rPr>
           <w:lang w:val="de-AT"/>
         </w:rPr>
-        <w:t>ount.jar | awk '{ print $8 }'</w:t>
+        <w:t xml:space="preserve">ount.jar | </w:t>
+      </w:r>
+      <w:proofErr w:type="spellStart"/>
+      <w:r>
+        <w:rPr>
+          <w:lang w:val="de-AT"/>
+        </w:rPr>
+        <w:t>awk</w:t>
+      </w:r>
+      <w:proofErr w:type="spellEnd"/>
+      <w:r>
+        <w:rPr>
+          <w:lang w:val="de-AT"/>
+        </w:rPr>
+        <w:t xml:space="preserve"> </w:t>
+      </w:r>
+      <w:proofErr w:type="gramStart"/>
+      <w:r>
+        <w:rPr>
+          <w:lang w:val="de-AT"/>
+        </w:rPr>
+        <w:t xml:space="preserve">'{ </w:t>
+      </w:r>
+      <w:proofErr w:type="spellStart"/>
+      <w:r>
+        <w:rPr>
+          <w:lang w:val="de-AT"/>
+        </w:rPr>
+        <w:t>print</w:t>
+      </w:r>
+      <w:proofErr w:type="spellEnd"/>
+      <w:proofErr w:type="gramEnd"/>
+      <w:r>
+        <w:rPr>
+          <w:lang w:val="de-AT"/>
+        </w:rPr>
+        <w:t xml:space="preserve"> $8 }'</w:t>
       </w:r>
     </w:p>
     <w:p>
@@ -1748,16 +2618,42 @@
       </w:pPr>
       <w:r>
         <w:lastRenderedPageBreak/>
-        <w:t>at/fhj/MapClass.class</w:t>
-      </w:r>
+        <w:t>at/</w:t>
+      </w:r>
+      <w:proofErr w:type="spellStart"/>
+      <w:r>
+        <w:t>fhj</w:t>
+      </w:r>
+      <w:proofErr w:type="spellEnd"/>
+      <w:r>
+        <w:t>/</w:t>
+      </w:r>
+      <w:proofErr w:type="spellStart"/>
+      <w:r>
+        <w:t>MapClass.class</w:t>
+      </w:r>
+      <w:proofErr w:type="spellEnd"/>
     </w:p>
     <w:p>
       <w:pPr>
         <w:pStyle w:val="Source"/>
       </w:pPr>
       <w:r>
-        <w:t>at/fhj/ReduceClass.class</w:t>
-      </w:r>
+        <w:t>at/</w:t>
+      </w:r>
+      <w:proofErr w:type="spellStart"/>
+      <w:r>
+        <w:t>fhj</w:t>
+      </w:r>
+      <w:proofErr w:type="spellEnd"/>
+      <w:r>
+        <w:t>/</w:t>
+      </w:r>
+      <w:proofErr w:type="spellStart"/>
+      <w:r>
+        <w:t>ReduceClass.class</w:t>
+      </w:r>
+      <w:proofErr w:type="spellEnd"/>
     </w:p>
     <w:p>
       <w:pPr>
@@ -1770,8 +2666,30 @@
         <w:rPr>
           <w:lang w:val="de-DE"/>
         </w:rPr>
-        <w:t>at/fhj/WordCount.class</w:t>
-      </w:r>
+        <w:t>at/</w:t>
+      </w:r>
+      <w:proofErr w:type="spellStart"/>
+      <w:r>
+        <w:rPr>
+          <w:lang w:val="de-DE"/>
+        </w:rPr>
+        <w:t>fhj</w:t>
+      </w:r>
+      <w:proofErr w:type="spellEnd"/>
+      <w:r>
+        <w:rPr>
+          <w:lang w:val="de-DE"/>
+        </w:rPr>
+        <w:t>/</w:t>
+      </w:r>
+      <w:proofErr w:type="spellStart"/>
+      <w:r>
+        <w:rPr>
+          <w:lang w:val="de-DE"/>
+        </w:rPr>
+        <w:t>WordCount.class</w:t>
+      </w:r>
+      <w:proofErr w:type="spellEnd"/>
     </w:p>
     <w:p>
       <w:pPr>
@@ -1785,7 +2703,15 @@
         <w:t>Der Inhalt der Datei MANIFEST.MF sollte wie folgt sein</w:t>
       </w:r>
       <w:r>
-        <w:t xml:space="preserve"> (optional stehen dahinter noch ClassPaths)</w:t>
+        <w:t xml:space="preserve"> (optional stehen dahinter noch </w:t>
+      </w:r>
+      <w:proofErr w:type="spellStart"/>
+      <w:r>
+        <w:t>ClassPaths</w:t>
+      </w:r>
+      <w:proofErr w:type="spellEnd"/>
+      <w:r>
+        <w:t>)</w:t>
       </w:r>
       <w:r>
         <w:t>:</w:t>
@@ -1798,16 +2724,38 @@
           <w:lang w:val="de-AT"/>
         </w:rPr>
       </w:pPr>
+      <w:proofErr w:type="spellStart"/>
       <w:r>
         <w:rPr>
           <w:lang w:val="de-AT"/>
         </w:rPr>
-        <w:t xml:space="preserve">jar -xf </w:t>
-      </w:r>
+        <w:t>jar</w:t>
+      </w:r>
+      <w:proofErr w:type="spellEnd"/>
       <w:r>
         <w:rPr>
           <w:lang w:val="de-AT"/>
         </w:rPr>
+        <w:t xml:space="preserve"> -</w:t>
+      </w:r>
+      <w:proofErr w:type="spellStart"/>
+      <w:r>
+        <w:rPr>
+          <w:lang w:val="de-AT"/>
+        </w:rPr>
+        <w:t>xf</w:t>
+      </w:r>
+      <w:proofErr w:type="spellEnd"/>
+      <w:r>
+        <w:rPr>
+          <w:lang w:val="de-AT"/>
+        </w:rPr>
+        <w:t xml:space="preserve"> </w:t>
+      </w:r>
+      <w:r>
+        <w:rPr>
+          <w:lang w:val="de-AT"/>
+        </w:rPr>
         <w:t>Hadoop</w:t>
       </w:r>
       <w:r>
@@ -1836,11 +2784,19 @@
           <w:lang w:val="de-AT"/>
         </w:rPr>
       </w:pPr>
+      <w:proofErr w:type="spellStart"/>
       <w:r>
         <w:rPr>
           <w:lang w:val="de-AT"/>
         </w:rPr>
-        <w:t>cat META-INF/MANIFEST.MF</w:t>
+        <w:t>cat</w:t>
+      </w:r>
+      <w:proofErr w:type="spellEnd"/>
+      <w:r>
+        <w:rPr>
+          <w:lang w:val="de-AT"/>
+        </w:rPr>
+        <w:t xml:space="preserve"> META-INF/MANIFEST.MF</w:t>
       </w:r>
     </w:p>
     <w:p>
@@ -2097,7 +3053,35 @@
         <w:rPr>
           <w:lang w:val="de-DE"/>
         </w:rPr>
-        <w:t>Das “Tail the last file” funktioniert übliche</w:t>
+        <w:t xml:space="preserve">Das “Tail </w:t>
+      </w:r>
+      <w:proofErr w:type="spellStart"/>
+      <w:r>
+        <w:rPr>
+          <w:lang w:val="de-DE"/>
+        </w:rPr>
+        <w:t>the</w:t>
+      </w:r>
+      <w:proofErr w:type="spellEnd"/>
+      <w:r>
+        <w:rPr>
+          <w:lang w:val="de-DE"/>
+        </w:rPr>
+        <w:t xml:space="preserve"> last </w:t>
+      </w:r>
+      <w:proofErr w:type="spellStart"/>
+      <w:r>
+        <w:rPr>
+          <w:lang w:val="de-DE"/>
+        </w:rPr>
+        <w:t>file</w:t>
+      </w:r>
+      <w:proofErr w:type="spellEnd"/>
+      <w:r>
+        <w:rPr>
+          <w:lang w:val="de-DE"/>
+        </w:rPr>
+        <w:t>” funktioniert übliche</w:t>
       </w:r>
       <w:r>
         <w:rPr>
@@ -2110,8 +3094,21 @@
       <w:pPr>
         <w:pStyle w:val="Source"/>
       </w:pPr>
-      <w:r>
-        <w:t>hdfs dfs -tail /output/Bibel/part-r-00000</w:t>
+      <w:proofErr w:type="spellStart"/>
+      <w:r>
+        <w:t>hdfs</w:t>
+      </w:r>
+      <w:proofErr w:type="spellEnd"/>
+      <w:r>
+        <w:t xml:space="preserve"> </w:t>
+      </w:r>
+      <w:proofErr w:type="spellStart"/>
+      <w:r>
+        <w:t>dfs</w:t>
+      </w:r>
+      <w:proofErr w:type="spellEnd"/>
+      <w:r>
+        <w:t xml:space="preserve"> -tail /output/Bibel/part-r-00000</w:t>
       </w:r>
     </w:p>
     <w:p>
@@ -2139,7 +3136,25 @@
           <w:sz w:val="22"/>
           <w:lang w:val="de-DE"/>
         </w:rPr>
-        <w:t>Auf der Webseite von Yarn sieht man die erledigten Jobs ebenfalls:</w:t>
+        <w:t xml:space="preserve">Auf der Webseite von </w:t>
+      </w:r>
+      <w:proofErr w:type="spellStart"/>
+      <w:r>
+        <w:rPr>
+          <w:rFonts w:asciiTheme="minorHAnsi" w:hAnsiTheme="minorHAnsi" w:cstheme="minorBidi"/>
+          <w:sz w:val="22"/>
+          <w:lang w:val="de-DE"/>
+        </w:rPr>
+        <w:t>Yarn</w:t>
+      </w:r>
+      <w:proofErr w:type="spellEnd"/>
+      <w:r>
+        <w:rPr>
+          <w:rFonts w:asciiTheme="minorHAnsi" w:hAnsiTheme="minorHAnsi" w:cstheme="minorBidi"/>
+          <w:sz w:val="22"/>
+          <w:lang w:val="de-DE"/>
+        </w:rPr>
+        <w:t xml:space="preserve"> sieht man die erledigten Jobs ebenfalls:</w:t>
       </w:r>
     </w:p>
     <w:p>
@@ -2147,6 +3162,9 @@
         <w:pStyle w:val="Source"/>
       </w:pPr>
       <w:r>
+        <w:rPr>
+          <w:noProof/>
+        </w:rPr>
         <w:drawing>
           <wp:inline distT="0" distB="0" distL="0" distR="0" wp14:anchorId="0B25A0F7" wp14:editId="57CC6D8D">
             <wp:extent cx="5760720" cy="2579370"/>
@@ -2205,7 +3223,21 @@
         <w:rPr>
           <w:color w:val="FF0000"/>
         </w:rPr>
-        <w:t xml:space="preserve"> (sowohl wenn man Output ins lokale Dateisystem als auch wenn man dies in hdfs schreibt)</w:t>
+        <w:t xml:space="preserve"> (sowohl wenn man Output ins lokale Dateisystem als auch wenn man dies in </w:t>
+      </w:r>
+      <w:proofErr w:type="spellStart"/>
+      <w:r>
+        <w:rPr>
+          <w:color w:val="FF0000"/>
+        </w:rPr>
+        <w:t>hdfs</w:t>
+      </w:r>
+      <w:proofErr w:type="spellEnd"/>
+      <w:r>
+        <w:rPr>
+          <w:color w:val="FF0000"/>
+        </w:rPr>
+        <w:t xml:space="preserve"> schreibt)</w:t>
       </w:r>
       <w:r>
         <w:rPr>

</xml_diff>

<commit_message>
gave some more hints, what to expect in which directory
</commit_message>
<xml_diff>
--- a/scripts/03/MapReduce auf IntelliJ einrichten.docx
+++ b/scripts/03/MapReduce auf IntelliJ einrichten.docx
@@ -142,6 +142,7 @@
       </w:pPr>
       <w:r>
         <w:rPr>
+          <w:noProof/>
           <w:lang w:val="de-DE"/>
         </w:rPr>
         <w:drawing>
@@ -702,7 +703,13 @@
     <w:p>
       <w:r>
         <w:lastRenderedPageBreak/>
-        <w:t xml:space="preserve">Dort die 3 Sourcefiles ablegen (am einfachsten durch Kopieren von </w:t>
+        <w:t xml:space="preserve">Dort die 3 Sourcefiles </w:t>
+      </w:r>
+      <w:r>
+        <w:t xml:space="preserve">*.java </w:t>
+      </w:r>
+      <w:r>
+        <w:t xml:space="preserve">ablegen (am einfachsten durch Kopieren von </w:t>
       </w:r>
       <w:hyperlink r:id="rId15" w:history="1">
         <w:r>
@@ -919,13 +926,37 @@
     <w:p>
       <w:r>
         <w:lastRenderedPageBreak/>
-        <w:t>Projektstruktur, nachdem die Sourcedateien</w:t>
-      </w:r>
-      <w:r>
-        <w:t xml:space="preserve"> und Libraries</w:t>
-      </w:r>
-      <w:r>
-        <w:t xml:space="preserve"> dort abgelegt wurden</w:t>
+        <w:t xml:space="preserve">Projektstruktur, nachdem die </w:t>
+      </w:r>
+      <w:r>
+        <w:t xml:space="preserve">3 </w:t>
+      </w:r>
+      <w:r>
+        <w:t>Sourcedateien</w:t>
+      </w:r>
+      <w:r>
+        <w:t xml:space="preserve"> </w:t>
+      </w:r>
+      <w:r>
+        <w:t xml:space="preserve">(*.java) unter „src/main/java/at/fhj“ </w:t>
+      </w:r>
+      <w:r>
+        <w:t xml:space="preserve">und </w:t>
+      </w:r>
+      <w:r>
+        <w:t xml:space="preserve">3 </w:t>
+      </w:r>
+      <w:r>
+        <w:t>Libraries</w:t>
+      </w:r>
+      <w:r>
+        <w:t xml:space="preserve"> </w:t>
+      </w:r>
+      <w:r>
+        <w:t>(*.jar) unter „lib“</w:t>
+      </w:r>
+      <w:r>
+        <w:t xml:space="preserve"> abgelegt wurden</w:t>
       </w:r>
     </w:p>
     <w:p>
@@ -1799,7 +1830,19 @@
     </w:p>
     <w:p>
       <w:r>
-        <w:t>Bei Problemen die Jar-Datei überprüfen ("jar -tvf" funktioniert meines Wissens nur unter Linux), sie muss zumindest folgende Dateien beinhalten:</w:t>
+        <w:t xml:space="preserve">Bei Problemen </w:t>
+      </w:r>
+      <w:r>
+        <w:t xml:space="preserve">(vor allem wenn Meldung „main class not found“) </w:t>
+      </w:r>
+      <w:r>
+        <w:t xml:space="preserve">die Jar-Datei überprüfen ("jar -tvf" funktioniert meines Wissens nur unter Linux), sie muss zumindest folgende </w:t>
+      </w:r>
+      <w:r>
+        <w:t xml:space="preserve">4 </w:t>
+      </w:r>
+      <w:r>
+        <w:t>Dateien beinhalten:</w:t>
       </w:r>
     </w:p>
     <w:p>
@@ -2063,7 +2106,19 @@
         <w:rPr>
           <w:lang w:val="de-DE"/>
         </w:rPr>
-        <w:t>efinden sich dann 2 Dateien, eine leere Datei "_SUCCESS" und eine Datei mit dem Ergebnis des Jobs.</w:t>
+        <w:t>efinden sich dann 2 Dateien, eine leere Datei "_SUCCESS" und eine Datei mit dem Ergebnis des Jobs</w:t>
+      </w:r>
+      <w:r>
+        <w:rPr>
+          <w:lang w:val="de-DE"/>
+        </w:rPr>
+        <w:t xml:space="preserve"> (wäre der Output größer als konfigurierte Blockgröße würde es weitere Dateien part-r-00001 usw. geben)</w:t>
+      </w:r>
+      <w:r>
+        <w:rPr>
+          <w:lang w:val="de-DE"/>
+        </w:rPr>
+        <w:t>.</w:t>
       </w:r>
     </w:p>
     <w:p>
@@ -2187,7 +2242,7 @@
         <w:rPr>
           <w:lang w:val="de-DE"/>
         </w:rPr>
-        <w:t>Das “Tail the last file” funktioniert übliche</w:t>
+        <w:t>Das “Tail the file” funktioniert übliche</w:t>
       </w:r>
       <w:r>
         <w:rPr>
@@ -2208,6 +2263,15 @@
       <w:pPr>
         <w:pStyle w:val="Source"/>
       </w:pPr>
+      <w:r>
+        <w:t>hdfs dfs -</w:t>
+      </w:r>
+      <w:r>
+        <w:t>head</w:t>
+      </w:r>
+      <w:r>
+        <w:t xml:space="preserve"> /output/Bibel/part-r-00000</w:t>
+      </w:r>
     </w:p>
     <w:p>
       <w:pPr>
@@ -2229,7 +2293,23 @@
           <w:sz w:val="22"/>
           <w:lang w:val="de-DE"/>
         </w:rPr>
-        <w:t>Auf der Webseite von Yarn sieht man die erledigten Jobs ebenfalls:</w:t>
+        <w:t>Auf der Webseite von Yarn sieht man die erledigten Jobs ebenfalls</w:t>
+      </w:r>
+      <w:r>
+        <w:rPr>
+          <w:rFonts w:asciiTheme="minorHAnsi" w:hAnsiTheme="minorHAnsi" w:cstheme="minorBidi"/>
+          <w:sz w:val="22"/>
+          <w:lang w:val="de-DE"/>
+        </w:rPr>
+        <w:t xml:space="preserve"> (zu sehen nur im Fall, wenn mapreduce.framework.name auf „yarn“ und nicht „local“ eingestellt wurde)</w:t>
+      </w:r>
+      <w:r>
+        <w:rPr>
+          <w:rFonts w:asciiTheme="minorHAnsi" w:hAnsiTheme="minorHAnsi" w:cstheme="minorBidi"/>
+          <w:sz w:val="22"/>
+          <w:lang w:val="de-DE"/>
+        </w:rPr>
+        <w:t>:</w:t>
       </w:r>
     </w:p>
     <w:p>

</xml_diff>

<commit_message>
adapted howto to provide private key file (and actualized howto for Eclipse)
</commit_message>
<xml_diff>
--- a/scripts/03/MapReduce auf IntelliJ einrichten.docx
+++ b/scripts/03/MapReduce auf IntelliJ einrichten.docx
@@ -9,16 +9,31 @@
           <w:lang w:val="en-US"/>
         </w:rPr>
       </w:pPr>
+      <w:bookmarkStart w:id="0" w:name="_Hlk215303676"/>
       <w:r>
         <w:rPr>
           <w:lang w:val="en-US"/>
         </w:rPr>
-        <w:t>MapReduce job mit Java i</w:t>
-      </w:r>
+        <w:t xml:space="preserve">MapReduce job </w:t>
+      </w:r>
+      <w:proofErr w:type="spellStart"/>
       <w:r>
         <w:rPr>
           <w:lang w:val="en-US"/>
         </w:rPr>
+        <w:t>mit</w:t>
+      </w:r>
+      <w:proofErr w:type="spellEnd"/>
+      <w:r>
+        <w:rPr>
+          <w:lang w:val="en-US"/>
+        </w:rPr>
+        <w:t xml:space="preserve"> Java i</w:t>
+      </w:r>
+      <w:r>
+        <w:rPr>
+          <w:lang w:val="en-US"/>
+        </w:rPr>
         <w:t>n IntelliJ IDE</w:t>
       </w:r>
     </w:p>
@@ -29,24 +44,49 @@
           <w:lang w:val="en-US"/>
         </w:rPr>
       </w:pPr>
+      <w:proofErr w:type="spellStart"/>
       <w:r>
         <w:rPr>
           <w:lang w:val="en-US"/>
         </w:rPr>
         <w:t>Einleitung</w:t>
       </w:r>
-    </w:p>
-    <w:p>
-      <w:pPr>
-        <w:rPr>
-          <w:lang w:val="de-DE"/>
-        </w:rPr>
-      </w:pPr>
-      <w:r>
-        <w:rPr>
-          <w:lang w:val="de-DE"/>
-        </w:rPr>
-        <w:t xml:space="preserve">IntelliJ community Edition (lizenzfrei) </w:t>
+      <w:proofErr w:type="spellEnd"/>
+    </w:p>
+    <w:bookmarkEnd w:id="0"/>
+    <w:p>
+      <w:pPr>
+        <w:rPr>
+          <w:lang w:val="de-DE"/>
+        </w:rPr>
+      </w:pPr>
+      <w:proofErr w:type="spellStart"/>
+      <w:r>
+        <w:rPr>
+          <w:lang w:val="de-DE"/>
+        </w:rPr>
+        <w:t>IntelliJ</w:t>
+      </w:r>
+      <w:proofErr w:type="spellEnd"/>
+      <w:r>
+        <w:rPr>
+          <w:lang w:val="de-DE"/>
+        </w:rPr>
+        <w:t xml:space="preserve"> </w:t>
+      </w:r>
+      <w:proofErr w:type="spellStart"/>
+      <w:r>
+        <w:rPr>
+          <w:lang w:val="de-DE"/>
+        </w:rPr>
+        <w:t>community</w:t>
+      </w:r>
+      <w:proofErr w:type="spellEnd"/>
+      <w:r>
+        <w:rPr>
+          <w:lang w:val="de-DE"/>
+        </w:rPr>
+        <w:t xml:space="preserve"> Edition (lizenzfrei) </w:t>
       </w:r>
       <w:r>
         <w:rPr>
@@ -94,17 +134,88 @@
           <w:lang w:val="de-DE"/>
         </w:rPr>
       </w:pPr>
-      <w:r>
-        <w:rPr>
-          <w:lang w:val="de-DE"/>
-        </w:rPr>
-        <w:t xml:space="preserve">Um gradle als Buildsystem zu verwenden, ist es am einfachsten, das plugin für IntelliJ zu installieren. Für die Verwendung auf der Kommandozeile kann es nötig sein, </w:t>
-      </w:r>
-      <w:r>
-        <w:rPr>
-          <w:lang w:val="de-DE"/>
-        </w:rPr>
-        <w:t>den Installationspfad des gradle-plugins</w:t>
+      <w:bookmarkStart w:id="1" w:name="_Hlk215304073"/>
+      <w:r>
+        <w:rPr>
+          <w:lang w:val="de-DE"/>
+        </w:rPr>
+        <w:t xml:space="preserve">Um </w:t>
+      </w:r>
+      <w:proofErr w:type="spellStart"/>
+      <w:r>
+        <w:rPr>
+          <w:lang w:val="de-DE"/>
+        </w:rPr>
+        <w:t>gradle</w:t>
+      </w:r>
+      <w:proofErr w:type="spellEnd"/>
+      <w:r>
+        <w:rPr>
+          <w:lang w:val="de-DE"/>
+        </w:rPr>
+        <w:t xml:space="preserve"> als </w:t>
+      </w:r>
+      <w:proofErr w:type="spellStart"/>
+      <w:r>
+        <w:rPr>
+          <w:lang w:val="de-DE"/>
+        </w:rPr>
+        <w:t>Buildsystem</w:t>
+      </w:r>
+      <w:proofErr w:type="spellEnd"/>
+      <w:r>
+        <w:rPr>
+          <w:lang w:val="de-DE"/>
+        </w:rPr>
+        <w:t xml:space="preserve"> zu verwenden, ist es am einfachsten, das </w:t>
+      </w:r>
+      <w:proofErr w:type="spellStart"/>
+      <w:r>
+        <w:rPr>
+          <w:lang w:val="de-DE"/>
+        </w:rPr>
+        <w:t>plugin</w:t>
+      </w:r>
+      <w:proofErr w:type="spellEnd"/>
+      <w:r>
+        <w:rPr>
+          <w:lang w:val="de-DE"/>
+        </w:rPr>
+        <w:t xml:space="preserve"> für </w:t>
+      </w:r>
+      <w:proofErr w:type="spellStart"/>
+      <w:r>
+        <w:rPr>
+          <w:lang w:val="de-DE"/>
+        </w:rPr>
+        <w:t>IntelliJ</w:t>
+      </w:r>
+      <w:proofErr w:type="spellEnd"/>
+      <w:r>
+        <w:rPr>
+          <w:lang w:val="de-DE"/>
+        </w:rPr>
+        <w:t xml:space="preserve"> zu installieren. Für die Verwendung auf der Kommandozeile kann es nötig sein, </w:t>
+      </w:r>
+      <w:r>
+        <w:rPr>
+          <w:lang w:val="de-DE"/>
+        </w:rPr>
+        <w:t xml:space="preserve">den Installationspfad des </w:t>
+      </w:r>
+      <w:proofErr w:type="spellStart"/>
+      <w:r>
+        <w:rPr>
+          <w:lang w:val="de-DE"/>
+        </w:rPr>
+        <w:t>gradle</w:t>
+      </w:r>
+      <w:proofErr w:type="spellEnd"/>
+      <w:r>
+        <w:rPr>
+          <w:lang w:val="de-DE"/>
+        </w:rPr>
+        <w:t>-plugins</w:t>
       </w:r>
       <w:r>
         <w:rPr>
@@ -116,7 +227,21 @@
         <w:rPr>
           <w:lang w:val="de-DE"/>
         </w:rPr>
-        <w:t xml:space="preserve"> oder Gradle direkt von </w:t>
+        <w:t xml:space="preserve"> oder </w:t>
+      </w:r>
+      <w:proofErr w:type="spellStart"/>
+      <w:r>
+        <w:rPr>
+          <w:lang w:val="de-DE"/>
+        </w:rPr>
+        <w:t>Gradle</w:t>
+      </w:r>
+      <w:proofErr w:type="spellEnd"/>
+      <w:r>
+        <w:rPr>
+          <w:lang w:val="de-DE"/>
+        </w:rPr>
+        <w:t xml:space="preserve"> direkt von </w:t>
       </w:r>
       <w:hyperlink r:id="rId7" w:history="1">
         <w:r>
@@ -134,6 +259,7 @@
         <w:t xml:space="preserve"> herunterzuladen und zu installieren.</w:t>
       </w:r>
     </w:p>
+    <w:bookmarkEnd w:id="1"/>
     <w:p>
       <w:pPr>
         <w:rPr>
@@ -189,6 +315,7 @@
           <w:lang w:val="de-DE"/>
         </w:rPr>
       </w:pPr>
+      <w:bookmarkStart w:id="2" w:name="_Hlk215304087"/>
       <w:r>
         <w:rPr>
           <w:lang w:val="de-DE"/>
@@ -224,7 +351,49 @@
         <w:rPr>
           <w:lang w:val="de-DE"/>
         </w:rPr>
-        <w:t>Mit Hilfe eines externen build systems (vorbereitetes build.gradle File)</w:t>
+        <w:t xml:space="preserve">Mit Hilfe eines externen </w:t>
+      </w:r>
+      <w:proofErr w:type="spellStart"/>
+      <w:r>
+        <w:rPr>
+          <w:lang w:val="de-DE"/>
+        </w:rPr>
+        <w:t>build</w:t>
+      </w:r>
+      <w:proofErr w:type="spellEnd"/>
+      <w:r>
+        <w:rPr>
+          <w:lang w:val="de-DE"/>
+        </w:rPr>
+        <w:t xml:space="preserve"> </w:t>
+      </w:r>
+      <w:proofErr w:type="spellStart"/>
+      <w:r>
+        <w:rPr>
+          <w:lang w:val="de-DE"/>
+        </w:rPr>
+        <w:t>systems</w:t>
+      </w:r>
+      <w:proofErr w:type="spellEnd"/>
+      <w:r>
+        <w:rPr>
+          <w:lang w:val="de-DE"/>
+        </w:rPr>
+        <w:t xml:space="preserve"> (vorbereitetes </w:t>
+      </w:r>
+      <w:proofErr w:type="spellStart"/>
+      <w:r>
+        <w:rPr>
+          <w:lang w:val="de-DE"/>
+        </w:rPr>
+        <w:t>build.gradle</w:t>
+      </w:r>
+      <w:proofErr w:type="spellEnd"/>
+      <w:r>
+        <w:rPr>
+          <w:lang w:val="de-DE"/>
+        </w:rPr>
+        <w:t xml:space="preserve"> File)</w:t>
       </w:r>
     </w:p>
     <w:p>
@@ -242,7 +411,35 @@
         <w:rPr>
           <w:lang w:val="de-DE"/>
         </w:rPr>
-        <w:t>Mit Hilfe von IntelliJ selbst als Build-System (erfordert etwas mehr Vorbereitung, ist aber vielleicht besser zu verstehen)</w:t>
+        <w:t xml:space="preserve">Mit Hilfe von </w:t>
+      </w:r>
+      <w:proofErr w:type="spellStart"/>
+      <w:r>
+        <w:rPr>
+          <w:lang w:val="de-DE"/>
+        </w:rPr>
+        <w:t>IntelliJ</w:t>
+      </w:r>
+      <w:proofErr w:type="spellEnd"/>
+      <w:r>
+        <w:rPr>
+          <w:lang w:val="de-DE"/>
+        </w:rPr>
+        <w:t xml:space="preserve"> selbst als </w:t>
+      </w:r>
+      <w:proofErr w:type="spellStart"/>
+      <w:r>
+        <w:rPr>
+          <w:lang w:val="de-DE"/>
+        </w:rPr>
+        <w:t>Build</w:t>
+      </w:r>
+      <w:proofErr w:type="spellEnd"/>
+      <w:r>
+        <w:rPr>
+          <w:lang w:val="de-DE"/>
+        </w:rPr>
+        <w:t>-System (erfordert etwas mehr Vorbereitung, ist aber vielleicht besser zu verstehen)</w:t>
       </w:r>
     </w:p>
     <w:p>
@@ -258,6 +455,7 @@
         <w:t>Im Folgenden wird bei Abweichungen zwischen den Varianten stets die Notation @gradle bzw. @intellij verwendet.</w:t>
       </w:r>
     </w:p>
+    <w:bookmarkEnd w:id="2"/>
     <w:p>
       <w:pPr>
         <w:pStyle w:val="berschrift2"/>
@@ -293,17 +491,41 @@
         <w:t>@gradle: „G</w:t>
       </w:r>
       <w:r>
-        <w:t>radle“ als Buildsystem auswählen</w:t>
-      </w:r>
-    </w:p>
-    <w:p>
-      <w:pPr>
-        <w:rPr>
-          <w:lang w:val="de-DE"/>
-        </w:rPr>
-      </w:pPr>
-      <w:r>
-        <w:t>@intellij: „IntelliJ“ als Buildsystem auswählen</w:t>
+        <w:t xml:space="preserve">radle“ als </w:t>
+      </w:r>
+      <w:proofErr w:type="spellStart"/>
+      <w:r>
+        <w:t>Buildsystem</w:t>
+      </w:r>
+      <w:proofErr w:type="spellEnd"/>
+      <w:r>
+        <w:t xml:space="preserve"> auswählen</w:t>
+      </w:r>
+    </w:p>
+    <w:p>
+      <w:pPr>
+        <w:rPr>
+          <w:lang w:val="de-DE"/>
+        </w:rPr>
+      </w:pPr>
+      <w:r>
+        <w:t>@intellij: „</w:t>
+      </w:r>
+      <w:proofErr w:type="spellStart"/>
+      <w:r>
+        <w:t>IntelliJ</w:t>
+      </w:r>
+      <w:proofErr w:type="spellEnd"/>
+      <w:r>
+        <w:t xml:space="preserve">“ als </w:t>
+      </w:r>
+      <w:proofErr w:type="spellStart"/>
+      <w:r>
+        <w:t>Buildsystem</w:t>
+      </w:r>
+      <w:proofErr w:type="spellEnd"/>
+      <w:r>
+        <w:t xml:space="preserve"> auswählen</w:t>
       </w:r>
     </w:p>
     <w:p>
@@ -353,8 +575,13 @@
       <w:pPr>
         <w:pStyle w:val="berschrift2"/>
       </w:pPr>
-      <w:r>
-        <w:t>Buildsystem Vorbereitungen</w:t>
+      <w:proofErr w:type="spellStart"/>
+      <w:r>
+        <w:t>Buildsystem</w:t>
+      </w:r>
+      <w:proofErr w:type="spellEnd"/>
+      <w:r>
+        <w:t xml:space="preserve"> Vorbereitungen</w:t>
       </w:r>
     </w:p>
     <w:p>
@@ -372,14 +599,27 @@
       <w:r>
         <w:t xml:space="preserve">automatisch generierte </w:t>
       </w:r>
-      <w:r>
-        <w:t>build.gradle sollte wie folgt aussehen,</w:t>
+      <w:proofErr w:type="spellStart"/>
+      <w:r>
+        <w:t>build.gradle</w:t>
+      </w:r>
+      <w:proofErr w:type="spellEnd"/>
+      <w:r>
+        <w:t xml:space="preserve"> sollte wie folgt aussehen,</w:t>
       </w:r>
       <w:r>
         <w:t xml:space="preserve"> in einem ersten Schritt ist</w:t>
       </w:r>
       <w:r>
-        <w:t xml:space="preserve"> nur die "group" ist zu ändern</w:t>
+        <w:t xml:space="preserve"> nur die "</w:t>
+      </w:r>
+      <w:proofErr w:type="spellStart"/>
+      <w:r>
+        <w:t>group</w:t>
+      </w:r>
+      <w:proofErr w:type="spellEnd"/>
+      <w:r>
+        <w:t>" ist zu ändern</w:t>
       </w:r>
       <w:r>
         <w:t>.</w:t>
@@ -429,7 +669,23 @@
     </w:p>
     <w:p>
       <w:r>
-        <w:t xml:space="preserve">Besser jedoch das build.gradle aus dem github-Repo </w:t>
+        <w:t xml:space="preserve">Besser jedoch das </w:t>
+      </w:r>
+      <w:proofErr w:type="spellStart"/>
+      <w:r>
+        <w:t>build.gradle</w:t>
+      </w:r>
+      <w:proofErr w:type="spellEnd"/>
+      <w:r>
+        <w:t xml:space="preserve"> aus dem </w:t>
+      </w:r>
+      <w:proofErr w:type="spellStart"/>
+      <w:r>
+        <w:t>github</w:t>
+      </w:r>
+      <w:proofErr w:type="spellEnd"/>
+      <w:r>
+        <w:t xml:space="preserve">-Repo </w:t>
       </w:r>
       <w:r>
         <w:t>(</w:t>
@@ -441,7 +697,23 @@
         <w:t xml:space="preserve">) </w:t>
       </w:r>
       <w:r>
-        <w:t>abholen, dort sind auch die dependencies schon eingetragen – danach folgendes ausführen, damit das build-File neu geladen wird – es sollten darauf hin etliche Jar-Files aus dem zentralen Repo im Internet runtergeladen werden:</w:t>
+        <w:t xml:space="preserve">abholen, dort sind auch die </w:t>
+      </w:r>
+      <w:proofErr w:type="spellStart"/>
+      <w:r>
+        <w:t>dependencies</w:t>
+      </w:r>
+      <w:proofErr w:type="spellEnd"/>
+      <w:r>
+        <w:t xml:space="preserve"> schon eingetragen – danach folgendes ausführen, damit das </w:t>
+      </w:r>
+      <w:proofErr w:type="spellStart"/>
+      <w:r>
+        <w:t>build</w:t>
+      </w:r>
+      <w:proofErr w:type="spellEnd"/>
+      <w:r>
+        <w:t>-File neu geladen wird – es sollten darauf hin etliche Jar-Files aus dem zentralen Repo im Internet runtergeladen werden:</w:t>
       </w:r>
     </w:p>
     <w:p>
@@ -497,7 +769,21 @@
         <w:rPr>
           <w:lang w:val="de-DE"/>
         </w:rPr>
-        <w:t>Im build.gradle ist</w:t>
+        <w:t xml:space="preserve">Im </w:t>
+      </w:r>
+      <w:proofErr w:type="spellStart"/>
+      <w:r>
+        <w:rPr>
+          <w:lang w:val="de-DE"/>
+        </w:rPr>
+        <w:t>build.gradle</w:t>
+      </w:r>
+      <w:proofErr w:type="spellEnd"/>
+      <w:r>
+        <w:rPr>
+          <w:lang w:val="de-DE"/>
+        </w:rPr>
+        <w:t xml:space="preserve"> ist</w:t>
       </w:r>
       <w:r>
         <w:rPr>
@@ -521,8 +807,13 @@
       <w:r>
         <w:t xml:space="preserve">   </w:t>
       </w:r>
-      <w:r>
-        <w:t>sourceCompatibility = JavaVersion.VERSION_11</w:t>
+      <w:proofErr w:type="spellStart"/>
+      <w:r>
+        <w:t>sourceCompatibility</w:t>
+      </w:r>
+      <w:proofErr w:type="spellEnd"/>
+      <w:r>
+        <w:t xml:space="preserve"> = JavaVersion.VERSION_11</w:t>
       </w:r>
     </w:p>
     <w:p>
@@ -530,7 +821,15 @@
         <w:pStyle w:val="Source"/>
       </w:pPr>
       <w:r>
-        <w:t xml:space="preserve">   targetCompatibility = JavaVersion.VERSION_11</w:t>
+        <w:t xml:space="preserve">   </w:t>
+      </w:r>
+      <w:proofErr w:type="spellStart"/>
+      <w:r>
+        <w:t>targetCompatibility</w:t>
+      </w:r>
+      <w:proofErr w:type="spellEnd"/>
+      <w:r>
+        <w:t xml:space="preserve"> = JavaVersion.VERSION_11</w:t>
       </w:r>
     </w:p>
     <w:p>
@@ -558,7 +857,31 @@
     </w:p>
     <w:p>
       <w:r>
-        <w:t>Wenn eine neuere Java-Version als 11 verwendet wird, hier die Kompatibilität zu Version 11 eintragen (bei Verwendung von gradle wird dies als „compatibility“ im build.gradle eingetragen):</w:t>
+        <w:t xml:space="preserve">Wenn eine neuere Java-Version als 11 verwendet wird, hier die Kompatibilität zu Version 11 eintragen (bei Verwendung von </w:t>
+      </w:r>
+      <w:proofErr w:type="spellStart"/>
+      <w:r>
+        <w:t>gradle</w:t>
+      </w:r>
+      <w:proofErr w:type="spellEnd"/>
+      <w:r>
+        <w:t xml:space="preserve"> wird dies als „</w:t>
+      </w:r>
+      <w:proofErr w:type="spellStart"/>
+      <w:r>
+        <w:t>compatibility</w:t>
+      </w:r>
+      <w:proofErr w:type="spellEnd"/>
+      <w:r>
+        <w:t xml:space="preserve">“ im </w:t>
+      </w:r>
+      <w:proofErr w:type="spellStart"/>
+      <w:r>
+        <w:t>build.gradle</w:t>
+      </w:r>
+      <w:proofErr w:type="spellEnd"/>
+      <w:r>
+        <w:t xml:space="preserve"> eingetragen):</w:t>
       </w:r>
     </w:p>
     <w:p>
@@ -608,12 +931,44 @@
         <w:pStyle w:val="berschrift2"/>
       </w:pPr>
       <w:r>
-        <w:t>Existierende Sourcefile vorbereiten</w:t>
-      </w:r>
-    </w:p>
-    <w:p>
-      <w:r>
-        <w:t>ein neues Package at.fhj anlegen, damit die Struktur der Defaultstruktur enspricht.</w:t>
+        <w:t xml:space="preserve">Existierende </w:t>
+      </w:r>
+      <w:proofErr w:type="spellStart"/>
+      <w:r>
+        <w:t>Sourcefile</w:t>
+      </w:r>
+      <w:proofErr w:type="spellEnd"/>
+      <w:r>
+        <w:t xml:space="preserve"> vorbereiten</w:t>
+      </w:r>
+    </w:p>
+    <w:p>
+      <w:r>
+        <w:t xml:space="preserve">ein neues Package </w:t>
+      </w:r>
+      <w:proofErr w:type="spellStart"/>
+      <w:r>
+        <w:t>at.fhj</w:t>
+      </w:r>
+      <w:proofErr w:type="spellEnd"/>
+      <w:r>
+        <w:t xml:space="preserve"> anlegen, damit die Struktur der </w:t>
+      </w:r>
+      <w:proofErr w:type="spellStart"/>
+      <w:r>
+        <w:t>Defaultstruktur</w:t>
+      </w:r>
+      <w:proofErr w:type="spellEnd"/>
+      <w:r>
+        <w:t xml:space="preserve"> </w:t>
+      </w:r>
+      <w:proofErr w:type="spellStart"/>
+      <w:r>
+        <w:t>enspricht</w:t>
+      </w:r>
+      <w:proofErr w:type="spellEnd"/>
+      <w:r>
+        <w:t>.</w:t>
       </w:r>
     </w:p>
     <w:p>
@@ -703,10 +1058,26 @@
     <w:p>
       <w:r>
         <w:lastRenderedPageBreak/>
-        <w:t xml:space="preserve">Dort die 3 Sourcefiles </w:t>
-      </w:r>
-      <w:r>
-        <w:t xml:space="preserve">*.java </w:t>
+        <w:t xml:space="preserve">Dort die 3 </w:t>
+      </w:r>
+      <w:proofErr w:type="spellStart"/>
+      <w:r>
+        <w:t>Sourcefiles</w:t>
+      </w:r>
+      <w:proofErr w:type="spellEnd"/>
+      <w:r>
+        <w:t xml:space="preserve"> </w:t>
+      </w:r>
+      <w:r>
+        <w:t>*.</w:t>
+      </w:r>
+      <w:proofErr w:type="spellStart"/>
+      <w:r>
+        <w:t>java</w:t>
+      </w:r>
+      <w:proofErr w:type="spellEnd"/>
+      <w:r>
+        <w:t xml:space="preserve"> </w:t>
       </w:r>
       <w:r>
         <w:t xml:space="preserve">ablegen (am einfachsten durch Kopieren von </w:t>
@@ -800,7 +1171,15 @@
     </w:p>
     <w:p>
       <w:r>
-        <w:t>Damit die Dependencies aufgelöst werden, gibt es mehrere Möglichkeiten:</w:t>
+        <w:t xml:space="preserve">Damit die </w:t>
+      </w:r>
+      <w:proofErr w:type="spellStart"/>
+      <w:r>
+        <w:t>Dependencies</w:t>
+      </w:r>
+      <w:proofErr w:type="spellEnd"/>
+      <w:r>
+        <w:t xml:space="preserve"> aufgelöst werden, gibt es mehrere Möglichkeiten:</w:t>
       </w:r>
     </w:p>
     <w:p>
@@ -811,8 +1190,29 @@
           <w:numId w:val="2"/>
         </w:numPr>
       </w:pPr>
-      <w:r>
-        <w:t>MavenCentral repo verwenden (siehe build.gradle)</w:t>
+      <w:proofErr w:type="spellStart"/>
+      <w:r>
+        <w:t>MavenCentral</w:t>
+      </w:r>
+      <w:proofErr w:type="spellEnd"/>
+      <w:r>
+        <w:t xml:space="preserve"> </w:t>
+      </w:r>
+      <w:proofErr w:type="spellStart"/>
+      <w:r>
+        <w:t>repo</w:t>
+      </w:r>
+      <w:proofErr w:type="spellEnd"/>
+      <w:r>
+        <w:t xml:space="preserve"> verwenden (siehe </w:t>
+      </w:r>
+      <w:proofErr w:type="spellStart"/>
+      <w:r>
+        <w:t>build.gradle</w:t>
+      </w:r>
+      <w:proofErr w:type="spellEnd"/>
+      <w:r>
+        <w:t>)</w:t>
       </w:r>
     </w:p>
     <w:p>
@@ -827,7 +1227,15 @@
         <w:t>Jar-Dateien zum Projekt hinzufügen</w:t>
       </w:r>
       <w:r>
-        <w:t xml:space="preserve"> (die Dateien entweder aus der E-Learning-Plattform oder noch besser vom installierten hadoop in der virtuellen Maschine – ACHTUNG: Versionen müssen zusammenpassen</w:t>
+        <w:t xml:space="preserve"> (die Dateien entweder aus der E-Learning-Plattform oder noch besser vom installierten </w:t>
+      </w:r>
+      <w:proofErr w:type="spellStart"/>
+      <w:r>
+        <w:t>hadoop</w:t>
+      </w:r>
+      <w:proofErr w:type="spellEnd"/>
+      <w:r>
+        <w:t xml:space="preserve"> in der virtuellen Maschine – ACHTUNG: Versionen müssen zusammenpassen</w:t>
       </w:r>
       <w:r>
         <w:t>, es ist aber möglich, mit niedrigerer Version zu bauen, als die Version in der virtuellen Maschine</w:t>
@@ -931,14 +1339,56 @@
       <w:r>
         <w:t xml:space="preserve">3 </w:t>
       </w:r>
+      <w:proofErr w:type="spellStart"/>
       <w:r>
         <w:t>Sourcedateien</w:t>
       </w:r>
+      <w:proofErr w:type="spellEnd"/>
       <w:r>
         <w:t xml:space="preserve"> </w:t>
       </w:r>
       <w:r>
-        <w:t xml:space="preserve">(*.java) unter „src/main/java/at/fhj“ </w:t>
+        <w:t>(*.</w:t>
+      </w:r>
+      <w:proofErr w:type="spellStart"/>
+      <w:r>
+        <w:t>java</w:t>
+      </w:r>
+      <w:proofErr w:type="spellEnd"/>
+      <w:r>
+        <w:t>) unter „</w:t>
+      </w:r>
+      <w:proofErr w:type="spellStart"/>
+      <w:r>
+        <w:t>src</w:t>
+      </w:r>
+      <w:proofErr w:type="spellEnd"/>
+      <w:r>
+        <w:t>/</w:t>
+      </w:r>
+      <w:proofErr w:type="spellStart"/>
+      <w:r>
+        <w:t>main</w:t>
+      </w:r>
+      <w:proofErr w:type="spellEnd"/>
+      <w:r>
+        <w:t>/</w:t>
+      </w:r>
+      <w:proofErr w:type="spellStart"/>
+      <w:r>
+        <w:t>java</w:t>
+      </w:r>
+      <w:proofErr w:type="spellEnd"/>
+      <w:r>
+        <w:t>/at/</w:t>
+      </w:r>
+      <w:proofErr w:type="spellStart"/>
+      <w:r>
+        <w:t>fhj</w:t>
+      </w:r>
+      <w:proofErr w:type="spellEnd"/>
+      <w:r>
+        <w:t xml:space="preserve">“ </w:t>
       </w:r>
       <w:r>
         <w:t xml:space="preserve">und </w:t>
@@ -953,7 +1403,23 @@
         <w:t xml:space="preserve"> </w:t>
       </w:r>
       <w:r>
-        <w:t>(*.jar) unter „lib“</w:t>
+        <w:t>(*.</w:t>
+      </w:r>
+      <w:proofErr w:type="spellStart"/>
+      <w:r>
+        <w:t>jar</w:t>
+      </w:r>
+      <w:proofErr w:type="spellEnd"/>
+      <w:r>
+        <w:t>) unter „</w:t>
+      </w:r>
+      <w:proofErr w:type="spellStart"/>
+      <w:r>
+        <w:t>lib</w:t>
+      </w:r>
+      <w:proofErr w:type="spellEnd"/>
+      <w:r>
+        <w:t>“</w:t>
       </w:r>
       <w:r>
         <w:t xml:space="preserve"> abgelegt wurden</w:t>
@@ -1130,7 +1596,15 @@
     </w:p>
     <w:p>
       <w:r>
-        <w:t xml:space="preserve">Wie bei IntelliJ bzw. optional über Kommandozeile </w:t>
+        <w:t xml:space="preserve">Wie bei </w:t>
+      </w:r>
+      <w:proofErr w:type="spellStart"/>
+      <w:r>
+        <w:t>IntelliJ</w:t>
+      </w:r>
+      <w:proofErr w:type="spellEnd"/>
+      <w:r>
+        <w:t xml:space="preserve"> bzw. optional über Kommandozeile </w:t>
       </w:r>
     </w:p>
     <w:p>
@@ -1193,8 +1667,13 @@
       </w:r>
     </w:p>
     <w:p>
-      <w:r>
-        <w:t>Artifakt anlegen</w:t>
+      <w:proofErr w:type="spellStart"/>
+      <w:r>
+        <w:t>Artifakt</w:t>
+      </w:r>
+      <w:proofErr w:type="spellEnd"/>
+      <w:r>
+        <w:t xml:space="preserve"> anlegen</w:t>
       </w:r>
       <w:r>
         <w:t>, d.h.</w:t>
@@ -1205,11 +1684,29 @@
       <w:r>
         <w:t xml:space="preserve">"Project </w:t>
       </w:r>
+      <w:proofErr w:type="spellStart"/>
       <w:r>
         <w:t>structure</w:t>
       </w:r>
-      <w:r>
-        <w:t>" das Erstellen des jar-File konfigurieren und dem Jar-File mitteilen, wo der Einsprungspunkt, d.h. die Main-Klasse, zu finden ist.</w:t>
+      <w:proofErr w:type="spellEnd"/>
+      <w:r>
+        <w:t xml:space="preserve">" das Erstellen des </w:t>
+      </w:r>
+      <w:proofErr w:type="spellStart"/>
+      <w:r>
+        <w:t>jar</w:t>
+      </w:r>
+      <w:proofErr w:type="spellEnd"/>
+      <w:r>
+        <w:t xml:space="preserve">-File konfigurieren und dem Jar-File mitteilen, wo der </w:t>
+      </w:r>
+      <w:proofErr w:type="spellStart"/>
+      <w:r>
+        <w:t>Einsprungspunkt</w:t>
+      </w:r>
+      <w:proofErr w:type="spellEnd"/>
+      <w:r>
+        <w:t>, d.h. die Main-Klasse, zu finden ist.</w:t>
       </w:r>
     </w:p>
     <w:p>
@@ -1298,10 +1795,34 @@
     </w:p>
     <w:p>
       <w:r>
-        <w:t>erwarteter Output danach ungefähr wie folgt, diesen mit "Apply" bestätigen</w:t>
-      </w:r>
-      <w:r>
-        <w:t xml:space="preserve"> (wenn mit gradle davor schon ein build angestoßen wurde, kann sein, dass hier die Liste auch bereits länger ist):</w:t>
+        <w:t>erwarteter Output danach ungefähr wie folgt, diesen mit "</w:t>
+      </w:r>
+      <w:proofErr w:type="spellStart"/>
+      <w:r>
+        <w:t>Apply</w:t>
+      </w:r>
+      <w:proofErr w:type="spellEnd"/>
+      <w:r>
+        <w:t>" bestätigen</w:t>
+      </w:r>
+      <w:r>
+        <w:t xml:space="preserve"> (wenn mit </w:t>
+      </w:r>
+      <w:proofErr w:type="spellStart"/>
+      <w:r>
+        <w:t>gradle</w:t>
+      </w:r>
+      <w:proofErr w:type="spellEnd"/>
+      <w:r>
+        <w:t xml:space="preserve"> davor schon ein </w:t>
+      </w:r>
+      <w:proofErr w:type="spellStart"/>
+      <w:r>
+        <w:t>build</w:t>
+      </w:r>
+      <w:proofErr w:type="spellEnd"/>
+      <w:r>
+        <w:t xml:space="preserve"> angestoßen wurde, kann sein, dass hier die Liste auch bereits länger ist):</w:t>
       </w:r>
     </w:p>
     <w:p>
@@ -1349,7 +1870,15 @@
     </w:p>
     <w:p>
       <w:r>
-        <w:t>und dann kann man das Artifakt bauen:</w:t>
+        <w:t xml:space="preserve">und dann kann man das </w:t>
+      </w:r>
+      <w:proofErr w:type="spellStart"/>
+      <w:r>
+        <w:t>Artifakt</w:t>
+      </w:r>
+      <w:proofErr w:type="spellEnd"/>
+      <w:r>
+        <w:t xml:space="preserve"> bauen:</w:t>
       </w:r>
     </w:p>
     <w:p>
@@ -1408,26 +1937,96 @@
       </w:r>
     </w:p>
     <w:p>
-      <w:r>
-        <w:t>gradle task Jar</w:t>
+      <w:proofErr w:type="spellStart"/>
+      <w:r>
+        <w:t>gradle</w:t>
+      </w:r>
+      <w:proofErr w:type="spellEnd"/>
+      <w:r>
+        <w:t xml:space="preserve"> </w:t>
+      </w:r>
+      <w:proofErr w:type="spellStart"/>
+      <w:r>
+        <w:t>task</w:t>
+      </w:r>
+      <w:proofErr w:type="spellEnd"/>
+      <w:r>
+        <w:t xml:space="preserve"> Jar</w:t>
       </w:r>
     </w:p>
     <w:p>
       <w:pPr>
         <w:pStyle w:val="berschrift2"/>
       </w:pPr>
-      <w:r>
-        <w:t>Prüfung des erstellten Artifacts und Kopieren auf Zielplattform</w:t>
-      </w:r>
-    </w:p>
-    <w:p>
-      <w:r>
-        <w:t>Je nach verwendetem Buildsystem und deren Settings findet man das generierte Jar-File unter z.B. out/artifacts oder build/libs und beinhaltet der Dateiname eine Versionsnr. oder nicht.</w:t>
-      </w:r>
-    </w:p>
-    <w:p>
-      <w:r>
-        <w:t>Falls zuvor schon eine Version dort gebildet wurde, die nicht funktioniert (weil z.B. fehlende Dependencies), diese besser über "Clean" zuerst löschen</w:t>
+      <w:bookmarkStart w:id="3" w:name="_Hlk215304282"/>
+      <w:r>
+        <w:t xml:space="preserve">Prüfung des erstellten </w:t>
+      </w:r>
+      <w:proofErr w:type="spellStart"/>
+      <w:r>
+        <w:t>Artifacts</w:t>
+      </w:r>
+      <w:proofErr w:type="spellEnd"/>
+      <w:r>
+        <w:t xml:space="preserve"> und Kopieren auf Zielplattform</w:t>
+      </w:r>
+    </w:p>
+    <w:p>
+      <w:r>
+        <w:t xml:space="preserve">Je nach verwendetem </w:t>
+      </w:r>
+      <w:proofErr w:type="spellStart"/>
+      <w:r>
+        <w:t>Buildsystem</w:t>
+      </w:r>
+      <w:proofErr w:type="spellEnd"/>
+      <w:r>
+        <w:t xml:space="preserve"> und deren Settings findet man das generierte Jar-File unter z.B. out/</w:t>
+      </w:r>
+      <w:proofErr w:type="spellStart"/>
+      <w:r>
+        <w:t>artifacts</w:t>
+      </w:r>
+      <w:proofErr w:type="spellEnd"/>
+      <w:r>
+        <w:t xml:space="preserve"> oder </w:t>
+      </w:r>
+      <w:proofErr w:type="spellStart"/>
+      <w:r>
+        <w:t>build</w:t>
+      </w:r>
+      <w:proofErr w:type="spellEnd"/>
+      <w:r>
+        <w:t>/</w:t>
+      </w:r>
+      <w:proofErr w:type="spellStart"/>
+      <w:r>
+        <w:t>libs</w:t>
+      </w:r>
+      <w:proofErr w:type="spellEnd"/>
+      <w:r>
+        <w:t xml:space="preserve"> und beinhaltet der Dateiname eine </w:t>
+      </w:r>
+      <w:proofErr w:type="spellStart"/>
+      <w:r>
+        <w:t>Versionsnr</w:t>
+      </w:r>
+      <w:proofErr w:type="spellEnd"/>
+      <w:r>
+        <w:t>. oder nicht.</w:t>
+      </w:r>
+    </w:p>
+    <w:p>
+      <w:r>
+        <w:t xml:space="preserve">Falls zuvor schon eine Version dort gebildet wurde, die nicht funktioniert (weil z.B. fehlende </w:t>
+      </w:r>
+      <w:proofErr w:type="spellStart"/>
+      <w:r>
+        <w:t>Dependencies</w:t>
+      </w:r>
+      <w:proofErr w:type="spellEnd"/>
+      <w:r>
+        <w:t>), diese besser über "Clean" zuerst löschen</w:t>
       </w:r>
       <w:r>
         <w:t xml:space="preserve"> oder noch besser gesamtes "out" Verzeichnis löschen.</w:t>
@@ -1493,21 +2092,96 @@
     </w:p>
     <w:p>
       <w:r>
-        <w:t>Das build.gradle beinhaltet einen „deploy“ Task, dieser funktioniert jedoch nur bei Passwort-based login bzw. müsste man die Credentials und Hostnamen ändern.</w:t>
-      </w:r>
-    </w:p>
-    <w:p>
-      <w:r>
-        <w:t>Daher am besten händisch die Datei manuell kopieren als user „student“ und dann die Datei dem hduser „schenken“:</w:t>
+        <w:t xml:space="preserve">Das </w:t>
+      </w:r>
+      <w:proofErr w:type="spellStart"/>
+      <w:r>
+        <w:t>build.gradle</w:t>
+      </w:r>
+      <w:proofErr w:type="spellEnd"/>
+      <w:r>
+        <w:t xml:space="preserve"> beinhaltet einen „deploy“ Task, dieser funktioniert jedoch nur bei Passwort-</w:t>
+      </w:r>
+      <w:proofErr w:type="spellStart"/>
+      <w:r>
+        <w:t>based</w:t>
+      </w:r>
+      <w:proofErr w:type="spellEnd"/>
+      <w:r>
+        <w:t xml:space="preserve"> </w:t>
+      </w:r>
+      <w:proofErr w:type="spellStart"/>
+      <w:r>
+        <w:t>login</w:t>
+      </w:r>
+      <w:proofErr w:type="spellEnd"/>
+      <w:r>
+        <w:t xml:space="preserve"> bzw. müsste man die </w:t>
+      </w:r>
+      <w:proofErr w:type="spellStart"/>
+      <w:r>
+        <w:t>Credentials</w:t>
+      </w:r>
+      <w:proofErr w:type="spellEnd"/>
+      <w:r>
+        <w:t xml:space="preserve"> und Hostnamen ändern.</w:t>
+      </w:r>
+    </w:p>
+    <w:p>
+      <w:r>
+        <w:t xml:space="preserve">Daher am besten händisch die Datei manuell kopieren als </w:t>
+      </w:r>
+      <w:proofErr w:type="spellStart"/>
+      <w:r>
+        <w:t>user</w:t>
+      </w:r>
+      <w:proofErr w:type="spellEnd"/>
+      <w:r>
+        <w:t xml:space="preserve"> „</w:t>
+      </w:r>
+      <w:proofErr w:type="spellStart"/>
+      <w:r>
+        <w:t>student</w:t>
+      </w:r>
+      <w:proofErr w:type="spellEnd"/>
+      <w:r>
+        <w:t xml:space="preserve">“ und dann die Datei dem </w:t>
+      </w:r>
+      <w:proofErr w:type="spellStart"/>
+      <w:r>
+        <w:t>hduser</w:t>
+      </w:r>
+      <w:proofErr w:type="spellEnd"/>
+      <w:r>
+        <w:t xml:space="preserve"> „schenken“:</w:t>
       </w:r>
     </w:p>
     <w:p>
       <w:pPr>
         <w:pStyle w:val="Source"/>
       </w:pPr>
+      <w:proofErr w:type="spellStart"/>
       <w:r>
         <w:lastRenderedPageBreak/>
-        <w:t>scp Hadoopwordcount-1.0</w:t>
+        <w:t>scp</w:t>
+      </w:r>
+      <w:proofErr w:type="spellEnd"/>
+      <w:r>
+        <w:t xml:space="preserve"> </w:t>
+      </w:r>
+      <w:r>
+        <w:t>-I &lt;</w:t>
+      </w:r>
+      <w:proofErr w:type="spellStart"/>
+      <w:r>
+        <w:t>privateKey</w:t>
+      </w:r>
+      <w:proofErr w:type="spellEnd"/>
+      <w:r>
+        <w:t xml:space="preserve">&gt; </w:t>
+      </w:r>
+      <w:r>
+        <w:t>Hadoopwordcount-1.0</w:t>
       </w:r>
       <w:r>
         <w:t>.jar</w:t>
@@ -1533,11 +2207,40 @@
       <w:pPr>
         <w:pStyle w:val="Source"/>
       </w:pPr>
-      <w:r>
-        <w:t>sudo chown hduser:hadoop /t</w:t>
-      </w:r>
-      <w:r>
-        <w:t>mp/</w:t>
+      <w:proofErr w:type="spellStart"/>
+      <w:r>
+        <w:t>sudo</w:t>
+      </w:r>
+      <w:proofErr w:type="spellEnd"/>
+      <w:r>
+        <w:t xml:space="preserve"> </w:t>
+      </w:r>
+      <w:proofErr w:type="spellStart"/>
+      <w:r>
+        <w:t>chown</w:t>
+      </w:r>
+      <w:proofErr w:type="spellEnd"/>
+      <w:r>
+        <w:t xml:space="preserve"> </w:t>
+      </w:r>
+      <w:proofErr w:type="spellStart"/>
+      <w:r>
+        <w:t>hduser:hadoop</w:t>
+      </w:r>
+      <w:proofErr w:type="spellEnd"/>
+      <w:r>
+        <w:t xml:space="preserve"> /</w:t>
+      </w:r>
+      <w:proofErr w:type="spellStart"/>
+      <w:r>
+        <w:t>t</w:t>
+      </w:r>
+      <w:r>
+        <w:t>mp</w:t>
+      </w:r>
+      <w:proofErr w:type="spellEnd"/>
+      <w:r>
+        <w:t>/</w:t>
       </w:r>
       <w:r>
         <w:t>Hadoopwordcount-1.0.jar</w:t>
@@ -1547,16 +2250,34 @@
       <w:pPr>
         <w:pStyle w:val="Source"/>
       </w:pPr>
-      <w:r>
-        <w:t>su – hduser</w:t>
-      </w:r>
+      <w:proofErr w:type="spellStart"/>
+      <w:r>
+        <w:t>su</w:t>
+      </w:r>
+      <w:proofErr w:type="spellEnd"/>
+      <w:r>
+        <w:t xml:space="preserve"> – </w:t>
+      </w:r>
+      <w:proofErr w:type="spellStart"/>
+      <w:r>
+        <w:t>hduser</w:t>
+      </w:r>
+      <w:proofErr w:type="spellEnd"/>
     </w:p>
     <w:p>
       <w:pPr>
         <w:pStyle w:val="Source"/>
       </w:pPr>
       <w:r>
-        <w:t>mv /tmp/Hadoopwordcount-1.0.jar ~/Hadoopwordcount.jar</w:t>
+        <w:t>mv /</w:t>
+      </w:r>
+      <w:proofErr w:type="spellStart"/>
+      <w:r>
+        <w:t>tmp</w:t>
+      </w:r>
+      <w:proofErr w:type="spellEnd"/>
+      <w:r>
+        <w:t>/Hadoopwordcount-1.0.jar ~/Hadoopwordcount.jar</w:t>
       </w:r>
     </w:p>
     <w:p>
@@ -1573,11 +2294,27 @@
           <w:lang w:val="de-DE"/>
         </w:rPr>
       </w:pPr>
-      <w:r>
-        <w:rPr>
-          <w:lang w:val="de-DE"/>
-        </w:rPr>
-        <w:t>Test des generierten jar-Files</w:t>
+      <w:bookmarkStart w:id="4" w:name="_Hlk215304373"/>
+      <w:bookmarkEnd w:id="3"/>
+      <w:r>
+        <w:rPr>
+          <w:lang w:val="de-DE"/>
+        </w:rPr>
+        <w:t xml:space="preserve">Test des generierten </w:t>
+      </w:r>
+      <w:proofErr w:type="spellStart"/>
+      <w:r>
+        <w:rPr>
+          <w:lang w:val="de-DE"/>
+        </w:rPr>
+        <w:t>jar</w:t>
+      </w:r>
+      <w:proofErr w:type="spellEnd"/>
+      <w:r>
+        <w:rPr>
+          <w:lang w:val="de-DE"/>
+        </w:rPr>
+        <w:t>-Files</w:t>
       </w:r>
     </w:p>
     <w:p>
@@ -1614,7 +2351,15 @@
         <w:t xml:space="preserve">Input Ordner und Beispiel Textdatei </w:t>
       </w:r>
       <w:r>
-        <w:t xml:space="preserve">im hdfs </w:t>
+        <w:t xml:space="preserve">im </w:t>
+      </w:r>
+      <w:proofErr w:type="spellStart"/>
+      <w:r>
+        <w:t>hdfs</w:t>
+      </w:r>
+      <w:proofErr w:type="spellEnd"/>
+      <w:r>
+        <w:t xml:space="preserve"> </w:t>
       </w:r>
       <w:r>
         <w:t>anlegen</w:t>
@@ -1636,9 +2381,19 @@
       <w:pPr>
         <w:pStyle w:val="Source"/>
       </w:pPr>
-      <w:r>
-        <w:t>su – hduser</w:t>
-      </w:r>
+      <w:proofErr w:type="spellStart"/>
+      <w:r>
+        <w:t>su</w:t>
+      </w:r>
+      <w:proofErr w:type="spellEnd"/>
+      <w:r>
+        <w:t xml:space="preserve"> – </w:t>
+      </w:r>
+      <w:proofErr w:type="spellStart"/>
+      <w:r>
+        <w:t>hduser</w:t>
+      </w:r>
+      <w:proofErr w:type="spellEnd"/>
     </w:p>
     <w:p>
       <w:pPr>
@@ -1660,27 +2415,90 @@
       <w:pPr>
         <w:pStyle w:val="Source"/>
       </w:pPr>
-      <w:r>
-        <w:t>hdfs dfs -mkdir /input</w:t>
+      <w:proofErr w:type="spellStart"/>
+      <w:r>
+        <w:t>hdfs</w:t>
+      </w:r>
+      <w:proofErr w:type="spellEnd"/>
+      <w:r>
+        <w:t xml:space="preserve"> </w:t>
+      </w:r>
+      <w:proofErr w:type="spellStart"/>
+      <w:r>
+        <w:t>dfs</w:t>
+      </w:r>
+      <w:proofErr w:type="spellEnd"/>
+      <w:r>
+        <w:t xml:space="preserve"> -</w:t>
+      </w:r>
+      <w:proofErr w:type="spellStart"/>
+      <w:r>
+        <w:t>mkdir</w:t>
+      </w:r>
+      <w:proofErr w:type="spellEnd"/>
+      <w:r>
+        <w:t xml:space="preserve"> /input</w:t>
       </w:r>
     </w:p>
     <w:p>
       <w:pPr>
         <w:pStyle w:val="Source"/>
       </w:pPr>
-      <w:r>
-        <w:t>hdfs dfs -mkdir /output</w:t>
+      <w:proofErr w:type="spellStart"/>
+      <w:r>
+        <w:t>hdfs</w:t>
+      </w:r>
+      <w:proofErr w:type="spellEnd"/>
+      <w:r>
+        <w:t xml:space="preserve"> </w:t>
+      </w:r>
+      <w:proofErr w:type="spellStart"/>
+      <w:r>
+        <w:t>dfs</w:t>
+      </w:r>
+      <w:proofErr w:type="spellEnd"/>
+      <w:r>
+        <w:t xml:space="preserve"> -</w:t>
+      </w:r>
+      <w:proofErr w:type="spellStart"/>
+      <w:r>
+        <w:t>mkdir</w:t>
+      </w:r>
+      <w:proofErr w:type="spellEnd"/>
+      <w:r>
+        <w:t xml:space="preserve"> /output</w:t>
       </w:r>
     </w:p>
     <w:p>
       <w:pPr>
         <w:pStyle w:val="Source"/>
       </w:pPr>
-      <w:r>
-        <w:t xml:space="preserve">hdfs dfs -put </w:t>
-      </w:r>
-      <w:r>
-        <w:t>~/BigData/data</w:t>
+      <w:proofErr w:type="spellStart"/>
+      <w:r>
+        <w:t>hdfs</w:t>
+      </w:r>
+      <w:proofErr w:type="spellEnd"/>
+      <w:r>
+        <w:t xml:space="preserve"> </w:t>
+      </w:r>
+      <w:proofErr w:type="spellStart"/>
+      <w:r>
+        <w:t>dfs</w:t>
+      </w:r>
+      <w:proofErr w:type="spellEnd"/>
+      <w:r>
+        <w:t xml:space="preserve"> -put </w:t>
+      </w:r>
+      <w:r>
+        <w:t>~/</w:t>
+      </w:r>
+      <w:proofErr w:type="spellStart"/>
+      <w:r>
+        <w:t>BigData</w:t>
+      </w:r>
+      <w:proofErr w:type="spellEnd"/>
+      <w:r>
+        <w:t>/data</w:t>
       </w:r>
       <w:r>
         <w:t>/</w:t>
@@ -1699,17 +2517,33 @@
           <w:lang w:val="de-DE"/>
         </w:rPr>
       </w:pPr>
+      <w:proofErr w:type="spellStart"/>
       <w:r>
         <w:rPr>
           <w:lang w:val="de-DE"/>
         </w:rPr>
         <w:t>OutputDir</w:t>
       </w:r>
-      <w:r>
-        <w:rPr>
-          <w:lang w:val="de-DE"/>
-        </w:rPr>
-        <w:t>=/output/</w:t>
+      <w:proofErr w:type="spellEnd"/>
+      <w:r>
+        <w:rPr>
+          <w:lang w:val="de-DE"/>
+        </w:rPr>
+        <w:t>=/</w:t>
+      </w:r>
+      <w:proofErr w:type="spellStart"/>
+      <w:r>
+        <w:rPr>
+          <w:lang w:val="de-DE"/>
+        </w:rPr>
+        <w:t>output</w:t>
+      </w:r>
+      <w:proofErr w:type="spellEnd"/>
+      <w:r>
+        <w:rPr>
+          <w:lang w:val="de-DE"/>
+        </w:rPr>
+        <w:t>/</w:t>
       </w:r>
       <w:r>
         <w:rPr>
@@ -1745,11 +2579,33 @@
           <w:lang w:val="de-DE"/>
         </w:rPr>
       </w:pPr>
-      <w:r>
-        <w:rPr>
-          <w:lang w:val="de-DE"/>
-        </w:rPr>
-        <w:t xml:space="preserve">hdfs dfs </w:t>
+      <w:proofErr w:type="spellStart"/>
+      <w:r>
+        <w:rPr>
+          <w:lang w:val="de-DE"/>
+        </w:rPr>
+        <w:t>hdfs</w:t>
+      </w:r>
+      <w:proofErr w:type="spellEnd"/>
+      <w:r>
+        <w:rPr>
+          <w:lang w:val="de-DE"/>
+        </w:rPr>
+        <w:t xml:space="preserve"> </w:t>
+      </w:r>
+      <w:proofErr w:type="spellStart"/>
+      <w:r>
+        <w:rPr>
+          <w:lang w:val="de-DE"/>
+        </w:rPr>
+        <w:t>dfs</w:t>
+      </w:r>
+      <w:proofErr w:type="spellEnd"/>
+      <w:r>
+        <w:rPr>
+          <w:lang w:val="de-DE"/>
+        </w:rPr>
+        <w:t xml:space="preserve"> </w:t>
       </w:r>
       <w:r>
         <w:rPr>
@@ -1757,12 +2613,28 @@
         </w:rPr>
         <w:t>-</w:t>
       </w:r>
-      <w:r>
-        <w:rPr>
-          <w:lang w:val="de-DE"/>
-        </w:rPr>
-        <w:t>rm -R $OutputDir</w:t>
-      </w:r>
+      <w:proofErr w:type="spellStart"/>
+      <w:r>
+        <w:rPr>
+          <w:lang w:val="de-DE"/>
+        </w:rPr>
+        <w:t>rm</w:t>
+      </w:r>
+      <w:proofErr w:type="spellEnd"/>
+      <w:r>
+        <w:rPr>
+          <w:lang w:val="de-DE"/>
+        </w:rPr>
+        <w:t xml:space="preserve"> -R $</w:t>
+      </w:r>
+      <w:proofErr w:type="spellStart"/>
+      <w:r>
+        <w:rPr>
+          <w:lang w:val="de-DE"/>
+        </w:rPr>
+        <w:t>OutputDir</w:t>
+      </w:r>
+      <w:proofErr w:type="spellEnd"/>
     </w:p>
     <w:p>
       <w:pPr>
@@ -1771,12 +2643,35 @@
           <w:lang w:val="de-DE"/>
         </w:rPr>
       </w:pPr>
-      <w:r>
-        <w:rPr>
-          <w:lang w:val="de-DE"/>
-        </w:rPr>
-        <w:t xml:space="preserve">hadoop jar </w:t>
-      </w:r>
+      <w:proofErr w:type="spellStart"/>
+      <w:r>
+        <w:rPr>
+          <w:lang w:val="de-DE"/>
+        </w:rPr>
+        <w:t>hadoop</w:t>
+      </w:r>
+      <w:proofErr w:type="spellEnd"/>
+      <w:r>
+        <w:rPr>
+          <w:lang w:val="de-DE"/>
+        </w:rPr>
+        <w:t xml:space="preserve"> </w:t>
+      </w:r>
+      <w:proofErr w:type="spellStart"/>
+      <w:r>
+        <w:rPr>
+          <w:lang w:val="de-DE"/>
+        </w:rPr>
+        <w:t>jar</w:t>
+      </w:r>
+      <w:proofErr w:type="spellEnd"/>
+      <w:r>
+        <w:rPr>
+          <w:lang w:val="de-DE"/>
+        </w:rPr>
+        <w:t xml:space="preserve"> </w:t>
+      </w:r>
+      <w:proofErr w:type="spellStart"/>
       <w:r>
         <w:rPr>
           <w:lang w:val="de-AT"/>
@@ -1795,18 +2690,35 @@
         </w:rPr>
         <w:t>ount</w:t>
       </w:r>
-      <w:r>
-        <w:rPr>
-          <w:lang w:val="de-DE"/>
-        </w:rPr>
-        <w:t>.jar /</w:t>
-      </w:r>
+      <w:proofErr w:type="spellEnd"/>
+      <w:r>
+        <w:rPr>
+          <w:lang w:val="de-DE"/>
+        </w:rPr>
+        <w:t>.</w:t>
+      </w:r>
+      <w:proofErr w:type="spellStart"/>
+      <w:r>
+        <w:rPr>
+          <w:lang w:val="de-DE"/>
+        </w:rPr>
+        <w:t>jar</w:t>
+      </w:r>
+      <w:proofErr w:type="spellEnd"/>
+      <w:r>
+        <w:rPr>
+          <w:lang w:val="de-DE"/>
+        </w:rPr>
+        <w:t xml:space="preserve"> /</w:t>
+      </w:r>
+      <w:proofErr w:type="spellStart"/>
       <w:r>
         <w:rPr>
           <w:lang w:val="de-DE"/>
         </w:rPr>
         <w:t>input</w:t>
       </w:r>
+      <w:proofErr w:type="spellEnd"/>
       <w:r>
         <w:rPr>
           <w:lang w:val="de-DE"/>
@@ -1817,8 +2729,16 @@
         <w:rPr>
           <w:lang w:val="de-DE"/>
         </w:rPr>
-        <w:t>$OutputDir</w:t>
-      </w:r>
+        <w:t>$</w:t>
+      </w:r>
+      <w:proofErr w:type="spellStart"/>
+      <w:r>
+        <w:rPr>
+          <w:lang w:val="de-DE"/>
+        </w:rPr>
+        <w:t>OutputDir</w:t>
+      </w:r>
+      <w:proofErr w:type="spellEnd"/>
     </w:p>
     <w:p>
       <w:pPr>
@@ -1833,10 +2753,50 @@
         <w:t xml:space="preserve">Bei Problemen </w:t>
       </w:r>
       <w:r>
-        <w:t xml:space="preserve">(vor allem wenn Meldung „main class not found“) </w:t>
-      </w:r>
-      <w:r>
-        <w:t xml:space="preserve">die Jar-Datei überprüfen ("jar -tvf" funktioniert meines Wissens nur unter Linux), sie muss zumindest folgende </w:t>
+        <w:t>(vor allem wenn Meldung „</w:t>
+      </w:r>
+      <w:proofErr w:type="spellStart"/>
+      <w:r>
+        <w:t>main</w:t>
+      </w:r>
+      <w:proofErr w:type="spellEnd"/>
+      <w:r>
+        <w:t xml:space="preserve"> </w:t>
+      </w:r>
+      <w:proofErr w:type="spellStart"/>
+      <w:r>
+        <w:t>class</w:t>
+      </w:r>
+      <w:proofErr w:type="spellEnd"/>
+      <w:r>
+        <w:t xml:space="preserve"> not </w:t>
+      </w:r>
+      <w:proofErr w:type="spellStart"/>
+      <w:r>
+        <w:t>found</w:t>
+      </w:r>
+      <w:proofErr w:type="spellEnd"/>
+      <w:r>
+        <w:t xml:space="preserve">“) </w:t>
+      </w:r>
+      <w:r>
+        <w:t>die Jar-Datei überprüfen ("</w:t>
+      </w:r>
+      <w:proofErr w:type="spellStart"/>
+      <w:r>
+        <w:t>jar</w:t>
+      </w:r>
+      <w:proofErr w:type="spellEnd"/>
+      <w:r>
+        <w:t xml:space="preserve"> -</w:t>
+      </w:r>
+      <w:proofErr w:type="spellStart"/>
+      <w:r>
+        <w:t>tvf</w:t>
+      </w:r>
+      <w:proofErr w:type="spellEnd"/>
+      <w:r>
+        <w:t xml:space="preserve">" funktioniert meines Wissens nur unter Linux), sie muss zumindest folgende </w:t>
       </w:r>
       <w:r>
         <w:t xml:space="preserve">4 </w:t>
@@ -1852,6 +2812,7 @@
           <w:lang w:val="de-AT"/>
         </w:rPr>
       </w:pPr>
+      <w:proofErr w:type="spellStart"/>
       <w:r>
         <w:rPr>
           <w:lang w:val="de-AT"/>
@@ -1862,19 +2823,68 @@
         <w:rPr>
           <w:lang w:val="de-AT"/>
         </w:rPr>
-        <w:t>ar -tvf Hadoop</w:t>
-      </w:r>
+        <w:t>ar</w:t>
+      </w:r>
+      <w:proofErr w:type="spellEnd"/>
       <w:r>
         <w:rPr>
           <w:lang w:val="de-AT"/>
         </w:rPr>
+        <w:t xml:space="preserve"> -</w:t>
+      </w:r>
+      <w:proofErr w:type="spellStart"/>
+      <w:r>
+        <w:rPr>
+          <w:lang w:val="de-AT"/>
+        </w:rPr>
+        <w:t>tvf</w:t>
+      </w:r>
+      <w:proofErr w:type="spellEnd"/>
+      <w:r>
+        <w:rPr>
+          <w:lang w:val="de-AT"/>
+        </w:rPr>
+        <w:t xml:space="preserve"> Hadoop</w:t>
+      </w:r>
+      <w:r>
+        <w:rPr>
+          <w:lang w:val="de-AT"/>
+        </w:rPr>
         <w:t>wordc</w:t>
       </w:r>
       <w:r>
         <w:rPr>
           <w:lang w:val="de-AT"/>
         </w:rPr>
-        <w:t>ount.jar | awk '{ print $8 }'</w:t>
+        <w:t xml:space="preserve">ount.jar | </w:t>
+      </w:r>
+      <w:proofErr w:type="spellStart"/>
+      <w:r>
+        <w:rPr>
+          <w:lang w:val="de-AT"/>
+        </w:rPr>
+        <w:t>awk</w:t>
+      </w:r>
+      <w:proofErr w:type="spellEnd"/>
+      <w:r>
+        <w:rPr>
+          <w:lang w:val="de-AT"/>
+        </w:rPr>
+        <w:t xml:space="preserve"> '{ </w:t>
+      </w:r>
+      <w:proofErr w:type="spellStart"/>
+      <w:r>
+        <w:rPr>
+          <w:lang w:val="de-AT"/>
+        </w:rPr>
+        <w:t>print</w:t>
+      </w:r>
+      <w:proofErr w:type="spellEnd"/>
+      <w:r>
+        <w:rPr>
+          <w:lang w:val="de-AT"/>
+        </w:rPr>
+        <w:t xml:space="preserve"> $8 }'</w:t>
       </w:r>
     </w:p>
     <w:p>
@@ -1890,16 +2900,42 @@
         <w:pStyle w:val="Source"/>
       </w:pPr>
       <w:r>
-        <w:t>at/fhj/MapClass.class</w:t>
-      </w:r>
+        <w:t>at/</w:t>
+      </w:r>
+      <w:proofErr w:type="spellStart"/>
+      <w:r>
+        <w:t>fhj</w:t>
+      </w:r>
+      <w:proofErr w:type="spellEnd"/>
+      <w:r>
+        <w:t>/</w:t>
+      </w:r>
+      <w:proofErr w:type="spellStart"/>
+      <w:r>
+        <w:t>MapClass.class</w:t>
+      </w:r>
+      <w:proofErr w:type="spellEnd"/>
     </w:p>
     <w:p>
       <w:pPr>
         <w:pStyle w:val="Source"/>
       </w:pPr>
       <w:r>
-        <w:t>at/fhj/ReduceClass.class</w:t>
-      </w:r>
+        <w:t>at/</w:t>
+      </w:r>
+      <w:proofErr w:type="spellStart"/>
+      <w:r>
+        <w:t>fhj</w:t>
+      </w:r>
+      <w:proofErr w:type="spellEnd"/>
+      <w:r>
+        <w:t>/</w:t>
+      </w:r>
+      <w:proofErr w:type="spellStart"/>
+      <w:r>
+        <w:t>ReduceClass.class</w:t>
+      </w:r>
+      <w:proofErr w:type="spellEnd"/>
     </w:p>
     <w:p>
       <w:pPr>
@@ -1912,8 +2948,30 @@
         <w:rPr>
           <w:lang w:val="de-DE"/>
         </w:rPr>
-        <w:t>at/fhj/WordCount.class</w:t>
-      </w:r>
+        <w:t>at/</w:t>
+      </w:r>
+      <w:proofErr w:type="spellStart"/>
+      <w:r>
+        <w:rPr>
+          <w:lang w:val="de-DE"/>
+        </w:rPr>
+        <w:t>fhj</w:t>
+      </w:r>
+      <w:proofErr w:type="spellEnd"/>
+      <w:r>
+        <w:rPr>
+          <w:lang w:val="de-DE"/>
+        </w:rPr>
+        <w:t>/</w:t>
+      </w:r>
+      <w:proofErr w:type="spellStart"/>
+      <w:r>
+        <w:rPr>
+          <w:lang w:val="de-DE"/>
+        </w:rPr>
+        <w:t>WordCount.class</w:t>
+      </w:r>
+      <w:proofErr w:type="spellEnd"/>
     </w:p>
     <w:p>
       <w:pPr>
@@ -1927,7 +2985,15 @@
         <w:t>Der Inhalt der Datei MANIFEST.MF sollte wie folgt sein</w:t>
       </w:r>
       <w:r>
-        <w:t xml:space="preserve"> (optional stehen dahinter noch ClassPaths)</w:t>
+        <w:t xml:space="preserve"> (optional stehen dahinter noch </w:t>
+      </w:r>
+      <w:proofErr w:type="spellStart"/>
+      <w:r>
+        <w:t>ClassPaths</w:t>
+      </w:r>
+      <w:proofErr w:type="spellEnd"/>
+      <w:r>
+        <w:t>)</w:t>
       </w:r>
       <w:r>
         <w:t>:</w:t>
@@ -1940,16 +3006,38 @@
           <w:lang w:val="de-AT"/>
         </w:rPr>
       </w:pPr>
+      <w:proofErr w:type="spellStart"/>
       <w:r>
         <w:rPr>
           <w:lang w:val="de-AT"/>
         </w:rPr>
-        <w:t xml:space="preserve">jar -xf </w:t>
-      </w:r>
+        <w:t>jar</w:t>
+      </w:r>
+      <w:proofErr w:type="spellEnd"/>
       <w:r>
         <w:rPr>
           <w:lang w:val="de-AT"/>
         </w:rPr>
+        <w:t xml:space="preserve"> -</w:t>
+      </w:r>
+      <w:proofErr w:type="spellStart"/>
+      <w:r>
+        <w:rPr>
+          <w:lang w:val="de-AT"/>
+        </w:rPr>
+        <w:t>xf</w:t>
+      </w:r>
+      <w:proofErr w:type="spellEnd"/>
+      <w:r>
+        <w:rPr>
+          <w:lang w:val="de-AT"/>
+        </w:rPr>
+        <w:t xml:space="preserve"> </w:t>
+      </w:r>
+      <w:r>
+        <w:rPr>
+          <w:lang w:val="de-AT"/>
+        </w:rPr>
         <w:t>Hadoop</w:t>
       </w:r>
       <w:r>
@@ -1978,11 +3066,19 @@
           <w:lang w:val="de-AT"/>
         </w:rPr>
       </w:pPr>
+      <w:proofErr w:type="spellStart"/>
       <w:r>
         <w:rPr>
           <w:lang w:val="de-AT"/>
         </w:rPr>
-        <w:t>cat META-INF/MANIFEST.MF</w:t>
+        <w:t>cat</w:t>
+      </w:r>
+      <w:proofErr w:type="spellEnd"/>
+      <w:r>
+        <w:rPr>
+          <w:lang w:val="de-AT"/>
+        </w:rPr>
+        <w:t xml:space="preserve"> META-INF/MANIFEST.MF</w:t>
       </w:r>
     </w:p>
     <w:p>
@@ -2018,8 +3114,18 @@
           <w:bCs/>
           <w:color w:val="0070C0"/>
         </w:rPr>
-        <w:t>Main-Class: at.fhj.WordCount</w:t>
-      </w:r>
+        <w:t xml:space="preserve">Main-Class: </w:t>
+      </w:r>
+      <w:proofErr w:type="spellStart"/>
+      <w:r>
+        <w:rPr>
+          <w:b/>
+          <w:bCs/>
+          <w:color w:val="0070C0"/>
+        </w:rPr>
+        <w:t>at.fhj.WordCount</w:t>
+      </w:r>
+      <w:proofErr w:type="spellEnd"/>
     </w:p>
     <w:p>
       <w:pPr>
@@ -2242,7 +3348,35 @@
         <w:rPr>
           <w:lang w:val="de-DE"/>
         </w:rPr>
-        <w:t>Das “Tail the file” funktioniert übliche</w:t>
+        <w:t xml:space="preserve">Das “Tail </w:t>
+      </w:r>
+      <w:proofErr w:type="spellStart"/>
+      <w:r>
+        <w:rPr>
+          <w:lang w:val="de-DE"/>
+        </w:rPr>
+        <w:t>the</w:t>
+      </w:r>
+      <w:proofErr w:type="spellEnd"/>
+      <w:r>
+        <w:rPr>
+          <w:lang w:val="de-DE"/>
+        </w:rPr>
+        <w:t xml:space="preserve"> </w:t>
+      </w:r>
+      <w:proofErr w:type="spellStart"/>
+      <w:r>
+        <w:rPr>
+          <w:lang w:val="de-DE"/>
+        </w:rPr>
+        <w:t>file</w:t>
+      </w:r>
+      <w:proofErr w:type="spellEnd"/>
+      <w:r>
+        <w:rPr>
+          <w:lang w:val="de-DE"/>
+        </w:rPr>
+        <w:t>” funktioniert übliche</w:t>
       </w:r>
       <w:r>
         <w:rPr>
@@ -2255,16 +3389,42 @@
       <w:pPr>
         <w:pStyle w:val="Source"/>
       </w:pPr>
-      <w:r>
-        <w:t>hdfs dfs -tail /output/Bibel/part-r-00000</w:t>
+      <w:proofErr w:type="spellStart"/>
+      <w:r>
+        <w:t>hdfs</w:t>
+      </w:r>
+      <w:proofErr w:type="spellEnd"/>
+      <w:r>
+        <w:t xml:space="preserve"> </w:t>
+      </w:r>
+      <w:proofErr w:type="spellStart"/>
+      <w:r>
+        <w:t>dfs</w:t>
+      </w:r>
+      <w:proofErr w:type="spellEnd"/>
+      <w:r>
+        <w:t xml:space="preserve"> -tail /output/Bibel/part-r-00000</w:t>
       </w:r>
     </w:p>
     <w:p>
       <w:pPr>
         <w:pStyle w:val="Source"/>
       </w:pPr>
-      <w:r>
-        <w:t>hdfs dfs -</w:t>
+      <w:proofErr w:type="spellStart"/>
+      <w:r>
+        <w:t>hdfs</w:t>
+      </w:r>
+      <w:proofErr w:type="spellEnd"/>
+      <w:r>
+        <w:t xml:space="preserve"> </w:t>
+      </w:r>
+      <w:proofErr w:type="spellStart"/>
+      <w:r>
+        <w:t>dfs</w:t>
+      </w:r>
+      <w:proofErr w:type="spellEnd"/>
+      <w:r>
+        <w:t xml:space="preserve"> -</w:t>
       </w:r>
       <w:r>
         <w:t>head</w:t>
@@ -2293,15 +3453,87 @@
           <w:sz w:val="22"/>
           <w:lang w:val="de-DE"/>
         </w:rPr>
-        <w:t>Auf der Webseite von Yarn sieht man die erledigten Jobs ebenfalls</w:t>
-      </w:r>
+        <w:t xml:space="preserve">Auf der Webseite von </w:t>
+      </w:r>
+      <w:proofErr w:type="spellStart"/>
       <w:r>
         <w:rPr>
           <w:rFonts w:asciiTheme="minorHAnsi" w:hAnsiTheme="minorHAnsi" w:cstheme="minorBidi"/>
           <w:sz w:val="22"/>
           <w:lang w:val="de-DE"/>
         </w:rPr>
-        <w:t xml:space="preserve"> (zu sehen nur im Fall, wenn mapreduce.framework.name auf „yarn“ und nicht „local“ eingestellt wurde)</w:t>
+        <w:t>Yarn</w:t>
+      </w:r>
+      <w:proofErr w:type="spellEnd"/>
+      <w:r>
+        <w:rPr>
+          <w:rFonts w:asciiTheme="minorHAnsi" w:hAnsiTheme="minorHAnsi" w:cstheme="minorBidi"/>
+          <w:sz w:val="22"/>
+          <w:lang w:val="de-DE"/>
+        </w:rPr>
+        <w:t xml:space="preserve"> sieht man die erledigten Jobs ebenfalls</w:t>
+      </w:r>
+      <w:r>
+        <w:rPr>
+          <w:rFonts w:asciiTheme="minorHAnsi" w:hAnsiTheme="minorHAnsi" w:cstheme="minorBidi"/>
+          <w:sz w:val="22"/>
+          <w:lang w:val="de-DE"/>
+        </w:rPr>
+        <w:t xml:space="preserve"> (zu sehen nur im </w:t>
+      </w:r>
+      <w:proofErr w:type="spellStart"/>
+      <w:r>
+        <w:rPr>
+          <w:rFonts w:asciiTheme="minorHAnsi" w:hAnsiTheme="minorHAnsi" w:cstheme="minorBidi"/>
+          <w:sz w:val="22"/>
+          <w:lang w:val="de-DE"/>
+        </w:rPr>
+        <w:t>Fall</w:t>
+      </w:r>
+      <w:proofErr w:type="spellEnd"/>
+      <w:r>
+        <w:rPr>
+          <w:rFonts w:asciiTheme="minorHAnsi" w:hAnsiTheme="minorHAnsi" w:cstheme="minorBidi"/>
+          <w:sz w:val="22"/>
+          <w:lang w:val="de-DE"/>
+        </w:rPr>
+        <w:t>, wenn mapreduce.framework.name auf „</w:t>
+      </w:r>
+      <w:proofErr w:type="spellStart"/>
+      <w:r>
+        <w:rPr>
+          <w:rFonts w:asciiTheme="minorHAnsi" w:hAnsiTheme="minorHAnsi" w:cstheme="minorBidi"/>
+          <w:sz w:val="22"/>
+          <w:lang w:val="de-DE"/>
+        </w:rPr>
+        <w:t>yarn</w:t>
+      </w:r>
+      <w:proofErr w:type="spellEnd"/>
+      <w:r>
+        <w:rPr>
+          <w:rFonts w:asciiTheme="minorHAnsi" w:hAnsiTheme="minorHAnsi" w:cstheme="minorBidi"/>
+          <w:sz w:val="22"/>
+          <w:lang w:val="de-DE"/>
+        </w:rPr>
+        <w:t>“ und nicht „</w:t>
+      </w:r>
+      <w:proofErr w:type="spellStart"/>
+      <w:r>
+        <w:rPr>
+          <w:rFonts w:asciiTheme="minorHAnsi" w:hAnsiTheme="minorHAnsi" w:cstheme="minorBidi"/>
+          <w:sz w:val="22"/>
+          <w:lang w:val="de-DE"/>
+        </w:rPr>
+        <w:t>local</w:t>
+      </w:r>
+      <w:proofErr w:type="spellEnd"/>
+      <w:r>
+        <w:rPr>
+          <w:rFonts w:asciiTheme="minorHAnsi" w:hAnsiTheme="minorHAnsi" w:cstheme="minorBidi"/>
+          <w:sz w:val="22"/>
+          <w:lang w:val="de-DE"/>
+        </w:rPr>
+        <w:t>“ eingestellt wurde)</w:t>
       </w:r>
       <w:r>
         <w:rPr>
@@ -2378,14 +3610,29 @@
         <w:rPr>
           <w:color w:val="FF0000"/>
         </w:rPr>
-        <w:t xml:space="preserve"> (sowohl wenn man Output ins lokale Dateisystem als auch wenn man dies in hdfs schreibt)</w:t>
-      </w:r>
+        <w:t xml:space="preserve"> (sowohl wenn man Output ins lokale Dateisystem als auch wenn man dies in </w:t>
+      </w:r>
+      <w:proofErr w:type="spellStart"/>
       <w:r>
         <w:rPr>
           <w:color w:val="FF0000"/>
         </w:rPr>
+        <w:t>hdfs</w:t>
+      </w:r>
+      <w:proofErr w:type="spellEnd"/>
+      <w:r>
+        <w:rPr>
+          <w:color w:val="FF0000"/>
+        </w:rPr>
+        <w:t xml:space="preserve"> schreibt)</w:t>
+      </w:r>
+      <w:r>
+        <w:rPr>
+          <w:color w:val="FF0000"/>
+        </w:rPr>
         <w:t>!</w:t>
       </w:r>
+      <w:bookmarkEnd w:id="4"/>
     </w:p>
     <w:sectPr>
       <w:pgSz w:w="11906" w:h="16838"/>

</xml_diff>